<commit_message>
CV May version 2021
</commit_message>
<xml_diff>
--- a/CV Romel Vazquez.docx
+++ b/CV Romel Vazquez.docx
@@ -1,6 +1,6 @@
 
 <file path=word/document.xml><?xml version="1.0" encoding="utf-8"?>
-<w:document xmlns:wpc="http://schemas.microsoft.com/office/word/2010/wordprocessingCanvas" xmlns:cx="http://schemas.microsoft.com/office/drawing/2014/chartex" xmlns:cx1="http://schemas.microsoft.com/office/drawing/2015/9/8/chartex" xmlns:cx2="http://schemas.microsoft.com/office/drawing/2015/10/21/chartex" xmlns:cx3="http://schemas.microsoft.com/office/drawing/2016/5/9/chartex" xmlns:cx4="http://schemas.microsoft.com/office/drawing/2016/5/10/chartex" xmlns:cx5="http://schemas.microsoft.com/office/drawing/2016/5/11/chartex" xmlns:cx6="http://schemas.microsoft.com/office/drawing/2016/5/12/chartex" xmlns:cx7="http://schemas.microsoft.com/office/drawing/2016/5/13/chartex" xmlns:cx8="http://schemas.microsoft.com/office/drawing/2016/5/14/chartex" xmlns:mc="http://schemas.openxmlformats.org/markup-compatibility/2006" xmlns:aink="http://schemas.microsoft.com/office/drawing/2016/ink" xmlns:am3d="http://schemas.microsoft.com/office/drawing/2017/model3d" xmlns:o="urn:schemas-microsoft-com:office:office" xmlns:r="http://schemas.openxmlformats.org/officeDocument/2006/relationships" xmlns:m="http://schemas.openxmlformats.org/officeDocument/2006/math" xmlns:v="urn:schemas-microsoft-com:vml" xmlns:wp14="http://schemas.microsoft.com/office/word/2010/wordprocessingDrawing" xmlns:wp="http://schemas.openxmlformats.org/drawingml/2006/wordprocessingDrawing" xmlns:w10="urn:schemas-microsoft-com:office:word" xmlns:w="http://schemas.openxmlformats.org/wordprocessingml/2006/main" xmlns:w14="http://schemas.microsoft.com/office/word/2010/wordml" xmlns:w15="http://schemas.microsoft.com/office/word/2012/wordml" xmlns:w16cex="http://schemas.microsoft.com/office/word/2018/wordml/cex" xmlns:w16cid="http://schemas.microsoft.com/office/word/2016/wordml/cid" xmlns:w16="http://schemas.microsoft.com/office/word/2018/wordml" xmlns:w16se="http://schemas.microsoft.com/office/word/2015/wordml/symex" xmlns:wpg="http://schemas.microsoft.com/office/word/2010/wordprocessingGroup" xmlns:wpi="http://schemas.microsoft.com/office/word/2010/wordprocessingInk" xmlns:wne="http://schemas.microsoft.com/office/word/2006/wordml" xmlns:wps="http://schemas.microsoft.com/office/word/2010/wordprocessingShape" mc:Ignorable="w14 w15 w16se w16cid w16 w16cex wp14">
+<w:document xmlns:wpc="http://schemas.microsoft.com/office/word/2010/wordprocessingCanvas" xmlns:cx="http://schemas.microsoft.com/office/drawing/2014/chartex" xmlns:cx1="http://schemas.microsoft.com/office/drawing/2015/9/8/chartex" xmlns:cx2="http://schemas.microsoft.com/office/drawing/2015/10/21/chartex" xmlns:cx3="http://schemas.microsoft.com/office/drawing/2016/5/9/chartex" xmlns:cx4="http://schemas.microsoft.com/office/drawing/2016/5/10/chartex" xmlns:cx5="http://schemas.microsoft.com/office/drawing/2016/5/11/chartex" xmlns:cx6="http://schemas.microsoft.com/office/drawing/2016/5/12/chartex" xmlns:cx7="http://schemas.microsoft.com/office/drawing/2016/5/13/chartex" xmlns:cx8="http://schemas.microsoft.com/office/drawing/2016/5/14/chartex" xmlns:mc="http://schemas.openxmlformats.org/markup-compatibility/2006" xmlns:aink="http://schemas.microsoft.com/office/drawing/2016/ink" xmlns:am3d="http://schemas.microsoft.com/office/drawing/2017/model3d" xmlns:o="urn:schemas-microsoft-com:office:office" xmlns:r="http://schemas.openxmlformats.org/officeDocument/2006/relationships" xmlns:m="http://schemas.openxmlformats.org/officeDocument/2006/math" xmlns:v="urn:schemas-microsoft-com:vml" xmlns:wp14="http://schemas.microsoft.com/office/word/2010/wordprocessingDrawing" xmlns:wp="http://schemas.openxmlformats.org/drawingml/2006/wordprocessingDrawing" xmlns:w10="urn:schemas-microsoft-com:office:word" xmlns:w="http://schemas.openxmlformats.org/wordprocessingml/2006/main" xmlns:w14="http://schemas.microsoft.com/office/word/2010/wordml" xmlns:w15="http://schemas.microsoft.com/office/word/2012/wordml" xmlns:w16cex="http://schemas.microsoft.com/office/word/2018/wordml/cex" xmlns:w16cid="http://schemas.microsoft.com/office/word/2016/wordml/cid" xmlns:w16="http://schemas.microsoft.com/office/word/2018/wordml" xmlns:w16sdtdh="http://schemas.microsoft.com/office/word/2020/wordml/sdtdatahash" xmlns:w16se="http://schemas.microsoft.com/office/word/2015/wordml/symex" xmlns:wpg="http://schemas.microsoft.com/office/word/2010/wordprocessingGroup" xmlns:wpi="http://schemas.microsoft.com/office/word/2010/wordprocessingInk" xmlns:wne="http://schemas.microsoft.com/office/word/2006/wordml" xmlns:wps="http://schemas.microsoft.com/office/word/2010/wordprocessingShape" mc:Ignorable="w14 w15 w16se w16cid w16 w16cex w16sdtdh wp14">
   <w:body>
     <w:p>
       <w:pPr>
@@ -114,7 +114,23 @@
           <w:sz w:val="20"/>
           <w:szCs w:val="20"/>
         </w:rPr>
-        <w:t>: April 2021</w:t>
+        <w:t xml:space="preserve">: </w:t>
+      </w:r>
+      <w:r>
+        <w:rPr>
+          <w:rFonts w:ascii="Times" w:eastAsia="Times" w:hAnsi="Times" w:cs="Times"/>
+          <w:sz w:val="20"/>
+          <w:szCs w:val="20"/>
+        </w:rPr>
+        <w:t>May</w:t>
+      </w:r>
+      <w:r>
+        <w:rPr>
+          <w:rFonts w:ascii="Times" w:eastAsia="Times" w:hAnsi="Times" w:cs="Times"/>
+          <w:sz w:val="20"/>
+          <w:szCs w:val="20"/>
+        </w:rPr>
+        <w:t xml:space="preserve"> 2021</w:t>
       </w:r>
     </w:p>
     <w:tbl>
@@ -1097,7 +1113,6 @@
                 <w:lang w:val="pt-BR"/>
               </w:rPr>
             </w:pPr>
-            <w:proofErr w:type="spellStart"/>
             <w:r>
               <w:rPr>
                 <w:rFonts w:ascii="Times" w:eastAsia="Times" w:hAnsi="Times" w:cs="Times"/>
@@ -1107,7 +1122,6 @@
               </w:rPr>
               <w:t>September</w:t>
             </w:r>
-            <w:proofErr w:type="spellEnd"/>
             <w:r>
               <w:rPr>
                 <w:rFonts w:ascii="Times" w:eastAsia="Times" w:hAnsi="Times" w:cs="Times"/>
@@ -1153,7 +1167,6 @@
               </w:rPr>
               <w:t xml:space="preserve"> </w:t>
             </w:r>
-            <w:proofErr w:type="spellStart"/>
             <w:r>
               <w:rPr>
                 <w:rFonts w:ascii="Times" w:eastAsia="Times" w:hAnsi="Times" w:cs="Times"/>
@@ -1161,17 +1174,7 @@
                 <w:szCs w:val="24"/>
                 <w:lang w:val="pt-BR"/>
               </w:rPr>
-              <w:t>January</w:t>
-            </w:r>
-            <w:proofErr w:type="spellEnd"/>
-            <w:r>
-              <w:rPr>
-                <w:rFonts w:ascii="Times" w:eastAsia="Times" w:hAnsi="Times" w:cs="Times"/>
-                <w:sz w:val="18"/>
-                <w:szCs w:val="24"/>
-                <w:lang w:val="pt-BR"/>
-              </w:rPr>
-              <w:t xml:space="preserve"> 2019</w:t>
+              <w:t>January 2019</w:t>
             </w:r>
           </w:p>
         </w:tc>
@@ -1217,7 +1220,7 @@
                 <w:sz w:val="20"/>
                 <w:szCs w:val="20"/>
               </w:rPr>
-              <w:t>learning</w:t>
+              <w:t xml:space="preserve">and taught </w:t>
             </w:r>
             <w:r>
               <w:rPr>
@@ -1225,7 +1228,15 @@
                 <w:sz w:val="20"/>
                 <w:szCs w:val="20"/>
               </w:rPr>
-              <w:t xml:space="preserve"> on math skills for children and teenagers</w:t>
+              <w:t>children and teenagers</w:t>
+            </w:r>
+            <w:r>
+              <w:rPr>
+                <w:rFonts w:ascii="Times" w:eastAsia="Times" w:hAnsi="Times" w:cs="Times"/>
+                <w:sz w:val="20"/>
+                <w:szCs w:val="20"/>
+              </w:rPr>
+              <w:t>, to develop their skills in mathematics</w:t>
             </w:r>
             <w:r>
               <w:rPr>
@@ -1259,7 +1270,7 @@
                 <w:sz w:val="20"/>
                 <w:szCs w:val="20"/>
               </w:rPr>
-              <w:t xml:space="preserve">I </w:t>
+              <w:t>T</w:t>
             </w:r>
             <w:r>
               <w:rPr>
@@ -1267,7 +1278,7 @@
                 <w:sz w:val="20"/>
                 <w:szCs w:val="20"/>
               </w:rPr>
-              <w:t>taught</w:t>
+              <w:t>aught</w:t>
             </w:r>
             <w:r>
               <w:rPr>
@@ -1275,7 +1286,39 @@
                 <w:sz w:val="20"/>
                 <w:szCs w:val="20"/>
               </w:rPr>
-              <w:t xml:space="preserve"> them how to solve tricky problems, by divide it into simple tasks.</w:t>
+              <w:t xml:space="preserve"> them how to solve </w:t>
+            </w:r>
+            <w:r>
+              <w:rPr>
+                <w:rFonts w:ascii="Times" w:eastAsia="Times" w:hAnsi="Times" w:cs="Times"/>
+                <w:sz w:val="20"/>
+                <w:szCs w:val="20"/>
+              </w:rPr>
+              <w:t>difficult</w:t>
+            </w:r>
+            <w:r>
+              <w:rPr>
+                <w:rFonts w:ascii="Times" w:eastAsia="Times" w:hAnsi="Times" w:cs="Times"/>
+                <w:sz w:val="20"/>
+                <w:szCs w:val="20"/>
+              </w:rPr>
+              <w:t xml:space="preserve"> problems, by divid</w:t>
+            </w:r>
+            <w:r>
+              <w:rPr>
+                <w:rFonts w:ascii="Times" w:eastAsia="Times" w:hAnsi="Times" w:cs="Times"/>
+                <w:sz w:val="20"/>
+                <w:szCs w:val="20"/>
+              </w:rPr>
+              <w:t>ing</w:t>
+            </w:r>
+            <w:r>
+              <w:rPr>
+                <w:rFonts w:ascii="Times" w:eastAsia="Times" w:hAnsi="Times" w:cs="Times"/>
+                <w:sz w:val="20"/>
+                <w:szCs w:val="20"/>
+              </w:rPr>
+              <w:t xml:space="preserve"> into simple tasks.</w:t>
             </w:r>
           </w:p>
         </w:tc>
@@ -1363,23 +1406,13 @@
           <w:u w:val="single"/>
         </w:rPr>
       </w:pPr>
-      <w:proofErr w:type="spellStart"/>
-      <w:r>
-        <w:rPr>
-          <w:rFonts w:ascii="Times" w:eastAsia="Times" w:hAnsi="Times" w:cs="Times"/>
-          <w:sz w:val="20"/>
-          <w:szCs w:val="20"/>
-        </w:rPr>
-        <w:t>Github</w:t>
-      </w:r>
-      <w:proofErr w:type="spellEnd"/>
-      <w:r>
-        <w:rPr>
-          <w:rFonts w:ascii="Times" w:eastAsia="Times" w:hAnsi="Times" w:cs="Times"/>
-          <w:sz w:val="20"/>
-          <w:szCs w:val="20"/>
-        </w:rPr>
-        <w:t xml:space="preserve"> link: </w:t>
+      <w:r>
+        <w:rPr>
+          <w:rFonts w:ascii="Times" w:eastAsia="Times" w:hAnsi="Times" w:cs="Times"/>
+          <w:sz w:val="20"/>
+          <w:szCs w:val="20"/>
+        </w:rPr>
+        <w:t xml:space="preserve">Github link: </w:t>
       </w:r>
       <w:hyperlink r:id="rId6" w:history="1">
         <w:r>
@@ -1636,9 +1669,8 @@
           <w:sz w:val="20"/>
           <w:szCs w:val="20"/>
         </w:rPr>
-        <w:t xml:space="preserve">     This program </w:t>
-      </w:r>
-      <w:proofErr w:type="gramStart"/>
+        <w:t xml:space="preserve">     This program process</w:t>
+      </w:r>
       <w:r>
         <w:rPr>
           <w:rFonts w:ascii="Times" w:eastAsia="Times" w:hAnsi="Times" w:cs="Times"/>
@@ -1646,9 +1678,8 @@
           <w:sz w:val="20"/>
           <w:szCs w:val="20"/>
         </w:rPr>
-        <w:t>process</w:t>
-      </w:r>
-      <w:proofErr w:type="gramEnd"/>
+        <w:t>es</w:t>
+      </w:r>
       <w:r>
         <w:rPr>
           <w:rFonts w:ascii="Times" w:eastAsia="Times" w:hAnsi="Times" w:cs="Times"/>
@@ -1656,7 +1687,7 @@
           <w:sz w:val="20"/>
           <w:szCs w:val="20"/>
         </w:rPr>
-        <w:t xml:space="preserve"> a sequence of characters in a txt file, in order to </w:t>
+        <w:t xml:space="preserve"> a sequence of characters in a txt</w:t>
       </w:r>
       <w:r>
         <w:rPr>
@@ -1665,6 +1696,24 @@
           <w:sz w:val="20"/>
           <w:szCs w:val="20"/>
         </w:rPr>
+        <w:t xml:space="preserve"> file </w:t>
+      </w:r>
+      <w:r>
+        <w:rPr>
+          <w:rFonts w:ascii="Times" w:eastAsia="Times" w:hAnsi="Times" w:cs="Times"/>
+          <w:i/>
+          <w:sz w:val="20"/>
+          <w:szCs w:val="20"/>
+        </w:rPr>
+        <w:t xml:space="preserve">to </w:t>
+      </w:r>
+      <w:r>
+        <w:rPr>
+          <w:rFonts w:ascii="Times" w:eastAsia="Times" w:hAnsi="Times" w:cs="Times"/>
+          <w:i/>
+          <w:sz w:val="20"/>
+          <w:szCs w:val="20"/>
+        </w:rPr>
         <w:t xml:space="preserve">identify </w:t>
       </w:r>
       <w:r>
@@ -1674,7 +1723,16 @@
           <w:sz w:val="20"/>
           <w:szCs w:val="20"/>
         </w:rPr>
-        <w:t>all the token contained in the file</w:t>
+        <w:t>all the token contained</w:t>
+      </w:r>
+      <w:r>
+        <w:rPr>
+          <w:rFonts w:ascii="Times" w:eastAsia="Times" w:hAnsi="Times" w:cs="Times"/>
+          <w:i/>
+          <w:sz w:val="20"/>
+          <w:szCs w:val="20"/>
+        </w:rPr>
+        <w:t xml:space="preserve"> it</w:t>
       </w:r>
       <w:r>
         <w:rPr>
@@ -1775,7 +1833,23 @@
           <w:sz w:val="20"/>
           <w:szCs w:val="20"/>
         </w:rPr>
-        <w:t xml:space="preserve"> the purpose of identify every input and output</w:t>
+        <w:t xml:space="preserve"> the purpose of identif</w:t>
+      </w:r>
+      <w:r>
+        <w:rPr>
+          <w:rFonts w:ascii="Times" w:eastAsia="Times" w:hAnsi="Times" w:cs="Times"/>
+          <w:sz w:val="20"/>
+          <w:szCs w:val="20"/>
+        </w:rPr>
+        <w:t>ies</w:t>
+      </w:r>
+      <w:r>
+        <w:rPr>
+          <w:rFonts w:ascii="Times" w:eastAsia="Times" w:hAnsi="Times" w:cs="Times"/>
+          <w:sz w:val="20"/>
+          <w:szCs w:val="20"/>
+        </w:rPr>
+        <w:t xml:space="preserve"> every input and output</w:t>
       </w:r>
       <w:r>
         <w:rPr>
@@ -2009,7 +2083,25 @@
           <w:sz w:val="20"/>
           <w:szCs w:val="20"/>
         </w:rPr>
-        <w:t xml:space="preserve"> can order some food and pay for it</w:t>
+        <w:t xml:space="preserve"> can order </w:t>
+      </w:r>
+      <w:r>
+        <w:rPr>
+          <w:rFonts w:ascii="Times" w:eastAsia="Times" w:hAnsi="Times" w:cs="Times"/>
+          <w:i/>
+          <w:sz w:val="20"/>
+          <w:szCs w:val="20"/>
+        </w:rPr>
+        <w:t>and pay for</w:t>
+      </w:r>
+      <w:r>
+        <w:rPr>
+          <w:rFonts w:ascii="Times" w:eastAsia="Times" w:hAnsi="Times" w:cs="Times"/>
+          <w:i/>
+          <w:sz w:val="20"/>
+          <w:szCs w:val="20"/>
+        </w:rPr>
+        <w:t xml:space="preserve"> food</w:t>
       </w:r>
       <w:r>
         <w:rPr>
@@ -2118,25 +2210,7 @@
           <w:sz w:val="20"/>
           <w:szCs w:val="20"/>
         </w:rPr>
-        <w:t xml:space="preserve">I used the concept of polymorphism, abstract </w:t>
-      </w:r>
-      <w:proofErr w:type="gramStart"/>
-      <w:r>
-        <w:rPr>
-          <w:rFonts w:ascii="Times" w:eastAsia="Times" w:hAnsi="Times" w:cs="Times"/>
-          <w:sz w:val="20"/>
-          <w:szCs w:val="20"/>
-        </w:rPr>
-        <w:t>classes</w:t>
-      </w:r>
-      <w:proofErr w:type="gramEnd"/>
-      <w:r>
-        <w:rPr>
-          <w:rFonts w:ascii="Times" w:eastAsia="Times" w:hAnsi="Times" w:cs="Times"/>
-          <w:sz w:val="20"/>
-          <w:szCs w:val="20"/>
-        </w:rPr>
-        <w:t xml:space="preserve"> and other basic concepts </w:t>
+        <w:t xml:space="preserve">I used the concept of polymorphism, abstract classes and other basic concepts </w:t>
       </w:r>
       <w:r>
         <w:rPr>
@@ -2542,39 +2616,31 @@
           <w:sz w:val="20"/>
           <w:szCs w:val="20"/>
         </w:rPr>
-        <w:t xml:space="preserve"> and implement</w:t>
-      </w:r>
-      <w:r>
-        <w:rPr>
-          <w:rFonts w:ascii="Times" w:eastAsia="Times" w:hAnsi="Times" w:cs="Times"/>
-          <w:sz w:val="20"/>
-          <w:szCs w:val="20"/>
-        </w:rPr>
-        <w:t>ed:</w:t>
-      </w:r>
-      <w:r>
-        <w:rPr>
-          <w:rFonts w:ascii="Times" w:eastAsia="Times" w:hAnsi="Times" w:cs="Times"/>
-          <w:sz w:val="20"/>
-          <w:szCs w:val="20"/>
-        </w:rPr>
-        <w:t xml:space="preserve"> inheritance, aggregation, and composition</w:t>
-      </w:r>
-      <w:r>
-        <w:rPr>
-          <w:rFonts w:ascii="Times" w:eastAsia="Times" w:hAnsi="Times" w:cs="Times"/>
-          <w:sz w:val="20"/>
-          <w:szCs w:val="20"/>
-        </w:rPr>
-        <w:t xml:space="preserve"> in code</w:t>
-      </w:r>
-      <w:r>
-        <w:rPr>
-          <w:rFonts w:ascii="Times" w:eastAsia="Times" w:hAnsi="Times" w:cs="Times"/>
-          <w:sz w:val="20"/>
-          <w:szCs w:val="20"/>
-        </w:rPr>
-        <w:t>.</w:t>
+        <w:t xml:space="preserve"> and </w:t>
+      </w:r>
+      <w:r>
+        <w:rPr>
+          <w:rFonts w:ascii="Times" w:eastAsia="Times" w:hAnsi="Times" w:cs="Times"/>
+          <w:sz w:val="20"/>
+          <w:szCs w:val="20"/>
+        </w:rPr>
+        <w:t>coded</w:t>
+      </w:r>
+      <w:r>
+        <w:rPr>
+          <w:rFonts w:ascii="Times" w:eastAsia="Times" w:hAnsi="Times" w:cs="Times"/>
+          <w:sz w:val="20"/>
+          <w:szCs w:val="20"/>
+        </w:rPr>
+        <w:t>:</w:t>
+      </w:r>
+      <w:r>
+        <w:rPr>
+          <w:rFonts w:ascii="Times" w:eastAsia="Times" w:hAnsi="Times" w:cs="Times"/>
+          <w:sz w:val="20"/>
+          <w:szCs w:val="20"/>
+        </w:rPr>
+        <w:t xml:space="preserve"> inheritance, aggregation, and composition.</w:t>
       </w:r>
     </w:p>
     <w:p>
@@ -2800,7 +2866,25 @@
           <w:sz w:val="20"/>
           <w:szCs w:val="20"/>
         </w:rPr>
-        <w:t>. Inspired in Piano Tiles and Guitar Hero.</w:t>
+        <w:t xml:space="preserve">. Inspired </w:t>
+      </w:r>
+      <w:r>
+        <w:rPr>
+          <w:rFonts w:ascii="Times" w:eastAsia="Times" w:hAnsi="Times" w:cs="Times"/>
+          <w:i/>
+          <w:sz w:val="20"/>
+          <w:szCs w:val="20"/>
+        </w:rPr>
+        <w:t>by</w:t>
+      </w:r>
+      <w:r>
+        <w:rPr>
+          <w:rFonts w:ascii="Times" w:eastAsia="Times" w:hAnsi="Times" w:cs="Times"/>
+          <w:i/>
+          <w:sz w:val="20"/>
+          <w:szCs w:val="20"/>
+        </w:rPr>
+        <w:t xml:space="preserve"> Piano Tiles and Guitar Hero.</w:t>
       </w:r>
     </w:p>
     <w:p>
@@ -2834,18 +2918,8 @@
           <w:sz w:val="20"/>
           <w:szCs w:val="20"/>
         </w:rPr>
-        <w:t xml:space="preserve">in Python (1000 code lines) with the </w:t>
-      </w:r>
-      <w:proofErr w:type="spellStart"/>
-      <w:r>
-        <w:rPr>
-          <w:rFonts w:ascii="Times" w:eastAsia="Times" w:hAnsi="Times" w:cs="Times"/>
-          <w:sz w:val="20"/>
-          <w:szCs w:val="20"/>
-        </w:rPr>
-        <w:t>Pygame</w:t>
-      </w:r>
-      <w:proofErr w:type="spellEnd"/>
+        <w:t>in Python (1000 code lines) with the Pygame</w:t>
+      </w:r>
       <w:r>
         <w:rPr>
           <w:rFonts w:ascii="Times" w:eastAsia="Times" w:hAnsi="Times" w:cs="Times"/>
@@ -2886,7 +2960,23 @@
           <w:sz w:val="20"/>
           <w:szCs w:val="20"/>
         </w:rPr>
-        <w:t xml:space="preserve">The main idea is to help people increase their speed and made less mistakes at the keyboard. It </w:t>
+        <w:t xml:space="preserve">The main idea is to help people increase their speed and made less mistakes </w:t>
+      </w:r>
+      <w:r>
+        <w:rPr>
+          <w:rFonts w:ascii="Times" w:eastAsia="Times" w:hAnsi="Times" w:cs="Times"/>
+          <w:sz w:val="20"/>
+          <w:szCs w:val="20"/>
+        </w:rPr>
+        <w:t>on</w:t>
+      </w:r>
+      <w:r>
+        <w:rPr>
+          <w:rFonts w:ascii="Times" w:eastAsia="Times" w:hAnsi="Times" w:cs="Times"/>
+          <w:sz w:val="20"/>
+          <w:szCs w:val="20"/>
+        </w:rPr>
+        <w:t xml:space="preserve"> the keyboard. It </w:t>
       </w:r>
       <w:r>
         <w:rPr>
@@ -2928,7 +3018,23 @@
           <w:sz w:val="20"/>
           <w:szCs w:val="20"/>
         </w:rPr>
-        <w:t xml:space="preserve">I implement all the basic’s programing </w:t>
+        <w:t xml:space="preserve">I </w:t>
+      </w:r>
+      <w:r>
+        <w:rPr>
+          <w:rFonts w:ascii="Times" w:eastAsia="Times" w:hAnsi="Times" w:cs="Times"/>
+          <w:sz w:val="20"/>
+          <w:szCs w:val="20"/>
+        </w:rPr>
+        <w:t>implemented</w:t>
+      </w:r>
+      <w:r>
+        <w:rPr>
+          <w:rFonts w:ascii="Times" w:eastAsia="Times" w:hAnsi="Times" w:cs="Times"/>
+          <w:sz w:val="20"/>
+          <w:szCs w:val="20"/>
+        </w:rPr>
+        <w:t xml:space="preserve"> all the basic programing </w:t>
       </w:r>
       <w:r>
         <w:rPr>
@@ -2944,7 +3050,23 @@
           <w:sz w:val="20"/>
           <w:szCs w:val="20"/>
         </w:rPr>
-        <w:t xml:space="preserve">, as: loops, conditionals, </w:t>
+        <w:t>,</w:t>
+      </w:r>
+      <w:r>
+        <w:rPr>
+          <w:rFonts w:ascii="Times" w:eastAsia="Times" w:hAnsi="Times" w:cs="Times"/>
+          <w:sz w:val="20"/>
+          <w:szCs w:val="20"/>
+        </w:rPr>
+        <w:t xml:space="preserve"> such</w:t>
+      </w:r>
+      <w:r>
+        <w:rPr>
+          <w:rFonts w:ascii="Times" w:eastAsia="Times" w:hAnsi="Times" w:cs="Times"/>
+          <w:sz w:val="20"/>
+          <w:szCs w:val="20"/>
+        </w:rPr>
+        <w:t xml:space="preserve"> as: loops, conditionals, </w:t>
       </w:r>
       <w:r>
         <w:rPr>
@@ -3241,7 +3363,7 @@
           <w:sz w:val="20"/>
           <w:szCs w:val="20"/>
         </w:rPr>
-        <w:t xml:space="preserve"> a physical prototype and a mobile application </w:t>
+        <w:t xml:space="preserve"> a physical prototype and mobile application </w:t>
       </w:r>
       <w:r>
         <w:rPr>
@@ -3609,7 +3731,25 @@
           <w:sz w:val="20"/>
           <w:szCs w:val="20"/>
         </w:rPr>
-        <w:t xml:space="preserve"> the user interacts with the computer.</w:t>
+        <w:t xml:space="preserve"> the user interacts with the</w:t>
+      </w:r>
+      <w:r>
+        <w:rPr>
+          <w:rFonts w:ascii="Times" w:eastAsia="Times" w:hAnsi="Times" w:cs="Times"/>
+          <w:i/>
+          <w:sz w:val="20"/>
+          <w:szCs w:val="20"/>
+        </w:rPr>
+        <w:t>ir</w:t>
+      </w:r>
+      <w:r>
+        <w:rPr>
+          <w:rFonts w:ascii="Times" w:eastAsia="Times" w:hAnsi="Times" w:cs="Times"/>
+          <w:i/>
+          <w:sz w:val="20"/>
+          <w:szCs w:val="20"/>
+        </w:rPr>
+        <w:t xml:space="preserve"> computer.</w:t>
       </w:r>
     </w:p>
     <w:p>
@@ -3977,25 +4117,14 @@
                 <w:szCs w:val="20"/>
               </w:rPr>
             </w:pPr>
-            <w:proofErr w:type="spellStart"/>
-            <w:r>
-              <w:rPr>
-                <w:rFonts w:ascii="Times" w:eastAsia="Times" w:hAnsi="Times" w:cs="Times"/>
-                <w:bCs/>
-                <w:sz w:val="18"/>
-                <w:szCs w:val="20"/>
-              </w:rPr>
-              <w:t>Matlab</w:t>
-            </w:r>
-            <w:proofErr w:type="spellEnd"/>
-            <w:r>
-              <w:rPr>
-                <w:rFonts w:ascii="Times" w:eastAsia="Times" w:hAnsi="Times" w:cs="Times"/>
-                <w:bCs/>
-                <w:sz w:val="18"/>
-                <w:szCs w:val="20"/>
-              </w:rPr>
-              <w:t>, R</w:t>
+            <w:r>
+              <w:rPr>
+                <w:rFonts w:ascii="Times" w:eastAsia="Times" w:hAnsi="Times" w:cs="Times"/>
+                <w:bCs/>
+                <w:sz w:val="18"/>
+                <w:szCs w:val="20"/>
+              </w:rPr>
+              <w:t>Matlab, R</w:t>
             </w:r>
             <w:r>
               <w:rPr>
@@ -4150,27 +4279,7 @@
                 <w:sz w:val="18"/>
                 <w:szCs w:val="20"/>
               </w:rPr>
-              <w:t xml:space="preserve"> /</w:t>
-            </w:r>
-            <w:proofErr w:type="spellStart"/>
-            <w:r>
-              <w:rPr>
-                <w:rFonts w:ascii="Times" w:eastAsia="Times" w:hAnsi="Times" w:cs="Times"/>
-                <w:bCs/>
-                <w:sz w:val="18"/>
-                <w:szCs w:val="20"/>
-              </w:rPr>
-              <w:t>Toefl</w:t>
-            </w:r>
-            <w:proofErr w:type="spellEnd"/>
-            <w:r>
-              <w:rPr>
-                <w:rFonts w:ascii="Times" w:eastAsia="Times" w:hAnsi="Times" w:cs="Times"/>
-                <w:bCs/>
-                <w:sz w:val="18"/>
-                <w:szCs w:val="20"/>
-              </w:rPr>
-              <w:t xml:space="preserve"> score </w:t>
+              <w:t xml:space="preserve"> /Toefl score </w:t>
             </w:r>
             <w:r>
               <w:rPr>
@@ -4287,7 +4396,43 @@
                 <w:sz w:val="18"/>
                 <w:szCs w:val="20"/>
               </w:rPr>
-              <w:t xml:space="preserve">in “Olympiad science contest” </w:t>
+              <w:t xml:space="preserve">in “Olympiad </w:t>
+            </w:r>
+            <w:r>
+              <w:rPr>
+                <w:rFonts w:ascii="Times" w:eastAsia="Times" w:hAnsi="Times" w:cs="Times"/>
+                <w:bCs/>
+                <w:sz w:val="18"/>
+                <w:szCs w:val="20"/>
+              </w:rPr>
+              <w:t>S</w:t>
+            </w:r>
+            <w:r>
+              <w:rPr>
+                <w:rFonts w:ascii="Times" w:eastAsia="Times" w:hAnsi="Times" w:cs="Times"/>
+                <w:bCs/>
+                <w:sz w:val="18"/>
+                <w:szCs w:val="20"/>
+              </w:rPr>
+              <w:t xml:space="preserve">cience </w:t>
+            </w:r>
+            <w:r>
+              <w:rPr>
+                <w:rFonts w:ascii="Times" w:eastAsia="Times" w:hAnsi="Times" w:cs="Times"/>
+                <w:bCs/>
+                <w:sz w:val="18"/>
+                <w:szCs w:val="20"/>
+              </w:rPr>
+              <w:t>C</w:t>
+            </w:r>
+            <w:r>
+              <w:rPr>
+                <w:rFonts w:ascii="Times" w:eastAsia="Times" w:hAnsi="Times" w:cs="Times"/>
+                <w:bCs/>
+                <w:sz w:val="18"/>
+                <w:szCs w:val="20"/>
+              </w:rPr>
+              <w:t xml:space="preserve">ontest” </w:t>
             </w:r>
             <w:r>
               <w:rPr>
@@ -4387,7 +4532,7 @@
                 <w:sz w:val="18"/>
                 <w:szCs w:val="20"/>
               </w:rPr>
-              <w:t xml:space="preserve"> on </w:t>
+              <w:t xml:space="preserve"> </w:t>
             </w:r>
             <w:r>
               <w:rPr>
@@ -4471,17 +4616,15 @@
               </w:rPr>
               <w:t xml:space="preserve">I </w:t>
             </w:r>
-            <w:proofErr w:type="spellStart"/>
-            <w:r>
-              <w:rPr>
-                <w:rFonts w:ascii="Times" w:eastAsia="Times" w:hAnsi="Times" w:cs="Times"/>
-                <w:bCs/>
-                <w:sz w:val="18"/>
-                <w:szCs w:val="20"/>
-              </w:rPr>
-              <w:t>obteined</w:t>
-            </w:r>
-            <w:proofErr w:type="spellEnd"/>
+            <w:r>
+              <w:rPr>
+                <w:rFonts w:ascii="Times" w:eastAsia="Times" w:hAnsi="Times" w:cs="Times"/>
+                <w:bCs/>
+                <w:sz w:val="18"/>
+                <w:szCs w:val="20"/>
+              </w:rPr>
+              <w:t>obtained an</w:t>
+            </w:r>
             <w:r>
               <w:rPr>
                 <w:rFonts w:ascii="Times" w:eastAsia="Times" w:hAnsi="Times" w:cs="Times"/>
@@ -4507,45 +4650,25 @@
                 <w:sz w:val="18"/>
                 <w:szCs w:val="20"/>
               </w:rPr>
-              <w:t>finance-</w:t>
-            </w:r>
-            <w:r>
-              <w:rPr>
-                <w:rFonts w:ascii="Times" w:eastAsia="Times" w:hAnsi="Times" w:cs="Times"/>
-                <w:bCs/>
-                <w:sz w:val="18"/>
-                <w:szCs w:val="20"/>
-              </w:rPr>
-              <w:t>scholarship beneficiary</w:t>
-            </w:r>
-            <w:r>
-              <w:rPr>
-                <w:rFonts w:ascii="Times" w:eastAsia="Times" w:hAnsi="Times" w:cs="Times"/>
-                <w:bCs/>
-                <w:sz w:val="18"/>
-                <w:szCs w:val="20"/>
-              </w:rPr>
-              <w:t xml:space="preserve"> at </w:t>
-            </w:r>
-            <w:proofErr w:type="spellStart"/>
-            <w:r>
-              <w:rPr>
-                <w:rFonts w:ascii="Times" w:eastAsia="Times" w:hAnsi="Times" w:cs="Times"/>
-                <w:bCs/>
-                <w:sz w:val="18"/>
-                <w:szCs w:val="20"/>
-              </w:rPr>
-              <w:t>Tecnológico</w:t>
-            </w:r>
-            <w:proofErr w:type="spellEnd"/>
-            <w:r>
-              <w:rPr>
-                <w:rFonts w:ascii="Times" w:eastAsia="Times" w:hAnsi="Times" w:cs="Times"/>
-                <w:bCs/>
-                <w:sz w:val="18"/>
-                <w:szCs w:val="20"/>
-              </w:rPr>
-              <w:t xml:space="preserve"> de Monterrey</w:t>
+              <w:t xml:space="preserve">scholarship </w:t>
+            </w:r>
+            <w:r>
+              <w:rPr>
+                <w:rFonts w:ascii="Times" w:eastAsia="Times" w:hAnsi="Times" w:cs="Times"/>
+                <w:bCs/>
+                <w:sz w:val="18"/>
+                <w:szCs w:val="20"/>
+              </w:rPr>
+              <w:t>from</w:t>
+            </w:r>
+            <w:r>
+              <w:rPr>
+                <w:rFonts w:ascii="Times" w:eastAsia="Times" w:hAnsi="Times" w:cs="Times"/>
+                <w:bCs/>
+                <w:sz w:val="18"/>
+                <w:szCs w:val="20"/>
+              </w:rPr>
+              <w:t xml:space="preserve"> Tecnológico de Monterrey</w:t>
             </w:r>
             <w:r>
               <w:rPr>
@@ -4637,7 +4760,7 @@
                 <w:sz w:val="18"/>
                 <w:szCs w:val="20"/>
               </w:rPr>
-              <w:t>” at Juvenile Category</w:t>
+              <w:t>” Juvenile Category</w:t>
             </w:r>
             <w:r>
               <w:rPr>
@@ -4823,7 +4946,15 @@
           <w:sz w:val="20"/>
           <w:szCs w:val="20"/>
         </w:rPr>
-        <w:t>at my</w:t>
+        <w:t>for</w:t>
+      </w:r>
+      <w:r>
+        <w:rPr>
+          <w:rFonts w:ascii="Times" w:eastAsia="Times" w:hAnsi="Times" w:cs="Times"/>
+          <w:sz w:val="20"/>
+          <w:szCs w:val="20"/>
+        </w:rPr>
+        <w:t xml:space="preserve"> my</w:t>
       </w:r>
       <w:r>
         <w:rPr>
@@ -4868,7 +4999,23 @@
           <w:sz w:val="20"/>
           <w:szCs w:val="20"/>
         </w:rPr>
-        <w:t>ing and environmen</w:t>
+        <w:t xml:space="preserve">ing and </w:t>
+      </w:r>
+      <w:r>
+        <w:rPr>
+          <w:rFonts w:ascii="Times" w:eastAsia="Times" w:hAnsi="Times" w:cs="Times"/>
+          <w:sz w:val="20"/>
+          <w:szCs w:val="20"/>
+        </w:rPr>
+        <w:t xml:space="preserve">the </w:t>
+      </w:r>
+      <w:r>
+        <w:rPr>
+          <w:rFonts w:ascii="Times" w:eastAsia="Times" w:hAnsi="Times" w:cs="Times"/>
+          <w:sz w:val="20"/>
+          <w:szCs w:val="20"/>
+        </w:rPr>
+        <w:t>environmen</w:t>
       </w:r>
       <w:r>
         <w:rPr>
@@ -4913,25 +5060,7 @@
           <w:sz w:val="20"/>
           <w:szCs w:val="20"/>
         </w:rPr>
-        <w:t xml:space="preserve">play strategic </w:t>
-      </w:r>
-      <w:proofErr w:type="gramStart"/>
-      <w:r>
-        <w:rPr>
-          <w:rFonts w:ascii="Times" w:eastAsia="Times" w:hAnsi="Times" w:cs="Times"/>
-          <w:sz w:val="20"/>
-          <w:szCs w:val="20"/>
-        </w:rPr>
-        <w:t>video-games</w:t>
-      </w:r>
-      <w:proofErr w:type="gramEnd"/>
-      <w:r>
-        <w:rPr>
-          <w:rFonts w:ascii="Times" w:eastAsia="Times" w:hAnsi="Times" w:cs="Times"/>
-          <w:sz w:val="20"/>
-          <w:szCs w:val="20"/>
-        </w:rPr>
-        <w:t xml:space="preserve">, </w:t>
+        <w:t xml:space="preserve">play strategic video-games, </w:t>
       </w:r>
       <w:r>
         <w:rPr>
@@ -4995,7 +5124,23 @@
           <w:sz w:val="20"/>
           <w:szCs w:val="20"/>
         </w:rPr>
-        <w:t xml:space="preserve"> Age of empires and Civilization.</w:t>
+        <w:t xml:space="preserve"> Age of </w:t>
+      </w:r>
+      <w:r>
+        <w:rPr>
+          <w:rFonts w:ascii="Times" w:eastAsia="Times" w:hAnsi="Times" w:cs="Times"/>
+          <w:sz w:val="20"/>
+          <w:szCs w:val="20"/>
+        </w:rPr>
+        <w:t>E</w:t>
+      </w:r>
+      <w:r>
+        <w:rPr>
+          <w:rFonts w:ascii="Times" w:eastAsia="Times" w:hAnsi="Times" w:cs="Times"/>
+          <w:sz w:val="20"/>
+          <w:szCs w:val="20"/>
+        </w:rPr>
+        <w:t>mpires and Civilization.</w:t>
       </w:r>
       <w:r>
         <w:rPr>
@@ -5529,25 +5674,7 @@
           <w:sz w:val="20"/>
           <w:szCs w:val="20"/>
         </w:rPr>
-        <w:t xml:space="preserve">Mathematical </w:t>
-      </w:r>
-      <w:proofErr w:type="gramStart"/>
-      <w:r>
-        <w:rPr>
-          <w:rFonts w:ascii="Times" w:eastAsia="Times" w:hAnsi="Times" w:cs="Times"/>
-          <w:sz w:val="20"/>
-          <w:szCs w:val="20"/>
-        </w:rPr>
-        <w:t>Thinking</w:t>
-      </w:r>
-      <w:proofErr w:type="gramEnd"/>
-      <w:r>
-        <w:rPr>
-          <w:rFonts w:ascii="Times" w:eastAsia="Times" w:hAnsi="Times" w:cs="Times"/>
-          <w:sz w:val="20"/>
-          <w:szCs w:val="20"/>
-        </w:rPr>
-        <w:t xml:space="preserve"> I</w:t>
+        <w:t>Mathematical Thinking I</w:t>
       </w:r>
       <w:r>
         <w:rPr>
@@ -5867,25 +5994,7 @@
           <w:sz w:val="20"/>
           <w:szCs w:val="20"/>
         </w:rPr>
-        <w:t xml:space="preserve">(Ethics and Psychology: From Self-Knowledge to </w:t>
-      </w:r>
-      <w:proofErr w:type="spellStart"/>
-      <w:r>
-        <w:rPr>
-          <w:rFonts w:ascii="Times" w:eastAsia="Times" w:hAnsi="Times" w:cs="Times"/>
-          <w:sz w:val="20"/>
-          <w:szCs w:val="20"/>
-        </w:rPr>
-        <w:t>Fullfillment</w:t>
-      </w:r>
-      <w:proofErr w:type="spellEnd"/>
-      <w:r>
-        <w:rPr>
-          <w:rFonts w:ascii="Times" w:eastAsia="Times" w:hAnsi="Times" w:cs="Times"/>
-          <w:sz w:val="20"/>
-          <w:szCs w:val="20"/>
-        </w:rPr>
-        <w:t>)</w:t>
+        <w:t>(Ethics and Psychology: From Self-Knowledge to Fullfillment)</w:t>
       </w:r>
       <w:r>
         <w:rPr>
@@ -6174,23 +6283,13 @@
           <w:szCs w:val="20"/>
         </w:rPr>
       </w:pPr>
-      <w:proofErr w:type="spellStart"/>
-      <w:r>
-        <w:rPr>
-          <w:rFonts w:ascii="Times" w:eastAsia="Times" w:hAnsi="Times" w:cs="Times"/>
-          <w:sz w:val="20"/>
-          <w:szCs w:val="20"/>
-        </w:rPr>
-        <w:t>Statistic</w:t>
-      </w:r>
-      <w:proofErr w:type="spellEnd"/>
-      <w:r>
-        <w:rPr>
-          <w:rFonts w:ascii="Times" w:eastAsia="Times" w:hAnsi="Times" w:cs="Times"/>
-          <w:sz w:val="20"/>
-          <w:szCs w:val="20"/>
-        </w:rPr>
-        <w:t xml:space="preserve"> Analysis</w:t>
+      <w:r>
+        <w:rPr>
+          <w:rFonts w:ascii="Times" w:eastAsia="Times" w:hAnsi="Times" w:cs="Times"/>
+          <w:sz w:val="20"/>
+          <w:szCs w:val="20"/>
+        </w:rPr>
+        <w:t>Statistic Analysis</w:t>
       </w:r>
       <w:r>
         <w:rPr>
@@ -6976,7 +7075,7 @@
           <w:sz w:val="20"/>
           <w:szCs w:val="20"/>
         </w:rPr>
-        <w:t>Currently coursing</w:t>
+        <w:t>In Progress</w:t>
       </w:r>
       <w:r>
         <w:rPr>
@@ -7068,7 +7167,25 @@
           <w:sz w:val="20"/>
           <w:szCs w:val="20"/>
         </w:rPr>
-        <w:t>Currently coursing </w:t>
+        <w:t>In Progress</w:t>
+      </w:r>
+      <w:r>
+        <w:rPr>
+          <w:rFonts w:ascii="Arial" w:hAnsi="Arial" w:cs="Arial"/>
+          <w:color w:val="3C3C3C"/>
+          <w:sz w:val="18"/>
+          <w:szCs w:val="18"/>
+          <w:shd w:val="clear" w:color="auto" w:fill="FFFFFF"/>
+        </w:rPr>
+        <w:t> </w:t>
+      </w:r>
+      <w:r>
+        <w:rPr>
+          <w:rFonts w:ascii="Times" w:eastAsia="Times" w:hAnsi="Times" w:cs="Times"/>
+          <w:sz w:val="20"/>
+          <w:szCs w:val="20"/>
+        </w:rPr>
+        <w:t> </w:t>
       </w:r>
     </w:p>
     <w:p>
@@ -7134,7 +7251,7 @@
           <w:sz w:val="20"/>
           <w:szCs w:val="20"/>
         </w:rPr>
-        <w:t>Currently coursing</w:t>
+        <w:t>In Progress</w:t>
       </w:r>
       <w:r>
         <w:rPr>
@@ -7185,7 +7302,7 @@
 </file>
 
 <file path=word/numbering.xml><?xml version="1.0" encoding="utf-8"?>
-<w:numbering xmlns:wpc="http://schemas.microsoft.com/office/word/2010/wordprocessingCanvas" xmlns:cx="http://schemas.microsoft.com/office/drawing/2014/chartex" xmlns:cx1="http://schemas.microsoft.com/office/drawing/2015/9/8/chartex" xmlns:cx2="http://schemas.microsoft.com/office/drawing/2015/10/21/chartex" xmlns:cx3="http://schemas.microsoft.com/office/drawing/2016/5/9/chartex" xmlns:cx4="http://schemas.microsoft.com/office/drawing/2016/5/10/chartex" xmlns:cx5="http://schemas.microsoft.com/office/drawing/2016/5/11/chartex" xmlns:cx6="http://schemas.microsoft.com/office/drawing/2016/5/12/chartex" xmlns:cx7="http://schemas.microsoft.com/office/drawing/2016/5/13/chartex" xmlns:cx8="http://schemas.microsoft.com/office/drawing/2016/5/14/chartex" xmlns:mc="http://schemas.openxmlformats.org/markup-compatibility/2006" xmlns:aink="http://schemas.microsoft.com/office/drawing/2016/ink" xmlns:am3d="http://schemas.microsoft.com/office/drawing/2017/model3d" xmlns:o="urn:schemas-microsoft-com:office:office" xmlns:r="http://schemas.openxmlformats.org/officeDocument/2006/relationships" xmlns:m="http://schemas.openxmlformats.org/officeDocument/2006/math" xmlns:v="urn:schemas-microsoft-com:vml" xmlns:wp14="http://schemas.microsoft.com/office/word/2010/wordprocessingDrawing" xmlns:wp="http://schemas.openxmlformats.org/drawingml/2006/wordprocessingDrawing" xmlns:w10="urn:schemas-microsoft-com:office:word" xmlns:w="http://schemas.openxmlformats.org/wordprocessingml/2006/main" xmlns:w14="http://schemas.microsoft.com/office/word/2010/wordml" xmlns:w15="http://schemas.microsoft.com/office/word/2012/wordml" xmlns:w16cex="http://schemas.microsoft.com/office/word/2018/wordml/cex" xmlns:w16cid="http://schemas.microsoft.com/office/word/2016/wordml/cid" xmlns:w16="http://schemas.microsoft.com/office/word/2018/wordml" xmlns:w16se="http://schemas.microsoft.com/office/word/2015/wordml/symex" xmlns:wpg="http://schemas.microsoft.com/office/word/2010/wordprocessingGroup" xmlns:wpi="http://schemas.microsoft.com/office/word/2010/wordprocessingInk" xmlns:wne="http://schemas.microsoft.com/office/word/2006/wordml" xmlns:wps="http://schemas.microsoft.com/office/word/2010/wordprocessingShape" mc:Ignorable="w14 w15 w16se w16cid w16 w16cex wp14">
+<w:numbering xmlns:wpc="http://schemas.microsoft.com/office/word/2010/wordprocessingCanvas" xmlns:cx="http://schemas.microsoft.com/office/drawing/2014/chartex" xmlns:cx1="http://schemas.microsoft.com/office/drawing/2015/9/8/chartex" xmlns:cx2="http://schemas.microsoft.com/office/drawing/2015/10/21/chartex" xmlns:cx3="http://schemas.microsoft.com/office/drawing/2016/5/9/chartex" xmlns:cx4="http://schemas.microsoft.com/office/drawing/2016/5/10/chartex" xmlns:cx5="http://schemas.microsoft.com/office/drawing/2016/5/11/chartex" xmlns:cx6="http://schemas.microsoft.com/office/drawing/2016/5/12/chartex" xmlns:cx7="http://schemas.microsoft.com/office/drawing/2016/5/13/chartex" xmlns:cx8="http://schemas.microsoft.com/office/drawing/2016/5/14/chartex" xmlns:mc="http://schemas.openxmlformats.org/markup-compatibility/2006" xmlns:aink="http://schemas.microsoft.com/office/drawing/2016/ink" xmlns:am3d="http://schemas.microsoft.com/office/drawing/2017/model3d" xmlns:o="urn:schemas-microsoft-com:office:office" xmlns:r="http://schemas.openxmlformats.org/officeDocument/2006/relationships" xmlns:m="http://schemas.openxmlformats.org/officeDocument/2006/math" xmlns:v="urn:schemas-microsoft-com:vml" xmlns:wp14="http://schemas.microsoft.com/office/word/2010/wordprocessingDrawing" xmlns:wp="http://schemas.openxmlformats.org/drawingml/2006/wordprocessingDrawing" xmlns:w10="urn:schemas-microsoft-com:office:word" xmlns:w="http://schemas.openxmlformats.org/wordprocessingml/2006/main" xmlns:w14="http://schemas.microsoft.com/office/word/2010/wordml" xmlns:w15="http://schemas.microsoft.com/office/word/2012/wordml" xmlns:w16cex="http://schemas.microsoft.com/office/word/2018/wordml/cex" xmlns:w16cid="http://schemas.microsoft.com/office/word/2016/wordml/cid" xmlns:w16="http://schemas.microsoft.com/office/word/2018/wordml" xmlns:w16sdtdh="http://schemas.microsoft.com/office/word/2020/wordml/sdtdatahash" xmlns:w16se="http://schemas.microsoft.com/office/word/2015/wordml/symex" xmlns:wpg="http://schemas.microsoft.com/office/word/2010/wordprocessingGroup" xmlns:wpi="http://schemas.microsoft.com/office/word/2010/wordprocessingInk" xmlns:wne="http://schemas.microsoft.com/office/word/2006/wordml" xmlns:wps="http://schemas.microsoft.com/office/word/2010/wordprocessingShape" mc:Ignorable="w14 w15 w16se w16cid w16 w16cex w16sdtdh wp14">
   <w:abstractNum w:abstractNumId="0" w15:restartNumberingAfterBreak="0">
     <w:nsid w:val="0EF75E69"/>
     <w:multiLevelType w:val="hybridMultilevel"/>
@@ -8641,7 +8758,7 @@
 </file>
 
 <file path=word/styles.xml><?xml version="1.0" encoding="utf-8"?>
-<w:styles xmlns:mc="http://schemas.openxmlformats.org/markup-compatibility/2006" xmlns:r="http://schemas.openxmlformats.org/officeDocument/2006/relationships" xmlns:w="http://schemas.openxmlformats.org/wordprocessingml/2006/main" xmlns:w14="http://schemas.microsoft.com/office/word/2010/wordml" xmlns:w15="http://schemas.microsoft.com/office/word/2012/wordml" xmlns:w16cex="http://schemas.microsoft.com/office/word/2018/wordml/cex" xmlns:w16cid="http://schemas.microsoft.com/office/word/2016/wordml/cid" xmlns:w16="http://schemas.microsoft.com/office/word/2018/wordml" xmlns:w16se="http://schemas.microsoft.com/office/word/2015/wordml/symex" mc:Ignorable="w14 w15 w16se w16cid w16 w16cex">
+<w:styles xmlns:mc="http://schemas.openxmlformats.org/markup-compatibility/2006" xmlns:r="http://schemas.openxmlformats.org/officeDocument/2006/relationships" xmlns:w="http://schemas.openxmlformats.org/wordprocessingml/2006/main" xmlns:w14="http://schemas.microsoft.com/office/word/2010/wordml" xmlns:w15="http://schemas.microsoft.com/office/word/2012/wordml" xmlns:w16cex="http://schemas.microsoft.com/office/word/2018/wordml/cex" xmlns:w16cid="http://schemas.microsoft.com/office/word/2016/wordml/cid" xmlns:w16="http://schemas.microsoft.com/office/word/2018/wordml" xmlns:w16sdtdh="http://schemas.microsoft.com/office/word/2020/wordml/sdtdatahash" xmlns:w16se="http://schemas.microsoft.com/office/word/2015/wordml/symex" mc:Ignorable="w14 w15 w16se w16cid w16 w16cex w16sdtdh">
   <w:docDefaults>
     <w:rPrDefault>
       <w:rPr>

</xml_diff>

<commit_message>
cv version august 2021
</commit_message>
<xml_diff>
--- a/CV Romel Vazquez.docx
+++ b/CV Romel Vazquez.docx
@@ -122,7 +122,7 @@
           <w:sz w:val="20"/>
           <w:szCs w:val="20"/>
         </w:rPr>
-        <w:t>May</w:t>
+        <w:t>August</w:t>
       </w:r>
       <w:r>
         <w:rPr>
@@ -305,7 +305,6 @@
           </w:tcPr>
           <w:p>
             <w:pPr>
-              <w:spacing w:line="227" w:lineRule="exact"/>
               <w:rPr>
                 <w:b/>
                 <w:color w:val="808080" w:themeColor="background1" w:themeShade="80"/>
@@ -537,7 +536,28 @@
                 <w:rFonts w:ascii="Times" w:eastAsia="Times" w:hAnsi="Times" w:cs="Times"/>
                 <w:sz w:val="18"/>
               </w:rPr>
-              <w:t>December 2023(Expected Graduation Date)</w:t>
+              <w:t>June</w:t>
+            </w:r>
+            <w:r>
+              <w:rPr>
+                <w:rFonts w:ascii="Times" w:eastAsia="Times" w:hAnsi="Times" w:cs="Times"/>
+                <w:sz w:val="18"/>
+              </w:rPr>
+              <w:t xml:space="preserve"> 202</w:t>
+            </w:r>
+            <w:r>
+              <w:rPr>
+                <w:rFonts w:ascii="Times" w:eastAsia="Times" w:hAnsi="Times" w:cs="Times"/>
+                <w:sz w:val="18"/>
+              </w:rPr>
+              <w:t>4</w:t>
+            </w:r>
+            <w:r>
+              <w:rPr>
+                <w:rFonts w:ascii="Times" w:eastAsia="Times" w:hAnsi="Times" w:cs="Times"/>
+                <w:sz w:val="18"/>
+              </w:rPr>
+              <w:t>(Expected Graduation Date)</w:t>
             </w:r>
           </w:p>
         </w:tc>
@@ -800,6 +820,8 @@
     </w:p>
     <w:tbl>
       <w:tblPr>
+        <w:tblpPr w:leftFromText="141" w:rightFromText="141" w:vertAnchor="text" w:tblpY="1"/>
+        <w:tblOverlap w:val="never"/>
         <w:tblW w:w="7811" w:type="dxa"/>
         <w:tblLayout w:type="fixed"/>
         <w:tblCellMar>
@@ -809,8 +831,8 @@
         <w:tblLook w:val="04A0" w:firstRow="1" w:lastRow="0" w:firstColumn="1" w:lastColumn="0" w:noHBand="0" w:noVBand="1"/>
       </w:tblPr>
       <w:tblGrid>
-        <w:gridCol w:w="997"/>
-        <w:gridCol w:w="3407"/>
+        <w:gridCol w:w="4384"/>
+        <w:gridCol w:w="20"/>
         <w:gridCol w:w="3407"/>
       </w:tblGrid>
       <w:tr>
@@ -819,7 +841,7 @@
         </w:trPr>
         <w:tc>
           <w:tcPr>
-            <w:tcW w:w="997" w:type="dxa"/>
+            <w:tcW w:w="4384" w:type="dxa"/>
             <w:vAlign w:val="bottom"/>
           </w:tcPr>
           <w:p>
@@ -833,7 +855,7 @@
         </w:tc>
         <w:tc>
           <w:tcPr>
-            <w:tcW w:w="3407" w:type="dxa"/>
+            <w:tcW w:w="20" w:type="dxa"/>
           </w:tcPr>
           <w:p>
             <w:pPr>
@@ -863,11 +885,305 @@
           </w:p>
         </w:tc>
       </w:tr>
+      <w:tr>
+        <w:trPr>
+          <w:trHeight w:val="268"/>
+        </w:trPr>
+        <w:tc>
+          <w:tcPr>
+            <w:tcW w:w="4384" w:type="dxa"/>
+            <w:vAlign w:val="bottom"/>
+          </w:tcPr>
+          <w:p>
+            <w:pPr>
+              <w:ind w:left="20"/>
+              <w:rPr>
+                <w:rFonts w:ascii="Times" w:eastAsia="Times" w:hAnsi="Times" w:cs="Times"/>
+                <w:b/>
+                <w:bCs/>
+              </w:rPr>
+            </w:pPr>
+            <w:r>
+              <w:rPr>
+                <w:rFonts w:ascii="Times" w:eastAsia="Times" w:hAnsi="Times" w:cs="Times"/>
+                <w:b/>
+                <w:bCs/>
+              </w:rPr>
+              <w:t xml:space="preserve">Algebra University College </w:t>
+            </w:r>
+            <w:r>
+              <w:rPr>
+                <w:rFonts w:ascii="Times" w:eastAsia="Times" w:hAnsi="Times" w:cs="Times"/>
+                <w:b/>
+                <w:bCs/>
+              </w:rPr>
+              <w:t>– Zagreb, Croatia</w:t>
+            </w:r>
+          </w:p>
+          <w:p>
+            <w:pPr>
+              <w:spacing w:line="250" w:lineRule="exact"/>
+              <w:rPr>
+                <w:rFonts w:ascii="Times" w:eastAsia="Times" w:hAnsi="Times" w:cs="Times"/>
+                <w:b/>
+                <w:bCs/>
+              </w:rPr>
+            </w:pPr>
+            <w:r>
+              <w:rPr>
+                <w:rFonts w:ascii="Times" w:eastAsia="Times" w:hAnsi="Times" w:cs="Times"/>
+                <w:i/>
+                <w:iCs/>
+                <w:sz w:val="20"/>
+                <w:szCs w:val="20"/>
+              </w:rPr>
+              <w:t>“Artificial Intelligence Course”</w:t>
+            </w:r>
+          </w:p>
+        </w:tc>
+        <w:tc>
+          <w:tcPr>
+            <w:tcW w:w="20" w:type="dxa"/>
+          </w:tcPr>
+          <w:p>
+            <w:pPr>
+              <w:ind w:left="20" w:right="147"/>
+              <w:jc w:val="center"/>
+              <w:rPr>
+                <w:rFonts w:ascii="Times" w:eastAsia="Times" w:hAnsi="Times" w:cs="Times"/>
+                <w:b/>
+                <w:bCs/>
+              </w:rPr>
+            </w:pPr>
+          </w:p>
+        </w:tc>
+        <w:tc>
+          <w:tcPr>
+            <w:tcW w:w="3407" w:type="dxa"/>
+            <w:vAlign w:val="bottom"/>
+          </w:tcPr>
+          <w:p>
+            <w:pPr>
+              <w:ind w:left="20" w:right="147"/>
+              <w:jc w:val="center"/>
+              <w:rPr>
+                <w:rFonts w:ascii="Times" w:eastAsia="Times" w:hAnsi="Times" w:cs="Times"/>
+                <w:b/>
+                <w:bCs/>
+              </w:rPr>
+            </w:pPr>
+          </w:p>
+        </w:tc>
+      </w:tr>
     </w:tbl>
     <w:p>
       <w:pPr>
         <w:spacing w:line="100" w:lineRule="exact"/>
         <w:ind w:right="1100"/>
+        <w:rPr>
+          <w:rFonts w:ascii="Times" w:eastAsia="Times" w:hAnsi="Times" w:cs="Times"/>
+          <w:sz w:val="18"/>
+          <w:szCs w:val="20"/>
+        </w:rPr>
+      </w:pPr>
+    </w:p>
+    <w:p>
+      <w:pPr>
+        <w:spacing w:line="100" w:lineRule="exact"/>
+        <w:ind w:right="1100"/>
+        <w:rPr>
+          <w:rFonts w:ascii="Times" w:eastAsia="Times" w:hAnsi="Times" w:cs="Times"/>
+          <w:sz w:val="18"/>
+          <w:szCs w:val="20"/>
+        </w:rPr>
+      </w:pPr>
+    </w:p>
+    <w:p>
+      <w:pPr>
+        <w:spacing w:line="250" w:lineRule="exact"/>
+        <w:ind w:left="20" w:right="147"/>
+        <w:jc w:val="right"/>
+        <w:rPr>
+          <w:rFonts w:ascii="Times" w:eastAsia="Times" w:hAnsi="Times" w:cs="Times"/>
+          <w:sz w:val="18"/>
+          <w:szCs w:val="20"/>
+        </w:rPr>
+      </w:pPr>
+      <w:r>
+        <w:rPr>
+          <w:rFonts w:ascii="Times" w:eastAsia="Times" w:hAnsi="Times" w:cs="Times"/>
+          <w:sz w:val="18"/>
+          <w:szCs w:val="20"/>
+        </w:rPr>
+        <w:tab/>
+      </w:r>
+      <w:r>
+        <w:rPr>
+          <w:rFonts w:ascii="Times" w:eastAsia="Times" w:hAnsi="Times" w:cs="Times"/>
+          <w:sz w:val="18"/>
+          <w:szCs w:val="20"/>
+        </w:rPr>
+        <w:tab/>
+      </w:r>
+      <w:r>
+        <w:rPr>
+          <w:rFonts w:ascii="Times" w:eastAsia="Times" w:hAnsi="Times" w:cs="Times"/>
+          <w:sz w:val="18"/>
+          <w:szCs w:val="20"/>
+        </w:rPr>
+        <w:tab/>
+      </w:r>
+      <w:r>
+        <w:rPr>
+          <w:rFonts w:ascii="Times" w:eastAsia="Times" w:hAnsi="Times" w:cs="Times"/>
+          <w:sz w:val="18"/>
+          <w:szCs w:val="20"/>
+        </w:rPr>
+        <w:tab/>
+      </w:r>
+      <w:r>
+        <w:rPr>
+          <w:rFonts w:ascii="Times" w:eastAsia="Times" w:hAnsi="Times" w:cs="Times"/>
+          <w:sz w:val="18"/>
+        </w:rPr>
+        <w:t>July 2021</w:t>
+      </w:r>
+      <w:r>
+        <w:rPr>
+          <w:rFonts w:ascii="Times" w:eastAsia="Times" w:hAnsi="Times" w:cs="Times"/>
+          <w:sz w:val="18"/>
+        </w:rPr>
+        <w:tab/>
+      </w:r>
+      <w:r>
+        <w:rPr>
+          <w:rFonts w:ascii="Times" w:eastAsia="Times" w:hAnsi="Times" w:cs="Times"/>
+          <w:sz w:val="18"/>
+          <w:szCs w:val="20"/>
+        </w:rPr>
+        <w:br w:type="textWrapping" w:clear="all"/>
+      </w:r>
+    </w:p>
+    <w:p>
+      <w:pPr>
+        <w:tabs>
+          <w:tab w:val="left" w:pos="10122"/>
+        </w:tabs>
+        <w:rPr>
+          <w:rFonts w:ascii="Times" w:eastAsia="Times" w:hAnsi="Times" w:cs="Times"/>
+          <w:b/>
+          <w:bCs/>
+        </w:rPr>
+      </w:pPr>
+      <w:r>
+        <w:rPr>
+          <w:rFonts w:ascii="Times" w:eastAsia="Times" w:hAnsi="Times" w:cs="Times"/>
+          <w:b/>
+          <w:bCs/>
+        </w:rPr>
+        <w:t>Universität Wien</w:t>
+      </w:r>
+      <w:r>
+        <w:rPr>
+          <w:rFonts w:ascii="Times" w:eastAsia="Times" w:hAnsi="Times" w:cs="Times"/>
+          <w:b/>
+          <w:bCs/>
+        </w:rPr>
+        <w:t xml:space="preserve"> – Vienna, Austria</w:t>
+      </w:r>
+      <w:r>
+        <w:rPr>
+          <w:rFonts w:ascii="Times" w:eastAsia="Times" w:hAnsi="Times" w:cs="Times"/>
+          <w:b/>
+          <w:bCs/>
+        </w:rPr>
+        <w:tab/>
+      </w:r>
+      <w:r>
+        <w:rPr>
+          <w:rFonts w:ascii="Times" w:eastAsia="Times" w:hAnsi="Times" w:cs="Times"/>
+          <w:sz w:val="18"/>
+        </w:rPr>
+        <w:t>July 2021</w:t>
+      </w:r>
+    </w:p>
+    <w:p>
+      <w:pPr>
+        <w:spacing w:line="250" w:lineRule="exact"/>
+        <w:rPr>
+          <w:rFonts w:ascii="Times" w:eastAsia="Times" w:hAnsi="Times" w:cs="Times"/>
+          <w:i/>
+          <w:iCs/>
+          <w:sz w:val="20"/>
+          <w:szCs w:val="20"/>
+        </w:rPr>
+      </w:pPr>
+      <w:r>
+        <w:rPr>
+          <w:rFonts w:ascii="Times" w:eastAsia="Times" w:hAnsi="Times" w:cs="Times"/>
+          <w:i/>
+          <w:iCs/>
+          <w:sz w:val="20"/>
+          <w:szCs w:val="20"/>
+        </w:rPr>
+        <w:t>“</w:t>
+      </w:r>
+      <w:r>
+        <w:rPr>
+          <w:rFonts w:ascii="Times" w:eastAsia="Times" w:hAnsi="Times" w:cs="Times"/>
+          <w:i/>
+          <w:iCs/>
+          <w:sz w:val="20"/>
+          <w:szCs w:val="20"/>
+        </w:rPr>
+        <w:t xml:space="preserve">Conferences about </w:t>
+      </w:r>
+      <w:r>
+        <w:rPr>
+          <w:rFonts w:ascii="Times" w:eastAsia="Times" w:hAnsi="Times" w:cs="Times"/>
+          <w:i/>
+          <w:iCs/>
+          <w:sz w:val="20"/>
+          <w:szCs w:val="20"/>
+        </w:rPr>
+        <w:t xml:space="preserve">experimentation and training for </w:t>
+      </w:r>
+      <w:r>
+        <w:rPr>
+          <w:rFonts w:ascii="Times" w:eastAsia="Times" w:hAnsi="Times" w:cs="Times"/>
+          <w:i/>
+          <w:iCs/>
+          <w:sz w:val="20"/>
+          <w:szCs w:val="20"/>
+        </w:rPr>
+        <w:t xml:space="preserve">software </w:t>
+      </w:r>
+      <w:r>
+        <w:rPr>
+          <w:rFonts w:ascii="Times" w:eastAsia="Times" w:hAnsi="Times" w:cs="Times"/>
+          <w:i/>
+          <w:iCs/>
+          <w:sz w:val="20"/>
+          <w:szCs w:val="20"/>
+        </w:rPr>
+        <w:t>engineering activities</w:t>
+      </w:r>
+      <w:r>
+        <w:rPr>
+          <w:rFonts w:ascii="Times" w:eastAsia="Times" w:hAnsi="Times" w:cs="Times"/>
+          <w:i/>
+          <w:iCs/>
+          <w:sz w:val="20"/>
+          <w:szCs w:val="20"/>
+        </w:rPr>
+        <w:t>”</w:t>
+      </w:r>
+    </w:p>
+    <w:p>
+      <w:pPr>
+        <w:spacing w:line="250" w:lineRule="exact"/>
+        <w:ind w:left="20" w:right="147"/>
+        <w:jc w:val="right"/>
         <w:rPr>
           <w:rFonts w:ascii="Times" w:eastAsia="Times" w:hAnsi="Times" w:cs="Times"/>
           <w:sz w:val="18"/>
@@ -1113,6 +1429,7 @@
                 <w:lang w:val="pt-BR"/>
               </w:rPr>
             </w:pPr>
+            <w:proofErr w:type="spellStart"/>
             <w:r>
               <w:rPr>
                 <w:rFonts w:ascii="Times" w:eastAsia="Times" w:hAnsi="Times" w:cs="Times"/>
@@ -1122,6 +1439,7 @@
               </w:rPr>
               <w:t>September</w:t>
             </w:r>
+            <w:proofErr w:type="spellEnd"/>
             <w:r>
               <w:rPr>
                 <w:rFonts w:ascii="Times" w:eastAsia="Times" w:hAnsi="Times" w:cs="Times"/>
@@ -1167,6 +1485,7 @@
               </w:rPr>
               <w:t xml:space="preserve"> </w:t>
             </w:r>
+            <w:proofErr w:type="spellStart"/>
             <w:r>
               <w:rPr>
                 <w:rFonts w:ascii="Times" w:eastAsia="Times" w:hAnsi="Times" w:cs="Times"/>
@@ -1174,7 +1493,17 @@
                 <w:szCs w:val="24"/>
                 <w:lang w:val="pt-BR"/>
               </w:rPr>
-              <w:t>January 2019</w:t>
+              <w:t>January</w:t>
+            </w:r>
+            <w:proofErr w:type="spellEnd"/>
+            <w:r>
+              <w:rPr>
+                <w:rFonts w:ascii="Times" w:eastAsia="Times" w:hAnsi="Times" w:cs="Times"/>
+                <w:sz w:val="18"/>
+                <w:szCs w:val="24"/>
+                <w:lang w:val="pt-BR"/>
+              </w:rPr>
+              <w:t xml:space="preserve"> 2019</w:t>
             </w:r>
           </w:p>
         </w:tc>
@@ -1406,13 +1735,23 @@
           <w:u w:val="single"/>
         </w:rPr>
       </w:pPr>
-      <w:r>
-        <w:rPr>
-          <w:rFonts w:ascii="Times" w:eastAsia="Times" w:hAnsi="Times" w:cs="Times"/>
-          <w:sz w:val="20"/>
-          <w:szCs w:val="20"/>
-        </w:rPr>
-        <w:t xml:space="preserve">Github link: </w:t>
+      <w:proofErr w:type="spellStart"/>
+      <w:r>
+        <w:rPr>
+          <w:rFonts w:ascii="Times" w:eastAsia="Times" w:hAnsi="Times" w:cs="Times"/>
+          <w:sz w:val="20"/>
+          <w:szCs w:val="20"/>
+        </w:rPr>
+        <w:t>Github</w:t>
+      </w:r>
+      <w:proofErr w:type="spellEnd"/>
+      <w:r>
+        <w:rPr>
+          <w:rFonts w:ascii="Times" w:eastAsia="Times" w:hAnsi="Times" w:cs="Times"/>
+          <w:sz w:val="20"/>
+          <w:szCs w:val="20"/>
+        </w:rPr>
+        <w:t xml:space="preserve"> link: </w:t>
       </w:r>
       <w:hyperlink r:id="rId6" w:history="1">
         <w:r>
@@ -1424,7 +1763,29 @@
             <w:sz w:val="20"/>
             <w:szCs w:val="20"/>
           </w:rPr>
-          <w:t>https://github.com/RomelVazquez2008/RomelVazquezProjects</w:t>
+          <w:t>https://github.com/RomelVazquez2008/Rome</w:t>
+        </w:r>
+        <w:r>
+          <w:rPr>
+            <w:rStyle w:val="Hipervnculo"/>
+            <w:rFonts w:ascii="Times" w:eastAsia="Times" w:hAnsi="Times" w:cs="Times"/>
+            <w:i/>
+            <w:iCs/>
+            <w:sz w:val="20"/>
+            <w:szCs w:val="20"/>
+          </w:rPr>
+          <w:t>l</w:t>
+        </w:r>
+        <w:r>
+          <w:rPr>
+            <w:rStyle w:val="Hipervnculo"/>
+            <w:rFonts w:ascii="Times" w:eastAsia="Times" w:hAnsi="Times" w:cs="Times"/>
+            <w:i/>
+            <w:iCs/>
+            <w:sz w:val="20"/>
+            <w:szCs w:val="20"/>
+          </w:rPr>
+          <w:t>VazquezProjects</w:t>
         </w:r>
       </w:hyperlink>
     </w:p>
@@ -2210,7 +2571,25 @@
           <w:sz w:val="20"/>
           <w:szCs w:val="20"/>
         </w:rPr>
-        <w:t xml:space="preserve">I used the concept of polymorphism, abstract classes and other basic concepts </w:t>
+        <w:t xml:space="preserve">I used the concept of polymorphism, abstract </w:t>
+      </w:r>
+      <w:proofErr w:type="gramStart"/>
+      <w:r>
+        <w:rPr>
+          <w:rFonts w:ascii="Times" w:eastAsia="Times" w:hAnsi="Times" w:cs="Times"/>
+          <w:sz w:val="20"/>
+          <w:szCs w:val="20"/>
+        </w:rPr>
+        <w:t>classes</w:t>
+      </w:r>
+      <w:proofErr w:type="gramEnd"/>
+      <w:r>
+        <w:rPr>
+          <w:rFonts w:ascii="Times" w:eastAsia="Times" w:hAnsi="Times" w:cs="Times"/>
+          <w:sz w:val="20"/>
+          <w:szCs w:val="20"/>
+        </w:rPr>
+        <w:t xml:space="preserve"> and other basic concepts </w:t>
       </w:r>
       <w:r>
         <w:rPr>
@@ -2918,8 +3297,18 @@
           <w:sz w:val="20"/>
           <w:szCs w:val="20"/>
         </w:rPr>
-        <w:t>in Python (1000 code lines) with the Pygame</w:t>
-      </w:r>
+        <w:t xml:space="preserve">in Python (1000 code lines) with the </w:t>
+      </w:r>
+      <w:proofErr w:type="spellStart"/>
+      <w:r>
+        <w:rPr>
+          <w:rFonts w:ascii="Times" w:eastAsia="Times" w:hAnsi="Times" w:cs="Times"/>
+          <w:sz w:val="20"/>
+          <w:szCs w:val="20"/>
+        </w:rPr>
+        <w:t>Pygame</w:t>
+      </w:r>
+      <w:proofErr w:type="spellEnd"/>
       <w:r>
         <w:rPr>
           <w:rFonts w:ascii="Times" w:eastAsia="Times" w:hAnsi="Times" w:cs="Times"/>
@@ -3098,219 +3487,6 @@
         </w:rPr>
       </w:pPr>
     </w:p>
-    <w:tbl>
-      <w:tblPr>
-        <w:tblStyle w:val="Tablaconcuadrcula"/>
-        <w:tblW w:w="11449" w:type="dxa"/>
-        <w:tblInd w:w="108" w:type="dxa"/>
-        <w:tblBorders>
-          <w:top w:val="none" w:sz="0" w:space="0" w:color="auto"/>
-          <w:left w:val="none" w:sz="0" w:space="0" w:color="auto"/>
-          <w:bottom w:val="none" w:sz="0" w:space="0" w:color="auto"/>
-          <w:right w:val="none" w:sz="0" w:space="0" w:color="auto"/>
-          <w:insideH w:val="none" w:sz="0" w:space="0" w:color="auto"/>
-          <w:insideV w:val="none" w:sz="0" w:space="0" w:color="auto"/>
-        </w:tblBorders>
-        <w:tblLayout w:type="fixed"/>
-        <w:tblLook w:val="04A0" w:firstRow="1" w:lastRow="0" w:firstColumn="1" w:lastColumn="0" w:noHBand="0" w:noVBand="1"/>
-      </w:tblPr>
-      <w:tblGrid>
-        <w:gridCol w:w="7689"/>
-        <w:gridCol w:w="242"/>
-        <w:gridCol w:w="1759"/>
-        <w:gridCol w:w="1759"/>
-      </w:tblGrid>
-      <w:tr>
-        <w:trPr>
-          <w:trHeight w:val="279"/>
-        </w:trPr>
-        <w:tc>
-          <w:tcPr>
-            <w:tcW w:w="7689" w:type="dxa"/>
-          </w:tcPr>
-          <w:p>
-            <w:pPr>
-              <w:rPr>
-                <w:rFonts w:ascii="Times" w:eastAsia="Times" w:hAnsi="Times" w:cs="Times"/>
-                <w:b/>
-                <w:bCs/>
-                <w:szCs w:val="24"/>
-              </w:rPr>
-            </w:pPr>
-            <w:r>
-              <w:rPr>
-                <w:rFonts w:ascii="Times" w:eastAsia="Times" w:hAnsi="Times" w:cs="Times"/>
-                <w:b/>
-                <w:bCs/>
-                <w:szCs w:val="24"/>
-              </w:rPr>
-              <w:t xml:space="preserve">Bracelet for </w:t>
-            </w:r>
-            <w:r>
-              <w:rPr>
-                <w:rFonts w:ascii="Times" w:eastAsia="Times" w:hAnsi="Times" w:cs="Times"/>
-                <w:b/>
-                <w:bCs/>
-                <w:szCs w:val="24"/>
-              </w:rPr>
-              <w:t>B</w:t>
-            </w:r>
-            <w:r>
-              <w:rPr>
-                <w:rFonts w:ascii="Times" w:eastAsia="Times" w:hAnsi="Times" w:cs="Times"/>
-                <w:b/>
-                <w:bCs/>
-                <w:szCs w:val="24"/>
-              </w:rPr>
-              <w:t xml:space="preserve">lind </w:t>
-            </w:r>
-            <w:r>
-              <w:rPr>
-                <w:rFonts w:ascii="Times" w:eastAsia="Times" w:hAnsi="Times" w:cs="Times"/>
-                <w:b/>
-                <w:bCs/>
-                <w:szCs w:val="24"/>
-              </w:rPr>
-              <w:t>P</w:t>
-            </w:r>
-            <w:r>
-              <w:rPr>
-                <w:rFonts w:ascii="Times" w:eastAsia="Times" w:hAnsi="Times" w:cs="Times"/>
-                <w:b/>
-                <w:bCs/>
-                <w:szCs w:val="24"/>
-              </w:rPr>
-              <w:t xml:space="preserve">eople - High </w:t>
-            </w:r>
-            <w:r>
-              <w:rPr>
-                <w:rFonts w:ascii="Times" w:eastAsia="Times" w:hAnsi="Times" w:cs="Times"/>
-                <w:b/>
-                <w:bCs/>
-                <w:szCs w:val="24"/>
-              </w:rPr>
-              <w:t>S</w:t>
-            </w:r>
-            <w:r>
-              <w:rPr>
-                <w:rFonts w:ascii="Times" w:eastAsia="Times" w:hAnsi="Times" w:cs="Times"/>
-                <w:b/>
-                <w:bCs/>
-                <w:szCs w:val="24"/>
-              </w:rPr>
-              <w:t>chool Project</w:t>
-            </w:r>
-            <w:r>
-              <w:rPr>
-                <w:rFonts w:ascii="Times" w:eastAsia="Times" w:hAnsi="Times" w:cs="Times"/>
-                <w:b/>
-                <w:bCs/>
-                <w:szCs w:val="24"/>
-              </w:rPr>
-              <w:t xml:space="preserve"> (</w:t>
-            </w:r>
-            <w:r>
-              <w:rPr>
-                <w:rFonts w:ascii="Times" w:eastAsia="Times" w:hAnsi="Times" w:cs="Times"/>
-                <w:b/>
-                <w:bCs/>
-                <w:szCs w:val="24"/>
-              </w:rPr>
-              <w:t xml:space="preserve">Software Development </w:t>
-            </w:r>
-            <w:r>
-              <w:rPr>
-                <w:rFonts w:ascii="Times" w:eastAsia="Times" w:hAnsi="Times" w:cs="Times"/>
-                <w:b/>
-                <w:bCs/>
-                <w:szCs w:val="24"/>
-              </w:rPr>
-              <w:t>c</w:t>
-            </w:r>
-            <w:r>
-              <w:rPr>
-                <w:rFonts w:ascii="Times" w:eastAsia="Times" w:hAnsi="Times" w:cs="Times"/>
-                <w:b/>
-                <w:bCs/>
-                <w:szCs w:val="24"/>
-              </w:rPr>
-              <w:t>ourse</w:t>
-            </w:r>
-            <w:r>
-              <w:rPr>
-                <w:rFonts w:ascii="Times" w:eastAsia="Times" w:hAnsi="Times" w:cs="Times"/>
-                <w:b/>
-                <w:bCs/>
-                <w:szCs w:val="24"/>
-              </w:rPr>
-              <w:t>)</w:t>
-            </w:r>
-          </w:p>
-        </w:tc>
-        <w:tc>
-          <w:tcPr>
-            <w:tcW w:w="242" w:type="dxa"/>
-          </w:tcPr>
-          <w:p>
-            <w:pPr>
-              <w:rPr>
-                <w:rFonts w:ascii="Times" w:eastAsia="Times" w:hAnsi="Times" w:cs="Times"/>
-                <w:b/>
-                <w:bCs/>
-                <w:sz w:val="18"/>
-                <w:szCs w:val="20"/>
-              </w:rPr>
-            </w:pPr>
-          </w:p>
-        </w:tc>
-        <w:tc>
-          <w:tcPr>
-            <w:tcW w:w="1759" w:type="dxa"/>
-          </w:tcPr>
-          <w:p>
-            <w:pPr>
-              <w:tabs>
-                <w:tab w:val="left" w:pos="3294"/>
-              </w:tabs>
-              <w:ind w:right="34"/>
-              <w:jc w:val="right"/>
-              <w:rPr>
-                <w:rFonts w:ascii="Times" w:eastAsia="Times" w:hAnsi="Times" w:cs="Times"/>
-                <w:sz w:val="18"/>
-                <w:szCs w:val="24"/>
-              </w:rPr>
-            </w:pPr>
-            <w:r>
-              <w:rPr>
-                <w:rFonts w:ascii="Times" w:eastAsia="Times" w:hAnsi="Times" w:cs="Times"/>
-                <w:sz w:val="18"/>
-                <w:szCs w:val="24"/>
-              </w:rPr>
-              <w:t xml:space="preserve">      2017</w:t>
-            </w:r>
-          </w:p>
-        </w:tc>
-        <w:tc>
-          <w:tcPr>
-            <w:tcW w:w="1759" w:type="dxa"/>
-            <w:vAlign w:val="center"/>
-          </w:tcPr>
-          <w:p>
-            <w:pPr>
-              <w:tabs>
-                <w:tab w:val="left" w:pos="3294"/>
-              </w:tabs>
-              <w:ind w:right="34"/>
-              <w:rPr>
-                <w:rFonts w:eastAsia="Times"/>
-                <w:b/>
-                <w:bCs/>
-              </w:rPr>
-            </w:pPr>
-          </w:p>
-        </w:tc>
-      </w:tr>
-    </w:tbl>
     <w:p>
       <w:pPr>
         <w:rPr>
@@ -3320,376 +3496,9 @@
           <w:szCs w:val="20"/>
         </w:rPr>
       </w:pPr>
-      <w:r>
-        <w:rPr>
-          <w:rFonts w:ascii="Times" w:eastAsia="Times" w:hAnsi="Times" w:cs="Times"/>
-          <w:i/>
-          <w:sz w:val="20"/>
-          <w:szCs w:val="20"/>
-        </w:rPr>
-        <w:t xml:space="preserve">     In a team of three </w:t>
-      </w:r>
-      <w:r>
-        <w:rPr>
-          <w:rFonts w:ascii="Times" w:eastAsia="Times" w:hAnsi="Times" w:cs="Times"/>
-          <w:i/>
-          <w:sz w:val="20"/>
-          <w:szCs w:val="20"/>
-        </w:rPr>
-        <w:t>students,</w:t>
-      </w:r>
-      <w:r>
-        <w:rPr>
-          <w:rFonts w:ascii="Times" w:eastAsia="Times" w:hAnsi="Times" w:cs="Times"/>
-          <w:i/>
-          <w:sz w:val="20"/>
-          <w:szCs w:val="20"/>
-        </w:rPr>
-        <w:t xml:space="preserve"> we develop</w:t>
-      </w:r>
-      <w:r>
-        <w:rPr>
-          <w:rFonts w:ascii="Times" w:eastAsia="Times" w:hAnsi="Times" w:cs="Times"/>
-          <w:i/>
-          <w:sz w:val="20"/>
-          <w:szCs w:val="20"/>
-        </w:rPr>
-        <w:t>ed</w:t>
-      </w:r>
-      <w:r>
-        <w:rPr>
-          <w:rFonts w:ascii="Times" w:eastAsia="Times" w:hAnsi="Times" w:cs="Times"/>
-          <w:i/>
-          <w:sz w:val="20"/>
-          <w:szCs w:val="20"/>
-        </w:rPr>
-        <w:t xml:space="preserve"> a physical prototype and mobile application </w:t>
-      </w:r>
-      <w:r>
-        <w:rPr>
-          <w:rFonts w:ascii="Times" w:eastAsia="Times" w:hAnsi="Times" w:cs="Times"/>
-          <w:i/>
-          <w:sz w:val="20"/>
-          <w:szCs w:val="20"/>
-        </w:rPr>
-        <w:t>to</w:t>
-      </w:r>
-      <w:r>
-        <w:rPr>
-          <w:rFonts w:ascii="Times" w:eastAsia="Times" w:hAnsi="Times" w:cs="Times"/>
-          <w:i/>
-          <w:sz w:val="20"/>
-          <w:szCs w:val="20"/>
-        </w:rPr>
-        <w:t xml:space="preserve"> help </w:t>
-      </w:r>
-      <w:r>
-        <w:rPr>
-          <w:rFonts w:ascii="Times" w:eastAsia="Times" w:hAnsi="Times" w:cs="Times"/>
-          <w:i/>
-          <w:sz w:val="20"/>
-          <w:szCs w:val="20"/>
-        </w:rPr>
-        <w:t>blind</w:t>
-      </w:r>
-      <w:r>
-        <w:rPr>
-          <w:rFonts w:ascii="Times" w:eastAsia="Times" w:hAnsi="Times" w:cs="Times"/>
-          <w:i/>
-          <w:sz w:val="20"/>
-          <w:szCs w:val="20"/>
-        </w:rPr>
-        <w:t xml:space="preserve"> people.</w:t>
-      </w:r>
     </w:p>
     <w:p>
       <w:pPr>
-        <w:pStyle w:val="Prrafodelista"/>
-        <w:numPr>
-          <w:ilvl w:val="0"/>
-          <w:numId w:val="5"/>
-        </w:numPr>
-        <w:tabs>
-          <w:tab w:val="left" w:pos="3294"/>
-        </w:tabs>
-        <w:ind w:right="34"/>
-        <w:rPr>
-          <w:rFonts w:ascii="Times" w:eastAsia="Times" w:hAnsi="Times" w:cs="Times"/>
-          <w:sz w:val="20"/>
-          <w:szCs w:val="20"/>
-        </w:rPr>
-      </w:pPr>
-      <w:r>
-        <w:rPr>
-          <w:rFonts w:ascii="Times" w:eastAsia="Times" w:hAnsi="Times" w:cs="Times"/>
-          <w:sz w:val="20"/>
-          <w:szCs w:val="20"/>
-        </w:rPr>
-        <w:t>To create the bracelet, we used the Arduino language, a protoboard, a proximity sensor and a Bluetooth module</w:t>
-      </w:r>
-      <w:r>
-        <w:rPr>
-          <w:rFonts w:ascii="Times" w:eastAsia="Times" w:hAnsi="Times" w:cs="Times"/>
-          <w:sz w:val="20"/>
-          <w:szCs w:val="20"/>
-        </w:rPr>
-        <w:t>.</w:t>
-      </w:r>
-    </w:p>
-    <w:p>
-      <w:pPr>
-        <w:pStyle w:val="Prrafodelista"/>
-        <w:numPr>
-          <w:ilvl w:val="0"/>
-          <w:numId w:val="5"/>
-        </w:numPr>
-        <w:tabs>
-          <w:tab w:val="left" w:pos="3294"/>
-        </w:tabs>
-        <w:ind w:right="34"/>
-        <w:rPr>
-          <w:rFonts w:ascii="Times" w:eastAsia="Times" w:hAnsi="Times" w:cs="Times"/>
-          <w:sz w:val="20"/>
-          <w:szCs w:val="20"/>
-        </w:rPr>
-      </w:pPr>
-      <w:r>
-        <w:rPr>
-          <w:rFonts w:ascii="Times" w:eastAsia="Times" w:hAnsi="Times" w:cs="Times"/>
-          <w:sz w:val="20"/>
-          <w:szCs w:val="20"/>
-        </w:rPr>
-        <w:t>For the application we used</w:t>
-      </w:r>
-      <w:r>
-        <w:rPr>
-          <w:rFonts w:ascii="Times" w:eastAsia="Times" w:hAnsi="Times" w:cs="Times"/>
-          <w:sz w:val="20"/>
-          <w:szCs w:val="20"/>
-        </w:rPr>
-        <w:t xml:space="preserve"> the</w:t>
-      </w:r>
-      <w:r>
-        <w:rPr>
-          <w:rFonts w:ascii="Times" w:eastAsia="Times" w:hAnsi="Times" w:cs="Times"/>
-          <w:sz w:val="20"/>
-          <w:szCs w:val="20"/>
-        </w:rPr>
-        <w:t xml:space="preserve"> MIT app inventor. </w:t>
-      </w:r>
-    </w:p>
-    <w:p>
-      <w:pPr>
-        <w:pStyle w:val="Prrafodelista"/>
-        <w:numPr>
-          <w:ilvl w:val="0"/>
-          <w:numId w:val="5"/>
-        </w:numPr>
-        <w:tabs>
-          <w:tab w:val="left" w:pos="3294"/>
-        </w:tabs>
-        <w:ind w:right="34"/>
-        <w:rPr>
-          <w:rFonts w:ascii="Times" w:eastAsia="Times" w:hAnsi="Times" w:cs="Times"/>
-          <w:sz w:val="20"/>
-          <w:szCs w:val="20"/>
-        </w:rPr>
-      </w:pPr>
-      <w:r>
-        <w:rPr>
-          <w:rFonts w:ascii="Times" w:eastAsia="Times" w:hAnsi="Times" w:cs="Times"/>
-          <w:sz w:val="20"/>
-          <w:szCs w:val="20"/>
-        </w:rPr>
-        <w:t xml:space="preserve">I was </w:t>
-      </w:r>
-      <w:r>
-        <w:rPr>
-          <w:rFonts w:ascii="Times" w:eastAsia="Times" w:hAnsi="Times" w:cs="Times"/>
-          <w:sz w:val="20"/>
-          <w:szCs w:val="20"/>
-        </w:rPr>
-        <w:t>responsible for programming</w:t>
-      </w:r>
-      <w:r>
-        <w:rPr>
-          <w:rFonts w:ascii="Times" w:eastAsia="Times" w:hAnsi="Times" w:cs="Times"/>
-          <w:sz w:val="20"/>
-          <w:szCs w:val="20"/>
-        </w:rPr>
-        <w:t xml:space="preserve"> the application and the sensors</w:t>
-      </w:r>
-      <w:r>
-        <w:rPr>
-          <w:rFonts w:ascii="Times" w:eastAsia="Times" w:hAnsi="Times" w:cs="Times"/>
-          <w:sz w:val="20"/>
-          <w:szCs w:val="20"/>
-        </w:rPr>
-        <w:t>.</w:t>
-      </w:r>
-    </w:p>
-    <w:p>
-      <w:pPr>
-        <w:pStyle w:val="Prrafodelista"/>
-        <w:tabs>
-          <w:tab w:val="left" w:pos="3294"/>
-        </w:tabs>
-        <w:ind w:right="34"/>
-        <w:rPr>
-          <w:rFonts w:ascii="Times" w:eastAsia="Times" w:hAnsi="Times" w:cs="Times"/>
-          <w:sz w:val="20"/>
-          <w:szCs w:val="20"/>
-        </w:rPr>
-      </w:pPr>
-    </w:p>
-    <w:tbl>
-      <w:tblPr>
-        <w:tblStyle w:val="Tablaconcuadrcula"/>
-        <w:tblW w:w="11449" w:type="dxa"/>
-        <w:tblInd w:w="108" w:type="dxa"/>
-        <w:tblBorders>
-          <w:top w:val="none" w:sz="0" w:space="0" w:color="auto"/>
-          <w:left w:val="none" w:sz="0" w:space="0" w:color="auto"/>
-          <w:bottom w:val="none" w:sz="0" w:space="0" w:color="auto"/>
-          <w:right w:val="none" w:sz="0" w:space="0" w:color="auto"/>
-          <w:insideH w:val="none" w:sz="0" w:space="0" w:color="auto"/>
-          <w:insideV w:val="none" w:sz="0" w:space="0" w:color="auto"/>
-        </w:tblBorders>
-        <w:tblLayout w:type="fixed"/>
-        <w:tblLook w:val="04A0" w:firstRow="1" w:lastRow="0" w:firstColumn="1" w:lastColumn="0" w:noHBand="0" w:noVBand="1"/>
-      </w:tblPr>
-      <w:tblGrid>
-        <w:gridCol w:w="7689"/>
-        <w:gridCol w:w="242"/>
-        <w:gridCol w:w="1759"/>
-        <w:gridCol w:w="1759"/>
-      </w:tblGrid>
-      <w:tr>
-        <w:trPr>
-          <w:trHeight w:val="279"/>
-        </w:trPr>
-        <w:tc>
-          <w:tcPr>
-            <w:tcW w:w="7689" w:type="dxa"/>
-          </w:tcPr>
-          <w:p>
-            <w:pPr>
-              <w:rPr>
-                <w:rFonts w:ascii="Times" w:eastAsia="Times" w:hAnsi="Times" w:cs="Times"/>
-                <w:b/>
-                <w:bCs/>
-                <w:szCs w:val="24"/>
-              </w:rPr>
-            </w:pPr>
-            <w:r>
-              <w:rPr>
-                <w:rFonts w:ascii="Times" w:eastAsia="Times" w:hAnsi="Times" w:cs="Times"/>
-                <w:b/>
-                <w:bCs/>
-                <w:szCs w:val="24"/>
-              </w:rPr>
-              <w:t xml:space="preserve">Battleship Game - </w:t>
-            </w:r>
-            <w:r>
-              <w:rPr>
-                <w:rFonts w:ascii="Times" w:eastAsia="Times" w:hAnsi="Times" w:cs="Times"/>
-                <w:b/>
-                <w:bCs/>
-                <w:szCs w:val="24"/>
-              </w:rPr>
-              <w:t xml:space="preserve">High </w:t>
-            </w:r>
-            <w:r>
-              <w:rPr>
-                <w:rFonts w:ascii="Times" w:eastAsia="Times" w:hAnsi="Times" w:cs="Times"/>
-                <w:b/>
-                <w:bCs/>
-                <w:szCs w:val="24"/>
-              </w:rPr>
-              <w:t>S</w:t>
-            </w:r>
-            <w:r>
-              <w:rPr>
-                <w:rFonts w:ascii="Times" w:eastAsia="Times" w:hAnsi="Times" w:cs="Times"/>
-                <w:b/>
-                <w:bCs/>
-                <w:szCs w:val="24"/>
-              </w:rPr>
-              <w:t>chool Project</w:t>
-            </w:r>
-            <w:r>
-              <w:rPr>
-                <w:rFonts w:ascii="Times" w:eastAsia="Times" w:hAnsi="Times" w:cs="Times"/>
-                <w:b/>
-                <w:bCs/>
-                <w:szCs w:val="24"/>
-              </w:rPr>
-              <w:t xml:space="preserve"> (Computational Thinking course)</w:t>
-            </w:r>
-          </w:p>
-        </w:tc>
-        <w:tc>
-          <w:tcPr>
-            <w:tcW w:w="242" w:type="dxa"/>
-          </w:tcPr>
-          <w:p>
-            <w:pPr>
-              <w:rPr>
-                <w:rFonts w:ascii="Times" w:eastAsia="Times" w:hAnsi="Times" w:cs="Times"/>
-                <w:sz w:val="18"/>
-                <w:szCs w:val="20"/>
-              </w:rPr>
-            </w:pPr>
-          </w:p>
-        </w:tc>
-        <w:tc>
-          <w:tcPr>
-            <w:tcW w:w="1759" w:type="dxa"/>
-          </w:tcPr>
-          <w:p>
-            <w:pPr>
-              <w:tabs>
-                <w:tab w:val="left" w:pos="3294"/>
-              </w:tabs>
-              <w:ind w:right="34"/>
-              <w:jc w:val="right"/>
-              <w:rPr>
-                <w:rFonts w:ascii="Times" w:eastAsia="Times" w:hAnsi="Times" w:cs="Times"/>
-                <w:sz w:val="18"/>
-                <w:szCs w:val="24"/>
-              </w:rPr>
-            </w:pPr>
-            <w:r>
-              <w:rPr>
-                <w:rFonts w:ascii="Times" w:eastAsia="Times" w:hAnsi="Times" w:cs="Times"/>
-                <w:sz w:val="18"/>
-                <w:szCs w:val="24"/>
-              </w:rPr>
-              <w:t xml:space="preserve">      2016</w:t>
-            </w:r>
-          </w:p>
-        </w:tc>
-        <w:tc>
-          <w:tcPr>
-            <w:tcW w:w="1759" w:type="dxa"/>
-            <w:vAlign w:val="center"/>
-          </w:tcPr>
-          <w:p>
-            <w:pPr>
-              <w:tabs>
-                <w:tab w:val="left" w:pos="3294"/>
-              </w:tabs>
-              <w:ind w:right="34"/>
-              <w:rPr>
-                <w:rFonts w:eastAsia="Times"/>
-              </w:rPr>
-            </w:pPr>
-          </w:p>
-        </w:tc>
-      </w:tr>
-    </w:tbl>
-    <w:p>
-      <w:pPr>
         <w:rPr>
           <w:rFonts w:ascii="Times" w:eastAsia="Times" w:hAnsi="Times" w:cs="Times"/>
           <w:i/>
@@ -3697,160 +3506,6 @@
           <w:szCs w:val="20"/>
         </w:rPr>
       </w:pPr>
-      <w:r>
-        <w:rPr>
-          <w:rFonts w:ascii="Times" w:eastAsia="Times" w:hAnsi="Times" w:cs="Times"/>
-          <w:i/>
-          <w:sz w:val="20"/>
-          <w:szCs w:val="20"/>
-        </w:rPr>
-        <w:t xml:space="preserve">     </w:t>
-      </w:r>
-      <w:r>
-        <w:rPr>
-          <w:rFonts w:ascii="Times" w:eastAsia="Times" w:hAnsi="Times" w:cs="Times"/>
-          <w:i/>
-          <w:sz w:val="20"/>
-          <w:szCs w:val="20"/>
-        </w:rPr>
-        <w:t>The classic board game</w:t>
-      </w:r>
-      <w:r>
-        <w:rPr>
-          <w:rFonts w:ascii="Times" w:eastAsia="Times" w:hAnsi="Times" w:cs="Times"/>
-          <w:i/>
-          <w:sz w:val="20"/>
-          <w:szCs w:val="20"/>
-        </w:rPr>
-        <w:t xml:space="preserve"> where</w:t>
-      </w:r>
-      <w:r>
-        <w:rPr>
-          <w:rFonts w:ascii="Times" w:eastAsia="Times" w:hAnsi="Times" w:cs="Times"/>
-          <w:i/>
-          <w:sz w:val="20"/>
-          <w:szCs w:val="20"/>
-        </w:rPr>
-        <w:t xml:space="preserve"> the user interacts with the</w:t>
-      </w:r>
-      <w:r>
-        <w:rPr>
-          <w:rFonts w:ascii="Times" w:eastAsia="Times" w:hAnsi="Times" w:cs="Times"/>
-          <w:i/>
-          <w:sz w:val="20"/>
-          <w:szCs w:val="20"/>
-        </w:rPr>
-        <w:t>ir</w:t>
-      </w:r>
-      <w:r>
-        <w:rPr>
-          <w:rFonts w:ascii="Times" w:eastAsia="Times" w:hAnsi="Times" w:cs="Times"/>
-          <w:i/>
-          <w:sz w:val="20"/>
-          <w:szCs w:val="20"/>
-        </w:rPr>
-        <w:t xml:space="preserve"> computer.</w:t>
-      </w:r>
-    </w:p>
-    <w:p>
-      <w:pPr>
-        <w:pStyle w:val="Prrafodelista"/>
-        <w:numPr>
-          <w:ilvl w:val="0"/>
-          <w:numId w:val="5"/>
-        </w:numPr>
-        <w:tabs>
-          <w:tab w:val="left" w:pos="3294"/>
-        </w:tabs>
-        <w:ind w:right="34"/>
-        <w:rPr>
-          <w:rFonts w:ascii="Times" w:eastAsia="Times" w:hAnsi="Times" w:cs="Times"/>
-          <w:sz w:val="20"/>
-          <w:szCs w:val="20"/>
-        </w:rPr>
-      </w:pPr>
-      <w:r>
-        <w:rPr>
-          <w:rFonts w:ascii="Times" w:eastAsia="Times" w:hAnsi="Times" w:cs="Times"/>
-          <w:sz w:val="20"/>
-          <w:szCs w:val="20"/>
-        </w:rPr>
-        <w:t xml:space="preserve">Implemented </w:t>
-      </w:r>
-      <w:r>
-        <w:rPr>
-          <w:rFonts w:ascii="Times" w:eastAsia="Times" w:hAnsi="Times" w:cs="Times"/>
-          <w:sz w:val="20"/>
-          <w:szCs w:val="20"/>
-        </w:rPr>
-        <w:t>in Raptor flowchart interpreter.</w:t>
-      </w:r>
-    </w:p>
-    <w:p>
-      <w:pPr>
-        <w:pStyle w:val="Prrafodelista"/>
-        <w:numPr>
-          <w:ilvl w:val="0"/>
-          <w:numId w:val="5"/>
-        </w:numPr>
-        <w:tabs>
-          <w:tab w:val="left" w:pos="3294"/>
-        </w:tabs>
-        <w:ind w:right="34"/>
-        <w:rPr>
-          <w:rFonts w:ascii="Times" w:eastAsia="Times" w:hAnsi="Times" w:cs="Times"/>
-          <w:sz w:val="20"/>
-          <w:szCs w:val="20"/>
-        </w:rPr>
-      </w:pPr>
-      <w:r>
-        <w:rPr>
-          <w:rFonts w:ascii="Times" w:eastAsia="Times" w:hAnsi="Times" w:cs="Times"/>
-          <w:sz w:val="20"/>
-          <w:szCs w:val="20"/>
-        </w:rPr>
-        <w:t>T</w:t>
-      </w:r>
-      <w:r>
-        <w:rPr>
-          <w:rFonts w:ascii="Times" w:eastAsia="Times" w:hAnsi="Times" w:cs="Times"/>
-          <w:sz w:val="20"/>
-          <w:szCs w:val="20"/>
-        </w:rPr>
-        <w:t>he opponent use</w:t>
-      </w:r>
-      <w:r>
-        <w:rPr>
-          <w:rFonts w:ascii="Times" w:eastAsia="Times" w:hAnsi="Times" w:cs="Times"/>
-          <w:sz w:val="20"/>
-          <w:szCs w:val="20"/>
-        </w:rPr>
-        <w:t>s</w:t>
-      </w:r>
-      <w:r>
-        <w:rPr>
-          <w:rFonts w:ascii="Times" w:eastAsia="Times" w:hAnsi="Times" w:cs="Times"/>
-          <w:sz w:val="20"/>
-          <w:szCs w:val="20"/>
-        </w:rPr>
-        <w:t xml:space="preserve"> basic</w:t>
-      </w:r>
-      <w:r>
-        <w:rPr>
-          <w:rFonts w:ascii="Times" w:eastAsia="Times" w:hAnsi="Times" w:cs="Times"/>
-          <w:sz w:val="20"/>
-          <w:szCs w:val="20"/>
-        </w:rPr>
-        <w:t xml:space="preserve"> notions of Artificial Intelligence</w:t>
-      </w:r>
-      <w:r>
-        <w:rPr>
-          <w:rFonts w:ascii="Times" w:eastAsia="Times" w:hAnsi="Times" w:cs="Times"/>
-          <w:sz w:val="20"/>
-          <w:szCs w:val="20"/>
-        </w:rPr>
-        <w:t>.</w:t>
-      </w:r>
     </w:p>
     <w:p>
       <w:pPr>
@@ -3939,6 +3594,7 @@
               <w:rPr>
                 <w:rFonts w:eastAsia="Times"/>
               </w:rPr>
+              <w:lastRenderedPageBreak/>
               <w:t>SKILLS</w:t>
             </w:r>
           </w:p>
@@ -4117,14 +3773,25 @@
                 <w:szCs w:val="20"/>
               </w:rPr>
             </w:pPr>
-            <w:r>
-              <w:rPr>
-                <w:rFonts w:ascii="Times" w:eastAsia="Times" w:hAnsi="Times" w:cs="Times"/>
-                <w:bCs/>
-                <w:sz w:val="18"/>
-                <w:szCs w:val="20"/>
-              </w:rPr>
-              <w:t>Matlab, R</w:t>
+            <w:proofErr w:type="spellStart"/>
+            <w:r>
+              <w:rPr>
+                <w:rFonts w:ascii="Times" w:eastAsia="Times" w:hAnsi="Times" w:cs="Times"/>
+                <w:bCs/>
+                <w:sz w:val="18"/>
+                <w:szCs w:val="20"/>
+              </w:rPr>
+              <w:t>Matlab</w:t>
+            </w:r>
+            <w:proofErr w:type="spellEnd"/>
+            <w:r>
+              <w:rPr>
+                <w:rFonts w:ascii="Times" w:eastAsia="Times" w:hAnsi="Times" w:cs="Times"/>
+                <w:bCs/>
+                <w:sz w:val="18"/>
+                <w:szCs w:val="20"/>
+              </w:rPr>
+              <w:t>, R</w:t>
             </w:r>
             <w:r>
               <w:rPr>
@@ -4279,7 +3946,27 @@
                 <w:sz w:val="18"/>
                 <w:szCs w:val="20"/>
               </w:rPr>
-              <w:t xml:space="preserve"> /Toefl score </w:t>
+              <w:t xml:space="preserve"> /</w:t>
+            </w:r>
+            <w:proofErr w:type="spellStart"/>
+            <w:r>
+              <w:rPr>
+                <w:rFonts w:ascii="Times" w:eastAsia="Times" w:hAnsi="Times" w:cs="Times"/>
+                <w:bCs/>
+                <w:sz w:val="18"/>
+                <w:szCs w:val="20"/>
+              </w:rPr>
+              <w:t>Toefl</w:t>
+            </w:r>
+            <w:proofErr w:type="spellEnd"/>
+            <w:r>
+              <w:rPr>
+                <w:rFonts w:ascii="Times" w:eastAsia="Times" w:hAnsi="Times" w:cs="Times"/>
+                <w:bCs/>
+                <w:sz w:val="18"/>
+                <w:szCs w:val="20"/>
+              </w:rPr>
+              <w:t xml:space="preserve"> score </w:t>
             </w:r>
             <w:r>
               <w:rPr>
@@ -4668,7 +4355,27 @@
                 <w:sz w:val="18"/>
                 <w:szCs w:val="20"/>
               </w:rPr>
-              <w:t xml:space="preserve"> Tecnológico de Monterrey</w:t>
+              <w:t xml:space="preserve"> </w:t>
+            </w:r>
+            <w:proofErr w:type="spellStart"/>
+            <w:r>
+              <w:rPr>
+                <w:rFonts w:ascii="Times" w:eastAsia="Times" w:hAnsi="Times" w:cs="Times"/>
+                <w:bCs/>
+                <w:sz w:val="18"/>
+                <w:szCs w:val="20"/>
+              </w:rPr>
+              <w:t>Tecnológico</w:t>
+            </w:r>
+            <w:proofErr w:type="spellEnd"/>
+            <w:r>
+              <w:rPr>
+                <w:rFonts w:ascii="Times" w:eastAsia="Times" w:hAnsi="Times" w:cs="Times"/>
+                <w:bCs/>
+                <w:sz w:val="18"/>
+                <w:szCs w:val="20"/>
+              </w:rPr>
+              <w:t xml:space="preserve"> de Monterrey</w:t>
             </w:r>
             <w:r>
               <w:rPr>
@@ -5060,7 +4767,25 @@
           <w:sz w:val="20"/>
           <w:szCs w:val="20"/>
         </w:rPr>
-        <w:t xml:space="preserve">play strategic video-games, </w:t>
+        <w:t xml:space="preserve">play strategic </w:t>
+      </w:r>
+      <w:proofErr w:type="gramStart"/>
+      <w:r>
+        <w:rPr>
+          <w:rFonts w:ascii="Times" w:eastAsia="Times" w:hAnsi="Times" w:cs="Times"/>
+          <w:sz w:val="20"/>
+          <w:szCs w:val="20"/>
+        </w:rPr>
+        <w:t>video-games</w:t>
+      </w:r>
+      <w:proofErr w:type="gramEnd"/>
+      <w:r>
+        <w:rPr>
+          <w:rFonts w:ascii="Times" w:eastAsia="Times" w:hAnsi="Times" w:cs="Times"/>
+          <w:sz w:val="20"/>
+          <w:szCs w:val="20"/>
+        </w:rPr>
+        <w:t xml:space="preserve">, </w:t>
       </w:r>
       <w:r>
         <w:rPr>
@@ -5674,7 +5399,25 @@
           <w:sz w:val="20"/>
           <w:szCs w:val="20"/>
         </w:rPr>
-        <w:t>Mathematical Thinking I</w:t>
+        <w:t xml:space="preserve">Mathematical </w:t>
+      </w:r>
+      <w:proofErr w:type="gramStart"/>
+      <w:r>
+        <w:rPr>
+          <w:rFonts w:ascii="Times" w:eastAsia="Times" w:hAnsi="Times" w:cs="Times"/>
+          <w:sz w:val="20"/>
+          <w:szCs w:val="20"/>
+        </w:rPr>
+        <w:t>Thinking</w:t>
+      </w:r>
+      <w:proofErr w:type="gramEnd"/>
+      <w:r>
+        <w:rPr>
+          <w:rFonts w:ascii="Times" w:eastAsia="Times" w:hAnsi="Times" w:cs="Times"/>
+          <w:sz w:val="20"/>
+          <w:szCs w:val="20"/>
+        </w:rPr>
+        <w:t xml:space="preserve"> I</w:t>
       </w:r>
       <w:r>
         <w:rPr>
@@ -5994,7 +5737,25 @@
           <w:sz w:val="20"/>
           <w:szCs w:val="20"/>
         </w:rPr>
-        <w:t>(Ethics and Psychology: From Self-Knowledge to Fullfillment)</w:t>
+        <w:t xml:space="preserve">(Ethics and Psychology: From Self-Knowledge to </w:t>
+      </w:r>
+      <w:proofErr w:type="spellStart"/>
+      <w:r>
+        <w:rPr>
+          <w:rFonts w:ascii="Times" w:eastAsia="Times" w:hAnsi="Times" w:cs="Times"/>
+          <w:sz w:val="20"/>
+          <w:szCs w:val="20"/>
+        </w:rPr>
+        <w:t>Fullfillment</w:t>
+      </w:r>
+      <w:proofErr w:type="spellEnd"/>
+      <w:r>
+        <w:rPr>
+          <w:rFonts w:ascii="Times" w:eastAsia="Times" w:hAnsi="Times" w:cs="Times"/>
+          <w:sz w:val="20"/>
+          <w:szCs w:val="20"/>
+        </w:rPr>
+        <w:t>)</w:t>
       </w:r>
       <w:r>
         <w:rPr>
@@ -6283,13 +6044,23 @@
           <w:szCs w:val="20"/>
         </w:rPr>
       </w:pPr>
-      <w:r>
-        <w:rPr>
-          <w:rFonts w:ascii="Times" w:eastAsia="Times" w:hAnsi="Times" w:cs="Times"/>
-          <w:sz w:val="20"/>
-          <w:szCs w:val="20"/>
-        </w:rPr>
-        <w:t>Statistic Analysis</w:t>
+      <w:proofErr w:type="spellStart"/>
+      <w:r>
+        <w:rPr>
+          <w:rFonts w:ascii="Times" w:eastAsia="Times" w:hAnsi="Times" w:cs="Times"/>
+          <w:sz w:val="20"/>
+          <w:szCs w:val="20"/>
+        </w:rPr>
+        <w:t>Statistic</w:t>
+      </w:r>
+      <w:proofErr w:type="spellEnd"/>
+      <w:r>
+        <w:rPr>
+          <w:rFonts w:ascii="Times" w:eastAsia="Times" w:hAnsi="Times" w:cs="Times"/>
+          <w:sz w:val="20"/>
+          <w:szCs w:val="20"/>
+        </w:rPr>
+        <w:t xml:space="preserve"> Analysis</w:t>
       </w:r>
       <w:r>
         <w:rPr>
@@ -7161,13 +6932,23 @@
         </w:rPr>
         <w:tab/>
       </w:r>
-      <w:r>
-        <w:rPr>
-          <w:rFonts w:ascii="Times" w:eastAsia="Times" w:hAnsi="Times" w:cs="Times"/>
-          <w:sz w:val="20"/>
-          <w:szCs w:val="20"/>
-        </w:rPr>
-        <w:t>In Progress</w:t>
+      <w:proofErr w:type="gramStart"/>
+      <w:r>
+        <w:rPr>
+          <w:rFonts w:ascii="Times" w:eastAsia="Times" w:hAnsi="Times" w:cs="Times"/>
+          <w:sz w:val="20"/>
+          <w:szCs w:val="20"/>
+        </w:rPr>
+        <w:t>In</w:t>
+      </w:r>
+      <w:proofErr w:type="gramEnd"/>
+      <w:r>
+        <w:rPr>
+          <w:rFonts w:ascii="Times" w:eastAsia="Times" w:hAnsi="Times" w:cs="Times"/>
+          <w:sz w:val="20"/>
+          <w:szCs w:val="20"/>
+        </w:rPr>
+        <w:t xml:space="preserve"> Progress</w:t>
       </w:r>
       <w:r>
         <w:rPr>
@@ -7245,13 +7026,23 @@
         </w:rPr>
         <w:tab/>
       </w:r>
-      <w:r>
-        <w:rPr>
-          <w:rFonts w:ascii="Times" w:eastAsia="Times" w:hAnsi="Times" w:cs="Times"/>
-          <w:sz w:val="20"/>
-          <w:szCs w:val="20"/>
-        </w:rPr>
-        <w:t>In Progress</w:t>
+      <w:proofErr w:type="gramStart"/>
+      <w:r>
+        <w:rPr>
+          <w:rFonts w:ascii="Times" w:eastAsia="Times" w:hAnsi="Times" w:cs="Times"/>
+          <w:sz w:val="20"/>
+          <w:szCs w:val="20"/>
+        </w:rPr>
+        <w:t>In</w:t>
+      </w:r>
+      <w:proofErr w:type="gramEnd"/>
+      <w:r>
+        <w:rPr>
+          <w:rFonts w:ascii="Times" w:eastAsia="Times" w:hAnsi="Times" w:cs="Times"/>
+          <w:sz w:val="20"/>
+          <w:szCs w:val="20"/>
+        </w:rPr>
+        <w:t xml:space="preserve"> Progress</w:t>
       </w:r>
       <w:r>
         <w:rPr>
@@ -7262,6 +7053,84 @@
           <w:shd w:val="clear" w:color="auto" w:fill="FFFFFF"/>
         </w:rPr>
         <w:t> </w:t>
+      </w:r>
+    </w:p>
+    <w:p>
+      <w:pPr>
+        <w:pStyle w:val="Prrafodelista"/>
+        <w:numPr>
+          <w:ilvl w:val="0"/>
+          <w:numId w:val="11"/>
+        </w:numPr>
+        <w:tabs>
+          <w:tab w:val="left" w:pos="3294"/>
+        </w:tabs>
+        <w:ind w:right="34"/>
+        <w:rPr>
+          <w:rFonts w:ascii="Times" w:eastAsia="Times" w:hAnsi="Times" w:cs="Times"/>
+          <w:sz w:val="20"/>
+          <w:szCs w:val="20"/>
+        </w:rPr>
+      </w:pPr>
+      <w:r>
+        <w:rPr>
+          <w:rFonts w:ascii="Times" w:eastAsia="Times" w:hAnsi="Times" w:cs="Times"/>
+          <w:sz w:val="20"/>
+          <w:szCs w:val="20"/>
+        </w:rPr>
+        <w:t xml:space="preserve">Analysis and Design of Advanced </w:t>
+      </w:r>
+      <w:proofErr w:type="spellStart"/>
+      <w:r>
+        <w:rPr>
+          <w:rFonts w:ascii="Times" w:eastAsia="Times" w:hAnsi="Times" w:cs="Times"/>
+          <w:sz w:val="20"/>
+          <w:szCs w:val="20"/>
+        </w:rPr>
+        <w:t>Alforithms</w:t>
+      </w:r>
+      <w:proofErr w:type="spellEnd"/>
+      <w:r>
+        <w:rPr>
+          <w:rFonts w:ascii="Times" w:eastAsia="Times" w:hAnsi="Times" w:cs="Times"/>
+          <w:sz w:val="20"/>
+          <w:szCs w:val="20"/>
+        </w:rPr>
+        <w:tab/>
+      </w:r>
+      <w:r>
+        <w:rPr>
+          <w:rFonts w:ascii="Times" w:eastAsia="Times" w:hAnsi="Times" w:cs="Times"/>
+          <w:sz w:val="20"/>
+          <w:szCs w:val="20"/>
+        </w:rPr>
+        <w:tab/>
+      </w:r>
+      <w:r>
+        <w:rPr>
+          <w:rFonts w:ascii="Times" w:eastAsia="Times" w:hAnsi="Times" w:cs="Times"/>
+          <w:sz w:val="20"/>
+          <w:szCs w:val="20"/>
+        </w:rPr>
+        <w:tab/>
+      </w:r>
+      <w:proofErr w:type="gramStart"/>
+      <w:r>
+        <w:rPr>
+          <w:rFonts w:ascii="Times" w:eastAsia="Times" w:hAnsi="Times" w:cs="Times"/>
+          <w:sz w:val="20"/>
+          <w:szCs w:val="20"/>
+        </w:rPr>
+        <w:t>In</w:t>
+      </w:r>
+      <w:proofErr w:type="gramEnd"/>
+      <w:r>
+        <w:rPr>
+          <w:rFonts w:ascii="Times" w:eastAsia="Times" w:hAnsi="Times" w:cs="Times"/>
+          <w:sz w:val="20"/>
+          <w:szCs w:val="20"/>
+        </w:rPr>
+        <w:t xml:space="preserve"> Progress</w:t>
       </w:r>
     </w:p>
     <w:p>
@@ -9260,6 +9129,18 @@
       <w:shd w:val="clear" w:color="auto" w:fill="E1DFDD"/>
     </w:rPr>
   </w:style>
+  <w:style w:type="character" w:styleId="Hipervnculovisitado">
+    <w:name w:val="FollowedHyperlink"/>
+    <w:basedOn w:val="Fuentedeprrafopredeter"/>
+    <w:uiPriority w:val="99"/>
+    <w:semiHidden/>
+    <w:unhideWhenUsed/>
+    <w:rsid w:val="00E25D87"/>
+    <w:rPr>
+      <w:color w:val="800080" w:themeColor="followedHyperlink"/>
+      <w:u w:val="single"/>
+    </w:rPr>
+  </w:style>
 </w:styles>
 </file>
 

</xml_diff>

<commit_message>
CV version August 2022
</commit_message>
<xml_diff>
--- a/CV Romel Vazquez.docx
+++ b/CV Romel Vazquez.docx
@@ -1,6 +1,6 @@
 
 <file path=word/document.xml><?xml version="1.0" encoding="utf-8"?>
-<w:document xmlns:wpc="http://schemas.microsoft.com/office/word/2010/wordprocessingCanvas" xmlns:cx="http://schemas.microsoft.com/office/drawing/2014/chartex" xmlns:cx1="http://schemas.microsoft.com/office/drawing/2015/9/8/chartex" xmlns:cx2="http://schemas.microsoft.com/office/drawing/2015/10/21/chartex" xmlns:cx3="http://schemas.microsoft.com/office/drawing/2016/5/9/chartex" xmlns:cx4="http://schemas.microsoft.com/office/drawing/2016/5/10/chartex" xmlns:cx5="http://schemas.microsoft.com/office/drawing/2016/5/11/chartex" xmlns:cx6="http://schemas.microsoft.com/office/drawing/2016/5/12/chartex" xmlns:cx7="http://schemas.microsoft.com/office/drawing/2016/5/13/chartex" xmlns:cx8="http://schemas.microsoft.com/office/drawing/2016/5/14/chartex" xmlns:mc="http://schemas.openxmlformats.org/markup-compatibility/2006" xmlns:aink="http://schemas.microsoft.com/office/drawing/2016/ink" xmlns:am3d="http://schemas.microsoft.com/office/drawing/2017/model3d" xmlns:o="urn:schemas-microsoft-com:office:office" xmlns:r="http://schemas.openxmlformats.org/officeDocument/2006/relationships" xmlns:m="http://schemas.openxmlformats.org/officeDocument/2006/math" xmlns:v="urn:schemas-microsoft-com:vml" xmlns:wp14="http://schemas.microsoft.com/office/word/2010/wordprocessingDrawing" xmlns:wp="http://schemas.openxmlformats.org/drawingml/2006/wordprocessingDrawing" xmlns:w10="urn:schemas-microsoft-com:office:word" xmlns:w="http://schemas.openxmlformats.org/wordprocessingml/2006/main" xmlns:w14="http://schemas.microsoft.com/office/word/2010/wordml" xmlns:w15="http://schemas.microsoft.com/office/word/2012/wordml" xmlns:w16cex="http://schemas.microsoft.com/office/word/2018/wordml/cex" xmlns:w16cid="http://schemas.microsoft.com/office/word/2016/wordml/cid" xmlns:w16="http://schemas.microsoft.com/office/word/2018/wordml" xmlns:w16sdtdh="http://schemas.microsoft.com/office/word/2020/wordml/sdtdatahash" xmlns:w16se="http://schemas.microsoft.com/office/word/2015/wordml/symex" xmlns:wpg="http://schemas.microsoft.com/office/word/2010/wordprocessingGroup" xmlns:wpi="http://schemas.microsoft.com/office/word/2010/wordprocessingInk" xmlns:wne="http://schemas.microsoft.com/office/word/2006/wordml" xmlns:wps="http://schemas.microsoft.com/office/word/2010/wordprocessingShape" mc:Ignorable="w14 w15 w16se w16cid w16 w16cex w16sdtdh wp14">
+<w:document xmlns:wpc="http://schemas.microsoft.com/office/word/2010/wordprocessingCanvas" xmlns:cx="http://schemas.microsoft.com/office/drawing/2014/chartex" xmlns:cx1="http://schemas.microsoft.com/office/drawing/2015/9/8/chartex" xmlns:cx2="http://schemas.microsoft.com/office/drawing/2015/10/21/chartex" xmlns:cx3="http://schemas.microsoft.com/office/drawing/2016/5/9/chartex" xmlns:cx4="http://schemas.microsoft.com/office/drawing/2016/5/10/chartex" xmlns:cx5="http://schemas.microsoft.com/office/drawing/2016/5/11/chartex" xmlns:cx6="http://schemas.microsoft.com/office/drawing/2016/5/12/chartex" xmlns:cx7="http://schemas.microsoft.com/office/drawing/2016/5/13/chartex" xmlns:cx8="http://schemas.microsoft.com/office/drawing/2016/5/14/chartex" xmlns:mc="http://schemas.openxmlformats.org/markup-compatibility/2006" xmlns:aink="http://schemas.microsoft.com/office/drawing/2016/ink" xmlns:am3d="http://schemas.microsoft.com/office/drawing/2017/model3d" xmlns:o="urn:schemas-microsoft-com:office:office" xmlns:oel="http://schemas.microsoft.com/office/2019/extlst" xmlns:r="http://schemas.openxmlformats.org/officeDocument/2006/relationships" xmlns:m="http://schemas.openxmlformats.org/officeDocument/2006/math" xmlns:v="urn:schemas-microsoft-com:vml" xmlns:wp14="http://schemas.microsoft.com/office/word/2010/wordprocessingDrawing" xmlns:wp="http://schemas.openxmlformats.org/drawingml/2006/wordprocessingDrawing" xmlns:w10="urn:schemas-microsoft-com:office:word" xmlns:w="http://schemas.openxmlformats.org/wordprocessingml/2006/main" xmlns:w14="http://schemas.microsoft.com/office/word/2010/wordml" xmlns:w15="http://schemas.microsoft.com/office/word/2012/wordml" xmlns:w16cex="http://schemas.microsoft.com/office/word/2018/wordml/cex" xmlns:w16cid="http://schemas.microsoft.com/office/word/2016/wordml/cid" xmlns:w16="http://schemas.microsoft.com/office/word/2018/wordml" xmlns:w16sdtdh="http://schemas.microsoft.com/office/word/2020/wordml/sdtdatahash" xmlns:w16se="http://schemas.microsoft.com/office/word/2015/wordml/symex" xmlns:wpg="http://schemas.microsoft.com/office/word/2010/wordprocessingGroup" xmlns:wpi="http://schemas.microsoft.com/office/word/2010/wordprocessingInk" xmlns:wne="http://schemas.microsoft.com/office/word/2006/wordml" xmlns:wps="http://schemas.microsoft.com/office/word/2010/wordprocessingShape" mc:Ignorable="w14 w15 w16se w16cid w16 w16cex w16sdtdh wp14">
   <w:body>
     <w:p>
       <w:pPr>
@@ -122,7 +122,7 @@
           <w:sz w:val="20"/>
           <w:szCs w:val="20"/>
         </w:rPr>
-        <w:t>January</w:t>
+        <w:t>August</w:t>
       </w:r>
       <w:r>
         <w:rPr>
@@ -698,7 +698,7 @@
           <w:p>
             <w:pPr>
               <w:rPr>
-                <w:rStyle w:val="Hyperlink"/>
+                <w:rStyle w:val="Hipervnculo"/>
                 <w:rFonts w:ascii="Arial" w:hAnsi="Arial" w:cs="Arial"/>
                 <w:color w:val="660099"/>
                 <w:shd w:val="clear" w:color="auto" w:fill="FFFFFF"/>
@@ -1272,7 +1272,7 @@
     </w:p>
     <w:tbl>
       <w:tblPr>
-        <w:tblStyle w:val="TableGrid"/>
+        <w:tblStyle w:val="Tablaconcuadrcula"/>
         <w:tblW w:w="0" w:type="auto"/>
         <w:tblInd w:w="108" w:type="dxa"/>
         <w:tblBorders>
@@ -1530,7 +1530,7 @@
           </w:tcPr>
           <w:p>
             <w:pPr>
-              <w:pStyle w:val="ListParagraph"/>
+              <w:pStyle w:val="Prrafodelista"/>
               <w:numPr>
                 <w:ilvl w:val="0"/>
                 <w:numId w:val="3"/>
@@ -1588,7 +1588,7 @@
           </w:p>
           <w:p>
             <w:pPr>
-              <w:pStyle w:val="ListParagraph"/>
+              <w:pStyle w:val="Prrafodelista"/>
               <w:numPr>
                 <w:ilvl w:val="0"/>
                 <w:numId w:val="3"/>
@@ -1713,6 +1713,12 @@
               <w:rPr>
                 <w:rFonts w:ascii="Times" w:eastAsia="Times" w:hAnsi="Times" w:cs="Times"/>
               </w:rPr>
+              <w:t xml:space="preserve">RECENT </w:t>
+            </w:r>
+            <w:r>
+              <w:rPr>
+                <w:rFonts w:ascii="Times" w:eastAsia="Times" w:hAnsi="Times" w:cs="Times"/>
+              </w:rPr>
               <w:t>PROJECTS</w:t>
             </w:r>
           </w:p>
@@ -1737,12 +1743,12 @@
         </w:tabs>
         <w:ind w:right="34"/>
         <w:rPr>
+          <w:rStyle w:val="Hipervnculo"/>
           <w:rFonts w:ascii="Times" w:eastAsia="Times" w:hAnsi="Times" w:cs="Times"/>
           <w:i/>
           <w:iCs/>
           <w:sz w:val="20"/>
           <w:szCs w:val="20"/>
-          <w:u w:val="single"/>
         </w:rPr>
       </w:pPr>
       <w:proofErr w:type="spellStart"/>
@@ -1766,7 +1772,7 @@
       <w:hyperlink r:id="rId6" w:history="1">
         <w:r>
           <w:rPr>
-            <w:rStyle w:val="Hyperlink"/>
+            <w:rStyle w:val="Hipervnculo"/>
             <w:rFonts w:ascii="Times" w:eastAsia="Times" w:hAnsi="Times" w:cs="Times"/>
             <w:i/>
             <w:iCs/>
@@ -1779,7 +1785,616 @@
     </w:p>
     <w:tbl>
       <w:tblPr>
-        <w:tblStyle w:val="TableGrid"/>
+        <w:tblStyle w:val="Tablaconcuadrcula"/>
+        <w:tblW w:w="11449" w:type="dxa"/>
+        <w:tblInd w:w="108" w:type="dxa"/>
+        <w:tblBorders>
+          <w:top w:val="none" w:sz="0" w:space="0" w:color="auto"/>
+          <w:left w:val="none" w:sz="0" w:space="0" w:color="auto"/>
+          <w:bottom w:val="none" w:sz="0" w:space="0" w:color="auto"/>
+          <w:right w:val="none" w:sz="0" w:space="0" w:color="auto"/>
+          <w:insideH w:val="none" w:sz="0" w:space="0" w:color="auto"/>
+          <w:insideV w:val="none" w:sz="0" w:space="0" w:color="auto"/>
+        </w:tblBorders>
+        <w:tblLayout w:type="fixed"/>
+        <w:tblLook w:val="04A0" w:firstRow="1" w:lastRow="0" w:firstColumn="1" w:lastColumn="0" w:noHBand="0" w:noVBand="1"/>
+      </w:tblPr>
+      <w:tblGrid>
+        <w:gridCol w:w="8114"/>
+        <w:gridCol w:w="992"/>
+        <w:gridCol w:w="2343"/>
+      </w:tblGrid>
+      <w:tr>
+        <w:trPr>
+          <w:trHeight w:val="279"/>
+        </w:trPr>
+        <w:tc>
+          <w:tcPr>
+            <w:tcW w:w="8114" w:type="dxa"/>
+          </w:tcPr>
+          <w:p>
+            <w:pPr>
+              <w:rPr>
+                <w:rFonts w:ascii="Times" w:eastAsia="Times" w:hAnsi="Times" w:cs="Times"/>
+                <w:b/>
+                <w:bCs/>
+                <w:szCs w:val="24"/>
+              </w:rPr>
+            </w:pPr>
+            <w:r>
+              <w:rPr>
+                <w:rFonts w:ascii="Times" w:eastAsia="Times" w:hAnsi="Times" w:cs="Times"/>
+                <w:b/>
+                <w:bCs/>
+                <w:szCs w:val="24"/>
+              </w:rPr>
+              <w:t>Software Development for Arca Continental</w:t>
+            </w:r>
+            <w:r>
+              <w:rPr>
+                <w:rFonts w:ascii="Times" w:eastAsia="Times" w:hAnsi="Times" w:cs="Times"/>
+                <w:b/>
+                <w:bCs/>
+                <w:szCs w:val="24"/>
+              </w:rPr>
+              <w:t xml:space="preserve"> – University Project (</w:t>
+            </w:r>
+            <w:r>
+              <w:rPr>
+                <w:rFonts w:ascii="Times" w:eastAsia="Times" w:hAnsi="Times" w:cs="Times"/>
+                <w:b/>
+                <w:bCs/>
+                <w:szCs w:val="24"/>
+              </w:rPr>
+              <w:t>Software Construction and Decision Making</w:t>
+            </w:r>
+            <w:r>
+              <w:rPr>
+                <w:rFonts w:ascii="Times" w:eastAsia="Times" w:hAnsi="Times" w:cs="Times"/>
+                <w:b/>
+                <w:bCs/>
+                <w:szCs w:val="24"/>
+              </w:rPr>
+              <w:t>)</w:t>
+            </w:r>
+          </w:p>
+        </w:tc>
+        <w:tc>
+          <w:tcPr>
+            <w:tcW w:w="992" w:type="dxa"/>
+          </w:tcPr>
+          <w:p>
+            <w:pPr>
+              <w:rPr>
+                <w:rFonts w:ascii="Times" w:eastAsia="Times" w:hAnsi="Times" w:cs="Times"/>
+                <w:b/>
+                <w:bCs/>
+                <w:sz w:val="18"/>
+                <w:szCs w:val="20"/>
+              </w:rPr>
+            </w:pPr>
+          </w:p>
+        </w:tc>
+        <w:tc>
+          <w:tcPr>
+            <w:tcW w:w="2343" w:type="dxa"/>
+          </w:tcPr>
+          <w:p>
+            <w:pPr>
+              <w:tabs>
+                <w:tab w:val="left" w:pos="3294"/>
+              </w:tabs>
+              <w:ind w:right="34"/>
+              <w:rPr>
+                <w:rFonts w:ascii="Times" w:eastAsia="Times" w:hAnsi="Times" w:cs="Times"/>
+                <w:sz w:val="18"/>
+                <w:szCs w:val="24"/>
+              </w:rPr>
+            </w:pPr>
+            <w:r>
+              <w:rPr>
+                <w:rFonts w:ascii="Times" w:eastAsia="Times" w:hAnsi="Times" w:cs="Times"/>
+                <w:sz w:val="18"/>
+                <w:szCs w:val="24"/>
+              </w:rPr>
+              <w:t>2</w:t>
+            </w:r>
+            <w:r>
+              <w:rPr>
+                <w:rFonts w:ascii="Times" w:eastAsia="Times" w:hAnsi="Times" w:cs="Times"/>
+                <w:sz w:val="18"/>
+                <w:szCs w:val="24"/>
+              </w:rPr>
+              <w:t>0</w:t>
+            </w:r>
+            <w:r>
+              <w:rPr>
+                <w:rFonts w:ascii="Times" w:eastAsia="Times" w:hAnsi="Times" w:cs="Times"/>
+                <w:sz w:val="18"/>
+                <w:szCs w:val="24"/>
+              </w:rPr>
+              <w:t>2</w:t>
+            </w:r>
+            <w:r>
+              <w:rPr>
+                <w:rFonts w:ascii="Times" w:eastAsia="Times" w:hAnsi="Times" w:cs="Times"/>
+                <w:sz w:val="18"/>
+                <w:szCs w:val="24"/>
+              </w:rPr>
+              <w:t>2</w:t>
+            </w:r>
+          </w:p>
+        </w:tc>
+      </w:tr>
+    </w:tbl>
+    <w:p>
+      <w:pPr>
+        <w:tabs>
+          <w:tab w:val="left" w:pos="3294"/>
+        </w:tabs>
+        <w:ind w:left="360" w:right="34"/>
+        <w:rPr>
+          <w:rFonts w:ascii="Times" w:eastAsia="Times" w:hAnsi="Times" w:cs="Times"/>
+          <w:i/>
+          <w:sz w:val="20"/>
+          <w:szCs w:val="20"/>
+        </w:rPr>
+      </w:pPr>
+      <w:r>
+        <w:rPr>
+          <w:rFonts w:ascii="Times" w:eastAsia="Times" w:hAnsi="Times" w:cs="Times"/>
+          <w:i/>
+          <w:sz w:val="20"/>
+          <w:szCs w:val="20"/>
+        </w:rPr>
+        <w:t>In a team of f</w:t>
+      </w:r>
+      <w:r>
+        <w:rPr>
+          <w:rFonts w:ascii="Times" w:eastAsia="Times" w:hAnsi="Times" w:cs="Times"/>
+          <w:i/>
+          <w:sz w:val="20"/>
+          <w:szCs w:val="20"/>
+        </w:rPr>
+        <w:t>ive members</w:t>
+      </w:r>
+      <w:r>
+        <w:rPr>
+          <w:rFonts w:ascii="Times" w:eastAsia="Times" w:hAnsi="Times" w:cs="Times"/>
+          <w:i/>
+          <w:sz w:val="20"/>
+          <w:szCs w:val="20"/>
+        </w:rPr>
+        <w:t xml:space="preserve">, we develop a </w:t>
+      </w:r>
+      <w:r>
+        <w:rPr>
+          <w:rFonts w:ascii="Times" w:eastAsia="Times" w:hAnsi="Times" w:cs="Times"/>
+          <w:i/>
+          <w:sz w:val="20"/>
+          <w:szCs w:val="20"/>
+        </w:rPr>
+        <w:t>dashboard</w:t>
+      </w:r>
+      <w:r>
+        <w:rPr>
+          <w:rFonts w:ascii="Times" w:eastAsia="Times" w:hAnsi="Times" w:cs="Times"/>
+          <w:i/>
+          <w:sz w:val="20"/>
+          <w:szCs w:val="20"/>
+        </w:rPr>
+        <w:t xml:space="preserve"> web application</w:t>
+      </w:r>
+      <w:r>
+        <w:rPr>
+          <w:rFonts w:ascii="Times" w:eastAsia="Times" w:hAnsi="Times" w:cs="Times"/>
+          <w:i/>
+          <w:sz w:val="20"/>
+          <w:szCs w:val="20"/>
+        </w:rPr>
+        <w:t xml:space="preserve"> for the </w:t>
+      </w:r>
+      <w:r>
+        <w:rPr>
+          <w:rFonts w:ascii="Times" w:eastAsia="Times" w:hAnsi="Times" w:cs="Times"/>
+          <w:i/>
+          <w:sz w:val="20"/>
+          <w:szCs w:val="20"/>
+        </w:rPr>
+        <w:t xml:space="preserve">supervisors training in the Company and a videogame as well in order to apply all the concepts learned around the course. </w:t>
+      </w:r>
+    </w:p>
+    <w:p>
+      <w:pPr>
+        <w:pStyle w:val="Prrafodelista"/>
+        <w:numPr>
+          <w:ilvl w:val="0"/>
+          <w:numId w:val="5"/>
+        </w:numPr>
+        <w:rPr>
+          <w:rFonts w:ascii="Times" w:eastAsia="Times" w:hAnsi="Times" w:cs="Times"/>
+          <w:sz w:val="20"/>
+          <w:szCs w:val="20"/>
+        </w:rPr>
+      </w:pPr>
+      <w:r>
+        <w:rPr>
+          <w:rFonts w:ascii="Times" w:eastAsia="Times" w:hAnsi="Times" w:cs="Times"/>
+          <w:sz w:val="20"/>
+          <w:szCs w:val="20"/>
+        </w:rPr>
+        <w:t xml:space="preserve">Implemented in </w:t>
+      </w:r>
+      <w:r>
+        <w:rPr>
+          <w:rFonts w:ascii="Times" w:eastAsia="Times" w:hAnsi="Times" w:cs="Times"/>
+          <w:sz w:val="20"/>
+          <w:szCs w:val="20"/>
+        </w:rPr>
+        <w:t>React</w:t>
+      </w:r>
+      <w:r>
+        <w:rPr>
+          <w:rFonts w:ascii="Times" w:eastAsia="Times" w:hAnsi="Times" w:cs="Times"/>
+          <w:sz w:val="20"/>
+          <w:szCs w:val="20"/>
+        </w:rPr>
+        <w:t xml:space="preserve"> (web development)</w:t>
+      </w:r>
+      <w:r>
+        <w:rPr>
+          <w:rFonts w:ascii="Times" w:eastAsia="Times" w:hAnsi="Times" w:cs="Times"/>
+          <w:sz w:val="20"/>
+          <w:szCs w:val="20"/>
+        </w:rPr>
+        <w:t xml:space="preserve">, </w:t>
+      </w:r>
+      <w:r>
+        <w:rPr>
+          <w:rFonts w:ascii="Times" w:eastAsia="Times" w:hAnsi="Times" w:cs="Times"/>
+          <w:sz w:val="20"/>
+          <w:szCs w:val="20"/>
+        </w:rPr>
+        <w:t xml:space="preserve">AWS (database), </w:t>
+      </w:r>
+      <w:r>
+        <w:rPr>
+          <w:rFonts w:ascii="Times" w:eastAsia="Times" w:hAnsi="Times" w:cs="Times"/>
+          <w:sz w:val="20"/>
+          <w:szCs w:val="20"/>
+        </w:rPr>
+        <w:t>C# and Unity</w:t>
+      </w:r>
+      <w:r>
+        <w:rPr>
+          <w:rFonts w:ascii="Times" w:eastAsia="Times" w:hAnsi="Times" w:cs="Times"/>
+          <w:sz w:val="20"/>
+          <w:szCs w:val="20"/>
+        </w:rPr>
+        <w:t xml:space="preserve"> (videogame)</w:t>
+      </w:r>
+      <w:r>
+        <w:rPr>
+          <w:rFonts w:ascii="Times" w:eastAsia="Times" w:hAnsi="Times" w:cs="Times"/>
+          <w:sz w:val="20"/>
+          <w:szCs w:val="20"/>
+        </w:rPr>
+        <w:t>.</w:t>
+      </w:r>
+      <w:r>
+        <w:rPr>
+          <w:rFonts w:ascii="Times" w:eastAsia="Times" w:hAnsi="Times" w:cs="Times"/>
+          <w:sz w:val="20"/>
+          <w:szCs w:val="20"/>
+        </w:rPr>
+        <w:t xml:space="preserve"> </w:t>
+      </w:r>
+    </w:p>
+    <w:p>
+      <w:pPr>
+        <w:pStyle w:val="Prrafodelista"/>
+        <w:numPr>
+          <w:ilvl w:val="0"/>
+          <w:numId w:val="5"/>
+        </w:numPr>
+        <w:rPr>
+          <w:rFonts w:ascii="Times" w:eastAsia="Times" w:hAnsi="Times" w:cs="Times"/>
+          <w:sz w:val="20"/>
+          <w:szCs w:val="20"/>
+        </w:rPr>
+      </w:pPr>
+      <w:r>
+        <w:rPr>
+          <w:rFonts w:ascii="Times" w:eastAsia="Times" w:hAnsi="Times" w:cs="Times"/>
+          <w:sz w:val="20"/>
+          <w:szCs w:val="20"/>
+        </w:rPr>
+        <w:t xml:space="preserve">I designed </w:t>
+      </w:r>
+      <w:r>
+        <w:rPr>
+          <w:rFonts w:ascii="Times" w:eastAsia="Times" w:hAnsi="Times" w:cs="Times"/>
+          <w:sz w:val="20"/>
+          <w:szCs w:val="20"/>
+        </w:rPr>
+        <w:t>some assets for the videogame and coded the interaction between then in addition to the database</w:t>
+      </w:r>
+      <w:r>
+        <w:rPr>
+          <w:rFonts w:ascii="Times" w:eastAsia="Times" w:hAnsi="Times" w:cs="Times"/>
+          <w:sz w:val="20"/>
+          <w:szCs w:val="20"/>
+        </w:rPr>
+        <w:t>.</w:t>
+      </w:r>
+    </w:p>
+    <w:p>
+      <w:pPr>
+        <w:pStyle w:val="Prrafodelista"/>
+        <w:numPr>
+          <w:ilvl w:val="0"/>
+          <w:numId w:val="5"/>
+        </w:numPr>
+        <w:rPr>
+          <w:rStyle w:val="Hipervnculo"/>
+          <w:rFonts w:ascii="Times" w:eastAsia="Times" w:hAnsi="Times" w:cs="Times"/>
+          <w:color w:val="auto"/>
+          <w:sz w:val="20"/>
+          <w:szCs w:val="20"/>
+          <w:u w:val="none"/>
+        </w:rPr>
+      </w:pPr>
+      <w:r>
+        <w:rPr>
+          <w:rFonts w:ascii="Times" w:eastAsia="Times" w:hAnsi="Times" w:cs="Times"/>
+          <w:sz w:val="20"/>
+          <w:szCs w:val="20"/>
+        </w:rPr>
+        <w:t xml:space="preserve">I documented the requirements, </w:t>
+      </w:r>
+      <w:r>
+        <w:rPr>
+          <w:rFonts w:ascii="Times" w:eastAsia="Times" w:hAnsi="Times" w:cs="Times"/>
+          <w:sz w:val="20"/>
+          <w:szCs w:val="20"/>
+        </w:rPr>
+        <w:t>design and test case documentation.</w:t>
+      </w:r>
+    </w:p>
+    <w:p>
+      <w:pPr>
+        <w:tabs>
+          <w:tab w:val="left" w:pos="3294"/>
+        </w:tabs>
+        <w:ind w:right="34"/>
+        <w:rPr>
+          <w:rFonts w:ascii="Times" w:eastAsia="Times" w:hAnsi="Times" w:cs="Times"/>
+          <w:i/>
+          <w:iCs/>
+          <w:sz w:val="20"/>
+          <w:szCs w:val="20"/>
+          <w:u w:val="single"/>
+        </w:rPr>
+      </w:pPr>
+    </w:p>
+    <w:tbl>
+      <w:tblPr>
+        <w:tblStyle w:val="Tablaconcuadrcula"/>
+        <w:tblW w:w="11449" w:type="dxa"/>
+        <w:tblInd w:w="108" w:type="dxa"/>
+        <w:tblBorders>
+          <w:top w:val="none" w:sz="0" w:space="0" w:color="auto"/>
+          <w:left w:val="none" w:sz="0" w:space="0" w:color="auto"/>
+          <w:bottom w:val="none" w:sz="0" w:space="0" w:color="auto"/>
+          <w:right w:val="none" w:sz="0" w:space="0" w:color="auto"/>
+          <w:insideH w:val="none" w:sz="0" w:space="0" w:color="auto"/>
+          <w:insideV w:val="none" w:sz="0" w:space="0" w:color="auto"/>
+        </w:tblBorders>
+        <w:tblLayout w:type="fixed"/>
+        <w:tblLook w:val="04A0" w:firstRow="1" w:lastRow="0" w:firstColumn="1" w:lastColumn="0" w:noHBand="0" w:noVBand="1"/>
+      </w:tblPr>
+      <w:tblGrid>
+        <w:gridCol w:w="8114"/>
+        <w:gridCol w:w="992"/>
+        <w:gridCol w:w="2343"/>
+      </w:tblGrid>
+      <w:tr>
+        <w:trPr>
+          <w:trHeight w:val="279"/>
+        </w:trPr>
+        <w:tc>
+          <w:tcPr>
+            <w:tcW w:w="8114" w:type="dxa"/>
+          </w:tcPr>
+          <w:p>
+            <w:pPr>
+              <w:rPr>
+                <w:rFonts w:ascii="Times" w:eastAsia="Times" w:hAnsi="Times" w:cs="Times"/>
+                <w:b/>
+                <w:bCs/>
+                <w:szCs w:val="24"/>
+              </w:rPr>
+            </w:pPr>
+            <w:r>
+              <w:rPr>
+                <w:rFonts w:ascii="Times" w:eastAsia="Times" w:hAnsi="Times" w:cs="Times"/>
+                <w:b/>
+                <w:bCs/>
+                <w:szCs w:val="24"/>
+              </w:rPr>
+              <w:t>Lights Traffic Optimization – University Project (Multi-agent systems)</w:t>
+            </w:r>
+          </w:p>
+        </w:tc>
+        <w:tc>
+          <w:tcPr>
+            <w:tcW w:w="992" w:type="dxa"/>
+          </w:tcPr>
+          <w:p>
+            <w:pPr>
+              <w:rPr>
+                <w:rFonts w:ascii="Times" w:eastAsia="Times" w:hAnsi="Times" w:cs="Times"/>
+                <w:b/>
+                <w:bCs/>
+                <w:sz w:val="18"/>
+                <w:szCs w:val="20"/>
+              </w:rPr>
+            </w:pPr>
+          </w:p>
+        </w:tc>
+        <w:tc>
+          <w:tcPr>
+            <w:tcW w:w="2343" w:type="dxa"/>
+          </w:tcPr>
+          <w:p>
+            <w:pPr>
+              <w:tabs>
+                <w:tab w:val="left" w:pos="3294"/>
+              </w:tabs>
+              <w:ind w:right="34"/>
+              <w:rPr>
+                <w:rFonts w:ascii="Times" w:eastAsia="Times" w:hAnsi="Times" w:cs="Times"/>
+                <w:sz w:val="18"/>
+                <w:szCs w:val="24"/>
+              </w:rPr>
+            </w:pPr>
+            <w:r>
+              <w:rPr>
+                <w:rFonts w:ascii="Times" w:eastAsia="Times" w:hAnsi="Times" w:cs="Times"/>
+                <w:sz w:val="18"/>
+                <w:szCs w:val="24"/>
+              </w:rPr>
+              <w:t>2</w:t>
+            </w:r>
+            <w:r>
+              <w:rPr>
+                <w:rFonts w:ascii="Times" w:eastAsia="Times" w:hAnsi="Times" w:cs="Times"/>
+                <w:sz w:val="18"/>
+                <w:szCs w:val="24"/>
+              </w:rPr>
+              <w:t>0</w:t>
+            </w:r>
+            <w:r>
+              <w:rPr>
+                <w:rFonts w:ascii="Times" w:eastAsia="Times" w:hAnsi="Times" w:cs="Times"/>
+                <w:sz w:val="18"/>
+                <w:szCs w:val="24"/>
+              </w:rPr>
+              <w:t>2</w:t>
+            </w:r>
+            <w:r>
+              <w:rPr>
+                <w:rFonts w:ascii="Times" w:eastAsia="Times" w:hAnsi="Times" w:cs="Times"/>
+                <w:sz w:val="18"/>
+                <w:szCs w:val="24"/>
+              </w:rPr>
+              <w:t>1</w:t>
+            </w:r>
+          </w:p>
+        </w:tc>
+      </w:tr>
+    </w:tbl>
+    <w:p>
+      <w:pPr>
+        <w:tabs>
+          <w:tab w:val="left" w:pos="3294"/>
+        </w:tabs>
+        <w:ind w:left="360" w:right="34"/>
+        <w:rPr>
+          <w:rFonts w:ascii="Times" w:eastAsia="Times" w:hAnsi="Times" w:cs="Times"/>
+          <w:i/>
+          <w:sz w:val="20"/>
+          <w:szCs w:val="20"/>
+        </w:rPr>
+      </w:pPr>
+      <w:r>
+        <w:rPr>
+          <w:rFonts w:ascii="Times" w:eastAsia="Times" w:hAnsi="Times" w:cs="Times"/>
+          <w:i/>
+          <w:sz w:val="20"/>
+          <w:szCs w:val="20"/>
+        </w:rPr>
+        <w:t>In a team of four members, we develop a simulation of the implementation of smart lights traffic in one corner of our streets, to reduce the vehicular traffic at some hours</w:t>
+      </w:r>
+    </w:p>
+    <w:p>
+      <w:pPr>
+        <w:pStyle w:val="Prrafodelista"/>
+        <w:numPr>
+          <w:ilvl w:val="0"/>
+          <w:numId w:val="5"/>
+        </w:numPr>
+        <w:rPr>
+          <w:rFonts w:ascii="Times" w:eastAsia="Times" w:hAnsi="Times" w:cs="Times"/>
+          <w:sz w:val="20"/>
+          <w:szCs w:val="20"/>
+        </w:rPr>
+      </w:pPr>
+      <w:r>
+        <w:rPr>
+          <w:rFonts w:ascii="Times" w:eastAsia="Times" w:hAnsi="Times" w:cs="Times"/>
+          <w:sz w:val="20"/>
+          <w:szCs w:val="20"/>
+        </w:rPr>
+        <w:t xml:space="preserve">Implemented in Python, C# and Unity (400 code lines in Python and 300 code lines in C#) </w:t>
+      </w:r>
+    </w:p>
+    <w:p>
+      <w:pPr>
+        <w:pStyle w:val="Prrafodelista"/>
+        <w:numPr>
+          <w:ilvl w:val="0"/>
+          <w:numId w:val="5"/>
+        </w:numPr>
+        <w:rPr>
+          <w:rFonts w:ascii="Times" w:eastAsia="Times" w:hAnsi="Times" w:cs="Times"/>
+          <w:sz w:val="20"/>
+          <w:szCs w:val="20"/>
+        </w:rPr>
+      </w:pPr>
+      <w:r>
+        <w:rPr>
+          <w:rFonts w:ascii="Times" w:eastAsia="Times" w:hAnsi="Times" w:cs="Times"/>
+          <w:sz w:val="20"/>
+          <w:szCs w:val="20"/>
+        </w:rPr>
+        <w:t xml:space="preserve">I designed the car and light traffic agents with the </w:t>
+      </w:r>
+      <w:proofErr w:type="spellStart"/>
+      <w:r>
+        <w:rPr>
+          <w:rFonts w:ascii="Times" w:eastAsia="Times" w:hAnsi="Times" w:cs="Times"/>
+          <w:sz w:val="20"/>
+          <w:szCs w:val="20"/>
+        </w:rPr>
+        <w:t>agentPy</w:t>
+      </w:r>
+      <w:proofErr w:type="spellEnd"/>
+      <w:r>
+        <w:rPr>
+          <w:rFonts w:ascii="Times" w:eastAsia="Times" w:hAnsi="Times" w:cs="Times"/>
+          <w:sz w:val="20"/>
+          <w:szCs w:val="20"/>
+        </w:rPr>
+        <w:t xml:space="preserve"> library.</w:t>
+      </w:r>
+    </w:p>
+    <w:p>
+      <w:pPr>
+        <w:tabs>
+          <w:tab w:val="left" w:pos="3294"/>
+        </w:tabs>
+        <w:ind w:right="34"/>
+        <w:rPr>
+          <w:rFonts w:ascii="Times" w:eastAsia="Times" w:hAnsi="Times" w:cs="Times"/>
+          <w:sz w:val="20"/>
+          <w:szCs w:val="20"/>
+        </w:rPr>
+      </w:pPr>
+    </w:p>
+    <w:tbl>
+      <w:tblPr>
+        <w:tblStyle w:val="Tablaconcuadrcula"/>
         <w:tblW w:w="11449" w:type="dxa"/>
         <w:tblInd w:w="108" w:type="dxa"/>
         <w:tblBorders>
@@ -1822,7 +2437,7 @@
                 <w:bCs/>
                 <w:szCs w:val="24"/>
               </w:rPr>
-              <w:t>Light</w:t>
+              <w:t>Le</w:t>
             </w:r>
             <w:r>
               <w:rPr>
@@ -1831,7 +2446,7 @@
                 <w:bCs/>
                 <w:szCs w:val="24"/>
               </w:rPr>
-              <w:t>s</w:t>
+              <w:t xml:space="preserve">xical </w:t>
             </w:r>
             <w:r>
               <w:rPr>
@@ -1840,197 +2455,88 @@
                 <w:bCs/>
                 <w:szCs w:val="24"/>
               </w:rPr>
-              <w:t xml:space="preserve"> Traffic Optimization – University Project (Multi-agent systems)</w:t>
-            </w:r>
-          </w:p>
-          <w:p>
-            <w:pPr>
-              <w:tabs>
-                <w:tab w:val="left" w:pos="3294"/>
-              </w:tabs>
-              <w:ind w:right="34"/>
-              <w:rPr>
-                <w:rFonts w:ascii="Times" w:eastAsia="Times" w:hAnsi="Times" w:cs="Times"/>
-                <w:i/>
-                <w:sz w:val="20"/>
-                <w:szCs w:val="20"/>
-              </w:rPr>
-            </w:pPr>
-            <w:r>
-              <w:rPr>
-                <w:rFonts w:ascii="Times" w:eastAsia="Times" w:hAnsi="Times" w:cs="Times"/>
-                <w:i/>
-                <w:sz w:val="20"/>
-                <w:szCs w:val="20"/>
-              </w:rPr>
-              <w:t>In a team of four members, we develop a simulation of the implementation of smart lights traffic</w:t>
-            </w:r>
-            <w:r>
-              <w:rPr>
-                <w:rFonts w:ascii="Times" w:eastAsia="Times" w:hAnsi="Times" w:cs="Times"/>
-                <w:i/>
-                <w:sz w:val="20"/>
-                <w:szCs w:val="20"/>
-              </w:rPr>
-              <w:t xml:space="preserve"> in one corner of our streets, to reduce the vehicular traffic at some hours</w:t>
-            </w:r>
-          </w:p>
-          <w:p>
-            <w:pPr>
-              <w:pStyle w:val="ListParagraph"/>
-              <w:numPr>
-                <w:ilvl w:val="0"/>
-                <w:numId w:val="5"/>
-              </w:numPr>
-              <w:tabs>
-                <w:tab w:val="left" w:pos="3294"/>
-              </w:tabs>
-              <w:ind w:right="34"/>
-              <w:rPr>
-                <w:rFonts w:ascii="Times" w:eastAsia="Times" w:hAnsi="Times" w:cs="Times"/>
-                <w:sz w:val="20"/>
-                <w:szCs w:val="20"/>
-              </w:rPr>
-            </w:pPr>
-            <w:r>
-              <w:rPr>
-                <w:rFonts w:ascii="Times" w:eastAsia="Times" w:hAnsi="Times" w:cs="Times"/>
-                <w:sz w:val="20"/>
-                <w:szCs w:val="20"/>
-              </w:rPr>
-              <w:t>Implemented</w:t>
-            </w:r>
-            <w:r>
-              <w:rPr>
-                <w:rFonts w:ascii="Times" w:eastAsia="Times" w:hAnsi="Times" w:cs="Times"/>
-                <w:sz w:val="20"/>
-                <w:szCs w:val="20"/>
+              <w:t>A</w:t>
+            </w:r>
+            <w:r>
+              <w:rPr>
+                <w:rFonts w:ascii="Times" w:eastAsia="Times" w:hAnsi="Times" w:cs="Times"/>
+                <w:b/>
+                <w:bCs/>
+                <w:szCs w:val="24"/>
+              </w:rPr>
+              <w:t>naly</w:t>
+            </w:r>
+            <w:r>
+              <w:rPr>
+                <w:rFonts w:ascii="Times" w:eastAsia="Times" w:hAnsi="Times" w:cs="Times"/>
+                <w:b/>
+                <w:bCs/>
+                <w:szCs w:val="24"/>
+              </w:rPr>
+              <w:t>zer</w:t>
+            </w:r>
+            <w:r>
+              <w:rPr>
+                <w:rFonts w:ascii="Times" w:eastAsia="Times" w:hAnsi="Times" w:cs="Times"/>
+                <w:b/>
+                <w:bCs/>
+                <w:szCs w:val="24"/>
+              </w:rPr>
+              <w:t xml:space="preserve"> – University Projec</w:t>
+            </w:r>
+            <w:r>
+              <w:rPr>
+                <w:rFonts w:ascii="Times" w:eastAsia="Times" w:hAnsi="Times" w:cs="Times"/>
+                <w:b/>
+                <w:bCs/>
+                <w:szCs w:val="24"/>
+              </w:rPr>
+              <w:t>t</w:t>
+            </w:r>
+            <w:r>
+              <w:rPr>
+                <w:rFonts w:ascii="Times" w:eastAsia="Times" w:hAnsi="Times" w:cs="Times"/>
+                <w:b/>
+                <w:bCs/>
+                <w:szCs w:val="24"/>
+              </w:rPr>
+              <w:t xml:space="preserve"> (</w:t>
+            </w:r>
+            <w:r>
+              <w:rPr>
+                <w:rFonts w:ascii="Times" w:eastAsia="Times" w:hAnsi="Times" w:cs="Times"/>
+                <w:b/>
+                <w:bCs/>
+                <w:szCs w:val="24"/>
+              </w:rPr>
+              <w:t>Computational</w:t>
+            </w:r>
+            <w:r>
+              <w:rPr>
+                <w:rFonts w:ascii="Times" w:eastAsia="Times" w:hAnsi="Times" w:cs="Times"/>
+                <w:b/>
+                <w:bCs/>
+                <w:szCs w:val="24"/>
               </w:rPr>
               <w:t xml:space="preserve"> </w:t>
             </w:r>
             <w:r>
               <w:rPr>
                 <w:rFonts w:ascii="Times" w:eastAsia="Times" w:hAnsi="Times" w:cs="Times"/>
-                <w:sz w:val="20"/>
-                <w:szCs w:val="20"/>
-              </w:rPr>
-              <w:t xml:space="preserve">in </w:t>
-            </w:r>
-            <w:r>
-              <w:rPr>
-                <w:rFonts w:ascii="Times" w:eastAsia="Times" w:hAnsi="Times" w:cs="Times"/>
-                <w:sz w:val="20"/>
-                <w:szCs w:val="20"/>
-              </w:rPr>
-              <w:t>Python, C# and Unity</w:t>
-            </w:r>
-            <w:r>
-              <w:rPr>
-                <w:rFonts w:ascii="Times" w:eastAsia="Times" w:hAnsi="Times" w:cs="Times"/>
-                <w:sz w:val="20"/>
-                <w:szCs w:val="20"/>
-              </w:rPr>
-              <w:t xml:space="preserve"> (</w:t>
-            </w:r>
-            <w:r>
-              <w:rPr>
-                <w:rFonts w:ascii="Times" w:eastAsia="Times" w:hAnsi="Times" w:cs="Times"/>
-                <w:sz w:val="20"/>
-                <w:szCs w:val="20"/>
-              </w:rPr>
-              <w:t>400</w:t>
-            </w:r>
-            <w:r>
-              <w:rPr>
-                <w:rFonts w:ascii="Times" w:eastAsia="Times" w:hAnsi="Times" w:cs="Times"/>
-                <w:sz w:val="20"/>
-                <w:szCs w:val="20"/>
-              </w:rPr>
-              <w:t xml:space="preserve"> code lines</w:t>
-            </w:r>
-            <w:r>
-              <w:rPr>
-                <w:rFonts w:ascii="Times" w:eastAsia="Times" w:hAnsi="Times" w:cs="Times"/>
-                <w:sz w:val="20"/>
-                <w:szCs w:val="20"/>
-              </w:rPr>
-              <w:t xml:space="preserve"> in Python and 300 code lines in C#</w:t>
-            </w:r>
-            <w:r>
-              <w:rPr>
-                <w:rFonts w:ascii="Times" w:eastAsia="Times" w:hAnsi="Times" w:cs="Times"/>
-                <w:sz w:val="20"/>
-                <w:szCs w:val="20"/>
-              </w:rPr>
-              <w:t xml:space="preserve">) </w:t>
-            </w:r>
-          </w:p>
-          <w:p>
-            <w:pPr>
-              <w:pStyle w:val="ListParagraph"/>
-              <w:numPr>
-                <w:ilvl w:val="0"/>
-                <w:numId w:val="5"/>
-              </w:numPr>
-              <w:tabs>
-                <w:tab w:val="left" w:pos="3294"/>
-              </w:tabs>
-              <w:ind w:right="34"/>
-              <w:rPr>
-                <w:rFonts w:ascii="Times" w:eastAsia="Times" w:hAnsi="Times" w:cs="Times"/>
-                <w:sz w:val="20"/>
-                <w:szCs w:val="20"/>
-              </w:rPr>
-            </w:pPr>
-            <w:r>
-              <w:rPr>
-                <w:rFonts w:ascii="Times" w:eastAsia="Times" w:hAnsi="Times" w:cs="Times"/>
-                <w:sz w:val="20"/>
-                <w:szCs w:val="20"/>
-              </w:rPr>
-              <w:t xml:space="preserve">I </w:t>
-            </w:r>
-            <w:r>
-              <w:rPr>
-                <w:rFonts w:ascii="Times" w:eastAsia="Times" w:hAnsi="Times" w:cs="Times"/>
-                <w:sz w:val="20"/>
-                <w:szCs w:val="20"/>
-              </w:rPr>
-              <w:t>designed</w:t>
-            </w:r>
-            <w:r>
-              <w:rPr>
-                <w:rFonts w:ascii="Times" w:eastAsia="Times" w:hAnsi="Times" w:cs="Times"/>
-                <w:sz w:val="20"/>
-                <w:szCs w:val="20"/>
-              </w:rPr>
-              <w:t xml:space="preserve"> </w:t>
-            </w:r>
-            <w:r>
-              <w:rPr>
-                <w:rFonts w:ascii="Times" w:eastAsia="Times" w:hAnsi="Times" w:cs="Times"/>
-                <w:sz w:val="20"/>
-                <w:szCs w:val="20"/>
-              </w:rPr>
-              <w:t xml:space="preserve">the car and light traffic agents with the </w:t>
-            </w:r>
-            <w:proofErr w:type="spellStart"/>
-            <w:r>
-              <w:rPr>
-                <w:rFonts w:ascii="Times" w:eastAsia="Times" w:hAnsi="Times" w:cs="Times"/>
-                <w:sz w:val="20"/>
-                <w:szCs w:val="20"/>
-              </w:rPr>
-              <w:t>agentPy</w:t>
-            </w:r>
-            <w:proofErr w:type="spellEnd"/>
-            <w:r>
-              <w:rPr>
-                <w:rFonts w:ascii="Times" w:eastAsia="Times" w:hAnsi="Times" w:cs="Times"/>
-                <w:sz w:val="20"/>
-                <w:szCs w:val="20"/>
-              </w:rPr>
-              <w:t xml:space="preserve"> library.</w:t>
+                <w:b/>
+                <w:bCs/>
+                <w:szCs w:val="24"/>
+              </w:rPr>
+              <w:t xml:space="preserve">Methods </w:t>
+            </w:r>
+            <w:r>
+              <w:rPr>
+                <w:rFonts w:ascii="Times" w:eastAsia="Times" w:hAnsi="Times" w:cs="Times"/>
+                <w:b/>
+                <w:bCs/>
+                <w:szCs w:val="24"/>
+              </w:rPr>
+              <w:t>course)</w:t>
             </w:r>
           </w:p>
         </w:tc>
@@ -2102,227 +2608,6 @@
         <w:ind w:right="34"/>
         <w:rPr>
           <w:rFonts w:ascii="Times" w:eastAsia="Times" w:hAnsi="Times" w:cs="Times"/>
-          <w:sz w:val="20"/>
-          <w:szCs w:val="20"/>
-        </w:rPr>
-      </w:pPr>
-    </w:p>
-    <w:tbl>
-      <w:tblPr>
-        <w:tblStyle w:val="TableGrid"/>
-        <w:tblW w:w="11449" w:type="dxa"/>
-        <w:tblInd w:w="108" w:type="dxa"/>
-        <w:tblBorders>
-          <w:top w:val="none" w:sz="0" w:space="0" w:color="auto"/>
-          <w:left w:val="none" w:sz="0" w:space="0" w:color="auto"/>
-          <w:bottom w:val="none" w:sz="0" w:space="0" w:color="auto"/>
-          <w:right w:val="none" w:sz="0" w:space="0" w:color="auto"/>
-          <w:insideH w:val="none" w:sz="0" w:space="0" w:color="auto"/>
-          <w:insideV w:val="none" w:sz="0" w:space="0" w:color="auto"/>
-        </w:tblBorders>
-        <w:tblLayout w:type="fixed"/>
-        <w:tblLook w:val="04A0" w:firstRow="1" w:lastRow="0" w:firstColumn="1" w:lastColumn="0" w:noHBand="0" w:noVBand="1"/>
-      </w:tblPr>
-      <w:tblGrid>
-        <w:gridCol w:w="7263"/>
-        <w:gridCol w:w="1843"/>
-        <w:gridCol w:w="2343"/>
-      </w:tblGrid>
-      <w:tr>
-        <w:trPr>
-          <w:trHeight w:val="279"/>
-        </w:trPr>
-        <w:tc>
-          <w:tcPr>
-            <w:tcW w:w="7263" w:type="dxa"/>
-          </w:tcPr>
-          <w:p>
-            <w:pPr>
-              <w:rPr>
-                <w:rFonts w:ascii="Times" w:eastAsia="Times" w:hAnsi="Times" w:cs="Times"/>
-                <w:b/>
-                <w:bCs/>
-                <w:szCs w:val="24"/>
-              </w:rPr>
-            </w:pPr>
-            <w:r>
-              <w:rPr>
-                <w:rFonts w:ascii="Times" w:eastAsia="Times" w:hAnsi="Times" w:cs="Times"/>
-                <w:b/>
-                <w:bCs/>
-                <w:szCs w:val="24"/>
-              </w:rPr>
-              <w:t>Le</w:t>
-            </w:r>
-            <w:r>
-              <w:rPr>
-                <w:rFonts w:ascii="Times" w:eastAsia="Times" w:hAnsi="Times" w:cs="Times"/>
-                <w:b/>
-                <w:bCs/>
-                <w:szCs w:val="24"/>
-              </w:rPr>
-              <w:t xml:space="preserve">xical </w:t>
-            </w:r>
-            <w:r>
-              <w:rPr>
-                <w:rFonts w:ascii="Times" w:eastAsia="Times" w:hAnsi="Times" w:cs="Times"/>
-                <w:b/>
-                <w:bCs/>
-                <w:szCs w:val="24"/>
-              </w:rPr>
-              <w:t>A</w:t>
-            </w:r>
-            <w:r>
-              <w:rPr>
-                <w:rFonts w:ascii="Times" w:eastAsia="Times" w:hAnsi="Times" w:cs="Times"/>
-                <w:b/>
-                <w:bCs/>
-                <w:szCs w:val="24"/>
-              </w:rPr>
-              <w:t>naly</w:t>
-            </w:r>
-            <w:r>
-              <w:rPr>
-                <w:rFonts w:ascii="Times" w:eastAsia="Times" w:hAnsi="Times" w:cs="Times"/>
-                <w:b/>
-                <w:bCs/>
-                <w:szCs w:val="24"/>
-              </w:rPr>
-              <w:t>zer</w:t>
-            </w:r>
-            <w:r>
-              <w:rPr>
-                <w:rFonts w:ascii="Times" w:eastAsia="Times" w:hAnsi="Times" w:cs="Times"/>
-                <w:b/>
-                <w:bCs/>
-                <w:szCs w:val="24"/>
-              </w:rPr>
-              <w:t xml:space="preserve"> – University Projec</w:t>
-            </w:r>
-            <w:r>
-              <w:rPr>
-                <w:rFonts w:ascii="Times" w:eastAsia="Times" w:hAnsi="Times" w:cs="Times"/>
-                <w:b/>
-                <w:bCs/>
-                <w:szCs w:val="24"/>
-              </w:rPr>
-              <w:t>t</w:t>
-            </w:r>
-            <w:r>
-              <w:rPr>
-                <w:rFonts w:ascii="Times" w:eastAsia="Times" w:hAnsi="Times" w:cs="Times"/>
-                <w:b/>
-                <w:bCs/>
-                <w:szCs w:val="24"/>
-              </w:rPr>
-              <w:t xml:space="preserve"> (</w:t>
-            </w:r>
-            <w:r>
-              <w:rPr>
-                <w:rFonts w:ascii="Times" w:eastAsia="Times" w:hAnsi="Times" w:cs="Times"/>
-                <w:b/>
-                <w:bCs/>
-                <w:szCs w:val="24"/>
-              </w:rPr>
-              <w:t>Computational</w:t>
-            </w:r>
-            <w:r>
-              <w:rPr>
-                <w:rFonts w:ascii="Times" w:eastAsia="Times" w:hAnsi="Times" w:cs="Times"/>
-                <w:b/>
-                <w:bCs/>
-                <w:szCs w:val="24"/>
-              </w:rPr>
-              <w:t xml:space="preserve"> </w:t>
-            </w:r>
-            <w:r>
-              <w:rPr>
-                <w:rFonts w:ascii="Times" w:eastAsia="Times" w:hAnsi="Times" w:cs="Times"/>
-                <w:b/>
-                <w:bCs/>
-                <w:szCs w:val="24"/>
-              </w:rPr>
-              <w:t xml:space="preserve">Methods </w:t>
-            </w:r>
-            <w:r>
-              <w:rPr>
-                <w:rFonts w:ascii="Times" w:eastAsia="Times" w:hAnsi="Times" w:cs="Times"/>
-                <w:b/>
-                <w:bCs/>
-                <w:szCs w:val="24"/>
-              </w:rPr>
-              <w:t>course)</w:t>
-            </w:r>
-          </w:p>
-        </w:tc>
-        <w:tc>
-          <w:tcPr>
-            <w:tcW w:w="1843" w:type="dxa"/>
-          </w:tcPr>
-          <w:p>
-            <w:pPr>
-              <w:rPr>
-                <w:rFonts w:ascii="Times" w:eastAsia="Times" w:hAnsi="Times" w:cs="Times"/>
-                <w:b/>
-                <w:bCs/>
-                <w:sz w:val="18"/>
-                <w:szCs w:val="20"/>
-              </w:rPr>
-            </w:pPr>
-          </w:p>
-        </w:tc>
-        <w:tc>
-          <w:tcPr>
-            <w:tcW w:w="2343" w:type="dxa"/>
-          </w:tcPr>
-          <w:p>
-            <w:pPr>
-              <w:tabs>
-                <w:tab w:val="left" w:pos="3294"/>
-              </w:tabs>
-              <w:ind w:right="34"/>
-              <w:rPr>
-                <w:rFonts w:ascii="Times" w:eastAsia="Times" w:hAnsi="Times" w:cs="Times"/>
-                <w:sz w:val="18"/>
-                <w:szCs w:val="24"/>
-              </w:rPr>
-            </w:pPr>
-            <w:r>
-              <w:rPr>
-                <w:rFonts w:ascii="Times" w:eastAsia="Times" w:hAnsi="Times" w:cs="Times"/>
-                <w:sz w:val="18"/>
-                <w:szCs w:val="24"/>
-              </w:rPr>
-              <w:t>2</w:t>
-            </w:r>
-            <w:r>
-              <w:rPr>
-                <w:rFonts w:ascii="Times" w:eastAsia="Times" w:hAnsi="Times" w:cs="Times"/>
-                <w:sz w:val="18"/>
-                <w:szCs w:val="24"/>
-              </w:rPr>
-              <w:t>0</w:t>
-            </w:r>
-            <w:r>
-              <w:rPr>
-                <w:rFonts w:ascii="Times" w:eastAsia="Times" w:hAnsi="Times" w:cs="Times"/>
-                <w:sz w:val="18"/>
-                <w:szCs w:val="24"/>
-              </w:rPr>
-              <w:t>21</w:t>
-            </w:r>
-          </w:p>
-        </w:tc>
-      </w:tr>
-    </w:tbl>
-    <w:p>
-      <w:pPr>
-        <w:tabs>
-          <w:tab w:val="left" w:pos="3294"/>
-        </w:tabs>
-        <w:ind w:right="34"/>
-        <w:rPr>
-          <w:rFonts w:ascii="Times" w:eastAsia="Times" w:hAnsi="Times" w:cs="Times"/>
           <w:i/>
           <w:sz w:val="20"/>
           <w:szCs w:val="20"/>
@@ -2412,7 +2697,7 @@
     </w:p>
     <w:p>
       <w:pPr>
-        <w:pStyle w:val="ListParagraph"/>
+        <w:pStyle w:val="Prrafodelista"/>
         <w:numPr>
           <w:ilvl w:val="0"/>
           <w:numId w:val="5"/>
@@ -2454,7 +2739,7 @@
     </w:p>
     <w:p>
       <w:pPr>
-        <w:pStyle w:val="ListParagraph"/>
+        <w:pStyle w:val="Prrafodelista"/>
         <w:numPr>
           <w:ilvl w:val="0"/>
           <w:numId w:val="5"/>
@@ -2541,7 +2826,7 @@
     </w:p>
     <w:tbl>
       <w:tblPr>
-        <w:tblStyle w:val="TableGrid"/>
+        <w:tblStyle w:val="Tablaconcuadrcula"/>
         <w:tblW w:w="11449" w:type="dxa"/>
         <w:tblInd w:w="108" w:type="dxa"/>
         <w:tblBorders>
@@ -2781,7 +3066,7 @@
     </w:p>
     <w:p>
       <w:pPr>
-        <w:pStyle w:val="ListParagraph"/>
+        <w:pStyle w:val="Prrafodelista"/>
         <w:numPr>
           <w:ilvl w:val="0"/>
           <w:numId w:val="5"/>
@@ -2855,7 +3140,7 @@
     </w:p>
     <w:p>
       <w:pPr>
-        <w:pStyle w:val="ListParagraph"/>
+        <w:pStyle w:val="Prrafodelista"/>
         <w:numPr>
           <w:ilvl w:val="0"/>
           <w:numId w:val="5"/>
@@ -2901,864 +3186,6 @@
           <w:szCs w:val="20"/>
         </w:rPr>
         <w:t>.</w:t>
-      </w:r>
-    </w:p>
-    <w:p>
-      <w:pPr>
-        <w:tabs>
-          <w:tab w:val="left" w:pos="3294"/>
-        </w:tabs>
-        <w:ind w:right="34"/>
-        <w:rPr>
-          <w:rFonts w:ascii="Times" w:eastAsia="Times" w:hAnsi="Times" w:cs="Times"/>
-          <w:sz w:val="20"/>
-          <w:szCs w:val="20"/>
-        </w:rPr>
-      </w:pPr>
-    </w:p>
-    <w:tbl>
-      <w:tblPr>
-        <w:tblStyle w:val="TableGrid"/>
-        <w:tblW w:w="11449" w:type="dxa"/>
-        <w:tblInd w:w="108" w:type="dxa"/>
-        <w:tblBorders>
-          <w:top w:val="none" w:sz="0" w:space="0" w:color="auto"/>
-          <w:left w:val="none" w:sz="0" w:space="0" w:color="auto"/>
-          <w:bottom w:val="none" w:sz="0" w:space="0" w:color="auto"/>
-          <w:right w:val="none" w:sz="0" w:space="0" w:color="auto"/>
-          <w:insideH w:val="none" w:sz="0" w:space="0" w:color="auto"/>
-          <w:insideV w:val="none" w:sz="0" w:space="0" w:color="auto"/>
-        </w:tblBorders>
-        <w:tblLayout w:type="fixed"/>
-        <w:tblLook w:val="04A0" w:firstRow="1" w:lastRow="0" w:firstColumn="1" w:lastColumn="0" w:noHBand="0" w:noVBand="1"/>
-      </w:tblPr>
-      <w:tblGrid>
-        <w:gridCol w:w="8823"/>
-        <w:gridCol w:w="283"/>
-        <w:gridCol w:w="2343"/>
-      </w:tblGrid>
-      <w:tr>
-        <w:trPr>
-          <w:trHeight w:val="279"/>
-        </w:trPr>
-        <w:tc>
-          <w:tcPr>
-            <w:tcW w:w="8823" w:type="dxa"/>
-          </w:tcPr>
-          <w:p>
-            <w:pPr>
-              <w:rPr>
-                <w:rFonts w:ascii="Times" w:eastAsia="Times" w:hAnsi="Times" w:cs="Times"/>
-                <w:b/>
-                <w:bCs/>
-                <w:szCs w:val="24"/>
-              </w:rPr>
-            </w:pPr>
-            <w:r>
-              <w:rPr>
-                <w:rFonts w:ascii="Times" w:eastAsia="Times" w:hAnsi="Times" w:cs="Times"/>
-                <w:b/>
-                <w:bCs/>
-                <w:szCs w:val="24"/>
-              </w:rPr>
-              <w:t>Mining Project Management</w:t>
-            </w:r>
-            <w:r>
-              <w:rPr>
-                <w:rFonts w:ascii="Times" w:eastAsia="Times" w:hAnsi="Times" w:cs="Times"/>
-                <w:b/>
-                <w:bCs/>
-                <w:szCs w:val="24"/>
-              </w:rPr>
-              <w:t xml:space="preserve"> – University Projec</w:t>
-            </w:r>
-            <w:r>
-              <w:rPr>
-                <w:rFonts w:ascii="Times" w:eastAsia="Times" w:hAnsi="Times" w:cs="Times"/>
-                <w:b/>
-                <w:bCs/>
-                <w:szCs w:val="24"/>
-              </w:rPr>
-              <w:t>t</w:t>
-            </w:r>
-            <w:r>
-              <w:rPr>
-                <w:rFonts w:ascii="Times" w:eastAsia="Times" w:hAnsi="Times" w:cs="Times"/>
-                <w:b/>
-                <w:bCs/>
-                <w:szCs w:val="24"/>
-              </w:rPr>
-              <w:t xml:space="preserve"> (</w:t>
-            </w:r>
-            <w:r>
-              <w:rPr>
-                <w:rFonts w:ascii="Times" w:eastAsia="Times" w:hAnsi="Times" w:cs="Times"/>
-                <w:b/>
-                <w:bCs/>
-                <w:szCs w:val="24"/>
-              </w:rPr>
-              <w:t>Object-Oriented Programming c</w:t>
-            </w:r>
-            <w:r>
-              <w:rPr>
-                <w:rFonts w:ascii="Times" w:eastAsia="Times" w:hAnsi="Times" w:cs="Times"/>
-                <w:b/>
-                <w:bCs/>
-                <w:szCs w:val="24"/>
-              </w:rPr>
-              <w:t>ourse)</w:t>
-            </w:r>
-          </w:p>
-        </w:tc>
-        <w:tc>
-          <w:tcPr>
-            <w:tcW w:w="283" w:type="dxa"/>
-          </w:tcPr>
-          <w:p>
-            <w:pPr>
-              <w:rPr>
-                <w:rFonts w:ascii="Times" w:eastAsia="Times" w:hAnsi="Times" w:cs="Times"/>
-                <w:b/>
-                <w:bCs/>
-                <w:sz w:val="18"/>
-                <w:szCs w:val="20"/>
-              </w:rPr>
-            </w:pPr>
-          </w:p>
-        </w:tc>
-        <w:tc>
-          <w:tcPr>
-            <w:tcW w:w="2343" w:type="dxa"/>
-          </w:tcPr>
-          <w:p>
-            <w:pPr>
-              <w:tabs>
-                <w:tab w:val="left" w:pos="3294"/>
-              </w:tabs>
-              <w:ind w:right="34"/>
-              <w:rPr>
-                <w:rFonts w:ascii="Times" w:eastAsia="Times" w:hAnsi="Times" w:cs="Times"/>
-                <w:sz w:val="18"/>
-                <w:szCs w:val="24"/>
-              </w:rPr>
-            </w:pPr>
-            <w:r>
-              <w:rPr>
-                <w:rFonts w:ascii="Times" w:eastAsia="Times" w:hAnsi="Times" w:cs="Times"/>
-                <w:sz w:val="18"/>
-                <w:szCs w:val="24"/>
-              </w:rPr>
-              <w:t>2</w:t>
-            </w:r>
-            <w:r>
-              <w:rPr>
-                <w:rFonts w:ascii="Times" w:eastAsia="Times" w:hAnsi="Times" w:cs="Times"/>
-                <w:sz w:val="18"/>
-                <w:szCs w:val="24"/>
-              </w:rPr>
-              <w:t>01</w:t>
-            </w:r>
-            <w:r>
-              <w:rPr>
-                <w:rFonts w:ascii="Times" w:eastAsia="Times" w:hAnsi="Times" w:cs="Times"/>
-                <w:sz w:val="18"/>
-                <w:szCs w:val="24"/>
-              </w:rPr>
-              <w:t>9</w:t>
-            </w:r>
-          </w:p>
-        </w:tc>
-      </w:tr>
-    </w:tbl>
-    <w:p>
-      <w:pPr>
-        <w:tabs>
-          <w:tab w:val="left" w:pos="3294"/>
-        </w:tabs>
-        <w:ind w:right="34"/>
-        <w:rPr>
-          <w:rFonts w:ascii="Times" w:eastAsia="Times" w:hAnsi="Times" w:cs="Times"/>
-          <w:i/>
-          <w:sz w:val="20"/>
-          <w:szCs w:val="20"/>
-        </w:rPr>
-      </w:pPr>
-      <w:r>
-        <w:rPr>
-          <w:rFonts w:ascii="Times" w:eastAsia="Times" w:hAnsi="Times" w:cs="Times"/>
-          <w:i/>
-          <w:sz w:val="20"/>
-          <w:szCs w:val="20"/>
-        </w:rPr>
-        <w:t xml:space="preserve">     </w:t>
-      </w:r>
-      <w:r>
-        <w:rPr>
-          <w:rFonts w:ascii="Times" w:eastAsia="Times" w:hAnsi="Times" w:cs="Times"/>
-          <w:i/>
-          <w:sz w:val="20"/>
-          <w:szCs w:val="20"/>
-        </w:rPr>
-        <w:t>An</w:t>
-      </w:r>
-      <w:r>
-        <w:rPr>
-          <w:rFonts w:ascii="Times" w:eastAsia="Times" w:hAnsi="Times" w:cs="Times"/>
-          <w:i/>
-          <w:sz w:val="20"/>
-          <w:szCs w:val="20"/>
-        </w:rPr>
-        <w:t xml:space="preserve"> application to improve communication in the mining </w:t>
-      </w:r>
-      <w:r>
-        <w:rPr>
-          <w:rFonts w:ascii="Times" w:eastAsia="Times" w:hAnsi="Times" w:cs="Times"/>
-          <w:i/>
-          <w:sz w:val="20"/>
-          <w:szCs w:val="20"/>
-        </w:rPr>
-        <w:t>sector</w:t>
-      </w:r>
-      <w:r>
-        <w:rPr>
-          <w:rFonts w:ascii="Times" w:eastAsia="Times" w:hAnsi="Times" w:cs="Times"/>
-          <w:i/>
-          <w:sz w:val="20"/>
-          <w:szCs w:val="20"/>
-        </w:rPr>
-        <w:t>.</w:t>
-      </w:r>
-    </w:p>
-    <w:p>
-      <w:pPr>
-        <w:pStyle w:val="ListParagraph"/>
-        <w:numPr>
-          <w:ilvl w:val="0"/>
-          <w:numId w:val="5"/>
-        </w:numPr>
-        <w:tabs>
-          <w:tab w:val="left" w:pos="3294"/>
-        </w:tabs>
-        <w:ind w:right="34"/>
-        <w:rPr>
-          <w:rFonts w:ascii="Times" w:eastAsia="Times" w:hAnsi="Times" w:cs="Times"/>
-          <w:sz w:val="20"/>
-          <w:szCs w:val="20"/>
-        </w:rPr>
-      </w:pPr>
-      <w:r>
-        <w:rPr>
-          <w:rFonts w:ascii="Times" w:eastAsia="Times" w:hAnsi="Times" w:cs="Times"/>
-          <w:sz w:val="20"/>
-          <w:szCs w:val="20"/>
-        </w:rPr>
-        <w:t>Implemented</w:t>
-      </w:r>
-      <w:r>
-        <w:rPr>
-          <w:rFonts w:ascii="Times" w:eastAsia="Times" w:hAnsi="Times" w:cs="Times"/>
-          <w:sz w:val="20"/>
-          <w:szCs w:val="20"/>
-        </w:rPr>
-        <w:t xml:space="preserve"> </w:t>
-      </w:r>
-      <w:r>
-        <w:rPr>
-          <w:rFonts w:ascii="Times" w:eastAsia="Times" w:hAnsi="Times" w:cs="Times"/>
-          <w:sz w:val="20"/>
-          <w:szCs w:val="20"/>
-        </w:rPr>
-        <w:t xml:space="preserve">in </w:t>
-      </w:r>
-      <w:r>
-        <w:rPr>
-          <w:rFonts w:ascii="Times" w:eastAsia="Times" w:hAnsi="Times" w:cs="Times"/>
-          <w:sz w:val="20"/>
-          <w:szCs w:val="20"/>
-        </w:rPr>
-        <w:t>C++</w:t>
-      </w:r>
-      <w:r>
-        <w:rPr>
-          <w:rFonts w:ascii="Times" w:eastAsia="Times" w:hAnsi="Times" w:cs="Times"/>
-          <w:sz w:val="20"/>
-          <w:szCs w:val="20"/>
-        </w:rPr>
-        <w:t xml:space="preserve"> (</w:t>
-      </w:r>
-      <w:r>
-        <w:rPr>
-          <w:rFonts w:ascii="Times" w:eastAsia="Times" w:hAnsi="Times" w:cs="Times"/>
-          <w:sz w:val="20"/>
-          <w:szCs w:val="20"/>
-        </w:rPr>
-        <w:t>3</w:t>
-      </w:r>
-      <w:r>
-        <w:rPr>
-          <w:rFonts w:ascii="Times" w:eastAsia="Times" w:hAnsi="Times" w:cs="Times"/>
-          <w:sz w:val="20"/>
-          <w:szCs w:val="20"/>
-        </w:rPr>
-        <w:t>000 code lines)</w:t>
-      </w:r>
-    </w:p>
-    <w:p>
-      <w:pPr>
-        <w:pStyle w:val="ListParagraph"/>
-        <w:numPr>
-          <w:ilvl w:val="0"/>
-          <w:numId w:val="5"/>
-        </w:numPr>
-        <w:tabs>
-          <w:tab w:val="left" w:pos="3294"/>
-        </w:tabs>
-        <w:ind w:right="34"/>
-        <w:rPr>
-          <w:rFonts w:ascii="Times" w:eastAsia="Times" w:hAnsi="Times" w:cs="Times"/>
-          <w:sz w:val="20"/>
-          <w:szCs w:val="20"/>
-        </w:rPr>
-      </w:pPr>
-      <w:r>
-        <w:rPr>
-          <w:rFonts w:ascii="Times" w:eastAsia="Times" w:hAnsi="Times" w:cs="Times"/>
-          <w:sz w:val="20"/>
-          <w:szCs w:val="20"/>
-        </w:rPr>
-        <w:t>Being</w:t>
-      </w:r>
-      <w:r>
-        <w:rPr>
-          <w:rFonts w:ascii="Times" w:eastAsia="Times" w:hAnsi="Times" w:cs="Times"/>
-          <w:sz w:val="20"/>
-          <w:szCs w:val="20"/>
-        </w:rPr>
-        <w:t xml:space="preserve"> my first O</w:t>
-      </w:r>
-      <w:r>
-        <w:rPr>
-          <w:rFonts w:ascii="Times" w:eastAsia="Times" w:hAnsi="Times" w:cs="Times"/>
-          <w:sz w:val="20"/>
-          <w:szCs w:val="20"/>
-        </w:rPr>
-        <w:t>bject</w:t>
-      </w:r>
-      <w:r>
-        <w:rPr>
-          <w:rFonts w:ascii="Times" w:eastAsia="Times" w:hAnsi="Times" w:cs="Times"/>
-          <w:sz w:val="20"/>
-          <w:szCs w:val="20"/>
-        </w:rPr>
-        <w:t>-</w:t>
-      </w:r>
-      <w:r>
-        <w:rPr>
-          <w:rFonts w:ascii="Times" w:eastAsia="Times" w:hAnsi="Times" w:cs="Times"/>
-          <w:sz w:val="20"/>
-          <w:szCs w:val="20"/>
-        </w:rPr>
-        <w:t>Oriented</w:t>
-      </w:r>
-      <w:r>
-        <w:rPr>
-          <w:rFonts w:ascii="Times" w:eastAsia="Times" w:hAnsi="Times" w:cs="Times"/>
-          <w:sz w:val="20"/>
-          <w:szCs w:val="20"/>
-        </w:rPr>
-        <w:t xml:space="preserve"> Project I designed an UML</w:t>
-      </w:r>
-      <w:r>
-        <w:rPr>
-          <w:rFonts w:ascii="Times" w:eastAsia="Times" w:hAnsi="Times" w:cs="Times"/>
-          <w:sz w:val="20"/>
-          <w:szCs w:val="20"/>
-        </w:rPr>
-        <w:t xml:space="preserve"> diagram</w:t>
-      </w:r>
-      <w:r>
-        <w:rPr>
-          <w:rFonts w:ascii="Times" w:eastAsia="Times" w:hAnsi="Times" w:cs="Times"/>
-          <w:sz w:val="20"/>
-          <w:szCs w:val="20"/>
-        </w:rPr>
-        <w:t xml:space="preserve"> and </w:t>
-      </w:r>
-      <w:r>
-        <w:rPr>
-          <w:rFonts w:ascii="Times" w:eastAsia="Times" w:hAnsi="Times" w:cs="Times"/>
-          <w:sz w:val="20"/>
-          <w:szCs w:val="20"/>
-        </w:rPr>
-        <w:t>coded</w:t>
-      </w:r>
-      <w:r>
-        <w:rPr>
-          <w:rFonts w:ascii="Times" w:eastAsia="Times" w:hAnsi="Times" w:cs="Times"/>
-          <w:sz w:val="20"/>
-          <w:szCs w:val="20"/>
-        </w:rPr>
-        <w:t>:</w:t>
-      </w:r>
-      <w:r>
-        <w:rPr>
-          <w:rFonts w:ascii="Times" w:eastAsia="Times" w:hAnsi="Times" w:cs="Times"/>
-          <w:sz w:val="20"/>
-          <w:szCs w:val="20"/>
-        </w:rPr>
-        <w:t xml:space="preserve"> inheritance, aggregation, and composition.</w:t>
-      </w:r>
-    </w:p>
-    <w:p>
-      <w:pPr>
-        <w:tabs>
-          <w:tab w:val="left" w:pos="3294"/>
-        </w:tabs>
-        <w:ind w:right="34"/>
-        <w:rPr>
-          <w:rFonts w:ascii="Times" w:eastAsia="Times" w:hAnsi="Times" w:cs="Times"/>
-          <w:sz w:val="20"/>
-          <w:szCs w:val="20"/>
-        </w:rPr>
-      </w:pPr>
-    </w:p>
-    <w:tbl>
-      <w:tblPr>
-        <w:tblStyle w:val="TableGrid"/>
-        <w:tblW w:w="11449" w:type="dxa"/>
-        <w:tblInd w:w="108" w:type="dxa"/>
-        <w:tblBorders>
-          <w:top w:val="none" w:sz="0" w:space="0" w:color="auto"/>
-          <w:left w:val="none" w:sz="0" w:space="0" w:color="auto"/>
-          <w:bottom w:val="none" w:sz="0" w:space="0" w:color="auto"/>
-          <w:right w:val="none" w:sz="0" w:space="0" w:color="auto"/>
-          <w:insideH w:val="none" w:sz="0" w:space="0" w:color="auto"/>
-          <w:insideV w:val="none" w:sz="0" w:space="0" w:color="auto"/>
-        </w:tblBorders>
-        <w:tblLayout w:type="fixed"/>
-        <w:tblLook w:val="04A0" w:firstRow="1" w:lastRow="0" w:firstColumn="1" w:lastColumn="0" w:noHBand="0" w:noVBand="1"/>
-      </w:tblPr>
-      <w:tblGrid>
-        <w:gridCol w:w="7689"/>
-        <w:gridCol w:w="242"/>
-        <w:gridCol w:w="1759"/>
-        <w:gridCol w:w="1759"/>
-      </w:tblGrid>
-      <w:tr>
-        <w:trPr>
-          <w:trHeight w:val="279"/>
-        </w:trPr>
-        <w:tc>
-          <w:tcPr>
-            <w:tcW w:w="7689" w:type="dxa"/>
-          </w:tcPr>
-          <w:p>
-            <w:pPr>
-              <w:rPr>
-                <w:rFonts w:ascii="Times" w:eastAsia="Times" w:hAnsi="Times" w:cs="Times"/>
-                <w:b/>
-                <w:bCs/>
-                <w:szCs w:val="24"/>
-              </w:rPr>
-            </w:pPr>
-            <w:r>
-              <w:rPr>
-                <w:rFonts w:ascii="Times" w:eastAsia="Times" w:hAnsi="Times" w:cs="Times"/>
-                <w:b/>
-                <w:bCs/>
-                <w:szCs w:val="24"/>
-              </w:rPr>
-              <w:t>Typing Keyboard Gaming – University Project</w:t>
-            </w:r>
-            <w:r>
-              <w:rPr>
-                <w:rFonts w:ascii="Times" w:eastAsia="Times" w:hAnsi="Times" w:cs="Times"/>
-                <w:b/>
-                <w:bCs/>
-                <w:szCs w:val="24"/>
-              </w:rPr>
-              <w:t xml:space="preserve"> (</w:t>
-            </w:r>
-            <w:r>
-              <w:rPr>
-                <w:rFonts w:ascii="Times" w:eastAsia="Times" w:hAnsi="Times" w:cs="Times"/>
-                <w:b/>
-                <w:bCs/>
-                <w:szCs w:val="24"/>
-              </w:rPr>
-              <w:t>Computational Thinking and Programming c</w:t>
-            </w:r>
-            <w:r>
-              <w:rPr>
-                <w:rFonts w:ascii="Times" w:eastAsia="Times" w:hAnsi="Times" w:cs="Times"/>
-                <w:b/>
-                <w:bCs/>
-                <w:szCs w:val="24"/>
-              </w:rPr>
-              <w:t>ourse)</w:t>
-            </w:r>
-          </w:p>
-        </w:tc>
-        <w:tc>
-          <w:tcPr>
-            <w:tcW w:w="242" w:type="dxa"/>
-          </w:tcPr>
-          <w:p>
-            <w:pPr>
-              <w:rPr>
-                <w:rFonts w:ascii="Times" w:eastAsia="Times" w:hAnsi="Times" w:cs="Times"/>
-                <w:b/>
-                <w:bCs/>
-                <w:sz w:val="18"/>
-                <w:szCs w:val="20"/>
-              </w:rPr>
-            </w:pPr>
-          </w:p>
-        </w:tc>
-        <w:tc>
-          <w:tcPr>
-            <w:tcW w:w="1759" w:type="dxa"/>
-          </w:tcPr>
-          <w:p>
-            <w:pPr>
-              <w:tabs>
-                <w:tab w:val="left" w:pos="3294"/>
-              </w:tabs>
-              <w:ind w:right="34"/>
-              <w:jc w:val="right"/>
-              <w:rPr>
-                <w:rFonts w:ascii="Times" w:eastAsia="Times" w:hAnsi="Times" w:cs="Times"/>
-                <w:sz w:val="18"/>
-                <w:szCs w:val="24"/>
-              </w:rPr>
-            </w:pPr>
-            <w:r>
-              <w:rPr>
-                <w:rFonts w:ascii="Times" w:eastAsia="Times" w:hAnsi="Times" w:cs="Times"/>
-                <w:sz w:val="18"/>
-                <w:szCs w:val="24"/>
-              </w:rPr>
-              <w:t xml:space="preserve">      201</w:t>
-            </w:r>
-            <w:r>
-              <w:rPr>
-                <w:rFonts w:ascii="Times" w:eastAsia="Times" w:hAnsi="Times" w:cs="Times"/>
-                <w:sz w:val="18"/>
-                <w:szCs w:val="24"/>
-              </w:rPr>
-              <w:t>9</w:t>
-            </w:r>
-          </w:p>
-        </w:tc>
-        <w:tc>
-          <w:tcPr>
-            <w:tcW w:w="1759" w:type="dxa"/>
-            <w:vAlign w:val="center"/>
-          </w:tcPr>
-          <w:p>
-            <w:pPr>
-              <w:tabs>
-                <w:tab w:val="left" w:pos="3294"/>
-              </w:tabs>
-              <w:ind w:right="34"/>
-              <w:rPr>
-                <w:rFonts w:eastAsia="Times"/>
-                <w:b/>
-                <w:bCs/>
-              </w:rPr>
-            </w:pPr>
-          </w:p>
-        </w:tc>
-      </w:tr>
-    </w:tbl>
-    <w:p>
-      <w:pPr>
-        <w:rPr>
-          <w:rFonts w:ascii="Times" w:eastAsia="Times" w:hAnsi="Times" w:cs="Times"/>
-          <w:i/>
-          <w:sz w:val="20"/>
-          <w:szCs w:val="20"/>
-        </w:rPr>
-      </w:pPr>
-      <w:r>
-        <w:rPr>
-          <w:rFonts w:ascii="Times" w:eastAsia="Times" w:hAnsi="Times" w:cs="Times"/>
-          <w:i/>
-          <w:sz w:val="20"/>
-          <w:szCs w:val="20"/>
-        </w:rPr>
-        <w:t xml:space="preserve">     </w:t>
-      </w:r>
-      <w:r>
-        <w:rPr>
-          <w:rFonts w:ascii="Times" w:eastAsia="Times" w:hAnsi="Times" w:cs="Times"/>
-          <w:i/>
-          <w:sz w:val="20"/>
-          <w:szCs w:val="20"/>
-        </w:rPr>
-        <w:t>A game where users type</w:t>
-      </w:r>
-      <w:r>
-        <w:rPr>
-          <w:rFonts w:ascii="Times" w:eastAsia="Times" w:hAnsi="Times" w:cs="Times"/>
-          <w:i/>
-          <w:sz w:val="20"/>
-          <w:szCs w:val="20"/>
-        </w:rPr>
-        <w:t xml:space="preserve"> from</w:t>
-      </w:r>
-      <w:r>
-        <w:rPr>
-          <w:rFonts w:ascii="Times" w:eastAsia="Times" w:hAnsi="Times" w:cs="Times"/>
-          <w:i/>
-          <w:sz w:val="20"/>
-          <w:szCs w:val="20"/>
-        </w:rPr>
-        <w:t xml:space="preserve"> the keyboard as the computer re</w:t>
-      </w:r>
-      <w:r>
-        <w:rPr>
-          <w:rFonts w:ascii="Times" w:eastAsia="Times" w:hAnsi="Times" w:cs="Times"/>
-          <w:i/>
-          <w:sz w:val="20"/>
-          <w:szCs w:val="20"/>
-        </w:rPr>
-        <w:t>quests</w:t>
-      </w:r>
-      <w:r>
-        <w:rPr>
-          <w:rFonts w:ascii="Times" w:eastAsia="Times" w:hAnsi="Times" w:cs="Times"/>
-          <w:i/>
-          <w:sz w:val="20"/>
-          <w:szCs w:val="20"/>
-        </w:rPr>
-        <w:t xml:space="preserve">. Inspired </w:t>
-      </w:r>
-      <w:r>
-        <w:rPr>
-          <w:rFonts w:ascii="Times" w:eastAsia="Times" w:hAnsi="Times" w:cs="Times"/>
-          <w:i/>
-          <w:sz w:val="20"/>
-          <w:szCs w:val="20"/>
-        </w:rPr>
-        <w:t>by</w:t>
-      </w:r>
-      <w:r>
-        <w:rPr>
-          <w:rFonts w:ascii="Times" w:eastAsia="Times" w:hAnsi="Times" w:cs="Times"/>
-          <w:i/>
-          <w:sz w:val="20"/>
-          <w:szCs w:val="20"/>
-        </w:rPr>
-        <w:t xml:space="preserve"> Piano Tiles and Guitar Hero.</w:t>
-      </w:r>
-    </w:p>
-    <w:p>
-      <w:pPr>
-        <w:pStyle w:val="ListParagraph"/>
-        <w:numPr>
-          <w:ilvl w:val="0"/>
-          <w:numId w:val="5"/>
-        </w:numPr>
-        <w:tabs>
-          <w:tab w:val="left" w:pos="3294"/>
-        </w:tabs>
-        <w:ind w:right="34"/>
-        <w:rPr>
-          <w:rFonts w:ascii="Times" w:eastAsia="Times" w:hAnsi="Times" w:cs="Times"/>
-          <w:sz w:val="20"/>
-          <w:szCs w:val="20"/>
-        </w:rPr>
-      </w:pPr>
-      <w:r>
-        <w:rPr>
-          <w:rFonts w:ascii="Times" w:eastAsia="Times" w:hAnsi="Times" w:cs="Times"/>
-          <w:sz w:val="20"/>
-          <w:szCs w:val="20"/>
-        </w:rPr>
-        <w:t xml:space="preserve">Implemented </w:t>
-      </w:r>
-      <w:r>
-        <w:rPr>
-          <w:rFonts w:ascii="Times" w:eastAsia="Times" w:hAnsi="Times" w:cs="Times"/>
-          <w:sz w:val="20"/>
-          <w:szCs w:val="20"/>
-        </w:rPr>
-        <w:t xml:space="preserve">in Python (1000 code lines) with the </w:t>
-      </w:r>
-      <w:proofErr w:type="spellStart"/>
-      <w:r>
-        <w:rPr>
-          <w:rFonts w:ascii="Times" w:eastAsia="Times" w:hAnsi="Times" w:cs="Times"/>
-          <w:sz w:val="20"/>
-          <w:szCs w:val="20"/>
-        </w:rPr>
-        <w:t>Pygame</w:t>
-      </w:r>
-      <w:proofErr w:type="spellEnd"/>
-      <w:r>
-        <w:rPr>
-          <w:rFonts w:ascii="Times" w:eastAsia="Times" w:hAnsi="Times" w:cs="Times"/>
-          <w:sz w:val="20"/>
-          <w:szCs w:val="20"/>
-        </w:rPr>
-        <w:t xml:space="preserve"> library.</w:t>
-      </w:r>
-      <w:r>
-        <w:rPr>
-          <w:rFonts w:ascii="Times" w:eastAsia="Times" w:hAnsi="Times" w:cs="Times"/>
-          <w:sz w:val="20"/>
-          <w:szCs w:val="20"/>
-        </w:rPr>
-        <w:t xml:space="preserve"> </w:t>
-      </w:r>
-    </w:p>
-    <w:p>
-      <w:pPr>
-        <w:pStyle w:val="ListParagraph"/>
-        <w:numPr>
-          <w:ilvl w:val="0"/>
-          <w:numId w:val="5"/>
-        </w:numPr>
-        <w:tabs>
-          <w:tab w:val="left" w:pos="3294"/>
-        </w:tabs>
-        <w:ind w:right="34"/>
-        <w:rPr>
-          <w:rFonts w:ascii="Times" w:eastAsia="Times" w:hAnsi="Times" w:cs="Times"/>
-          <w:sz w:val="20"/>
-          <w:szCs w:val="20"/>
-        </w:rPr>
-      </w:pPr>
-      <w:r>
-        <w:rPr>
-          <w:rFonts w:ascii="Times" w:eastAsia="Times" w:hAnsi="Times" w:cs="Times"/>
-          <w:sz w:val="20"/>
-          <w:szCs w:val="20"/>
-        </w:rPr>
-        <w:t xml:space="preserve">The main idea is to help people increase their speed and made less mistakes </w:t>
-      </w:r>
-      <w:r>
-        <w:rPr>
-          <w:rFonts w:ascii="Times" w:eastAsia="Times" w:hAnsi="Times" w:cs="Times"/>
-          <w:sz w:val="20"/>
-          <w:szCs w:val="20"/>
-        </w:rPr>
-        <w:t>on</w:t>
-      </w:r>
-      <w:r>
-        <w:rPr>
-          <w:rFonts w:ascii="Times" w:eastAsia="Times" w:hAnsi="Times" w:cs="Times"/>
-          <w:sz w:val="20"/>
-          <w:szCs w:val="20"/>
-        </w:rPr>
-        <w:t xml:space="preserve"> the keyboard. It </w:t>
-      </w:r>
-      <w:r>
-        <w:rPr>
-          <w:rFonts w:ascii="Times" w:eastAsia="Times" w:hAnsi="Times" w:cs="Times"/>
-          <w:sz w:val="20"/>
-          <w:szCs w:val="20"/>
-        </w:rPr>
-        <w:t xml:space="preserve">is aimed at </w:t>
-      </w:r>
-      <w:r>
-        <w:rPr>
-          <w:rFonts w:ascii="Times" w:eastAsia="Times" w:hAnsi="Times" w:cs="Times"/>
-          <w:sz w:val="20"/>
-          <w:szCs w:val="20"/>
-        </w:rPr>
-        <w:t>beginners and advance users.</w:t>
-      </w:r>
-    </w:p>
-    <w:p>
-      <w:pPr>
-        <w:pStyle w:val="ListParagraph"/>
-        <w:numPr>
-          <w:ilvl w:val="0"/>
-          <w:numId w:val="5"/>
-        </w:numPr>
-        <w:tabs>
-          <w:tab w:val="left" w:pos="3294"/>
-        </w:tabs>
-        <w:ind w:right="34"/>
-        <w:rPr>
-          <w:rFonts w:ascii="Times" w:eastAsia="Times" w:hAnsi="Times" w:cs="Times"/>
-          <w:sz w:val="20"/>
-          <w:szCs w:val="20"/>
-        </w:rPr>
-      </w:pPr>
-      <w:r>
-        <w:rPr>
-          <w:rFonts w:ascii="Times" w:eastAsia="Times" w:hAnsi="Times" w:cs="Times"/>
-          <w:sz w:val="20"/>
-          <w:szCs w:val="20"/>
-        </w:rPr>
-        <w:t xml:space="preserve">I </w:t>
-      </w:r>
-      <w:r>
-        <w:rPr>
-          <w:rFonts w:ascii="Times" w:eastAsia="Times" w:hAnsi="Times" w:cs="Times"/>
-          <w:sz w:val="20"/>
-          <w:szCs w:val="20"/>
-        </w:rPr>
-        <w:t>implemented</w:t>
-      </w:r>
-      <w:r>
-        <w:rPr>
-          <w:rFonts w:ascii="Times" w:eastAsia="Times" w:hAnsi="Times" w:cs="Times"/>
-          <w:sz w:val="20"/>
-          <w:szCs w:val="20"/>
-        </w:rPr>
-        <w:t xml:space="preserve"> all the basic programing </w:t>
-      </w:r>
-      <w:r>
-        <w:rPr>
-          <w:rFonts w:ascii="Times" w:eastAsia="Times" w:hAnsi="Times" w:cs="Times"/>
-          <w:sz w:val="20"/>
-          <w:szCs w:val="20"/>
-        </w:rPr>
-        <w:t>functions</w:t>
-      </w:r>
-      <w:r>
-        <w:rPr>
-          <w:rFonts w:ascii="Times" w:eastAsia="Times" w:hAnsi="Times" w:cs="Times"/>
-          <w:sz w:val="20"/>
-          <w:szCs w:val="20"/>
-        </w:rPr>
-        <w:t>,</w:t>
-      </w:r>
-      <w:r>
-        <w:rPr>
-          <w:rFonts w:ascii="Times" w:eastAsia="Times" w:hAnsi="Times" w:cs="Times"/>
-          <w:sz w:val="20"/>
-          <w:szCs w:val="20"/>
-        </w:rPr>
-        <w:t xml:space="preserve"> such</w:t>
-      </w:r>
-      <w:r>
-        <w:rPr>
-          <w:rFonts w:ascii="Times" w:eastAsia="Times" w:hAnsi="Times" w:cs="Times"/>
-          <w:sz w:val="20"/>
-          <w:szCs w:val="20"/>
-        </w:rPr>
-        <w:t xml:space="preserve"> as: loops, conditionals, </w:t>
-      </w:r>
-      <w:r>
-        <w:rPr>
-          <w:rFonts w:ascii="Times" w:eastAsia="Times" w:hAnsi="Times" w:cs="Times"/>
-          <w:sz w:val="20"/>
-          <w:szCs w:val="20"/>
-        </w:rPr>
-        <w:t>arrays, graphic</w:t>
-      </w:r>
-      <w:r>
-        <w:rPr>
-          <w:rFonts w:ascii="Times" w:eastAsia="Times" w:hAnsi="Times" w:cs="Times"/>
-          <w:sz w:val="20"/>
-          <w:szCs w:val="20"/>
-        </w:rPr>
-        <w:t xml:space="preserve"> interface, as many others.</w:t>
       </w:r>
     </w:p>
     <w:p>
@@ -3820,7 +3247,6 @@
               <w:rPr>
                 <w:rFonts w:eastAsia="Times"/>
               </w:rPr>
-              <w:lastRenderedPageBreak/>
               <w:t>SKILLS</w:t>
             </w:r>
           </w:p>
@@ -3862,7 +3288,7 @@
     </w:p>
     <w:tbl>
       <w:tblPr>
-        <w:tblStyle w:val="TableGrid"/>
+        <w:tblStyle w:val="Tablaconcuadrcula"/>
         <w:tblW w:w="10564" w:type="dxa"/>
         <w:tblInd w:w="142" w:type="dxa"/>
         <w:tblBorders>
@@ -4134,6 +3560,7 @@
                 <w:sz w:val="18"/>
                 <w:szCs w:val="20"/>
               </w:rPr>
+              <w:lastRenderedPageBreak/>
               <w:t>Spanish</w:t>
             </w:r>
             <w:r>
@@ -4626,9 +4053,8 @@
             <w:pPr>
               <w:rPr>
                 <w:rFonts w:ascii="Times" w:eastAsia="Times" w:hAnsi="Times" w:cs="Times"/>
-                <w:b/>
-                <w:bCs/>
-                <w:sz w:val="20"/>
+                <w:bCs/>
+                <w:sz w:val="18"/>
                 <w:szCs w:val="20"/>
               </w:rPr>
             </w:pPr>
@@ -4730,6 +4156,44 @@
                 <w:szCs w:val="20"/>
               </w:rPr>
               <w:t xml:space="preserve"> 2019</w:t>
+            </w:r>
+          </w:p>
+          <w:p>
+            <w:pPr>
+              <w:rPr>
+                <w:rFonts w:ascii="Times" w:eastAsia="Times" w:hAnsi="Times" w:cs="Times"/>
+                <w:bCs/>
+                <w:sz w:val="18"/>
+                <w:szCs w:val="20"/>
+              </w:rPr>
+            </w:pPr>
+            <w:r>
+              <w:rPr>
+                <w:rFonts w:ascii="Times" w:eastAsia="Times" w:hAnsi="Times" w:cs="Times"/>
+                <w:bCs/>
+                <w:sz w:val="18"/>
+                <w:szCs w:val="20"/>
+              </w:rPr>
+              <w:t>My teammates and I won 1</w:t>
+            </w:r>
+            <w:r>
+              <w:rPr>
+                <w:rFonts w:ascii="Times" w:eastAsia="Times" w:hAnsi="Times" w:cs="Times"/>
+                <w:bCs/>
+                <w:sz w:val="18"/>
+                <w:szCs w:val="20"/>
+                <w:vertAlign w:val="superscript"/>
+              </w:rPr>
+              <w:t>st</w:t>
+            </w:r>
+            <w:r>
+              <w:rPr>
+                <w:rFonts w:ascii="Times" w:eastAsia="Times" w:hAnsi="Times" w:cs="Times"/>
+                <w:bCs/>
+                <w:sz w:val="18"/>
+                <w:szCs w:val="20"/>
+              </w:rPr>
+              <w:t xml:space="preserve"> place in “Grand Spirit COED Puerto Vallarta” - 2022 </w:t>
             </w:r>
           </w:p>
         </w:tc>
@@ -4848,7 +4312,23 @@
           <w:sz w:val="20"/>
           <w:szCs w:val="20"/>
         </w:rPr>
-        <w:t xml:space="preserve">I practice </w:t>
+        <w:t>I practice</w:t>
+      </w:r>
+      <w:r>
+        <w:rPr>
+          <w:rFonts w:ascii="Times" w:eastAsia="Times" w:hAnsi="Times" w:cs="Times"/>
+          <w:sz w:val="20"/>
+          <w:szCs w:val="20"/>
+        </w:rPr>
+        <w:t>d</w:t>
+      </w:r>
+      <w:r>
+        <w:rPr>
+          <w:rFonts w:ascii="Times" w:eastAsia="Times" w:hAnsi="Times" w:cs="Times"/>
+          <w:sz w:val="20"/>
+          <w:szCs w:val="20"/>
+        </w:rPr>
+        <w:t xml:space="preserve"> </w:t>
       </w:r>
       <w:r>
         <w:rPr>
@@ -4925,47 +4405,7 @@
           <w:sz w:val="20"/>
           <w:szCs w:val="20"/>
         </w:rPr>
-        <w:t>I am interested in garde</w:t>
-      </w:r>
-      <w:r>
-        <w:rPr>
-          <w:rFonts w:ascii="Times" w:eastAsia="Times" w:hAnsi="Times" w:cs="Times"/>
-          <w:sz w:val="20"/>
-          <w:szCs w:val="20"/>
-        </w:rPr>
-        <w:t>n</w:t>
-      </w:r>
-      <w:r>
-        <w:rPr>
-          <w:rFonts w:ascii="Times" w:eastAsia="Times" w:hAnsi="Times" w:cs="Times"/>
-          <w:sz w:val="20"/>
-          <w:szCs w:val="20"/>
-        </w:rPr>
-        <w:t xml:space="preserve">ing and </w:t>
-      </w:r>
-      <w:r>
-        <w:rPr>
-          <w:rFonts w:ascii="Times" w:eastAsia="Times" w:hAnsi="Times" w:cs="Times"/>
-          <w:sz w:val="20"/>
-          <w:szCs w:val="20"/>
-        </w:rPr>
-        <w:t xml:space="preserve">the </w:t>
-      </w:r>
-      <w:r>
-        <w:rPr>
-          <w:rFonts w:ascii="Times" w:eastAsia="Times" w:hAnsi="Times" w:cs="Times"/>
-          <w:sz w:val="20"/>
-          <w:szCs w:val="20"/>
-        </w:rPr>
-        <w:t>environmen</w:t>
-      </w:r>
-      <w:r>
-        <w:rPr>
-          <w:rFonts w:ascii="Times" w:eastAsia="Times" w:hAnsi="Times" w:cs="Times"/>
-          <w:sz w:val="20"/>
-          <w:szCs w:val="20"/>
-        </w:rPr>
-        <w:t>t.</w:t>
+        <w:t>Currently practicing gymnastics and cheerleading for my university team.</w:t>
       </w:r>
     </w:p>
     <w:p>
@@ -5004,6 +4444,22 @@
         </w:rPr>
         <w:t xml:space="preserve">play strategic </w:t>
       </w:r>
+      <w:r>
+        <w:rPr>
+          <w:rFonts w:ascii="Times" w:eastAsia="Times" w:hAnsi="Times" w:cs="Times"/>
+          <w:sz w:val="20"/>
+          <w:szCs w:val="20"/>
+        </w:rPr>
+        <w:t>videogames</w:t>
+      </w:r>
+      <w:r>
+        <w:rPr>
+          <w:rFonts w:ascii="Times" w:eastAsia="Times" w:hAnsi="Times" w:cs="Times"/>
+          <w:sz w:val="20"/>
+          <w:szCs w:val="20"/>
+        </w:rPr>
+        <w:t xml:space="preserve">, </w:t>
+      </w:r>
       <w:proofErr w:type="gramStart"/>
       <w:r>
         <w:rPr>
@@ -5011,33 +4467,17 @@
           <w:sz w:val="20"/>
           <w:szCs w:val="20"/>
         </w:rPr>
-        <w:t>video-games</w:t>
+        <w:t>including</w:t>
+      </w:r>
+      <w:r>
+        <w:rPr>
+          <w:rFonts w:ascii="Times" w:eastAsia="Times" w:hAnsi="Times" w:cs="Times"/>
+          <w:sz w:val="20"/>
+          <w:szCs w:val="20"/>
+        </w:rPr>
+        <w:t>:</w:t>
       </w:r>
       <w:proofErr w:type="gramEnd"/>
-      <w:r>
-        <w:rPr>
-          <w:rFonts w:ascii="Times" w:eastAsia="Times" w:hAnsi="Times" w:cs="Times"/>
-          <w:sz w:val="20"/>
-          <w:szCs w:val="20"/>
-        </w:rPr>
-        <w:t xml:space="preserve">, </w:t>
-      </w:r>
-      <w:r>
-        <w:rPr>
-          <w:rFonts w:ascii="Times" w:eastAsia="Times" w:hAnsi="Times" w:cs="Times"/>
-          <w:sz w:val="20"/>
-          <w:szCs w:val="20"/>
-        </w:rPr>
-        <w:t>including</w:t>
-      </w:r>
-      <w:r>
-        <w:rPr>
-          <w:rFonts w:ascii="Times" w:eastAsia="Times" w:hAnsi="Times" w:cs="Times"/>
-          <w:sz w:val="20"/>
-          <w:szCs w:val="20"/>
-        </w:rPr>
-        <w:t>:</w:t>
-      </w:r>
       <w:r>
         <w:rPr>
           <w:rFonts w:ascii="Times" w:eastAsia="Times" w:hAnsi="Times" w:cs="Times"/>
@@ -5123,6 +4563,14 @@
           <w:szCs w:val="20"/>
         </w:rPr>
       </w:pPr>
+      <w:r>
+        <w:rPr>
+          <w:rFonts w:ascii="Times" w:eastAsia="Times" w:hAnsi="Times" w:cs="Times"/>
+          <w:sz w:val="20"/>
+          <w:szCs w:val="20"/>
+        </w:rPr>
+        <w:t>I enjoy learning topics about physical and emotional health care.</w:t>
+      </w:r>
     </w:p>
     <w:p>
       <w:pPr>
@@ -5275,7 +4723,7 @@
     </w:p>
     <w:p>
       <w:pPr>
-        <w:pStyle w:val="ListParagraph"/>
+        <w:pStyle w:val="Prrafodelista"/>
         <w:numPr>
           <w:ilvl w:val="0"/>
           <w:numId w:val="9"/>
@@ -5309,7 +4757,7 @@
     </w:p>
     <w:p>
       <w:pPr>
-        <w:pStyle w:val="ListParagraph"/>
+        <w:pStyle w:val="Prrafodelista"/>
         <w:tabs>
           <w:tab w:val="left" w:pos="3294"/>
         </w:tabs>
@@ -5372,7 +4820,7 @@
     </w:p>
     <w:p>
       <w:pPr>
-        <w:pStyle w:val="ListParagraph"/>
+        <w:pStyle w:val="Prrafodelista"/>
         <w:numPr>
           <w:ilvl w:val="0"/>
           <w:numId w:val="9"/>
@@ -5479,7 +4927,7 @@
     </w:p>
     <w:p>
       <w:pPr>
-        <w:pStyle w:val="ListParagraph"/>
+        <w:pStyle w:val="Prrafodelista"/>
         <w:numPr>
           <w:ilvl w:val="0"/>
           <w:numId w:val="9"/>
@@ -5554,7 +5002,7 @@
     </w:p>
     <w:p>
       <w:pPr>
-        <w:pStyle w:val="ListParagraph"/>
+        <w:pStyle w:val="Prrafodelista"/>
         <w:numPr>
           <w:ilvl w:val="0"/>
           <w:numId w:val="9"/>
@@ -5613,7 +5061,7 @@
     </w:p>
     <w:p>
       <w:pPr>
-        <w:pStyle w:val="ListParagraph"/>
+        <w:pStyle w:val="Prrafodelista"/>
         <w:numPr>
           <w:ilvl w:val="0"/>
           <w:numId w:val="9"/>
@@ -5714,7 +5162,7 @@
     </w:p>
     <w:p>
       <w:pPr>
-        <w:pStyle w:val="ListParagraph"/>
+        <w:pStyle w:val="Prrafodelista"/>
         <w:numPr>
           <w:ilvl w:val="0"/>
           <w:numId w:val="9"/>
@@ -5765,7 +5213,7 @@
     </w:p>
     <w:p>
       <w:pPr>
-        <w:pStyle w:val="ListParagraph"/>
+        <w:pStyle w:val="Prrafodelista"/>
         <w:numPr>
           <w:ilvl w:val="0"/>
           <w:numId w:val="9"/>
@@ -5847,7 +5295,7 @@
     </w:p>
     <w:p>
       <w:pPr>
-        <w:pStyle w:val="ListParagraph"/>
+        <w:pStyle w:val="Prrafodelista"/>
         <w:numPr>
           <w:ilvl w:val="0"/>
           <w:numId w:val="10"/>
@@ -5914,7 +5362,7 @@
     </w:p>
     <w:p>
       <w:pPr>
-        <w:pStyle w:val="ListParagraph"/>
+        <w:pStyle w:val="Prrafodelista"/>
         <w:numPr>
           <w:ilvl w:val="0"/>
           <w:numId w:val="10"/>
@@ -6012,7 +5460,7 @@
     </w:p>
     <w:p>
       <w:pPr>
-        <w:pStyle w:val="ListParagraph"/>
+        <w:pStyle w:val="Prrafodelista"/>
         <w:numPr>
           <w:ilvl w:val="0"/>
           <w:numId w:val="10"/>
@@ -6063,7 +5511,7 @@
     </w:p>
     <w:p>
       <w:pPr>
-        <w:pStyle w:val="ListParagraph"/>
+        <w:pStyle w:val="Prrafodelista"/>
         <w:numPr>
           <w:ilvl w:val="0"/>
           <w:numId w:val="10"/>
@@ -6130,7 +5578,7 @@
     </w:p>
     <w:p>
       <w:pPr>
-        <w:pStyle w:val="ListParagraph"/>
+        <w:pStyle w:val="Prrafodelista"/>
         <w:numPr>
           <w:ilvl w:val="0"/>
           <w:numId w:val="10"/>
@@ -6189,7 +5637,7 @@
     </w:p>
     <w:p>
       <w:pPr>
-        <w:pStyle w:val="ListParagraph"/>
+        <w:pStyle w:val="Prrafodelista"/>
         <w:numPr>
           <w:ilvl w:val="0"/>
           <w:numId w:val="10"/>
@@ -6264,7 +5712,7 @@
     </w:p>
     <w:p>
       <w:pPr>
-        <w:pStyle w:val="ListParagraph"/>
+        <w:pStyle w:val="Prrafodelista"/>
         <w:numPr>
           <w:ilvl w:val="0"/>
           <w:numId w:val="10"/>
@@ -6357,7 +5805,7 @@
     </w:p>
     <w:p>
       <w:pPr>
-        <w:pStyle w:val="ListParagraph"/>
+        <w:pStyle w:val="Prrafodelista"/>
         <w:numPr>
           <w:ilvl w:val="0"/>
           <w:numId w:val="10"/>
@@ -6408,7 +5856,7 @@
     </w:p>
     <w:p>
       <w:pPr>
-        <w:pStyle w:val="ListParagraph"/>
+        <w:pStyle w:val="Prrafodelista"/>
         <w:numPr>
           <w:ilvl w:val="0"/>
           <w:numId w:val="10"/>
@@ -6500,7 +5948,7 @@
     </w:p>
     <w:p>
       <w:pPr>
-        <w:pStyle w:val="ListParagraph"/>
+        <w:pStyle w:val="Prrafodelista"/>
         <w:numPr>
           <w:ilvl w:val="0"/>
           <w:numId w:val="11"/>
@@ -6534,7 +5982,7 @@
     </w:p>
     <w:p>
       <w:pPr>
-        <w:pStyle w:val="ListParagraph"/>
+        <w:pStyle w:val="Prrafodelista"/>
         <w:tabs>
           <w:tab w:val="left" w:pos="3294"/>
         </w:tabs>
@@ -6629,7 +6077,7 @@
     </w:p>
     <w:p>
       <w:pPr>
-        <w:pStyle w:val="ListParagraph"/>
+        <w:pStyle w:val="Prrafodelista"/>
         <w:numPr>
           <w:ilvl w:val="0"/>
           <w:numId w:val="11"/>
@@ -6696,7 +6144,7 @@
     </w:p>
     <w:p>
       <w:pPr>
-        <w:pStyle w:val="ListParagraph"/>
+        <w:pStyle w:val="Prrafodelista"/>
         <w:numPr>
           <w:ilvl w:val="0"/>
           <w:numId w:val="11"/>
@@ -6755,7 +6203,7 @@
     </w:p>
     <w:p>
       <w:pPr>
-        <w:pStyle w:val="ListParagraph"/>
+        <w:pStyle w:val="Prrafodelista"/>
         <w:numPr>
           <w:ilvl w:val="0"/>
           <w:numId w:val="11"/>
@@ -6798,7 +6246,7 @@
     </w:p>
     <w:p>
       <w:pPr>
-        <w:pStyle w:val="ListParagraph"/>
+        <w:pStyle w:val="Prrafodelista"/>
         <w:numPr>
           <w:ilvl w:val="0"/>
           <w:numId w:val="11"/>
@@ -6841,7 +6289,7 @@
     </w:p>
     <w:p>
       <w:pPr>
-        <w:pStyle w:val="ListParagraph"/>
+        <w:pStyle w:val="Prrafodelista"/>
         <w:numPr>
           <w:ilvl w:val="0"/>
           <w:numId w:val="11"/>
@@ -6908,7 +6356,7 @@
     </w:p>
     <w:p>
       <w:pPr>
-        <w:pStyle w:val="ListParagraph"/>
+        <w:pStyle w:val="Prrafodelista"/>
         <w:numPr>
           <w:ilvl w:val="0"/>
           <w:numId w:val="11"/>
@@ -7020,7 +6468,7 @@
     </w:p>
     <w:p>
       <w:pPr>
-        <w:pStyle w:val="ListParagraph"/>
+        <w:pStyle w:val="Prrafodelista"/>
         <w:numPr>
           <w:ilvl w:val="0"/>
           <w:numId w:val="11"/>
@@ -7096,7 +6544,7 @@
     </w:p>
     <w:p>
       <w:pPr>
-        <w:pStyle w:val="ListParagraph"/>
+        <w:pStyle w:val="Prrafodelista"/>
         <w:numPr>
           <w:ilvl w:val="0"/>
           <w:numId w:val="11"/>
@@ -7196,7 +6644,7 @@
     </w:p>
     <w:p>
       <w:pPr>
-        <w:pStyle w:val="ListParagraph"/>
+        <w:pStyle w:val="Prrafodelista"/>
         <w:numPr>
           <w:ilvl w:val="0"/>
           <w:numId w:val="11"/>
@@ -7272,7 +6720,7 @@
     </w:p>
     <w:p>
       <w:pPr>
-        <w:pStyle w:val="ListParagraph"/>
+        <w:pStyle w:val="Prrafodelista"/>
         <w:numPr>
           <w:ilvl w:val="0"/>
           <w:numId w:val="11"/>
@@ -7346,7 +6794,7 @@
     </w:p>
     <w:p>
       <w:pPr>
-        <w:pStyle w:val="ListParagraph"/>
+        <w:pStyle w:val="Prrafodelista"/>
         <w:numPr>
           <w:ilvl w:val="0"/>
           <w:numId w:val="11"/>
@@ -7401,23 +6849,13 @@
         </w:rPr>
         <w:tab/>
       </w:r>
-      <w:proofErr w:type="gramStart"/>
-      <w:r>
-        <w:rPr>
-          <w:rFonts w:ascii="Times" w:eastAsia="Times" w:hAnsi="Times" w:cs="Times"/>
-          <w:sz w:val="20"/>
-          <w:szCs w:val="20"/>
-        </w:rPr>
-        <w:t>In</w:t>
-      </w:r>
-      <w:proofErr w:type="gramEnd"/>
-      <w:r>
-        <w:rPr>
-          <w:rFonts w:ascii="Times" w:eastAsia="Times" w:hAnsi="Times" w:cs="Times"/>
-          <w:sz w:val="20"/>
-          <w:szCs w:val="20"/>
-        </w:rPr>
-        <w:t xml:space="preserve"> Progress</w:t>
+      <w:r>
+        <w:rPr>
+          <w:rFonts w:ascii="Times" w:eastAsia="Times" w:hAnsi="Times" w:cs="Times"/>
+          <w:sz w:val="20"/>
+          <w:szCs w:val="20"/>
+        </w:rPr>
+        <w:t>100/100</w:t>
       </w:r>
     </w:p>
     <w:p>
@@ -7443,7 +6881,7 @@
     </w:p>
     <w:p>
       <w:pPr>
-        <w:pStyle w:val="ListParagraph"/>
+        <w:pStyle w:val="Prrafodelista"/>
         <w:numPr>
           <w:ilvl w:val="0"/>
           <w:numId w:val="11"/>
@@ -7486,7 +6924,7 @@
     </w:p>
     <w:p>
       <w:pPr>
-        <w:pStyle w:val="ListParagraph"/>
+        <w:pStyle w:val="Prrafodelista"/>
         <w:numPr>
           <w:ilvl w:val="0"/>
           <w:numId w:val="11"/>
@@ -7537,7 +6975,7 @@
     </w:p>
     <w:p>
       <w:pPr>
-        <w:pStyle w:val="ListParagraph"/>
+        <w:pStyle w:val="Prrafodelista"/>
         <w:numPr>
           <w:ilvl w:val="0"/>
           <w:numId w:val="11"/>
@@ -7589,7 +7027,7 @@
     </w:p>
     <w:p>
       <w:pPr>
-        <w:pStyle w:val="ListParagraph"/>
+        <w:pStyle w:val="Prrafodelista"/>
         <w:numPr>
           <w:ilvl w:val="0"/>
           <w:numId w:val="11"/>
@@ -7631,48 +7069,39 @@
           <w:sz w:val="20"/>
           <w:szCs w:val="20"/>
         </w:rPr>
-        <w:t xml:space="preserve"> (</w:t>
-      </w:r>
-      <w:r>
-        <w:rPr>
-          <w:rFonts w:ascii="Times" w:eastAsia="Times" w:hAnsi="Times" w:cs="Times"/>
-          <w:sz w:val="20"/>
-          <w:szCs w:val="20"/>
-        </w:rPr>
-        <w:t>Anticorruption in Government, Firms, and Society</w:t>
-      </w:r>
-      <w:r>
-        <w:rPr>
-          <w:rFonts w:ascii="Times" w:eastAsia="Times" w:hAnsi="Times" w:cs="Times"/>
-          <w:sz w:val="20"/>
-          <w:szCs w:val="20"/>
-        </w:rPr>
-        <w:t>)</w:t>
-      </w:r>
-      <w:r>
-        <w:rPr>
-          <w:rFonts w:ascii="Times" w:eastAsia="Times" w:hAnsi="Times" w:cs="Times"/>
-          <w:sz w:val="20"/>
-          <w:szCs w:val="20"/>
-        </w:rPr>
-        <w:tab/>
-      </w:r>
-      <w:r>
-        <w:rPr>
-          <w:rFonts w:ascii="Times" w:eastAsia="Times" w:hAnsi="Times" w:cs="Times"/>
-          <w:sz w:val="20"/>
-          <w:szCs w:val="20"/>
-        </w:rPr>
-        <w:tab/>
-      </w:r>
-      <w:r>
-        <w:rPr>
-          <w:rFonts w:ascii="Times" w:eastAsia="Times" w:hAnsi="Times" w:cs="Times"/>
-          <w:sz w:val="20"/>
-          <w:szCs w:val="20"/>
-        </w:rPr>
-        <w:tab/>
-        <w:t>In Progress</w:t>
+        <w:t xml:space="preserve"> (Anticorruption in Government, Firms, and Society)</w:t>
+      </w:r>
+      <w:r>
+        <w:rPr>
+          <w:rFonts w:ascii="Times" w:eastAsia="Times" w:hAnsi="Times" w:cs="Times"/>
+          <w:sz w:val="20"/>
+          <w:szCs w:val="20"/>
+        </w:rPr>
+        <w:tab/>
+      </w:r>
+      <w:r>
+        <w:rPr>
+          <w:rFonts w:ascii="Times" w:eastAsia="Times" w:hAnsi="Times" w:cs="Times"/>
+          <w:sz w:val="20"/>
+          <w:szCs w:val="20"/>
+        </w:rPr>
+        <w:tab/>
+      </w:r>
+      <w:r>
+        <w:rPr>
+          <w:rFonts w:ascii="Times" w:eastAsia="Times" w:hAnsi="Times" w:cs="Times"/>
+          <w:sz w:val="20"/>
+          <w:szCs w:val="20"/>
+        </w:rPr>
+        <w:tab/>
+      </w:r>
+      <w:r>
+        <w:rPr>
+          <w:rFonts w:ascii="Times" w:eastAsia="Times" w:hAnsi="Times" w:cs="Times"/>
+          <w:sz w:val="20"/>
+          <w:szCs w:val="20"/>
+        </w:rPr>
+        <w:t>100/100</w:t>
       </w:r>
     </w:p>
     <w:p>
@@ -7700,7 +7129,7 @@
 </file>
 
 <file path=word/numbering.xml><?xml version="1.0" encoding="utf-8"?>
-<w:numbering xmlns:wpc="http://schemas.microsoft.com/office/word/2010/wordprocessingCanvas" xmlns:cx="http://schemas.microsoft.com/office/drawing/2014/chartex" xmlns:cx1="http://schemas.microsoft.com/office/drawing/2015/9/8/chartex" xmlns:cx2="http://schemas.microsoft.com/office/drawing/2015/10/21/chartex" xmlns:cx3="http://schemas.microsoft.com/office/drawing/2016/5/9/chartex" xmlns:cx4="http://schemas.microsoft.com/office/drawing/2016/5/10/chartex" xmlns:cx5="http://schemas.microsoft.com/office/drawing/2016/5/11/chartex" xmlns:cx6="http://schemas.microsoft.com/office/drawing/2016/5/12/chartex" xmlns:cx7="http://schemas.microsoft.com/office/drawing/2016/5/13/chartex" xmlns:cx8="http://schemas.microsoft.com/office/drawing/2016/5/14/chartex" xmlns:mc="http://schemas.openxmlformats.org/markup-compatibility/2006" xmlns:aink="http://schemas.microsoft.com/office/drawing/2016/ink" xmlns:am3d="http://schemas.microsoft.com/office/drawing/2017/model3d" xmlns:o="urn:schemas-microsoft-com:office:office" xmlns:r="http://schemas.openxmlformats.org/officeDocument/2006/relationships" xmlns:m="http://schemas.openxmlformats.org/officeDocument/2006/math" xmlns:v="urn:schemas-microsoft-com:vml" xmlns:wp14="http://schemas.microsoft.com/office/word/2010/wordprocessingDrawing" xmlns:wp="http://schemas.openxmlformats.org/drawingml/2006/wordprocessingDrawing" xmlns:w10="urn:schemas-microsoft-com:office:word" xmlns:w="http://schemas.openxmlformats.org/wordprocessingml/2006/main" xmlns:w14="http://schemas.microsoft.com/office/word/2010/wordml" xmlns:w15="http://schemas.microsoft.com/office/word/2012/wordml" xmlns:w16cex="http://schemas.microsoft.com/office/word/2018/wordml/cex" xmlns:w16cid="http://schemas.microsoft.com/office/word/2016/wordml/cid" xmlns:w16="http://schemas.microsoft.com/office/word/2018/wordml" xmlns:w16sdtdh="http://schemas.microsoft.com/office/word/2020/wordml/sdtdatahash" xmlns:w16se="http://schemas.microsoft.com/office/word/2015/wordml/symex" xmlns:wpg="http://schemas.microsoft.com/office/word/2010/wordprocessingGroup" xmlns:wpi="http://schemas.microsoft.com/office/word/2010/wordprocessingInk" xmlns:wne="http://schemas.microsoft.com/office/word/2006/wordml" xmlns:wps="http://schemas.microsoft.com/office/word/2010/wordprocessingShape" mc:Ignorable="w14 w15 w16se w16cid w16 w16cex w16sdtdh wp14">
+<w:numbering xmlns:wpc="http://schemas.microsoft.com/office/word/2010/wordprocessingCanvas" xmlns:cx="http://schemas.microsoft.com/office/drawing/2014/chartex" xmlns:cx1="http://schemas.microsoft.com/office/drawing/2015/9/8/chartex" xmlns:cx2="http://schemas.microsoft.com/office/drawing/2015/10/21/chartex" xmlns:cx3="http://schemas.microsoft.com/office/drawing/2016/5/9/chartex" xmlns:cx4="http://schemas.microsoft.com/office/drawing/2016/5/10/chartex" xmlns:cx5="http://schemas.microsoft.com/office/drawing/2016/5/11/chartex" xmlns:cx6="http://schemas.microsoft.com/office/drawing/2016/5/12/chartex" xmlns:cx7="http://schemas.microsoft.com/office/drawing/2016/5/13/chartex" xmlns:cx8="http://schemas.microsoft.com/office/drawing/2016/5/14/chartex" xmlns:mc="http://schemas.openxmlformats.org/markup-compatibility/2006" xmlns:aink="http://schemas.microsoft.com/office/drawing/2016/ink" xmlns:am3d="http://schemas.microsoft.com/office/drawing/2017/model3d" xmlns:o="urn:schemas-microsoft-com:office:office" xmlns:oel="http://schemas.microsoft.com/office/2019/extlst" xmlns:r="http://schemas.openxmlformats.org/officeDocument/2006/relationships" xmlns:m="http://schemas.openxmlformats.org/officeDocument/2006/math" xmlns:v="urn:schemas-microsoft-com:vml" xmlns:wp14="http://schemas.microsoft.com/office/word/2010/wordprocessingDrawing" xmlns:wp="http://schemas.openxmlformats.org/drawingml/2006/wordprocessingDrawing" xmlns:w10="urn:schemas-microsoft-com:office:word" xmlns:w="http://schemas.openxmlformats.org/wordprocessingml/2006/main" xmlns:w14="http://schemas.microsoft.com/office/word/2010/wordml" xmlns:w15="http://schemas.microsoft.com/office/word/2012/wordml" xmlns:w16cex="http://schemas.microsoft.com/office/word/2018/wordml/cex" xmlns:w16cid="http://schemas.microsoft.com/office/word/2016/wordml/cid" xmlns:w16="http://schemas.microsoft.com/office/word/2018/wordml" xmlns:w16sdtdh="http://schemas.microsoft.com/office/word/2020/wordml/sdtdatahash" xmlns:w16se="http://schemas.microsoft.com/office/word/2015/wordml/symex" xmlns:wpg="http://schemas.microsoft.com/office/word/2010/wordprocessingGroup" xmlns:wpi="http://schemas.microsoft.com/office/word/2010/wordprocessingInk" xmlns:wne="http://schemas.microsoft.com/office/word/2006/wordml" xmlns:wps="http://schemas.microsoft.com/office/word/2010/wordprocessingShape" mc:Ignorable="w14 w15 w16se w16cid w16 w16cex w16sdtdh wp14">
   <w:abstractNum w:abstractNumId="0" w15:restartNumberingAfterBreak="0">
     <w:nsid w:val="0E3B30A2"/>
     <w:multiLevelType w:val="hybridMultilevel"/>
@@ -9226,46 +8655,46 @@
       </w:rPr>
     </w:lvl>
   </w:abstractNum>
-  <w:num w:numId="1">
+  <w:num w:numId="1" w16cid:durableId="208542303">
     <w:abstractNumId w:val="6"/>
   </w:num>
-  <w:num w:numId="2">
+  <w:num w:numId="2" w16cid:durableId="999894528">
     <w:abstractNumId w:val="11"/>
   </w:num>
-  <w:num w:numId="3">
+  <w:num w:numId="3" w16cid:durableId="1397047864">
     <w:abstractNumId w:val="13"/>
   </w:num>
-  <w:num w:numId="4">
+  <w:num w:numId="4" w16cid:durableId="316111058">
     <w:abstractNumId w:val="5"/>
   </w:num>
-  <w:num w:numId="5">
+  <w:num w:numId="5" w16cid:durableId="700477400">
     <w:abstractNumId w:val="10"/>
   </w:num>
-  <w:num w:numId="6">
+  <w:num w:numId="6" w16cid:durableId="1538852434">
     <w:abstractNumId w:val="9"/>
   </w:num>
-  <w:num w:numId="7">
+  <w:num w:numId="7" w16cid:durableId="301427126">
     <w:abstractNumId w:val="8"/>
   </w:num>
-  <w:num w:numId="8">
+  <w:num w:numId="8" w16cid:durableId="91292080">
     <w:abstractNumId w:val="2"/>
   </w:num>
-  <w:num w:numId="9">
+  <w:num w:numId="9" w16cid:durableId="777678652">
     <w:abstractNumId w:val="3"/>
   </w:num>
-  <w:num w:numId="10">
+  <w:num w:numId="10" w16cid:durableId="1268926574">
     <w:abstractNumId w:val="4"/>
   </w:num>
-  <w:num w:numId="11">
+  <w:num w:numId="11" w16cid:durableId="326832039">
     <w:abstractNumId w:val="7"/>
   </w:num>
-  <w:num w:numId="12">
+  <w:num w:numId="12" w16cid:durableId="247464415">
     <w:abstractNumId w:val="12"/>
   </w:num>
-  <w:num w:numId="13">
+  <w:num w:numId="13" w16cid:durableId="287131883">
     <w:abstractNumId w:val="1"/>
   </w:num>
-  <w:num w:numId="14">
+  <w:num w:numId="14" w16cid:durableId="2139640345">
     <w:abstractNumId w:val="0"/>
   </w:num>
 </w:numbering>
@@ -9666,10 +9095,10 @@
     <w:name w:val="Normal"/>
     <w:qFormat/>
   </w:style>
-  <w:style w:type="paragraph" w:styleId="Heading3">
+  <w:style w:type="paragraph" w:styleId="Ttulo3">
     <w:name w:val="heading 3"/>
     <w:basedOn w:val="Normal"/>
-    <w:link w:val="Heading3Char"/>
+    <w:link w:val="Ttulo3Car"/>
     <w:uiPriority w:val="9"/>
     <w:qFormat/>
     <w:rsid w:val="00601C5B"/>
@@ -9684,13 +9113,13 @@
       <w:szCs w:val="27"/>
     </w:rPr>
   </w:style>
-  <w:style w:type="character" w:default="1" w:styleId="DefaultParagraphFont">
+  <w:style w:type="character" w:default="1" w:styleId="Fuentedeprrafopredeter">
     <w:name w:val="Default Paragraph Font"/>
     <w:uiPriority w:val="1"/>
     <w:semiHidden/>
     <w:unhideWhenUsed/>
   </w:style>
-  <w:style w:type="table" w:default="1" w:styleId="TableNormal">
+  <w:style w:type="table" w:default="1" w:styleId="Tablanormal">
     <w:name w:val="Normal Table"/>
     <w:uiPriority w:val="99"/>
     <w:semiHidden/>
@@ -9705,15 +9134,15 @@
       </w:tblCellMar>
     </w:tblPr>
   </w:style>
-  <w:style w:type="numbering" w:default="1" w:styleId="NoList">
+  <w:style w:type="numbering" w:default="1" w:styleId="Sinlista">
     <w:name w:val="No List"/>
     <w:uiPriority w:val="99"/>
     <w:semiHidden/>
     <w:unhideWhenUsed/>
   </w:style>
-  <w:style w:type="character" w:styleId="Hyperlink">
+  <w:style w:type="character" w:styleId="Hipervnculo">
     <w:name w:val="Hyperlink"/>
-    <w:basedOn w:val="DefaultParagraphFont"/>
+    <w:basedOn w:val="Fuentedeprrafopredeter"/>
     <w:uiPriority w:val="99"/>
     <w:unhideWhenUsed/>
     <w:rsid w:val="002F33C9"/>
@@ -9722,7 +9151,7 @@
       <w:u w:val="single"/>
     </w:rPr>
   </w:style>
-  <w:style w:type="paragraph" w:styleId="ListParagraph">
+  <w:style w:type="paragraph" w:styleId="Prrafodelista">
     <w:name w:val="List Paragraph"/>
     <w:basedOn w:val="Normal"/>
     <w:uiPriority w:val="34"/>
@@ -9733,9 +9162,9 @@
       <w:contextualSpacing/>
     </w:pPr>
   </w:style>
-  <w:style w:type="table" w:styleId="TableGrid">
+  <w:style w:type="table" w:styleId="Tablaconcuadrcula">
     <w:name w:val="Table Grid"/>
-    <w:basedOn w:val="TableNormal"/>
+    <w:basedOn w:val="Tablanormal"/>
     <w:uiPriority w:val="59"/>
     <w:rsid w:val="00F424F8"/>
     <w:tblPr>
@@ -9749,10 +9178,10 @@
       </w:tblBorders>
     </w:tblPr>
   </w:style>
-  <w:style w:type="character" w:customStyle="1" w:styleId="Heading3Char">
-    <w:name w:val="Heading 3 Char"/>
-    <w:basedOn w:val="DefaultParagraphFont"/>
-    <w:link w:val="Heading3"/>
+  <w:style w:type="character" w:customStyle="1" w:styleId="Ttulo3Car">
+    <w:name w:val="Título 3 Car"/>
+    <w:basedOn w:val="Fuentedeprrafopredeter"/>
+    <w:link w:val="Ttulo3"/>
     <w:uiPriority w:val="9"/>
     <w:rsid w:val="00601C5B"/>
     <w:rPr>
@@ -9762,9 +9191,9 @@
       <w:szCs w:val="27"/>
     </w:rPr>
   </w:style>
-  <w:style w:type="character" w:styleId="UnresolvedMention">
+  <w:style w:type="character" w:styleId="Mencinsinresolver">
     <w:name w:val="Unresolved Mention"/>
-    <w:basedOn w:val="DefaultParagraphFont"/>
+    <w:basedOn w:val="Fuentedeprrafopredeter"/>
     <w:uiPriority w:val="99"/>
     <w:semiHidden/>
     <w:unhideWhenUsed/>
@@ -9774,9 +9203,9 @@
       <w:shd w:val="clear" w:color="auto" w:fill="E1DFDD"/>
     </w:rPr>
   </w:style>
-  <w:style w:type="character" w:styleId="FollowedHyperlink">
+  <w:style w:type="character" w:styleId="Hipervnculovisitado">
     <w:name w:val="FollowedHyperlink"/>
-    <w:basedOn w:val="DefaultParagraphFont"/>
+    <w:basedOn w:val="Fuentedeprrafopredeter"/>
     <w:uiPriority w:val="99"/>
     <w:semiHidden/>
     <w:unhideWhenUsed/>

</xml_diff>

<commit_message>
[Update] CV version January 2023
</commit_message>
<xml_diff>
--- a/CV Romel Vazquez.docx
+++ b/CV Romel Vazquez.docx
@@ -122,7 +122,7 @@
           <w:sz w:val="20"/>
           <w:szCs w:val="20"/>
         </w:rPr>
-        <w:t>August</w:t>
+        <w:t>January</w:t>
       </w:r>
       <w:r>
         <w:rPr>
@@ -138,7 +138,7 @@
           <w:sz w:val="20"/>
           <w:szCs w:val="20"/>
         </w:rPr>
-        <w:t>2</w:t>
+        <w:t>3</w:t>
       </w:r>
     </w:p>
     <w:tbl>
@@ -204,7 +204,25 @@
                 <w:sz w:val="18"/>
                 <w:szCs w:val="18"/>
               </w:rPr>
-              <w:t>A01700519@itesm.mx</w:t>
+              <w:t>A01700519@</w:t>
+            </w:r>
+            <w:r>
+              <w:rPr>
+                <w:rFonts w:ascii="Times" w:eastAsia="Times" w:hAnsi="Times" w:cs="Times"/>
+                <w:color w:val="808080" w:themeColor="background1" w:themeShade="80"/>
+                <w:sz w:val="18"/>
+                <w:szCs w:val="18"/>
+              </w:rPr>
+              <w:t>tec</w:t>
+            </w:r>
+            <w:r>
+              <w:rPr>
+                <w:rFonts w:ascii="Times" w:eastAsia="Times" w:hAnsi="Times" w:cs="Times"/>
+                <w:color w:val="808080" w:themeColor="background1" w:themeShade="80"/>
+                <w:sz w:val="18"/>
+                <w:szCs w:val="18"/>
+              </w:rPr>
+              <w:t>.mx</w:t>
             </w:r>
             <w:r>
               <w:rPr>
@@ -692,7 +710,7 @@
                 <w:sz w:val="20"/>
                 <w:szCs w:val="20"/>
               </w:rPr>
-              <w:t>, (3.9 GPA)</w:t>
+              <w:t xml:space="preserve"> (3.9 GPA)</w:t>
             </w:r>
           </w:p>
           <w:p>
@@ -721,6 +739,7 @@
                 <w:rFonts w:ascii="Times" w:eastAsia="Times" w:hAnsi="Times" w:cs="Times"/>
                 <w:b/>
                 <w:bCs/>
+                <w:lang w:val="es-MX"/>
               </w:rPr>
             </w:pPr>
             <w:r>
@@ -728,16 +747,54 @@
                 <w:rFonts w:ascii="Times" w:eastAsia="Times" w:hAnsi="Times" w:cs="Times"/>
                 <w:b/>
                 <w:bCs/>
-              </w:rPr>
-              <w:t xml:space="preserve">University of International Business and Economics </w:t>
+                <w:lang w:val="es-MX"/>
+              </w:rPr>
+              <w:t>Consejo Nacional de Normalización y Certificació</w:t>
             </w:r>
             <w:r>
               <w:rPr>
                 <w:rFonts w:ascii="Times" w:eastAsia="Times" w:hAnsi="Times" w:cs="Times"/>
                 <w:b/>
                 <w:bCs/>
-              </w:rPr>
-              <w:t>– Beijing, China</w:t>
+                <w:lang w:val="es-MX"/>
+              </w:rPr>
+              <w:t>n de Competencias Laborales</w:t>
+            </w:r>
+            <w:r>
+              <w:rPr>
+                <w:rFonts w:ascii="Times" w:eastAsia="Times" w:hAnsi="Times" w:cs="Times"/>
+                <w:b/>
+                <w:bCs/>
+                <w:lang w:val="es-MX"/>
+              </w:rPr>
+              <w:t xml:space="preserve"> – </w:t>
+            </w:r>
+            <w:r>
+              <w:rPr>
+                <w:rFonts w:ascii="Times" w:eastAsia="Times" w:hAnsi="Times" w:cs="Times"/>
+                <w:b/>
+                <w:bCs/>
+                <w:lang w:val="es-MX"/>
+              </w:rPr>
+              <w:t>México City</w:t>
+            </w:r>
+            <w:r>
+              <w:rPr>
+                <w:rFonts w:ascii="Times" w:eastAsia="Times" w:hAnsi="Times" w:cs="Times"/>
+                <w:b/>
+                <w:bCs/>
+                <w:lang w:val="es-MX"/>
+              </w:rPr>
+              <w:t xml:space="preserve">, </w:t>
+            </w:r>
+            <w:r>
+              <w:rPr>
+                <w:rFonts w:ascii="Times" w:eastAsia="Times" w:hAnsi="Times" w:cs="Times"/>
+                <w:b/>
+                <w:bCs/>
+                <w:lang w:val="es-MX"/>
+              </w:rPr>
+              <w:t>México</w:t>
             </w:r>
           </w:p>
           <w:p>
@@ -762,7 +819,7 @@
                 <w:sz w:val="20"/>
                 <w:szCs w:val="20"/>
               </w:rPr>
-              <w:t>Study abroad</w:t>
+              <w:t>EC0474 – Physical Trainer for</w:t>
             </w:r>
             <w:r>
               <w:rPr>
@@ -772,37 +829,7 @@
                 <w:sz w:val="20"/>
                 <w:szCs w:val="20"/>
               </w:rPr>
-              <w:t>:</w:t>
-            </w:r>
-            <w:r>
-              <w:rPr>
-                <w:rFonts w:ascii="Times" w:eastAsia="Times" w:hAnsi="Times" w:cs="Times"/>
-                <w:i/>
-                <w:iCs/>
-                <w:sz w:val="20"/>
-                <w:szCs w:val="20"/>
-              </w:rPr>
-              <w:t xml:space="preserve"> Chinese culture and</w:t>
-            </w:r>
-            <w:r>
-              <w:rPr>
-                <w:rFonts w:ascii="Times" w:eastAsia="Times" w:hAnsi="Times" w:cs="Times"/>
-                <w:i/>
-                <w:iCs/>
-                <w:sz w:val="20"/>
-                <w:szCs w:val="20"/>
-              </w:rPr>
-              <w:t xml:space="preserve"> mandarin</w:t>
-            </w:r>
-            <w:r>
-              <w:rPr>
-                <w:rFonts w:ascii="Times" w:eastAsia="Times" w:hAnsi="Times" w:cs="Times"/>
-                <w:i/>
-                <w:iCs/>
-                <w:sz w:val="20"/>
-                <w:szCs w:val="20"/>
-              </w:rPr>
-              <w:t xml:space="preserve"> language</w:t>
+              <w:t xml:space="preserve"> health maintenance</w:t>
             </w:r>
             <w:r>
               <w:t>”</w:t>
@@ -830,21 +857,14 @@
                 <w:rFonts w:ascii="Times" w:eastAsia="Times" w:hAnsi="Times" w:cs="Times"/>
                 <w:sz w:val="18"/>
               </w:rPr>
-              <w:t xml:space="preserve">                                      July</w:t>
-            </w:r>
-            <w:r>
-              <w:rPr>
-                <w:rFonts w:ascii="Times" w:eastAsia="Times" w:hAnsi="Times" w:cs="Times"/>
-                <w:sz w:val="18"/>
-              </w:rPr>
-              <w:t xml:space="preserve"> 2017 -August </w:t>
-            </w:r>
-            <w:r>
-              <w:rPr>
-                <w:rFonts w:ascii="Times" w:eastAsia="Times" w:hAnsi="Times" w:cs="Times"/>
-                <w:sz w:val="18"/>
-              </w:rPr>
-              <w:t>2017</w:t>
+              <w:t xml:space="preserve">                                     </w:t>
+            </w:r>
+            <w:r>
+              <w:rPr>
+                <w:rFonts w:ascii="Times" w:eastAsia="Times" w:hAnsi="Times" w:cs="Times"/>
+                <w:sz w:val="18"/>
+              </w:rPr>
+              <w:t>March 2023</w:t>
             </w:r>
           </w:p>
         </w:tc>
@@ -1913,15 +1933,7 @@
                 <w:sz w:val="18"/>
                 <w:szCs w:val="24"/>
               </w:rPr>
-              <w:t>2</w:t>
-            </w:r>
-            <w:r>
-              <w:rPr>
-                <w:rFonts w:ascii="Times" w:eastAsia="Times" w:hAnsi="Times" w:cs="Times"/>
-                <w:sz w:val="18"/>
-                <w:szCs w:val="24"/>
-              </w:rPr>
-              <w:t>2</w:t>
+              <w:t>22</w:t>
             </w:r>
           </w:p>
         </w:tc>
@@ -2813,387 +2825,8 @@
     </w:p>
     <w:p>
       <w:pPr>
-        <w:tabs>
-          <w:tab w:val="left" w:pos="3294"/>
-        </w:tabs>
-        <w:ind w:right="34"/>
-        <w:rPr>
-          <w:rFonts w:ascii="Times" w:eastAsia="Times" w:hAnsi="Times" w:cs="Times"/>
-          <w:sz w:val="20"/>
-          <w:szCs w:val="20"/>
-        </w:rPr>
-      </w:pPr>
-    </w:p>
-    <w:tbl>
-      <w:tblPr>
-        <w:tblStyle w:val="Tablaconcuadrcula"/>
-        <w:tblW w:w="11449" w:type="dxa"/>
-        <w:tblInd w:w="108" w:type="dxa"/>
-        <w:tblBorders>
-          <w:top w:val="none" w:sz="0" w:space="0" w:color="auto"/>
-          <w:left w:val="none" w:sz="0" w:space="0" w:color="auto"/>
-          <w:bottom w:val="none" w:sz="0" w:space="0" w:color="auto"/>
-          <w:right w:val="none" w:sz="0" w:space="0" w:color="auto"/>
-          <w:insideH w:val="none" w:sz="0" w:space="0" w:color="auto"/>
-          <w:insideV w:val="none" w:sz="0" w:space="0" w:color="auto"/>
-        </w:tblBorders>
-        <w:tblLayout w:type="fixed"/>
-        <w:tblLook w:val="04A0" w:firstRow="1" w:lastRow="0" w:firstColumn="1" w:lastColumn="0" w:noHBand="0" w:noVBand="1"/>
-      </w:tblPr>
-      <w:tblGrid>
-        <w:gridCol w:w="8114"/>
-        <w:gridCol w:w="992"/>
-        <w:gridCol w:w="2343"/>
-      </w:tblGrid>
-      <w:tr>
-        <w:trPr>
-          <w:trHeight w:val="279"/>
-        </w:trPr>
-        <w:tc>
-          <w:tcPr>
-            <w:tcW w:w="8114" w:type="dxa"/>
-          </w:tcPr>
-          <w:p>
-            <w:pPr>
-              <w:rPr>
-                <w:rFonts w:ascii="Times" w:eastAsia="Times" w:hAnsi="Times" w:cs="Times"/>
-                <w:b/>
-                <w:bCs/>
-                <w:szCs w:val="24"/>
-              </w:rPr>
-            </w:pPr>
-            <w:r>
-              <w:rPr>
-                <w:rFonts w:ascii="Times" w:eastAsia="Times" w:hAnsi="Times" w:cs="Times"/>
-                <w:b/>
-                <w:bCs/>
-                <w:szCs w:val="24"/>
-              </w:rPr>
-              <w:t>Uber Eats Simulator</w:t>
-            </w:r>
-            <w:r>
-              <w:rPr>
-                <w:rFonts w:ascii="Times" w:eastAsia="Times" w:hAnsi="Times" w:cs="Times"/>
-                <w:b/>
-                <w:bCs/>
-                <w:szCs w:val="24"/>
-              </w:rPr>
-              <w:t xml:space="preserve"> – University Projec</w:t>
-            </w:r>
-            <w:r>
-              <w:rPr>
-                <w:rFonts w:ascii="Times" w:eastAsia="Times" w:hAnsi="Times" w:cs="Times"/>
-                <w:b/>
-                <w:bCs/>
-                <w:szCs w:val="24"/>
-              </w:rPr>
-              <w:t>t</w:t>
-            </w:r>
-            <w:r>
-              <w:rPr>
-                <w:rFonts w:ascii="Times" w:eastAsia="Times" w:hAnsi="Times" w:cs="Times"/>
-                <w:b/>
-                <w:bCs/>
-                <w:szCs w:val="24"/>
-              </w:rPr>
-              <w:t xml:space="preserve"> (</w:t>
-            </w:r>
-            <w:r>
-              <w:rPr>
-                <w:rFonts w:ascii="Times" w:eastAsia="Times" w:hAnsi="Times" w:cs="Times"/>
-                <w:b/>
-                <w:bCs/>
-                <w:szCs w:val="24"/>
-              </w:rPr>
-              <w:t>Object-Oriented Programming c</w:t>
-            </w:r>
-            <w:r>
-              <w:rPr>
-                <w:rFonts w:ascii="Times" w:eastAsia="Times" w:hAnsi="Times" w:cs="Times"/>
-                <w:b/>
-                <w:bCs/>
-                <w:szCs w:val="24"/>
-              </w:rPr>
-              <w:t>ourse)</w:t>
-            </w:r>
-          </w:p>
-        </w:tc>
-        <w:tc>
-          <w:tcPr>
-            <w:tcW w:w="992" w:type="dxa"/>
-          </w:tcPr>
-          <w:p>
-            <w:pPr>
-              <w:rPr>
-                <w:rFonts w:ascii="Times" w:eastAsia="Times" w:hAnsi="Times" w:cs="Times"/>
-                <w:b/>
-                <w:bCs/>
-                <w:sz w:val="18"/>
-                <w:szCs w:val="20"/>
-              </w:rPr>
-            </w:pPr>
-          </w:p>
-        </w:tc>
-        <w:tc>
-          <w:tcPr>
-            <w:tcW w:w="2343" w:type="dxa"/>
-          </w:tcPr>
-          <w:p>
-            <w:pPr>
-              <w:tabs>
-                <w:tab w:val="left" w:pos="3294"/>
-              </w:tabs>
-              <w:ind w:right="34"/>
-              <w:rPr>
-                <w:rFonts w:ascii="Times" w:eastAsia="Times" w:hAnsi="Times" w:cs="Times"/>
-                <w:sz w:val="18"/>
-                <w:szCs w:val="24"/>
-              </w:rPr>
-            </w:pPr>
-            <w:r>
-              <w:rPr>
-                <w:rFonts w:ascii="Times" w:eastAsia="Times" w:hAnsi="Times" w:cs="Times"/>
-                <w:sz w:val="18"/>
-                <w:szCs w:val="24"/>
-              </w:rPr>
-              <w:t>2</w:t>
-            </w:r>
-            <w:r>
-              <w:rPr>
-                <w:rFonts w:ascii="Times" w:eastAsia="Times" w:hAnsi="Times" w:cs="Times"/>
-                <w:sz w:val="18"/>
-                <w:szCs w:val="24"/>
-              </w:rPr>
-              <w:t>0</w:t>
-            </w:r>
-            <w:r>
-              <w:rPr>
-                <w:rFonts w:ascii="Times" w:eastAsia="Times" w:hAnsi="Times" w:cs="Times"/>
-                <w:sz w:val="18"/>
-                <w:szCs w:val="24"/>
-              </w:rPr>
-              <w:t>20</w:t>
-            </w:r>
-          </w:p>
-        </w:tc>
-      </w:tr>
-    </w:tbl>
-    <w:p>
-      <w:pPr>
-        <w:tabs>
-          <w:tab w:val="left" w:pos="3294"/>
-        </w:tabs>
-        <w:ind w:right="34"/>
-        <w:rPr>
-          <w:rFonts w:ascii="Times" w:eastAsia="Times" w:hAnsi="Times" w:cs="Times"/>
-          <w:i/>
-          <w:sz w:val="20"/>
-          <w:szCs w:val="20"/>
-        </w:rPr>
-      </w:pPr>
-      <w:r>
-        <w:rPr>
-          <w:rFonts w:ascii="Times" w:eastAsia="Times" w:hAnsi="Times" w:cs="Times"/>
-          <w:i/>
-          <w:sz w:val="20"/>
-          <w:szCs w:val="20"/>
-        </w:rPr>
-        <w:t xml:space="preserve">     </w:t>
-      </w:r>
-      <w:r>
-        <w:rPr>
-          <w:rFonts w:ascii="Times" w:eastAsia="Times" w:hAnsi="Times" w:cs="Times"/>
-          <w:i/>
-          <w:sz w:val="20"/>
-          <w:szCs w:val="20"/>
-        </w:rPr>
-        <w:t>A</w:t>
-      </w:r>
-      <w:r>
-        <w:rPr>
-          <w:rFonts w:ascii="Times" w:eastAsia="Times" w:hAnsi="Times" w:cs="Times"/>
-          <w:i/>
-          <w:sz w:val="20"/>
-          <w:szCs w:val="20"/>
-        </w:rPr>
-        <w:t>n emulation of the famous app Uber Eats, where the use</w:t>
-      </w:r>
-      <w:r>
-        <w:rPr>
-          <w:rFonts w:ascii="Times" w:eastAsia="Times" w:hAnsi="Times" w:cs="Times"/>
-          <w:i/>
-          <w:sz w:val="20"/>
-          <w:szCs w:val="20"/>
-        </w:rPr>
-        <w:t>r</w:t>
-      </w:r>
-      <w:r>
-        <w:rPr>
-          <w:rFonts w:ascii="Times" w:eastAsia="Times" w:hAnsi="Times" w:cs="Times"/>
-          <w:i/>
-          <w:sz w:val="20"/>
-          <w:szCs w:val="20"/>
-        </w:rPr>
-        <w:t xml:space="preserve"> can order </w:t>
-      </w:r>
-      <w:r>
-        <w:rPr>
-          <w:rFonts w:ascii="Times" w:eastAsia="Times" w:hAnsi="Times" w:cs="Times"/>
-          <w:i/>
-          <w:sz w:val="20"/>
-          <w:szCs w:val="20"/>
-        </w:rPr>
-        <w:t>and pay for</w:t>
-      </w:r>
-      <w:r>
-        <w:rPr>
-          <w:rFonts w:ascii="Times" w:eastAsia="Times" w:hAnsi="Times" w:cs="Times"/>
-          <w:i/>
-          <w:sz w:val="20"/>
-          <w:szCs w:val="20"/>
-        </w:rPr>
-        <w:t xml:space="preserve"> food</w:t>
-      </w:r>
-      <w:r>
-        <w:rPr>
-          <w:rFonts w:ascii="Times" w:eastAsia="Times" w:hAnsi="Times" w:cs="Times"/>
-          <w:i/>
-          <w:sz w:val="20"/>
-          <w:szCs w:val="20"/>
-        </w:rPr>
-        <w:t>.</w:t>
-      </w:r>
-    </w:p>
-    <w:p>
-      <w:pPr>
-        <w:pStyle w:val="Prrafodelista"/>
-        <w:numPr>
-          <w:ilvl w:val="0"/>
-          <w:numId w:val="5"/>
-        </w:numPr>
-        <w:tabs>
-          <w:tab w:val="left" w:pos="3294"/>
-        </w:tabs>
-        <w:ind w:right="34"/>
-        <w:rPr>
-          <w:rFonts w:ascii="Times" w:eastAsia="Times" w:hAnsi="Times" w:cs="Times"/>
-          <w:sz w:val="20"/>
-          <w:szCs w:val="20"/>
-        </w:rPr>
-      </w:pPr>
-      <w:r>
-        <w:rPr>
-          <w:rFonts w:ascii="Times" w:eastAsia="Times" w:hAnsi="Times" w:cs="Times"/>
-          <w:sz w:val="20"/>
-          <w:szCs w:val="20"/>
-        </w:rPr>
-        <w:t>Implemented</w:t>
-      </w:r>
-      <w:r>
-        <w:rPr>
-          <w:rFonts w:ascii="Times" w:eastAsia="Times" w:hAnsi="Times" w:cs="Times"/>
-          <w:sz w:val="20"/>
-          <w:szCs w:val="20"/>
-        </w:rPr>
-        <w:t xml:space="preserve"> </w:t>
-      </w:r>
-      <w:r>
-        <w:rPr>
-          <w:rFonts w:ascii="Times" w:eastAsia="Times" w:hAnsi="Times" w:cs="Times"/>
-          <w:sz w:val="20"/>
-          <w:szCs w:val="20"/>
-        </w:rPr>
-        <w:t xml:space="preserve">in </w:t>
-      </w:r>
-      <w:r>
-        <w:rPr>
-          <w:rFonts w:ascii="Times" w:eastAsia="Times" w:hAnsi="Times" w:cs="Times"/>
-          <w:sz w:val="20"/>
-          <w:szCs w:val="20"/>
-        </w:rPr>
-        <w:t>C++</w:t>
-      </w:r>
-      <w:r>
-        <w:rPr>
-          <w:rFonts w:ascii="Times" w:eastAsia="Times" w:hAnsi="Times" w:cs="Times"/>
-          <w:sz w:val="20"/>
-          <w:szCs w:val="20"/>
-        </w:rPr>
-        <w:t xml:space="preserve"> (1</w:t>
-      </w:r>
-      <w:r>
-        <w:rPr>
-          <w:rFonts w:ascii="Times" w:eastAsia="Times" w:hAnsi="Times" w:cs="Times"/>
-          <w:sz w:val="20"/>
-          <w:szCs w:val="20"/>
-        </w:rPr>
-        <w:t>3</w:t>
-      </w:r>
-      <w:r>
-        <w:rPr>
-          <w:rFonts w:ascii="Times" w:eastAsia="Times" w:hAnsi="Times" w:cs="Times"/>
-          <w:sz w:val="20"/>
-          <w:szCs w:val="20"/>
-        </w:rPr>
-        <w:t xml:space="preserve">00 code lines) </w:t>
-      </w:r>
-    </w:p>
-    <w:p>
-      <w:pPr>
-        <w:pStyle w:val="Prrafodelista"/>
-        <w:numPr>
-          <w:ilvl w:val="0"/>
-          <w:numId w:val="5"/>
-        </w:numPr>
-        <w:tabs>
-          <w:tab w:val="left" w:pos="3294"/>
-        </w:tabs>
-        <w:ind w:right="34"/>
-        <w:rPr>
-          <w:rFonts w:ascii="Times" w:eastAsia="Times" w:hAnsi="Times" w:cs="Times"/>
-          <w:sz w:val="20"/>
-          <w:szCs w:val="20"/>
-        </w:rPr>
-      </w:pPr>
-      <w:r>
-        <w:rPr>
-          <w:rFonts w:ascii="Times" w:eastAsia="Times" w:hAnsi="Times" w:cs="Times"/>
-          <w:sz w:val="20"/>
-          <w:szCs w:val="20"/>
-        </w:rPr>
-        <w:t xml:space="preserve">I used the concept of polymorphism, abstract classes and other basic concepts </w:t>
-      </w:r>
-      <w:r>
-        <w:rPr>
-          <w:rFonts w:ascii="Times" w:eastAsia="Times" w:hAnsi="Times" w:cs="Times"/>
-          <w:sz w:val="20"/>
-          <w:szCs w:val="20"/>
-        </w:rPr>
-        <w:t xml:space="preserve">for </w:t>
-      </w:r>
-      <w:r>
-        <w:rPr>
-          <w:rFonts w:ascii="Times" w:eastAsia="Times" w:hAnsi="Times" w:cs="Times"/>
-          <w:sz w:val="20"/>
-          <w:szCs w:val="20"/>
-        </w:rPr>
-        <w:t>OOP</w:t>
-      </w:r>
-      <w:r>
-        <w:rPr>
-          <w:rFonts w:ascii="Times" w:eastAsia="Times" w:hAnsi="Times" w:cs="Times"/>
-          <w:sz w:val="20"/>
-          <w:szCs w:val="20"/>
-        </w:rPr>
-        <w:t>.</w:t>
-      </w:r>
-    </w:p>
-    <w:p>
-      <w:pPr>
-        <w:tabs>
-          <w:tab w:val="left" w:pos="3294"/>
-        </w:tabs>
-        <w:ind w:right="34"/>
+        <w:spacing w:line="100" w:lineRule="exact"/>
+        <w:ind w:right="1100"/>
         <w:rPr>
           <w:rFonts w:ascii="Times" w:eastAsia="Times" w:hAnsi="Times" w:cs="Times"/>
           <w:sz w:val="20"/>
@@ -3470,6 +3103,15 @@
                 <w:sz w:val="18"/>
                 <w:szCs w:val="20"/>
               </w:rPr>
+              <w:t>, SQL</w:t>
+            </w:r>
+            <w:r>
+              <w:rPr>
+                <w:rFonts w:ascii="Times" w:eastAsia="Times" w:hAnsi="Times" w:cs="Times"/>
+                <w:bCs/>
+                <w:sz w:val="18"/>
+                <w:szCs w:val="20"/>
+              </w:rPr>
               <w:t xml:space="preserve"> (</w:t>
             </w:r>
             <w:r>
@@ -3560,7 +3202,6 @@
                 <w:sz w:val="18"/>
                 <w:szCs w:val="20"/>
               </w:rPr>
-              <w:lastRenderedPageBreak/>
               <w:t>Spanish</w:t>
             </w:r>
             <w:r>
@@ -3590,7 +3231,25 @@
                 <w:sz w:val="18"/>
                 <w:szCs w:val="20"/>
               </w:rPr>
-              <w:t>English – B1</w:t>
+              <w:t>English – B</w:t>
+            </w:r>
+            <w:r>
+              <w:rPr>
+                <w:rFonts w:ascii="Times" w:eastAsia="Times" w:hAnsi="Times" w:cs="Times"/>
+                <w:bCs/>
+                <w:sz w:val="18"/>
+                <w:szCs w:val="20"/>
+              </w:rPr>
+              <w:t>2</w:t>
+            </w:r>
+            <w:r>
+              <w:rPr>
+                <w:rFonts w:ascii="Times" w:eastAsia="Times" w:hAnsi="Times" w:cs="Times"/>
+                <w:bCs/>
+                <w:sz w:val="18"/>
+                <w:szCs w:val="20"/>
+              </w:rPr>
+              <w:t xml:space="preserve"> </w:t>
             </w:r>
             <w:r>
               <w:rPr>
@@ -3610,17 +3269,15 @@
               </w:rPr>
               <w:t xml:space="preserve"> /</w:t>
             </w:r>
-            <w:proofErr w:type="spellStart"/>
-            <w:r>
-              <w:rPr>
-                <w:rFonts w:ascii="Times" w:eastAsia="Times" w:hAnsi="Times" w:cs="Times"/>
-                <w:bCs/>
-                <w:sz w:val="18"/>
-                <w:szCs w:val="20"/>
-              </w:rPr>
-              <w:t>Toefl</w:t>
-            </w:r>
-            <w:proofErr w:type="spellEnd"/>
+            <w:r>
+              <w:rPr>
+                <w:rFonts w:ascii="Times" w:eastAsia="Times" w:hAnsi="Times" w:cs="Times"/>
+                <w:bCs/>
+                <w:sz w:val="18"/>
+                <w:szCs w:val="20"/>
+              </w:rPr>
+              <w:t>EUC</w:t>
+            </w:r>
             <w:r>
               <w:rPr>
                 <w:rFonts w:ascii="Times" w:eastAsia="Times" w:hAnsi="Times" w:cs="Times"/>
@@ -3637,16 +3294,34 @@
                 <w:sz w:val="18"/>
                 <w:szCs w:val="20"/>
               </w:rPr>
-              <w:t>517</w:t>
-            </w:r>
-            <w:r>
-              <w:rPr>
-                <w:rFonts w:ascii="Times" w:eastAsia="Times" w:hAnsi="Times" w:cs="Times"/>
-                <w:bCs/>
-                <w:sz w:val="18"/>
-                <w:szCs w:val="20"/>
-              </w:rPr>
-              <w:t xml:space="preserve"> (2017)</w:t>
+              <w:t>61</w:t>
+            </w:r>
+            <w:r>
+              <w:rPr>
+                <w:rFonts w:ascii="Times" w:eastAsia="Times" w:hAnsi="Times" w:cs="Times"/>
+                <w:bCs/>
+                <w:sz w:val="18"/>
+                <w:szCs w:val="20"/>
+              </w:rPr>
+              <w:t xml:space="preserve"> (20</w:t>
+            </w:r>
+            <w:r>
+              <w:rPr>
+                <w:rFonts w:ascii="Times" w:eastAsia="Times" w:hAnsi="Times" w:cs="Times"/>
+                <w:bCs/>
+                <w:sz w:val="18"/>
+                <w:szCs w:val="20"/>
+              </w:rPr>
+              <w:t>21</w:t>
+            </w:r>
+            <w:r>
+              <w:rPr>
+                <w:rFonts w:ascii="Times" w:eastAsia="Times" w:hAnsi="Times" w:cs="Times"/>
+                <w:bCs/>
+                <w:sz w:val="18"/>
+                <w:szCs w:val="20"/>
+              </w:rPr>
+              <w:t>)</w:t>
             </w:r>
             <w:r>
               <w:rPr>
@@ -3963,6 +3638,7 @@
                 <w:sz w:val="18"/>
                 <w:szCs w:val="20"/>
               </w:rPr>
+              <w:lastRenderedPageBreak/>
               <w:t xml:space="preserve">I </w:t>
             </w:r>
             <w:r>
@@ -4569,7 +4245,23 @@
           <w:sz w:val="20"/>
           <w:szCs w:val="20"/>
         </w:rPr>
-        <w:t>I enjoy learning topics about physical and emotional health care.</w:t>
+        <w:t>I enjoy learning topics about</w:t>
+      </w:r>
+      <w:r>
+        <w:rPr>
+          <w:rFonts w:ascii="Times" w:eastAsia="Times" w:hAnsi="Times" w:cs="Times"/>
+          <w:sz w:val="20"/>
+          <w:szCs w:val="20"/>
+        </w:rPr>
+        <w:t xml:space="preserve"> finance and</w:t>
+      </w:r>
+      <w:r>
+        <w:rPr>
+          <w:rFonts w:ascii="Times" w:eastAsia="Times" w:hAnsi="Times" w:cs="Times"/>
+          <w:sz w:val="20"/>
+          <w:szCs w:val="20"/>
+        </w:rPr>
+        <w:t xml:space="preserve"> physical health care.</w:t>
       </w:r>
     </w:p>
     <w:p>
@@ -6741,23 +6433,15 @@
           <w:sz w:val="20"/>
           <w:szCs w:val="20"/>
         </w:rPr>
-        <w:t>Analysis and Design of Advanced Al</w:t>
-      </w:r>
-      <w:r>
-        <w:rPr>
-          <w:rFonts w:ascii="Times" w:eastAsia="Times" w:hAnsi="Times" w:cs="Times"/>
-          <w:sz w:val="20"/>
-          <w:szCs w:val="20"/>
-        </w:rPr>
-        <w:t>g</w:t>
-      </w:r>
-      <w:r>
-        <w:rPr>
-          <w:rFonts w:ascii="Times" w:eastAsia="Times" w:hAnsi="Times" w:cs="Times"/>
-          <w:sz w:val="20"/>
-          <w:szCs w:val="20"/>
-        </w:rPr>
-        <w:t>orithms</w:t>
+        <w:t>Software Construction and Decision Making</w:t>
+      </w:r>
+      <w:r>
+        <w:rPr>
+          <w:rFonts w:ascii="Times" w:eastAsia="Times" w:hAnsi="Times" w:cs="Times"/>
+          <w:sz w:val="20"/>
+          <w:szCs w:val="20"/>
+        </w:rPr>
+        <w:tab/>
       </w:r>
       <w:r>
         <w:rPr>
@@ -6790,6 +6474,27 @@
           <w:szCs w:val="20"/>
         </w:rPr>
         <w:t>100/100</w:t>
+      </w:r>
+    </w:p>
+    <w:p>
+      <w:pPr>
+        <w:rPr>
+          <w:rFonts w:ascii="Times" w:eastAsia="Times" w:hAnsi="Times" w:cs="Times"/>
+          <w:b/>
+          <w:bCs/>
+          <w:sz w:val="20"/>
+          <w:szCs w:val="20"/>
+        </w:rPr>
+      </w:pPr>
+      <w:r>
+        <w:rPr>
+          <w:rFonts w:ascii="Times" w:eastAsia="Times" w:hAnsi="Times" w:cs="Times"/>
+          <w:b/>
+          <w:bCs/>
+          <w:sz w:val="20"/>
+          <w:szCs w:val="20"/>
+        </w:rPr>
+        <w:t>Fifth Semester</w:t>
       </w:r>
     </w:p>
     <w:p>
@@ -6815,68 +6520,24 @@
           <w:sz w:val="20"/>
           <w:szCs w:val="20"/>
         </w:rPr>
-        <w:t>Software Construction and Decision Making</w:t>
-      </w:r>
-      <w:r>
-        <w:rPr>
-          <w:rFonts w:ascii="Times" w:eastAsia="Times" w:hAnsi="Times" w:cs="Times"/>
-          <w:sz w:val="20"/>
-          <w:szCs w:val="20"/>
-        </w:rPr>
-        <w:tab/>
-      </w:r>
-      <w:r>
-        <w:rPr>
-          <w:rFonts w:ascii="Times" w:eastAsia="Times" w:hAnsi="Times" w:cs="Times"/>
-          <w:sz w:val="20"/>
-          <w:szCs w:val="20"/>
-        </w:rPr>
-        <w:tab/>
-      </w:r>
-      <w:r>
-        <w:rPr>
-          <w:rFonts w:ascii="Times" w:eastAsia="Times" w:hAnsi="Times" w:cs="Times"/>
-          <w:sz w:val="20"/>
-          <w:szCs w:val="20"/>
-        </w:rPr>
-        <w:tab/>
-      </w:r>
-      <w:r>
-        <w:rPr>
-          <w:rFonts w:ascii="Times" w:eastAsia="Times" w:hAnsi="Times" w:cs="Times"/>
-          <w:sz w:val="20"/>
-          <w:szCs w:val="20"/>
-        </w:rPr>
-        <w:tab/>
-      </w:r>
-      <w:r>
-        <w:rPr>
-          <w:rFonts w:ascii="Times" w:eastAsia="Times" w:hAnsi="Times" w:cs="Times"/>
-          <w:sz w:val="20"/>
-          <w:szCs w:val="20"/>
-        </w:rPr>
+        <w:t>Modeling of Multi-Agent Systems with Computer Graphics</w:t>
+      </w:r>
+      <w:r>
+        <w:rPr>
+          <w:rFonts w:ascii="Times" w:eastAsia="Times" w:hAnsi="Times" w:cs="Times"/>
+          <w:sz w:val="20"/>
+          <w:szCs w:val="20"/>
+        </w:rPr>
+        <w:tab/>
+      </w:r>
+      <w:r>
+        <w:rPr>
+          <w:rFonts w:ascii="Times" w:eastAsia="Times" w:hAnsi="Times" w:cs="Times"/>
+          <w:sz w:val="20"/>
+          <w:szCs w:val="20"/>
+        </w:rPr>
+        <w:tab/>
         <w:t>100/100</w:t>
-      </w:r>
-    </w:p>
-    <w:p>
-      <w:pPr>
-        <w:rPr>
-          <w:rFonts w:ascii="Times" w:eastAsia="Times" w:hAnsi="Times" w:cs="Times"/>
-          <w:b/>
-          <w:bCs/>
-          <w:sz w:val="20"/>
-          <w:szCs w:val="20"/>
-        </w:rPr>
-      </w:pPr>
-      <w:r>
-        <w:rPr>
-          <w:rFonts w:ascii="Times" w:eastAsia="Times" w:hAnsi="Times" w:cs="Times"/>
-          <w:b/>
-          <w:bCs/>
-          <w:sz w:val="20"/>
-          <w:szCs w:val="20"/>
-        </w:rPr>
-        <w:t>Fifth Semester</w:t>
       </w:r>
     </w:p>
     <w:p>
@@ -6902,7 +6563,15 @@
           <w:sz w:val="20"/>
           <w:szCs w:val="20"/>
         </w:rPr>
-        <w:t>Modeling of Multi-Agent Systems with Computer Graphics</w:t>
+        <w:t>Analysis and Design of Advanced Algorithms</w:t>
+      </w:r>
+      <w:r>
+        <w:rPr>
+          <w:rFonts w:ascii="Times" w:eastAsia="Times" w:hAnsi="Times" w:cs="Times"/>
+          <w:sz w:val="20"/>
+          <w:szCs w:val="20"/>
+        </w:rPr>
+        <w:tab/>
       </w:r>
       <w:r>
         <w:rPr>
@@ -6945,32 +6614,23 @@
           <w:sz w:val="20"/>
           <w:szCs w:val="20"/>
         </w:rPr>
-        <w:t>Analysis and Design of Advanced Algorithms</w:t>
-      </w:r>
-      <w:r>
-        <w:rPr>
-          <w:rFonts w:ascii="Times" w:eastAsia="Times" w:hAnsi="Times" w:cs="Times"/>
-          <w:sz w:val="20"/>
-          <w:szCs w:val="20"/>
-        </w:rPr>
-        <w:tab/>
-      </w:r>
-      <w:r>
-        <w:rPr>
-          <w:rFonts w:ascii="Times" w:eastAsia="Times" w:hAnsi="Times" w:cs="Times"/>
-          <w:sz w:val="20"/>
-          <w:szCs w:val="20"/>
-        </w:rPr>
-        <w:tab/>
-      </w:r>
-      <w:r>
-        <w:rPr>
-          <w:rFonts w:ascii="Times" w:eastAsia="Times" w:hAnsi="Times" w:cs="Times"/>
-          <w:sz w:val="20"/>
-          <w:szCs w:val="20"/>
-        </w:rPr>
-        <w:tab/>
-        <w:t>100/100</w:t>
+        <w:t>Integration of Computer Security in Networks and Software Systems</w:t>
+      </w:r>
+      <w:r>
+        <w:rPr>
+          <w:rFonts w:ascii="Times" w:eastAsia="Times" w:hAnsi="Times" w:cs="Times"/>
+          <w:sz w:val="20"/>
+          <w:szCs w:val="20"/>
+        </w:rPr>
+        <w:tab/>
+      </w:r>
+      <w:r>
+        <w:rPr>
+          <w:rFonts w:ascii="Times" w:eastAsia="Times" w:hAnsi="Times" w:cs="Times"/>
+          <w:sz w:val="20"/>
+          <w:szCs w:val="20"/>
+        </w:rPr>
+        <w:t>94/100</w:t>
       </w:r>
     </w:p>
     <w:p>
@@ -6996,15 +6656,7 @@
           <w:sz w:val="20"/>
           <w:szCs w:val="20"/>
         </w:rPr>
-        <w:t>Integration of Computer Security in Networks and Software Systems</w:t>
-      </w:r>
-      <w:r>
-        <w:rPr>
-          <w:rFonts w:ascii="Times" w:eastAsia="Times" w:hAnsi="Times" w:cs="Times"/>
-          <w:sz w:val="20"/>
-          <w:szCs w:val="20"/>
-        </w:rPr>
-        <w:tab/>
+        <w:t xml:space="preserve">Elective Course Leadership, </w:t>
       </w:r>
       <w:proofErr w:type="gramStart"/>
       <w:r>
@@ -7013,7 +6665,7 @@
           <w:sz w:val="20"/>
           <w:szCs w:val="20"/>
         </w:rPr>
-        <w:t>In</w:t>
+        <w:t>Entrepreneurship</w:t>
       </w:r>
       <w:proofErr w:type="gramEnd"/>
       <w:r>
@@ -7022,7 +6674,91 @@
           <w:sz w:val="20"/>
           <w:szCs w:val="20"/>
         </w:rPr>
-        <w:t xml:space="preserve"> Progress</w:t>
+        <w:t xml:space="preserve"> and Innovation</w:t>
+      </w:r>
+    </w:p>
+    <w:p>
+      <w:pPr>
+        <w:tabs>
+          <w:tab w:val="left" w:pos="3294"/>
+        </w:tabs>
+        <w:ind w:left="1080" w:right="34"/>
+        <w:rPr>
+          <w:rFonts w:ascii="Times" w:eastAsia="Times" w:hAnsi="Times" w:cs="Times"/>
+          <w:sz w:val="20"/>
+          <w:szCs w:val="20"/>
+        </w:rPr>
+      </w:pPr>
+      <w:r>
+        <w:rPr>
+          <w:rFonts w:ascii="Times" w:eastAsia="Times" w:hAnsi="Times" w:cs="Times"/>
+          <w:sz w:val="20"/>
+          <w:szCs w:val="20"/>
+        </w:rPr>
+        <w:t xml:space="preserve"> (Anticorruption in Government, Firms, and Society)</w:t>
+      </w:r>
+      <w:r>
+        <w:rPr>
+          <w:rFonts w:ascii="Times" w:eastAsia="Times" w:hAnsi="Times" w:cs="Times"/>
+          <w:sz w:val="20"/>
+          <w:szCs w:val="20"/>
+        </w:rPr>
+        <w:tab/>
+      </w:r>
+      <w:r>
+        <w:rPr>
+          <w:rFonts w:ascii="Times" w:eastAsia="Times" w:hAnsi="Times" w:cs="Times"/>
+          <w:sz w:val="20"/>
+          <w:szCs w:val="20"/>
+        </w:rPr>
+        <w:tab/>
+      </w:r>
+      <w:r>
+        <w:rPr>
+          <w:rFonts w:ascii="Times" w:eastAsia="Times" w:hAnsi="Times" w:cs="Times"/>
+          <w:sz w:val="20"/>
+          <w:szCs w:val="20"/>
+        </w:rPr>
+        <w:tab/>
+      </w:r>
+      <w:r>
+        <w:rPr>
+          <w:rFonts w:ascii="Times" w:eastAsia="Times" w:hAnsi="Times" w:cs="Times"/>
+          <w:sz w:val="20"/>
+          <w:szCs w:val="20"/>
+        </w:rPr>
+        <w:t>100/100</w:t>
+      </w:r>
+    </w:p>
+    <w:p>
+      <w:pPr>
+        <w:rPr>
+          <w:rFonts w:ascii="Times" w:eastAsia="Times" w:hAnsi="Times" w:cs="Times"/>
+          <w:b/>
+          <w:bCs/>
+          <w:sz w:val="20"/>
+          <w:szCs w:val="20"/>
+        </w:rPr>
+      </w:pPr>
+      <w:r>
+        <w:rPr>
+          <w:rFonts w:ascii="Times" w:eastAsia="Times" w:hAnsi="Times" w:cs="Times"/>
+          <w:b/>
+          <w:bCs/>
+          <w:sz w:val="20"/>
+          <w:szCs w:val="20"/>
+        </w:rPr>
+        <w:t>Six</w:t>
+      </w:r>
+      <w:r>
+        <w:rPr>
+          <w:rFonts w:ascii="Times" w:eastAsia="Times" w:hAnsi="Times" w:cs="Times"/>
+          <w:b/>
+          <w:bCs/>
+          <w:sz w:val="20"/>
+          <w:szCs w:val="20"/>
+        </w:rPr>
+        <w:t>th Semester</w:t>
       </w:r>
     </w:p>
     <w:p>
@@ -7048,7 +6784,81 @@
           <w:sz w:val="20"/>
           <w:szCs w:val="20"/>
         </w:rPr>
-        <w:t>Elective Course Leadership, Entrepreneurship and Innovation</w:t>
+        <w:t>Software Development</w:t>
+      </w:r>
+      <w:r>
+        <w:rPr>
+          <w:rFonts w:ascii="Times" w:eastAsia="Times" w:hAnsi="Times" w:cs="Times"/>
+          <w:sz w:val="20"/>
+          <w:szCs w:val="20"/>
+        </w:rPr>
+        <w:tab/>
+      </w:r>
+      <w:r>
+        <w:rPr>
+          <w:rFonts w:ascii="Times" w:eastAsia="Times" w:hAnsi="Times" w:cs="Times"/>
+          <w:sz w:val="20"/>
+          <w:szCs w:val="20"/>
+        </w:rPr>
+        <w:tab/>
+      </w:r>
+      <w:r>
+        <w:rPr>
+          <w:rFonts w:ascii="Times" w:eastAsia="Times" w:hAnsi="Times" w:cs="Times"/>
+          <w:sz w:val="20"/>
+          <w:szCs w:val="20"/>
+        </w:rPr>
+        <w:tab/>
+      </w:r>
+      <w:r>
+        <w:rPr>
+          <w:rFonts w:ascii="Times" w:eastAsia="Times" w:hAnsi="Times" w:cs="Times"/>
+          <w:sz w:val="20"/>
+          <w:szCs w:val="20"/>
+        </w:rPr>
+        <w:tab/>
+      </w:r>
+      <w:r>
+        <w:rPr>
+          <w:rFonts w:ascii="Times" w:eastAsia="Times" w:hAnsi="Times" w:cs="Times"/>
+          <w:sz w:val="20"/>
+          <w:szCs w:val="20"/>
+        </w:rPr>
+        <w:tab/>
+      </w:r>
+      <w:r>
+        <w:rPr>
+          <w:rFonts w:ascii="Times" w:eastAsia="Times" w:hAnsi="Times" w:cs="Times"/>
+          <w:sz w:val="20"/>
+          <w:szCs w:val="20"/>
+        </w:rPr>
+        <w:tab/>
+      </w:r>
+      <w:r>
+        <w:rPr>
+          <w:rFonts w:ascii="Times" w:eastAsia="Times" w:hAnsi="Times" w:cs="Times"/>
+          <w:sz w:val="20"/>
+          <w:szCs w:val="20"/>
+        </w:rPr>
+        <w:tab/>
+      </w:r>
+      <w:proofErr w:type="gramStart"/>
+      <w:r>
+        <w:rPr>
+          <w:rFonts w:ascii="Times" w:eastAsia="Times" w:hAnsi="Times" w:cs="Times"/>
+          <w:sz w:val="20"/>
+          <w:szCs w:val="20"/>
+        </w:rPr>
+        <w:t>In</w:t>
+      </w:r>
+      <w:proofErr w:type="gramEnd"/>
+      <w:r>
+        <w:rPr>
+          <w:rFonts w:ascii="Times" w:eastAsia="Times" w:hAnsi="Times" w:cs="Times"/>
+          <w:sz w:val="20"/>
+          <w:szCs w:val="20"/>
+        </w:rPr>
+        <w:t xml:space="preserve"> Progress</w:t>
       </w:r>
     </w:p>
     <w:p>
@@ -7056,53 +6866,13 @@
         <w:tabs>
           <w:tab w:val="left" w:pos="3294"/>
         </w:tabs>
-        <w:ind w:left="1080" w:right="34"/>
-        <w:rPr>
-          <w:rFonts w:ascii="Times" w:eastAsia="Times" w:hAnsi="Times" w:cs="Times"/>
-          <w:sz w:val="20"/>
-          <w:szCs w:val="20"/>
-        </w:rPr>
-      </w:pPr>
-      <w:r>
-        <w:rPr>
-          <w:rFonts w:ascii="Times" w:eastAsia="Times" w:hAnsi="Times" w:cs="Times"/>
-          <w:sz w:val="20"/>
-          <w:szCs w:val="20"/>
-        </w:rPr>
-        <w:t xml:space="preserve"> (Anticorruption in Government, Firms, and Society)</w:t>
-      </w:r>
-      <w:r>
-        <w:rPr>
-          <w:rFonts w:ascii="Times" w:eastAsia="Times" w:hAnsi="Times" w:cs="Times"/>
-          <w:sz w:val="20"/>
-          <w:szCs w:val="20"/>
-        </w:rPr>
-        <w:tab/>
-      </w:r>
-      <w:r>
-        <w:rPr>
-          <w:rFonts w:ascii="Times" w:eastAsia="Times" w:hAnsi="Times" w:cs="Times"/>
-          <w:sz w:val="20"/>
-          <w:szCs w:val="20"/>
-        </w:rPr>
-        <w:tab/>
-      </w:r>
-      <w:r>
-        <w:rPr>
-          <w:rFonts w:ascii="Times" w:eastAsia="Times" w:hAnsi="Times" w:cs="Times"/>
-          <w:sz w:val="20"/>
-          <w:szCs w:val="20"/>
-        </w:rPr>
-        <w:tab/>
-      </w:r>
-      <w:r>
-        <w:rPr>
-          <w:rFonts w:ascii="Times" w:eastAsia="Times" w:hAnsi="Times" w:cs="Times"/>
-          <w:sz w:val="20"/>
-          <w:szCs w:val="20"/>
-        </w:rPr>
-        <w:t>100/100</w:t>
-      </w:r>
+        <w:ind w:right="34"/>
+        <w:rPr>
+          <w:rFonts w:ascii="Times" w:eastAsia="Times" w:hAnsi="Times" w:cs="Times"/>
+          <w:sz w:val="20"/>
+          <w:szCs w:val="20"/>
+        </w:rPr>
+      </w:pPr>
     </w:p>
     <w:p>
       <w:pPr>

</xml_diff>

<commit_message>
[Update] CV version May 2023
</commit_message>
<xml_diff>
--- a/CV Romel Vazquez.docx
+++ b/CV Romel Vazquez.docx
@@ -1,6 +1,6 @@
 
 <file path=word/document.xml><?xml version="1.0" encoding="utf-8"?>
-<w:document xmlns:wpc="http://schemas.microsoft.com/office/word/2010/wordprocessingCanvas" xmlns:cx="http://schemas.microsoft.com/office/drawing/2014/chartex" xmlns:cx1="http://schemas.microsoft.com/office/drawing/2015/9/8/chartex" xmlns:cx2="http://schemas.microsoft.com/office/drawing/2015/10/21/chartex" xmlns:cx3="http://schemas.microsoft.com/office/drawing/2016/5/9/chartex" xmlns:cx4="http://schemas.microsoft.com/office/drawing/2016/5/10/chartex" xmlns:cx5="http://schemas.microsoft.com/office/drawing/2016/5/11/chartex" xmlns:cx6="http://schemas.microsoft.com/office/drawing/2016/5/12/chartex" xmlns:cx7="http://schemas.microsoft.com/office/drawing/2016/5/13/chartex" xmlns:cx8="http://schemas.microsoft.com/office/drawing/2016/5/14/chartex" xmlns:mc="http://schemas.openxmlformats.org/markup-compatibility/2006" xmlns:aink="http://schemas.microsoft.com/office/drawing/2016/ink" xmlns:am3d="http://schemas.microsoft.com/office/drawing/2017/model3d" xmlns:o="urn:schemas-microsoft-com:office:office" xmlns:oel="http://schemas.microsoft.com/office/2019/extlst" xmlns:r="http://schemas.openxmlformats.org/officeDocument/2006/relationships" xmlns:m="http://schemas.openxmlformats.org/officeDocument/2006/math" xmlns:v="urn:schemas-microsoft-com:vml" xmlns:wp14="http://schemas.microsoft.com/office/word/2010/wordprocessingDrawing" xmlns:wp="http://schemas.openxmlformats.org/drawingml/2006/wordprocessingDrawing" xmlns:w10="urn:schemas-microsoft-com:office:word" xmlns:w="http://schemas.openxmlformats.org/wordprocessingml/2006/main" xmlns:w14="http://schemas.microsoft.com/office/word/2010/wordml" xmlns:w15="http://schemas.microsoft.com/office/word/2012/wordml" xmlns:w16cex="http://schemas.microsoft.com/office/word/2018/wordml/cex" xmlns:w16cid="http://schemas.microsoft.com/office/word/2016/wordml/cid" xmlns:w16="http://schemas.microsoft.com/office/word/2018/wordml" xmlns:w16sdtdh="http://schemas.microsoft.com/office/word/2020/wordml/sdtdatahash" xmlns:w16se="http://schemas.microsoft.com/office/word/2015/wordml/symex" xmlns:wpg="http://schemas.microsoft.com/office/word/2010/wordprocessingGroup" xmlns:wpi="http://schemas.microsoft.com/office/word/2010/wordprocessingInk" xmlns:wne="http://schemas.microsoft.com/office/word/2006/wordml" xmlns:wps="http://schemas.microsoft.com/office/word/2010/wordprocessingShape" mc:Ignorable="w14 w15 w16se w16cid w16 w16cex w16sdtdh wp14">
+<w:document xmlns:wpc="http://schemas.microsoft.com/office/word/2010/wordprocessingCanvas" xmlns:cx="http://schemas.microsoft.com/office/drawing/2014/chartex" xmlns:cx1="http://schemas.microsoft.com/office/drawing/2015/9/8/chartex" xmlns:cx2="http://schemas.microsoft.com/office/drawing/2015/10/21/chartex" xmlns:cx3="http://schemas.microsoft.com/office/drawing/2016/5/9/chartex" xmlns:cx4="http://schemas.microsoft.com/office/drawing/2016/5/10/chartex" xmlns:cx5="http://schemas.microsoft.com/office/drawing/2016/5/11/chartex" xmlns:cx6="http://schemas.microsoft.com/office/drawing/2016/5/12/chartex" xmlns:cx7="http://schemas.microsoft.com/office/drawing/2016/5/13/chartex" xmlns:cx8="http://schemas.microsoft.com/office/drawing/2016/5/14/chartex" xmlns:mc="http://schemas.openxmlformats.org/markup-compatibility/2006" xmlns:aink="http://schemas.microsoft.com/office/drawing/2016/ink" xmlns:am3d="http://schemas.microsoft.com/office/drawing/2017/model3d" xmlns:o="urn:schemas-microsoft-com:office:office" xmlns:oel="http://schemas.microsoft.com/office/2019/extlst" xmlns:r="http://schemas.openxmlformats.org/officeDocument/2006/relationships" xmlns:m="http://schemas.openxmlformats.org/officeDocument/2006/math" xmlns:v="urn:schemas-microsoft-com:vml" xmlns:wp14="http://schemas.microsoft.com/office/word/2010/wordprocessingDrawing" xmlns:wp="http://schemas.openxmlformats.org/drawingml/2006/wordprocessingDrawing" xmlns:w10="urn:schemas-microsoft-com:office:word" xmlns:w="http://schemas.openxmlformats.org/wordprocessingml/2006/main" xmlns:w14="http://schemas.microsoft.com/office/word/2010/wordml" xmlns:w15="http://schemas.microsoft.com/office/word/2012/wordml" xmlns:w16cex="http://schemas.microsoft.com/office/word/2018/wordml/cex" xmlns:w16cid="http://schemas.microsoft.com/office/word/2016/wordml/cid" xmlns:w16="http://schemas.microsoft.com/office/word/2018/wordml" xmlns:w16du="http://schemas.microsoft.com/office/word/2023/wordml/word16du" xmlns:w16sdtdh="http://schemas.microsoft.com/office/word/2020/wordml/sdtdatahash" xmlns:w16se="http://schemas.microsoft.com/office/word/2015/wordml/symex" xmlns:wpg="http://schemas.microsoft.com/office/word/2010/wordprocessingGroup" xmlns:wpi="http://schemas.microsoft.com/office/word/2010/wordprocessingInk" xmlns:wne="http://schemas.microsoft.com/office/word/2006/wordml" xmlns:wps="http://schemas.microsoft.com/office/word/2010/wordprocessingShape" mc:Ignorable="w14 w15 w16se w16cid w16 w16cex w16sdtdh wp14">
   <w:body>
     <w:p>
       <w:pPr>
@@ -122,7 +122,7 @@
           <w:sz w:val="20"/>
           <w:szCs w:val="20"/>
         </w:rPr>
-        <w:t>January</w:t>
+        <w:t>May</w:t>
       </w:r>
       <w:r>
         <w:rPr>
@@ -675,6 +675,16 @@
                 <w:sz w:val="20"/>
                 <w:szCs w:val="20"/>
               </w:rPr>
+              <w:t xml:space="preserve"> – Minor in Finance</w:t>
+            </w:r>
+            <w:r>
+              <w:rPr>
+                <w:rFonts w:ascii="Times" w:eastAsia="Times" w:hAnsi="Times" w:cs="Times"/>
+                <w:i/>
+                <w:iCs/>
+                <w:sz w:val="20"/>
+                <w:szCs w:val="20"/>
+              </w:rPr>
               <w:t xml:space="preserve">” </w:t>
             </w:r>
           </w:p>
@@ -686,21 +696,35 @@
                 <w:rFonts w:ascii="Times" w:eastAsia="Times" w:hAnsi="Times" w:cs="Times"/>
                 <w:sz w:val="20"/>
                 <w:szCs w:val="20"/>
+                <w:lang w:val="es-MX"/>
               </w:rPr>
             </w:pPr>
+            <w:proofErr w:type="spellStart"/>
             <w:r>
               <w:rPr>
                 <w:rFonts w:ascii="Times" w:eastAsia="Times" w:hAnsi="Times" w:cs="Times"/>
                 <w:sz w:val="20"/>
                 <w:szCs w:val="20"/>
-              </w:rPr>
-              <w:t xml:space="preserve">Average grade: </w:t>
-            </w:r>
+                <w:lang w:val="es-MX"/>
+              </w:rPr>
+              <w:t>Average</w:t>
+            </w:r>
+            <w:proofErr w:type="spellEnd"/>
             <w:r>
               <w:rPr>
                 <w:rFonts w:ascii="Times" w:eastAsia="Times" w:hAnsi="Times" w:cs="Times"/>
                 <w:sz w:val="20"/>
                 <w:szCs w:val="20"/>
+                <w:lang w:val="es-MX"/>
+              </w:rPr>
+              <w:t xml:space="preserve"> grade: </w:t>
+            </w:r>
+            <w:r>
+              <w:rPr>
+                <w:rFonts w:ascii="Times" w:eastAsia="Times" w:hAnsi="Times" w:cs="Times"/>
+                <w:sz w:val="20"/>
+                <w:szCs w:val="20"/>
+                <w:lang w:val="es-MX"/>
               </w:rPr>
               <w:t>98/100</w:t>
             </w:r>
@@ -709,6 +733,7 @@
                 <w:rFonts w:ascii="Times" w:eastAsia="Times" w:hAnsi="Times" w:cs="Times"/>
                 <w:sz w:val="20"/>
                 <w:szCs w:val="20"/>
+                <w:lang w:val="es-MX"/>
               </w:rPr>
               <w:t xml:space="preserve"> (3.9 GPA)</w:t>
             </w:r>
@@ -720,12 +745,16 @@
                 <w:rFonts w:ascii="Arial" w:hAnsi="Arial" w:cs="Arial"/>
                 <w:color w:val="660099"/>
                 <w:shd w:val="clear" w:color="auto" w:fill="FFFFFF"/>
+                <w:lang w:val="es-MX"/>
               </w:rPr>
             </w:pPr>
             <w:r>
               <w:fldChar w:fldCharType="begin"/>
             </w:r>
             <w:r>
+              <w:rPr>
+                <w:lang w:val="es-MX"/>
+              </w:rPr>
               <w:instrText xml:space="preserve"> HYPERLINK "http://english.uibe.edu.cn/" </w:instrText>
             </w:r>
             <w:r>
@@ -885,7 +914,7 @@
       <w:tblPr>
         <w:tblpPr w:leftFromText="141" w:rightFromText="141" w:vertAnchor="text" w:tblpY="1"/>
         <w:tblOverlap w:val="never"/>
-        <w:tblW w:w="7811" w:type="dxa"/>
+        <w:tblW w:w="7831" w:type="dxa"/>
         <w:tblLayout w:type="fixed"/>
         <w:tblCellMar>
           <w:left w:w="0" w:type="dxa"/>
@@ -895,6 +924,7 @@
       </w:tblPr>
       <w:tblGrid>
         <w:gridCol w:w="4384"/>
+        <w:gridCol w:w="20"/>
         <w:gridCol w:w="20"/>
         <w:gridCol w:w="3407"/>
       </w:tblGrid>
@@ -909,6 +939,21 @@
           </w:tcPr>
           <w:p>
             <w:pPr>
+              <w:rPr>
+                <w:sz w:val="20"/>
+                <w:szCs w:val="20"/>
+              </w:rPr>
+            </w:pPr>
+          </w:p>
+        </w:tc>
+        <w:tc>
+          <w:tcPr>
+            <w:tcW w:w="20" w:type="dxa"/>
+          </w:tcPr>
+          <w:p>
+            <w:pPr>
+              <w:ind w:right="147"/>
+              <w:jc w:val="center"/>
               <w:rPr>
                 <w:sz w:val="20"/>
                 <w:szCs w:val="20"/>
@@ -1002,6 +1047,22 @@
               </w:rPr>
               <w:t>“Artificial Intelligence Course”</w:t>
             </w:r>
+          </w:p>
+        </w:tc>
+        <w:tc>
+          <w:tcPr>
+            <w:tcW w:w="20" w:type="dxa"/>
+          </w:tcPr>
+          <w:p>
+            <w:pPr>
+              <w:ind w:left="20" w:right="147"/>
+              <w:jc w:val="center"/>
+              <w:rPr>
+                <w:rFonts w:ascii="Times" w:eastAsia="Times" w:hAnsi="Times" w:cs="Times"/>
+                <w:b/>
+                <w:bCs/>
+              </w:rPr>
+            </w:pPr>
           </w:p>
         </w:tc>
         <w:tc>
@@ -1848,7 +1909,7 @@
                 <w:bCs/>
                 <w:szCs w:val="24"/>
               </w:rPr>
-              <w:t>Software Development for Arca Continental</w:t>
+              <w:t>Valuation Multiples</w:t>
             </w:r>
             <w:r>
               <w:rPr>
@@ -1857,25 +1918,7 @@
                 <w:bCs/>
                 <w:szCs w:val="24"/>
               </w:rPr>
-              <w:t xml:space="preserve"> – University Project (</w:t>
-            </w:r>
-            <w:r>
-              <w:rPr>
-                <w:rFonts w:ascii="Times" w:eastAsia="Times" w:hAnsi="Times" w:cs="Times"/>
-                <w:b/>
-                <w:bCs/>
-                <w:szCs w:val="24"/>
-              </w:rPr>
-              <w:t>Software Construction and Decision Making</w:t>
-            </w:r>
-            <w:r>
-              <w:rPr>
-                <w:rFonts w:ascii="Times" w:eastAsia="Times" w:hAnsi="Times" w:cs="Times"/>
-                <w:b/>
-                <w:bCs/>
-                <w:szCs w:val="24"/>
-              </w:rPr>
-              <w:t>)</w:t>
+              <w:t xml:space="preserve"> (Firms Valuation)</w:t>
             </w:r>
           </w:p>
         </w:tc>
@@ -1933,7 +1976,7 @@
                 <w:sz w:val="18"/>
                 <w:szCs w:val="24"/>
               </w:rPr>
-              <w:t>22</w:t>
+              <w:t>23</w:t>
             </w:r>
           </w:p>
         </w:tc>
@@ -1959,7 +2002,7 @@
           <w:sz w:val="20"/>
           <w:szCs w:val="20"/>
         </w:rPr>
-        <w:t>In a team of f</w:t>
+        <w:t>I</w:t>
       </w:r>
       <w:r>
         <w:rPr>
@@ -1968,7 +2011,7 @@
           <w:sz w:val="20"/>
           <w:szCs w:val="20"/>
         </w:rPr>
-        <w:t>ive members</w:t>
+        <w:t xml:space="preserve"> </w:t>
       </w:r>
       <w:r>
         <w:rPr>
@@ -1977,7 +2020,7 @@
           <w:sz w:val="20"/>
           <w:szCs w:val="20"/>
         </w:rPr>
-        <w:t xml:space="preserve">, we develop a </w:t>
+        <w:t>used</w:t>
       </w:r>
       <w:r>
         <w:rPr>
@@ -1986,7 +2029,7 @@
           <w:sz w:val="20"/>
           <w:szCs w:val="20"/>
         </w:rPr>
-        <w:t>dashboard</w:t>
+        <w:t xml:space="preserve"> some</w:t>
       </w:r>
       <w:r>
         <w:rPr>
@@ -1995,7 +2038,7 @@
           <w:sz w:val="20"/>
           <w:szCs w:val="20"/>
         </w:rPr>
-        <w:t xml:space="preserve"> web application</w:t>
+        <w:t xml:space="preserve"> quantitative methods </w:t>
       </w:r>
       <w:r>
         <w:rPr>
@@ -2004,7 +2047,7 @@
           <w:sz w:val="20"/>
           <w:szCs w:val="20"/>
         </w:rPr>
-        <w:t xml:space="preserve"> for the </w:t>
+        <w:t>to</w:t>
       </w:r>
       <w:r>
         <w:rPr>
@@ -2013,7 +2056,61 @@
           <w:sz w:val="20"/>
           <w:szCs w:val="20"/>
         </w:rPr>
-        <w:t xml:space="preserve">supervisors training in the Company and a videogame as well in order to apply all the concepts learned around the course. </w:t>
+        <w:t xml:space="preserve"> describe </w:t>
+      </w:r>
+      <w:r>
+        <w:rPr>
+          <w:rFonts w:ascii="Times" w:eastAsia="Times" w:hAnsi="Times" w:cs="Times"/>
+          <w:i/>
+          <w:sz w:val="20"/>
+          <w:szCs w:val="20"/>
+        </w:rPr>
+        <w:t xml:space="preserve">the possible value or risk </w:t>
+      </w:r>
+      <w:r>
+        <w:rPr>
+          <w:rFonts w:ascii="Times" w:eastAsia="Times" w:hAnsi="Times" w:cs="Times"/>
+          <w:i/>
+          <w:sz w:val="20"/>
+          <w:szCs w:val="20"/>
+        </w:rPr>
+        <w:t>of</w:t>
+      </w:r>
+      <w:r>
+        <w:rPr>
+          <w:rFonts w:ascii="Times" w:eastAsia="Times" w:hAnsi="Times" w:cs="Times"/>
+          <w:i/>
+          <w:sz w:val="20"/>
+          <w:szCs w:val="20"/>
+        </w:rPr>
+        <w:t xml:space="preserve"> different </w:t>
+      </w:r>
+      <w:r>
+        <w:rPr>
+          <w:rFonts w:ascii="Times" w:eastAsia="Times" w:hAnsi="Times" w:cs="Times"/>
+          <w:i/>
+          <w:sz w:val="20"/>
+          <w:szCs w:val="20"/>
+        </w:rPr>
+        <w:t>enterprises.</w:t>
+      </w:r>
+      <w:r>
+        <w:rPr>
+          <w:rFonts w:ascii="Times" w:eastAsia="Times" w:hAnsi="Times" w:cs="Times"/>
+          <w:i/>
+          <w:sz w:val="20"/>
+          <w:szCs w:val="20"/>
+        </w:rPr>
+        <w:t xml:space="preserve"> </w:t>
+      </w:r>
+      <w:r>
+        <w:rPr>
+          <w:rFonts w:ascii="Times" w:eastAsia="Times" w:hAnsi="Times" w:cs="Times"/>
+          <w:i/>
+          <w:sz w:val="20"/>
+          <w:szCs w:val="20"/>
+        </w:rPr>
+        <w:t xml:space="preserve"> </w:t>
       </w:r>
     </w:p>
     <w:p>
@@ -2035,63 +2132,39 @@
           <w:sz w:val="20"/>
           <w:szCs w:val="20"/>
         </w:rPr>
-        <w:t xml:space="preserve">Implemented in </w:t>
-      </w:r>
-      <w:r>
-        <w:rPr>
-          <w:rFonts w:ascii="Times" w:eastAsia="Times" w:hAnsi="Times" w:cs="Times"/>
-          <w:sz w:val="20"/>
-          <w:szCs w:val="20"/>
-        </w:rPr>
-        <w:t>React</w:t>
-      </w:r>
-      <w:r>
-        <w:rPr>
-          <w:rFonts w:ascii="Times" w:eastAsia="Times" w:hAnsi="Times" w:cs="Times"/>
-          <w:sz w:val="20"/>
-          <w:szCs w:val="20"/>
-        </w:rPr>
-        <w:t xml:space="preserve"> (web development)</w:t>
-      </w:r>
-      <w:r>
-        <w:rPr>
-          <w:rFonts w:ascii="Times" w:eastAsia="Times" w:hAnsi="Times" w:cs="Times"/>
-          <w:sz w:val="20"/>
-          <w:szCs w:val="20"/>
-        </w:rPr>
-        <w:t xml:space="preserve">, </w:t>
-      </w:r>
-      <w:r>
-        <w:rPr>
-          <w:rFonts w:ascii="Times" w:eastAsia="Times" w:hAnsi="Times" w:cs="Times"/>
-          <w:sz w:val="20"/>
-          <w:szCs w:val="20"/>
-        </w:rPr>
-        <w:t xml:space="preserve">AWS (database), </w:t>
-      </w:r>
-      <w:r>
-        <w:rPr>
-          <w:rFonts w:ascii="Times" w:eastAsia="Times" w:hAnsi="Times" w:cs="Times"/>
-          <w:sz w:val="20"/>
-          <w:szCs w:val="20"/>
-        </w:rPr>
-        <w:t>C# and Unity</w:t>
-      </w:r>
-      <w:r>
-        <w:rPr>
-          <w:rFonts w:ascii="Times" w:eastAsia="Times" w:hAnsi="Times" w:cs="Times"/>
-          <w:sz w:val="20"/>
-          <w:szCs w:val="20"/>
-        </w:rPr>
-        <w:t xml:space="preserve"> (videogame)</w:t>
-      </w:r>
-      <w:r>
-        <w:rPr>
-          <w:rFonts w:ascii="Times" w:eastAsia="Times" w:hAnsi="Times" w:cs="Times"/>
-          <w:sz w:val="20"/>
-          <w:szCs w:val="20"/>
-        </w:rPr>
-        <w:t>.</w:t>
+        <w:t>I</w:t>
+      </w:r>
+      <w:r>
+        <w:rPr>
+          <w:rFonts w:ascii="Times" w:eastAsia="Times" w:hAnsi="Times" w:cs="Times"/>
+          <w:sz w:val="20"/>
+          <w:szCs w:val="20"/>
+        </w:rPr>
+        <w:t xml:space="preserve"> </w:t>
+      </w:r>
+      <w:r>
+        <w:rPr>
+          <w:rFonts w:ascii="Times" w:eastAsia="Times" w:hAnsi="Times" w:cs="Times"/>
+          <w:sz w:val="20"/>
+          <w:szCs w:val="20"/>
+        </w:rPr>
+        <w:t>recreated</w:t>
+      </w:r>
+      <w:r>
+        <w:rPr>
+          <w:rFonts w:ascii="Times" w:eastAsia="Times" w:hAnsi="Times" w:cs="Times"/>
+          <w:sz w:val="20"/>
+          <w:szCs w:val="20"/>
+        </w:rPr>
+        <w:t xml:space="preserve"> the Altman Z-Score</w:t>
+      </w:r>
+      <w:r>
+        <w:rPr>
+          <w:rFonts w:ascii="Times" w:eastAsia="Times" w:hAnsi="Times" w:cs="Times"/>
+          <w:sz w:val="20"/>
+          <w:szCs w:val="20"/>
+        </w:rPr>
+        <w:t xml:space="preserve"> and the EBITDA multiple methods.</w:t>
       </w:r>
       <w:r>
         <w:rPr>
@@ -2121,16 +2194,26 @@
           <w:sz w:val="20"/>
           <w:szCs w:val="20"/>
         </w:rPr>
-        <w:t xml:space="preserve">I designed </w:t>
-      </w:r>
-      <w:r>
-        <w:rPr>
-          <w:rFonts w:ascii="Times" w:eastAsia="Times" w:hAnsi="Times" w:cs="Times"/>
-          <w:sz w:val="20"/>
-          <w:szCs w:val="20"/>
-        </w:rPr>
-        <w:t>some assets for the videogame and coded the interaction between then in addition to the database</w:t>
-      </w:r>
+        <w:t xml:space="preserve">I </w:t>
+      </w:r>
+      <w:r>
+        <w:rPr>
+          <w:rFonts w:ascii="Times" w:eastAsia="Times" w:hAnsi="Times" w:cs="Times"/>
+          <w:sz w:val="20"/>
+          <w:szCs w:val="20"/>
+        </w:rPr>
+        <w:t xml:space="preserve">analyzed Arca Continental and </w:t>
+      </w:r>
+      <w:proofErr w:type="spellStart"/>
+      <w:r>
+        <w:rPr>
+          <w:rFonts w:ascii="Times" w:eastAsia="Times" w:hAnsi="Times" w:cs="Times"/>
+          <w:sz w:val="20"/>
+          <w:szCs w:val="20"/>
+        </w:rPr>
+        <w:t>SalesForce</w:t>
+      </w:r>
+      <w:proofErr w:type="spellEnd"/>
       <w:r>
         <w:rPr>
           <w:rFonts w:ascii="Times" w:eastAsia="Times" w:hAnsi="Times" w:cs="Times"/>
@@ -2138,6 +2221,14 @@
           <w:szCs w:val="20"/>
         </w:rPr>
         <w:t>.</w:t>
+      </w:r>
+      <w:r>
+        <w:rPr>
+          <w:rFonts w:ascii="Times" w:eastAsia="Times" w:hAnsi="Times" w:cs="Times"/>
+          <w:sz w:val="20"/>
+          <w:szCs w:val="20"/>
+        </w:rPr>
+        <w:t xml:space="preserve"> </w:t>
       </w:r>
     </w:p>
     <w:p>
@@ -2162,15 +2253,23 @@
           <w:sz w:val="20"/>
           <w:szCs w:val="20"/>
         </w:rPr>
-        <w:t xml:space="preserve">I documented the requirements, </w:t>
-      </w:r>
-      <w:r>
-        <w:rPr>
-          <w:rFonts w:ascii="Times" w:eastAsia="Times" w:hAnsi="Times" w:cs="Times"/>
-          <w:sz w:val="20"/>
-          <w:szCs w:val="20"/>
-        </w:rPr>
-        <w:t>design and test case documentation.</w:t>
+        <w:t xml:space="preserve">All the data was extracted from Yahoo Finance and </w:t>
+      </w:r>
+      <w:r>
+        <w:rPr>
+          <w:rFonts w:ascii="Times" w:eastAsia="Times" w:hAnsi="Times" w:cs="Times"/>
+          <w:sz w:val="20"/>
+          <w:szCs w:val="20"/>
+        </w:rPr>
+        <w:t>implemented in Excel</w:t>
+      </w:r>
+      <w:r>
+        <w:rPr>
+          <w:rFonts w:ascii="Times" w:eastAsia="Times" w:hAnsi="Times" w:cs="Times"/>
+          <w:sz w:val="20"/>
+          <w:szCs w:val="20"/>
+        </w:rPr>
+        <w:t>.</w:t>
       </w:r>
     </w:p>
     <w:p>
@@ -2180,12 +2279,12 @@
         </w:tabs>
         <w:ind w:right="34"/>
         <w:rPr>
+          <w:rStyle w:val="Hipervnculo"/>
           <w:rFonts w:ascii="Times" w:eastAsia="Times" w:hAnsi="Times" w:cs="Times"/>
           <w:i/>
           <w:iCs/>
           <w:sz w:val="20"/>
           <w:szCs w:val="20"/>
-          <w:u w:val="single"/>
         </w:rPr>
       </w:pPr>
     </w:p>
@@ -2234,7 +2333,25 @@
                 <w:bCs/>
                 <w:szCs w:val="24"/>
               </w:rPr>
-              <w:t>Lights Traffic Optimization – University Project (Multi-agent systems)</w:t>
+              <w:t>S</w:t>
+            </w:r>
+            <w:r>
+              <w:rPr>
+                <w:rFonts w:ascii="Times" w:eastAsia="Times" w:hAnsi="Times" w:cs="Times"/>
+                <w:b/>
+                <w:bCs/>
+                <w:szCs w:val="24"/>
+              </w:rPr>
+              <w:t>tructured Notes</w:t>
+            </w:r>
+            <w:r>
+              <w:rPr>
+                <w:rFonts w:ascii="Times" w:eastAsia="Times" w:hAnsi="Times" w:cs="Times"/>
+                <w:b/>
+                <w:bCs/>
+                <w:szCs w:val="24"/>
+              </w:rPr>
+              <w:t xml:space="preserve"> (Debt Instruments and Securitization)</w:t>
             </w:r>
           </w:p>
         </w:tc>
@@ -2292,15 +2409,7 @@
                 <w:sz w:val="18"/>
                 <w:szCs w:val="24"/>
               </w:rPr>
-              <w:t>2</w:t>
-            </w:r>
-            <w:r>
-              <w:rPr>
-                <w:rFonts w:ascii="Times" w:eastAsia="Times" w:hAnsi="Times" w:cs="Times"/>
-                <w:sz w:val="18"/>
-                <w:szCs w:val="24"/>
-              </w:rPr>
-              <w:t>1</w:t>
+              <w:t>23</w:t>
             </w:r>
           </w:p>
         </w:tc>
@@ -2326,7 +2435,97 @@
           <w:sz w:val="20"/>
           <w:szCs w:val="20"/>
         </w:rPr>
-        <w:t>In a team of four members, we develop a simulation of the implementation of smart lights traffic in one corner of our streets, to reduce the vehicular traffic at some hours</w:t>
+        <w:t>I</w:t>
+      </w:r>
+      <w:r>
+        <w:rPr>
+          <w:rFonts w:ascii="Times" w:eastAsia="Times" w:hAnsi="Times" w:cs="Times"/>
+          <w:i/>
+          <w:sz w:val="20"/>
+          <w:szCs w:val="20"/>
+        </w:rPr>
+        <w:t xml:space="preserve"> designed </w:t>
+      </w:r>
+      <w:r>
+        <w:rPr>
+          <w:rFonts w:ascii="Times" w:eastAsia="Times" w:hAnsi="Times" w:cs="Times"/>
+          <w:i/>
+          <w:sz w:val="20"/>
+          <w:szCs w:val="20"/>
+        </w:rPr>
+        <w:t xml:space="preserve">an Investment Strategy </w:t>
+      </w:r>
+      <w:r>
+        <w:rPr>
+          <w:rFonts w:ascii="Times" w:eastAsia="Times" w:hAnsi="Times" w:cs="Times"/>
+          <w:i/>
+          <w:sz w:val="20"/>
+          <w:szCs w:val="20"/>
+        </w:rPr>
+        <w:t>that uses CETES (debt instruments)</w:t>
+      </w:r>
+      <w:r>
+        <w:rPr>
+          <w:rFonts w:ascii="Times" w:eastAsia="Times" w:hAnsi="Times" w:cs="Times"/>
+          <w:i/>
+          <w:sz w:val="20"/>
+          <w:szCs w:val="20"/>
+        </w:rPr>
+        <w:t>,</w:t>
+      </w:r>
+      <w:r>
+        <w:rPr>
+          <w:rFonts w:ascii="Times" w:eastAsia="Times" w:hAnsi="Times" w:cs="Times"/>
+          <w:i/>
+          <w:sz w:val="20"/>
+          <w:szCs w:val="20"/>
+        </w:rPr>
+        <w:t xml:space="preserve"> calls</w:t>
+      </w:r>
+      <w:r>
+        <w:rPr>
+          <w:rFonts w:ascii="Times" w:eastAsia="Times" w:hAnsi="Times" w:cs="Times"/>
+          <w:i/>
+          <w:sz w:val="20"/>
+          <w:szCs w:val="20"/>
+        </w:rPr>
+        <w:t>,</w:t>
+      </w:r>
+      <w:r>
+        <w:rPr>
+          <w:rFonts w:ascii="Times" w:eastAsia="Times" w:hAnsi="Times" w:cs="Times"/>
+          <w:i/>
+          <w:sz w:val="20"/>
+          <w:szCs w:val="20"/>
+        </w:rPr>
+        <w:t xml:space="preserve"> and puts (</w:t>
+      </w:r>
+      <w:r>
+        <w:rPr>
+          <w:rFonts w:ascii="Times" w:eastAsia="Times" w:hAnsi="Times" w:cs="Times"/>
+          <w:i/>
+          <w:sz w:val="20"/>
+          <w:szCs w:val="20"/>
+        </w:rPr>
+        <w:t xml:space="preserve">derivative </w:t>
+      </w:r>
+      <w:r>
+        <w:rPr>
+          <w:rFonts w:ascii="Times" w:eastAsia="Times" w:hAnsi="Times" w:cs="Times"/>
+          <w:i/>
+          <w:sz w:val="20"/>
+          <w:szCs w:val="20"/>
+        </w:rPr>
+        <w:t>instruments</w:t>
+      </w:r>
+      <w:r>
+        <w:rPr>
+          <w:rFonts w:ascii="Times" w:eastAsia="Times" w:hAnsi="Times" w:cs="Times"/>
+          <w:i/>
+          <w:sz w:val="20"/>
+          <w:szCs w:val="20"/>
+        </w:rPr>
+        <w:t>)</w:t>
       </w:r>
     </w:p>
     <w:p>
@@ -2348,7 +2547,127 @@
           <w:sz w:val="20"/>
           <w:szCs w:val="20"/>
         </w:rPr>
-        <w:t xml:space="preserve">Implemented in Python, C# and Unity (400 code lines in Python and 300 code lines in C#) </w:t>
+        <w:t xml:space="preserve">The initial investment was </w:t>
+      </w:r>
+      <w:r>
+        <w:rPr>
+          <w:rFonts w:ascii="Times" w:eastAsia="Times" w:hAnsi="Times" w:cs="Times"/>
+          <w:sz w:val="20"/>
+          <w:szCs w:val="20"/>
+        </w:rPr>
+        <w:t>$</w:t>
+      </w:r>
+      <w:r>
+        <w:rPr>
+          <w:rFonts w:ascii="Times" w:eastAsia="Times" w:hAnsi="Times" w:cs="Times"/>
+          <w:sz w:val="20"/>
+          <w:szCs w:val="20"/>
+        </w:rPr>
+        <w:t>20,000,000.00</w:t>
+      </w:r>
+      <w:r>
+        <w:rPr>
+          <w:rFonts w:ascii="Times" w:eastAsia="Times" w:hAnsi="Times" w:cs="Times"/>
+          <w:sz w:val="20"/>
+          <w:szCs w:val="20"/>
+        </w:rPr>
+        <w:t xml:space="preserve"> Mexican pesos</w:t>
+      </w:r>
+      <w:r>
+        <w:rPr>
+          <w:rFonts w:ascii="Times" w:eastAsia="Times" w:hAnsi="Times" w:cs="Times"/>
+          <w:sz w:val="20"/>
+          <w:szCs w:val="20"/>
+        </w:rPr>
+        <w:t xml:space="preserve"> and I created </w:t>
+      </w:r>
+      <w:r>
+        <w:rPr>
+          <w:rFonts w:ascii="Times" w:eastAsia="Times" w:hAnsi="Times" w:cs="Times"/>
+          <w:sz w:val="20"/>
+          <w:szCs w:val="20"/>
+        </w:rPr>
+        <w:t>a</w:t>
+      </w:r>
+      <w:r>
+        <w:rPr>
+          <w:rFonts w:ascii="Times" w:eastAsia="Times" w:hAnsi="Times" w:cs="Times"/>
+          <w:sz w:val="20"/>
+          <w:szCs w:val="20"/>
+        </w:rPr>
+        <w:t xml:space="preserve"> strategy</w:t>
+      </w:r>
+      <w:r>
+        <w:rPr>
+          <w:rFonts w:ascii="Times" w:eastAsia="Times" w:hAnsi="Times" w:cs="Times"/>
+          <w:sz w:val="20"/>
+          <w:szCs w:val="20"/>
+        </w:rPr>
+        <w:t xml:space="preserve"> of 3 months</w:t>
+      </w:r>
+      <w:r>
+        <w:rPr>
+          <w:rFonts w:ascii="Times" w:eastAsia="Times" w:hAnsi="Times" w:cs="Times"/>
+          <w:sz w:val="20"/>
+          <w:szCs w:val="20"/>
+        </w:rPr>
+        <w:t xml:space="preserve"> where the best case is earning </w:t>
+      </w:r>
+      <w:r>
+        <w:rPr>
+          <w:rFonts w:ascii="Times" w:eastAsia="Times" w:hAnsi="Times" w:cs="Times"/>
+          <w:sz w:val="20"/>
+          <w:szCs w:val="20"/>
+        </w:rPr>
+        <w:t>$</w:t>
+      </w:r>
+      <w:r>
+        <w:rPr>
+          <w:rFonts w:ascii="Times" w:eastAsia="Times" w:hAnsi="Times" w:cs="Times"/>
+          <w:sz w:val="20"/>
+          <w:szCs w:val="20"/>
+        </w:rPr>
+        <w:t>23,358,</w:t>
+      </w:r>
+      <w:r>
+        <w:rPr>
+          <w:rFonts w:ascii="Times" w:eastAsia="Times" w:hAnsi="Times" w:cs="Times"/>
+          <w:sz w:val="20"/>
+          <w:szCs w:val="20"/>
+        </w:rPr>
+        <w:t xml:space="preserve">483.20 and </w:t>
+      </w:r>
+      <w:r>
+        <w:rPr>
+          <w:rFonts w:ascii="Times" w:eastAsia="Times" w:hAnsi="Times" w:cs="Times"/>
+          <w:sz w:val="20"/>
+          <w:szCs w:val="20"/>
+        </w:rPr>
+        <w:t xml:space="preserve">at the worst you are </w:t>
+      </w:r>
+      <w:r>
+        <w:rPr>
+          <w:rFonts w:ascii="Times" w:eastAsia="Times" w:hAnsi="Times" w:cs="Times"/>
+          <w:sz w:val="20"/>
+          <w:szCs w:val="20"/>
+        </w:rPr>
+        <w:t xml:space="preserve">left </w:t>
+      </w:r>
+      <w:r>
+        <w:rPr>
+          <w:rFonts w:ascii="Times" w:eastAsia="Times" w:hAnsi="Times" w:cs="Times"/>
+          <w:sz w:val="20"/>
+          <w:szCs w:val="20"/>
+        </w:rPr>
+        <w:t xml:space="preserve">with the same initial </w:t>
+      </w:r>
+      <w:r>
+        <w:rPr>
+          <w:rFonts w:ascii="Times" w:eastAsia="Times" w:hAnsi="Times" w:cs="Times"/>
+          <w:sz w:val="20"/>
+          <w:szCs w:val="20"/>
+        </w:rPr>
+        <w:t>investment capital.</w:t>
       </w:r>
     </w:p>
     <w:p>
@@ -2359,36 +2678,21 @@
           <w:numId w:val="5"/>
         </w:numPr>
         <w:rPr>
-          <w:rFonts w:ascii="Times" w:eastAsia="Times" w:hAnsi="Times" w:cs="Times"/>
-          <w:sz w:val="20"/>
-          <w:szCs w:val="20"/>
-        </w:rPr>
-      </w:pPr>
-      <w:r>
-        <w:rPr>
-          <w:rFonts w:ascii="Times" w:eastAsia="Times" w:hAnsi="Times" w:cs="Times"/>
-          <w:sz w:val="20"/>
-          <w:szCs w:val="20"/>
-        </w:rPr>
-        <w:t xml:space="preserve">I designed the car and light traffic agents with the </w:t>
-      </w:r>
-      <w:proofErr w:type="spellStart"/>
-      <w:r>
-        <w:rPr>
-          <w:rFonts w:ascii="Times" w:eastAsia="Times" w:hAnsi="Times" w:cs="Times"/>
-          <w:sz w:val="20"/>
-          <w:szCs w:val="20"/>
-        </w:rPr>
-        <w:t>agentPy</w:t>
-      </w:r>
-      <w:proofErr w:type="spellEnd"/>
-      <w:r>
-        <w:rPr>
-          <w:rFonts w:ascii="Times" w:eastAsia="Times" w:hAnsi="Times" w:cs="Times"/>
-          <w:sz w:val="20"/>
-          <w:szCs w:val="20"/>
-        </w:rPr>
-        <w:t xml:space="preserve"> library.</w:t>
+          <w:rStyle w:val="Hipervnculo"/>
+          <w:rFonts w:ascii="Times" w:eastAsia="Times" w:hAnsi="Times" w:cs="Times"/>
+          <w:color w:val="auto"/>
+          <w:sz w:val="20"/>
+          <w:szCs w:val="20"/>
+          <w:u w:val="none"/>
+        </w:rPr>
+      </w:pPr>
+      <w:r>
+        <w:rPr>
+          <w:rFonts w:ascii="Times" w:eastAsia="Times" w:hAnsi="Times" w:cs="Times"/>
+          <w:sz w:val="20"/>
+          <w:szCs w:val="20"/>
+        </w:rPr>
+        <w:t>All the data was extracted from Yahoo Finance and implemented in Excel.</w:t>
       </w:r>
     </w:p>
     <w:p>
@@ -2398,7 +2702,10 @@
         </w:tabs>
         <w:ind w:right="34"/>
         <w:rPr>
-          <w:rFonts w:ascii="Times" w:eastAsia="Times" w:hAnsi="Times" w:cs="Times"/>
+          <w:rStyle w:val="Hipervnculo"/>
+          <w:rFonts w:ascii="Times" w:eastAsia="Times" w:hAnsi="Times" w:cs="Times"/>
+          <w:i/>
+          <w:iCs/>
           <w:sz w:val="20"/>
           <w:szCs w:val="20"/>
         </w:rPr>
@@ -2421,8 +2728,8 @@
         <w:tblLook w:val="04A0" w:firstRow="1" w:lastRow="0" w:firstColumn="1" w:lastColumn="0" w:noHBand="0" w:noVBand="1"/>
       </w:tblPr>
       <w:tblGrid>
-        <w:gridCol w:w="7263"/>
-        <w:gridCol w:w="1843"/>
+        <w:gridCol w:w="8114"/>
+        <w:gridCol w:w="992"/>
         <w:gridCol w:w="2343"/>
       </w:tblGrid>
       <w:tr>
@@ -2431,7 +2738,7 @@
         </w:trPr>
         <w:tc>
           <w:tcPr>
-            <w:tcW w:w="7263" w:type="dxa"/>
+            <w:tcW w:w="8114" w:type="dxa"/>
           </w:tcPr>
           <w:p>
             <w:pPr>
@@ -2449,7 +2756,7 @@
                 <w:bCs/>
                 <w:szCs w:val="24"/>
               </w:rPr>
-              <w:t>Le</w:t>
+              <w:t>Software Development for Arca Continental</w:t>
             </w:r>
             <w:r>
               <w:rPr>
@@ -2458,7 +2765,7 @@
                 <w:bCs/>
                 <w:szCs w:val="24"/>
               </w:rPr>
-              <w:t xml:space="preserve">xical </w:t>
+              <w:t xml:space="preserve"> – University Project (</w:t>
             </w:r>
             <w:r>
               <w:rPr>
@@ -2467,7 +2774,7 @@
                 <w:bCs/>
                 <w:szCs w:val="24"/>
               </w:rPr>
-              <w:t>A</w:t>
+              <w:t>Software Construction and Decision Making</w:t>
             </w:r>
             <w:r>
               <w:rPr>
@@ -2476,85 +2783,13 @@
                 <w:bCs/>
                 <w:szCs w:val="24"/>
               </w:rPr>
-              <w:t>naly</w:t>
-            </w:r>
-            <w:r>
-              <w:rPr>
-                <w:rFonts w:ascii="Times" w:eastAsia="Times" w:hAnsi="Times" w:cs="Times"/>
-                <w:b/>
-                <w:bCs/>
-                <w:szCs w:val="24"/>
-              </w:rPr>
-              <w:t>zer</w:t>
-            </w:r>
-            <w:r>
-              <w:rPr>
-                <w:rFonts w:ascii="Times" w:eastAsia="Times" w:hAnsi="Times" w:cs="Times"/>
-                <w:b/>
-                <w:bCs/>
-                <w:szCs w:val="24"/>
-              </w:rPr>
-              <w:t xml:space="preserve"> – University Projec</w:t>
-            </w:r>
-            <w:r>
-              <w:rPr>
-                <w:rFonts w:ascii="Times" w:eastAsia="Times" w:hAnsi="Times" w:cs="Times"/>
-                <w:b/>
-                <w:bCs/>
-                <w:szCs w:val="24"/>
-              </w:rPr>
-              <w:t>t</w:t>
-            </w:r>
-            <w:r>
-              <w:rPr>
-                <w:rFonts w:ascii="Times" w:eastAsia="Times" w:hAnsi="Times" w:cs="Times"/>
-                <w:b/>
-                <w:bCs/>
-                <w:szCs w:val="24"/>
-              </w:rPr>
-              <w:t xml:space="preserve"> (</w:t>
-            </w:r>
-            <w:r>
-              <w:rPr>
-                <w:rFonts w:ascii="Times" w:eastAsia="Times" w:hAnsi="Times" w:cs="Times"/>
-                <w:b/>
-                <w:bCs/>
-                <w:szCs w:val="24"/>
-              </w:rPr>
-              <w:t>Computational</w:t>
-            </w:r>
-            <w:r>
-              <w:rPr>
-                <w:rFonts w:ascii="Times" w:eastAsia="Times" w:hAnsi="Times" w:cs="Times"/>
-                <w:b/>
-                <w:bCs/>
-                <w:szCs w:val="24"/>
-              </w:rPr>
-              <w:t xml:space="preserve"> </w:t>
-            </w:r>
-            <w:r>
-              <w:rPr>
-                <w:rFonts w:ascii="Times" w:eastAsia="Times" w:hAnsi="Times" w:cs="Times"/>
-                <w:b/>
-                <w:bCs/>
-                <w:szCs w:val="24"/>
-              </w:rPr>
-              <w:t xml:space="preserve">Methods </w:t>
-            </w:r>
-            <w:r>
-              <w:rPr>
-                <w:rFonts w:ascii="Times" w:eastAsia="Times" w:hAnsi="Times" w:cs="Times"/>
-                <w:b/>
-                <w:bCs/>
-                <w:szCs w:val="24"/>
-              </w:rPr>
-              <w:t>course)</w:t>
+              <w:t>)</w:t>
             </w:r>
           </w:p>
         </w:tc>
         <w:tc>
           <w:tcPr>
-            <w:tcW w:w="1843" w:type="dxa"/>
+            <w:tcW w:w="992" w:type="dxa"/>
           </w:tcPr>
           <w:p>
             <w:pPr>
@@ -2606,7 +2841,7 @@
                 <w:sz w:val="18"/>
                 <w:szCs w:val="24"/>
               </w:rPr>
-              <w:t>21</w:t>
+              <w:t>22</w:t>
             </w:r>
           </w:p>
         </w:tc>
@@ -2617,7 +2852,7 @@
         <w:tabs>
           <w:tab w:val="left" w:pos="3294"/>
         </w:tabs>
-        <w:ind w:right="34"/>
+        <w:ind w:left="360" w:right="34"/>
         <w:rPr>
           <w:rFonts w:ascii="Times" w:eastAsia="Times" w:hAnsi="Times" w:cs="Times"/>
           <w:i/>
@@ -2632,7 +2867,7 @@
           <w:sz w:val="20"/>
           <w:szCs w:val="20"/>
         </w:rPr>
-        <w:t xml:space="preserve">     This program process</w:t>
+        <w:t>In a team of f</w:t>
       </w:r>
       <w:r>
         <w:rPr>
@@ -2641,7 +2876,7 @@
           <w:sz w:val="20"/>
           <w:szCs w:val="20"/>
         </w:rPr>
-        <w:t>es</w:t>
+        <w:t>ive members</w:t>
       </w:r>
       <w:r>
         <w:rPr>
@@ -2650,7 +2885,7 @@
           <w:sz w:val="20"/>
           <w:szCs w:val="20"/>
         </w:rPr>
-        <w:t xml:space="preserve"> a sequence of characters in a txt</w:t>
+        <w:t xml:space="preserve">, we develop a </w:t>
       </w:r>
       <w:r>
         <w:rPr>
@@ -2659,7 +2894,7 @@
           <w:sz w:val="20"/>
           <w:szCs w:val="20"/>
         </w:rPr>
-        <w:t xml:space="preserve"> file </w:t>
+        <w:t>dashboard</w:t>
       </w:r>
       <w:r>
         <w:rPr>
@@ -2668,7 +2903,7 @@
           <w:sz w:val="20"/>
           <w:szCs w:val="20"/>
         </w:rPr>
-        <w:t xml:space="preserve">to </w:t>
+        <w:t xml:space="preserve"> web application</w:t>
       </w:r>
       <w:r>
         <w:rPr>
@@ -2677,7 +2912,7 @@
           <w:sz w:val="20"/>
           <w:szCs w:val="20"/>
         </w:rPr>
-        <w:t xml:space="preserve">identify </w:t>
+        <w:t xml:space="preserve"> for the </w:t>
       </w:r>
       <w:r>
         <w:rPr>
@@ -2686,25 +2921,7 @@
           <w:sz w:val="20"/>
           <w:szCs w:val="20"/>
         </w:rPr>
-        <w:t>all the token contained</w:t>
-      </w:r>
-      <w:r>
-        <w:rPr>
-          <w:rFonts w:ascii="Times" w:eastAsia="Times" w:hAnsi="Times" w:cs="Times"/>
-          <w:i/>
-          <w:sz w:val="20"/>
-          <w:szCs w:val="20"/>
-        </w:rPr>
-        <w:t xml:space="preserve"> it</w:t>
-      </w:r>
-      <w:r>
-        <w:rPr>
-          <w:rFonts w:ascii="Times" w:eastAsia="Times" w:hAnsi="Times" w:cs="Times"/>
-          <w:i/>
-          <w:sz w:val="20"/>
-          <w:szCs w:val="20"/>
-        </w:rPr>
-        <w:t>.</w:t>
+        <w:t xml:space="preserve">supervisors training in the Company and a videogame as well in order to apply all the concepts learned around the course. </w:t>
       </w:r>
     </w:p>
     <w:p>
@@ -2714,23 +2931,75 @@
           <w:ilvl w:val="0"/>
           <w:numId w:val="5"/>
         </w:numPr>
-        <w:tabs>
-          <w:tab w:val="left" w:pos="3294"/>
-        </w:tabs>
-        <w:ind w:right="34"/>
-        <w:rPr>
-          <w:rFonts w:ascii="Times" w:eastAsia="Times" w:hAnsi="Times" w:cs="Times"/>
-          <w:sz w:val="20"/>
-          <w:szCs w:val="20"/>
-        </w:rPr>
-      </w:pPr>
-      <w:r>
-        <w:rPr>
-          <w:rFonts w:ascii="Times" w:eastAsia="Times" w:hAnsi="Times" w:cs="Times"/>
-          <w:sz w:val="20"/>
-          <w:szCs w:val="20"/>
-        </w:rPr>
-        <w:t>Implemented</w:t>
+        <w:rPr>
+          <w:rFonts w:ascii="Times" w:eastAsia="Times" w:hAnsi="Times" w:cs="Times"/>
+          <w:sz w:val="20"/>
+          <w:szCs w:val="20"/>
+        </w:rPr>
+      </w:pPr>
+      <w:r>
+        <w:rPr>
+          <w:rFonts w:ascii="Times" w:eastAsia="Times" w:hAnsi="Times" w:cs="Times"/>
+          <w:sz w:val="20"/>
+          <w:szCs w:val="20"/>
+        </w:rPr>
+        <w:t xml:space="preserve">Implemented in </w:t>
+      </w:r>
+      <w:r>
+        <w:rPr>
+          <w:rFonts w:ascii="Times" w:eastAsia="Times" w:hAnsi="Times" w:cs="Times"/>
+          <w:sz w:val="20"/>
+          <w:szCs w:val="20"/>
+        </w:rPr>
+        <w:t>React</w:t>
+      </w:r>
+      <w:r>
+        <w:rPr>
+          <w:rFonts w:ascii="Times" w:eastAsia="Times" w:hAnsi="Times" w:cs="Times"/>
+          <w:sz w:val="20"/>
+          <w:szCs w:val="20"/>
+        </w:rPr>
+        <w:t xml:space="preserve"> (web development)</w:t>
+      </w:r>
+      <w:r>
+        <w:rPr>
+          <w:rFonts w:ascii="Times" w:eastAsia="Times" w:hAnsi="Times" w:cs="Times"/>
+          <w:sz w:val="20"/>
+          <w:szCs w:val="20"/>
+        </w:rPr>
+        <w:t xml:space="preserve">, </w:t>
+      </w:r>
+      <w:r>
+        <w:rPr>
+          <w:rFonts w:ascii="Times" w:eastAsia="Times" w:hAnsi="Times" w:cs="Times"/>
+          <w:sz w:val="20"/>
+          <w:szCs w:val="20"/>
+        </w:rPr>
+        <w:t xml:space="preserve">AWS (database), </w:t>
+      </w:r>
+      <w:r>
+        <w:rPr>
+          <w:rFonts w:ascii="Times" w:eastAsia="Times" w:hAnsi="Times" w:cs="Times"/>
+          <w:sz w:val="20"/>
+          <w:szCs w:val="20"/>
+        </w:rPr>
+        <w:t>C# and Unity</w:t>
+      </w:r>
+      <w:r>
+        <w:rPr>
+          <w:rFonts w:ascii="Times" w:eastAsia="Times" w:hAnsi="Times" w:cs="Times"/>
+          <w:sz w:val="20"/>
+          <w:szCs w:val="20"/>
+        </w:rPr>
+        <w:t xml:space="preserve"> (videogame)</w:t>
+      </w:r>
+      <w:r>
+        <w:rPr>
+          <w:rFonts w:ascii="Times" w:eastAsia="Times" w:hAnsi="Times" w:cs="Times"/>
+          <w:sz w:val="20"/>
+          <w:szCs w:val="20"/>
+        </w:rPr>
+        <w:t>.</w:t>
       </w:r>
       <w:r>
         <w:rPr>
@@ -2739,14 +3008,6 @@
           <w:szCs w:val="20"/>
         </w:rPr>
         <w:t xml:space="preserve"> </w:t>
-      </w:r>
-      <w:r>
-        <w:rPr>
-          <w:rFonts w:ascii="Times" w:eastAsia="Times" w:hAnsi="Times" w:cs="Times"/>
-          <w:sz w:val="20"/>
-          <w:szCs w:val="20"/>
-        </w:rPr>
-        <w:t xml:space="preserve">in C++ (500 code lines) </w:t>
       </w:r>
     </w:p>
     <w:p>
@@ -2756,80 +3017,317 @@
           <w:ilvl w:val="0"/>
           <w:numId w:val="5"/>
         </w:numPr>
+        <w:rPr>
+          <w:rFonts w:ascii="Times" w:eastAsia="Times" w:hAnsi="Times" w:cs="Times"/>
+          <w:sz w:val="20"/>
+          <w:szCs w:val="20"/>
+        </w:rPr>
+      </w:pPr>
+      <w:r>
+        <w:rPr>
+          <w:rFonts w:ascii="Times" w:eastAsia="Times" w:hAnsi="Times" w:cs="Times"/>
+          <w:sz w:val="20"/>
+          <w:szCs w:val="20"/>
+        </w:rPr>
+        <w:t xml:space="preserve">I designed </w:t>
+      </w:r>
+      <w:r>
+        <w:rPr>
+          <w:rFonts w:ascii="Times" w:eastAsia="Times" w:hAnsi="Times" w:cs="Times"/>
+          <w:sz w:val="20"/>
+          <w:szCs w:val="20"/>
+        </w:rPr>
+        <w:t>some assets for the videogame and coded the interaction between then in addition to the database</w:t>
+      </w:r>
+      <w:r>
+        <w:rPr>
+          <w:rFonts w:ascii="Times" w:eastAsia="Times" w:hAnsi="Times" w:cs="Times"/>
+          <w:sz w:val="20"/>
+          <w:szCs w:val="20"/>
+        </w:rPr>
+        <w:t>.</w:t>
+      </w:r>
+    </w:p>
+    <w:p>
+      <w:pPr>
+        <w:pStyle w:val="Prrafodelista"/>
+        <w:numPr>
+          <w:ilvl w:val="0"/>
+          <w:numId w:val="5"/>
+        </w:numPr>
+        <w:rPr>
+          <w:rStyle w:val="Hipervnculo"/>
+          <w:rFonts w:ascii="Times" w:eastAsia="Times" w:hAnsi="Times" w:cs="Times"/>
+          <w:color w:val="auto"/>
+          <w:sz w:val="20"/>
+          <w:szCs w:val="20"/>
+          <w:u w:val="none"/>
+        </w:rPr>
+      </w:pPr>
+      <w:r>
+        <w:rPr>
+          <w:rFonts w:ascii="Times" w:eastAsia="Times" w:hAnsi="Times" w:cs="Times"/>
+          <w:sz w:val="20"/>
+          <w:szCs w:val="20"/>
+        </w:rPr>
+        <w:t xml:space="preserve">I documented the requirements, </w:t>
+      </w:r>
+      <w:r>
+        <w:rPr>
+          <w:rFonts w:ascii="Times" w:eastAsia="Times" w:hAnsi="Times" w:cs="Times"/>
+          <w:sz w:val="20"/>
+          <w:szCs w:val="20"/>
+        </w:rPr>
+        <w:t>design and test case documentation.</w:t>
+      </w:r>
+    </w:p>
+    <w:p>
+      <w:pPr>
         <w:tabs>
           <w:tab w:val="left" w:pos="3294"/>
         </w:tabs>
         <w:ind w:right="34"/>
         <w:rPr>
           <w:rFonts w:ascii="Times" w:eastAsia="Times" w:hAnsi="Times" w:cs="Times"/>
-          <w:sz w:val="20"/>
-          <w:szCs w:val="20"/>
-        </w:rPr>
-      </w:pPr>
-      <w:r>
-        <w:rPr>
-          <w:rFonts w:ascii="Times" w:eastAsia="Times" w:hAnsi="Times" w:cs="Times"/>
-          <w:sz w:val="20"/>
-          <w:szCs w:val="20"/>
-        </w:rPr>
-        <w:t>I designed a deterministic finite automaton</w:t>
-      </w:r>
-      <w:r>
-        <w:rPr>
-          <w:rFonts w:ascii="Times" w:eastAsia="Times" w:hAnsi="Times" w:cs="Times"/>
-          <w:sz w:val="20"/>
-          <w:szCs w:val="20"/>
-        </w:rPr>
-        <w:t xml:space="preserve"> </w:t>
-      </w:r>
-      <w:r>
-        <w:rPr>
-          <w:rFonts w:ascii="Times" w:eastAsia="Times" w:hAnsi="Times" w:cs="Times"/>
-          <w:sz w:val="20"/>
-          <w:szCs w:val="20"/>
-        </w:rPr>
-        <w:t>for</w:t>
-      </w:r>
-      <w:r>
-        <w:rPr>
-          <w:rFonts w:ascii="Times" w:eastAsia="Times" w:hAnsi="Times" w:cs="Times"/>
-          <w:sz w:val="20"/>
-          <w:szCs w:val="20"/>
-        </w:rPr>
-        <w:t xml:space="preserve"> the purpose of identif</w:t>
-      </w:r>
-      <w:r>
-        <w:rPr>
-          <w:rFonts w:ascii="Times" w:eastAsia="Times" w:hAnsi="Times" w:cs="Times"/>
-          <w:sz w:val="20"/>
-          <w:szCs w:val="20"/>
-        </w:rPr>
-        <w:t>ies</w:t>
-      </w:r>
-      <w:r>
-        <w:rPr>
-          <w:rFonts w:ascii="Times" w:eastAsia="Times" w:hAnsi="Times" w:cs="Times"/>
-          <w:sz w:val="20"/>
-          <w:szCs w:val="20"/>
-        </w:rPr>
-        <w:t xml:space="preserve"> every input and output</w:t>
-      </w:r>
-      <w:r>
-        <w:rPr>
-          <w:rFonts w:ascii="Times" w:eastAsia="Times" w:hAnsi="Times" w:cs="Times"/>
-          <w:sz w:val="20"/>
-          <w:szCs w:val="20"/>
-        </w:rPr>
-        <w:t>.</w:t>
+          <w:i/>
+          <w:iCs/>
+          <w:sz w:val="20"/>
+          <w:szCs w:val="20"/>
+          <w:u w:val="single"/>
+        </w:rPr>
+      </w:pPr>
+    </w:p>
+    <w:tbl>
+      <w:tblPr>
+        <w:tblStyle w:val="Tablaconcuadrcula"/>
+        <w:tblW w:w="11449" w:type="dxa"/>
+        <w:tblInd w:w="108" w:type="dxa"/>
+        <w:tblBorders>
+          <w:top w:val="none" w:sz="0" w:space="0" w:color="auto"/>
+          <w:left w:val="none" w:sz="0" w:space="0" w:color="auto"/>
+          <w:bottom w:val="none" w:sz="0" w:space="0" w:color="auto"/>
+          <w:right w:val="none" w:sz="0" w:space="0" w:color="auto"/>
+          <w:insideH w:val="none" w:sz="0" w:space="0" w:color="auto"/>
+          <w:insideV w:val="none" w:sz="0" w:space="0" w:color="auto"/>
+        </w:tblBorders>
+        <w:tblLayout w:type="fixed"/>
+        <w:tblLook w:val="04A0" w:firstRow="1" w:lastRow="0" w:firstColumn="1" w:lastColumn="0" w:noHBand="0" w:noVBand="1"/>
+      </w:tblPr>
+      <w:tblGrid>
+        <w:gridCol w:w="8114"/>
+        <w:gridCol w:w="992"/>
+        <w:gridCol w:w="2343"/>
+      </w:tblGrid>
+      <w:tr>
+        <w:trPr>
+          <w:trHeight w:val="279"/>
+        </w:trPr>
+        <w:tc>
+          <w:tcPr>
+            <w:tcW w:w="8114" w:type="dxa"/>
+          </w:tcPr>
+          <w:p>
+            <w:pPr>
+              <w:rPr>
+                <w:rFonts w:ascii="Times" w:eastAsia="Times" w:hAnsi="Times" w:cs="Times"/>
+                <w:b/>
+                <w:bCs/>
+                <w:szCs w:val="24"/>
+              </w:rPr>
+            </w:pPr>
+            <w:r>
+              <w:rPr>
+                <w:rFonts w:ascii="Times" w:eastAsia="Times" w:hAnsi="Times" w:cs="Times"/>
+                <w:b/>
+                <w:bCs/>
+                <w:szCs w:val="24"/>
+              </w:rPr>
+              <w:t>Lights Traffic Optimization – University Project (Multi-agent systems)</w:t>
+            </w:r>
+          </w:p>
+        </w:tc>
+        <w:tc>
+          <w:tcPr>
+            <w:tcW w:w="992" w:type="dxa"/>
+          </w:tcPr>
+          <w:p>
+            <w:pPr>
+              <w:rPr>
+                <w:rFonts w:ascii="Times" w:eastAsia="Times" w:hAnsi="Times" w:cs="Times"/>
+                <w:b/>
+                <w:bCs/>
+                <w:sz w:val="18"/>
+                <w:szCs w:val="20"/>
+              </w:rPr>
+            </w:pPr>
+          </w:p>
+        </w:tc>
+        <w:tc>
+          <w:tcPr>
+            <w:tcW w:w="2343" w:type="dxa"/>
+          </w:tcPr>
+          <w:p>
+            <w:pPr>
+              <w:tabs>
+                <w:tab w:val="left" w:pos="3294"/>
+              </w:tabs>
+              <w:ind w:right="34"/>
+              <w:rPr>
+                <w:rFonts w:ascii="Times" w:eastAsia="Times" w:hAnsi="Times" w:cs="Times"/>
+                <w:sz w:val="18"/>
+                <w:szCs w:val="24"/>
+              </w:rPr>
+            </w:pPr>
+            <w:r>
+              <w:rPr>
+                <w:rFonts w:ascii="Times" w:eastAsia="Times" w:hAnsi="Times" w:cs="Times"/>
+                <w:sz w:val="18"/>
+                <w:szCs w:val="24"/>
+              </w:rPr>
+              <w:t>2</w:t>
+            </w:r>
+            <w:r>
+              <w:rPr>
+                <w:rFonts w:ascii="Times" w:eastAsia="Times" w:hAnsi="Times" w:cs="Times"/>
+                <w:sz w:val="18"/>
+                <w:szCs w:val="24"/>
+              </w:rPr>
+              <w:t>0</w:t>
+            </w:r>
+            <w:r>
+              <w:rPr>
+                <w:rFonts w:ascii="Times" w:eastAsia="Times" w:hAnsi="Times" w:cs="Times"/>
+                <w:sz w:val="18"/>
+                <w:szCs w:val="24"/>
+              </w:rPr>
+              <w:t>2</w:t>
+            </w:r>
+            <w:r>
+              <w:rPr>
+                <w:rFonts w:ascii="Times" w:eastAsia="Times" w:hAnsi="Times" w:cs="Times"/>
+                <w:sz w:val="18"/>
+                <w:szCs w:val="24"/>
+              </w:rPr>
+              <w:t>1</w:t>
+            </w:r>
+          </w:p>
+        </w:tc>
+      </w:tr>
+    </w:tbl>
+    <w:p>
+      <w:pPr>
+        <w:tabs>
+          <w:tab w:val="left" w:pos="3294"/>
+        </w:tabs>
+        <w:ind w:left="360" w:right="34"/>
+        <w:rPr>
+          <w:rFonts w:ascii="Times" w:eastAsia="Times" w:hAnsi="Times" w:cs="Times"/>
+          <w:i/>
+          <w:sz w:val="20"/>
+          <w:szCs w:val="20"/>
+        </w:rPr>
+      </w:pPr>
+      <w:r>
+        <w:rPr>
+          <w:rFonts w:ascii="Times" w:eastAsia="Times" w:hAnsi="Times" w:cs="Times"/>
+          <w:i/>
+          <w:sz w:val="20"/>
+          <w:szCs w:val="20"/>
+        </w:rPr>
+        <w:t>In a team of four members, we develop a simulation of the implementation of smart lights traffic in one corner of our streets, to reduce the vehicular traffic at some hours</w:t>
       </w:r>
     </w:p>
     <w:p>
       <w:pPr>
+        <w:pStyle w:val="Prrafodelista"/>
+        <w:numPr>
+          <w:ilvl w:val="0"/>
+          <w:numId w:val="5"/>
+        </w:numPr>
+        <w:rPr>
+          <w:rFonts w:ascii="Times" w:eastAsia="Times" w:hAnsi="Times" w:cs="Times"/>
+          <w:sz w:val="20"/>
+          <w:szCs w:val="20"/>
+        </w:rPr>
+      </w:pPr>
+      <w:r>
+        <w:rPr>
+          <w:rFonts w:ascii="Times" w:eastAsia="Times" w:hAnsi="Times" w:cs="Times"/>
+          <w:sz w:val="20"/>
+          <w:szCs w:val="20"/>
+        </w:rPr>
+        <w:t xml:space="preserve">Implemented in Python, C# and Unity (400 code lines in Python and 300 code lines in C#) </w:t>
+      </w:r>
+    </w:p>
+    <w:p>
+      <w:pPr>
+        <w:pStyle w:val="Prrafodelista"/>
+        <w:numPr>
+          <w:ilvl w:val="0"/>
+          <w:numId w:val="5"/>
+        </w:numPr>
+        <w:rPr>
+          <w:rFonts w:ascii="Times" w:eastAsia="Times" w:hAnsi="Times" w:cs="Times"/>
+          <w:sz w:val="20"/>
+          <w:szCs w:val="20"/>
+        </w:rPr>
+      </w:pPr>
+      <w:r>
+        <w:rPr>
+          <w:rFonts w:ascii="Times" w:eastAsia="Times" w:hAnsi="Times" w:cs="Times"/>
+          <w:sz w:val="20"/>
+          <w:szCs w:val="20"/>
+        </w:rPr>
+        <w:t xml:space="preserve">I designed the car and light traffic agents with the </w:t>
+      </w:r>
+      <w:proofErr w:type="spellStart"/>
+      <w:r>
+        <w:rPr>
+          <w:rFonts w:ascii="Times" w:eastAsia="Times" w:hAnsi="Times" w:cs="Times"/>
+          <w:sz w:val="20"/>
+          <w:szCs w:val="20"/>
+        </w:rPr>
+        <w:t>agentPy</w:t>
+      </w:r>
+      <w:proofErr w:type="spellEnd"/>
+      <w:r>
+        <w:rPr>
+          <w:rFonts w:ascii="Times" w:eastAsia="Times" w:hAnsi="Times" w:cs="Times"/>
+          <w:sz w:val="20"/>
+          <w:szCs w:val="20"/>
+        </w:rPr>
+        <w:t xml:space="preserve"> library.</w:t>
+      </w:r>
+    </w:p>
+    <w:p>
+      <w:pPr>
         <w:spacing w:line="100" w:lineRule="exact"/>
         <w:ind w:right="1100"/>
         <w:rPr>
           <w:rFonts w:ascii="Times" w:eastAsia="Times" w:hAnsi="Times" w:cs="Times"/>
-          <w:sz w:val="20"/>
+          <w:sz w:val="18"/>
+          <w:szCs w:val="20"/>
+        </w:rPr>
+      </w:pPr>
+    </w:p>
+    <w:p>
+      <w:pPr>
+        <w:spacing w:line="100" w:lineRule="exact"/>
+        <w:ind w:right="1100"/>
+        <w:rPr>
+          <w:rFonts w:ascii="Times" w:eastAsia="Times" w:hAnsi="Times" w:cs="Times"/>
+          <w:sz w:val="18"/>
+          <w:szCs w:val="20"/>
+        </w:rPr>
+      </w:pPr>
+    </w:p>
+    <w:p>
+      <w:pPr>
+        <w:spacing w:line="100" w:lineRule="exact"/>
+        <w:ind w:right="1100"/>
+        <w:rPr>
+          <w:rFonts w:ascii="Times" w:eastAsia="Times" w:hAnsi="Times" w:cs="Times"/>
+          <w:sz w:val="18"/>
           <w:szCs w:val="20"/>
         </w:rPr>
       </w:pPr>
@@ -2964,6 +3462,7 @@
                 <w:sz w:val="20"/>
                 <w:szCs w:val="20"/>
               </w:rPr>
+              <w:lastRenderedPageBreak/>
               <w:t>PROGRAMMING LANGUAGES</w:t>
             </w:r>
           </w:p>
@@ -2990,7 +3489,7 @@
                 <w:sz w:val="20"/>
                 <w:szCs w:val="20"/>
               </w:rPr>
-              <w:t>LANGUAGES</w:t>
+              <w:t>SOFTWARES</w:t>
             </w:r>
           </w:p>
         </w:tc>
@@ -3121,7 +3620,7 @@
                 <w:sz w:val="18"/>
                 <w:szCs w:val="20"/>
               </w:rPr>
-              <w:t>6 months</w:t>
+              <w:t>1 year</w:t>
             </w:r>
             <w:r>
               <w:rPr>
@@ -3190,147 +3689,102 @@
             <w:pPr>
               <w:rPr>
                 <w:rFonts w:ascii="Times" w:eastAsia="Times" w:hAnsi="Times" w:cs="Times"/>
-                <w:bCs/>
-                <w:sz w:val="18"/>
-                <w:szCs w:val="20"/>
+                <w:sz w:val="18"/>
+                <w:szCs w:val="18"/>
               </w:rPr>
             </w:pPr>
             <w:r>
               <w:rPr>
                 <w:rFonts w:ascii="Times" w:eastAsia="Times" w:hAnsi="Times" w:cs="Times"/>
-                <w:bCs/>
-                <w:sz w:val="18"/>
-                <w:szCs w:val="20"/>
-              </w:rPr>
-              <w:t>Spanish</w:t>
-            </w:r>
-            <w:r>
-              <w:rPr>
-                <w:rFonts w:ascii="Times" w:eastAsia="Times" w:hAnsi="Times" w:cs="Times"/>
-                <w:bCs/>
-                <w:sz w:val="18"/>
-                <w:szCs w:val="20"/>
-              </w:rPr>
-              <w:t xml:space="preserve"> – Native language</w:t>
+                <w:sz w:val="18"/>
+                <w:szCs w:val="18"/>
+              </w:rPr>
+              <w:t>Excel</w:t>
+            </w:r>
+            <w:r>
+              <w:rPr>
+                <w:rFonts w:ascii="Times" w:eastAsia="Times" w:hAnsi="Times" w:cs="Times"/>
+                <w:sz w:val="18"/>
+                <w:szCs w:val="18"/>
+              </w:rPr>
+              <w:t>, Office, PowerPoint, Canva</w:t>
+            </w:r>
+            <w:r>
+              <w:rPr>
+                <w:rFonts w:ascii="Times" w:eastAsia="Times" w:hAnsi="Times" w:cs="Times"/>
+                <w:sz w:val="18"/>
+                <w:szCs w:val="18"/>
+              </w:rPr>
+              <w:t xml:space="preserve"> (</w:t>
+            </w:r>
+            <w:r>
+              <w:rPr>
+                <w:rFonts w:ascii="Times" w:eastAsia="Times" w:hAnsi="Times" w:cs="Times"/>
+                <w:sz w:val="18"/>
+                <w:szCs w:val="18"/>
+              </w:rPr>
+              <w:t>3</w:t>
+            </w:r>
+            <w:r>
+              <w:rPr>
+                <w:rFonts w:ascii="Times" w:eastAsia="Times" w:hAnsi="Times" w:cs="Times"/>
+                <w:sz w:val="18"/>
+                <w:szCs w:val="18"/>
+              </w:rPr>
+              <w:t xml:space="preserve"> years of experience)</w:t>
             </w:r>
           </w:p>
           <w:p>
             <w:pPr>
               <w:rPr>
                 <w:rFonts w:ascii="Times" w:eastAsia="Times" w:hAnsi="Times" w:cs="Times"/>
-                <w:b/>
-                <w:bCs/>
                 <w:sz w:val="20"/>
                 <w:szCs w:val="20"/>
               </w:rPr>
             </w:pPr>
-            <w:r>
-              <w:rPr>
-                <w:rFonts w:ascii="Times" w:eastAsia="Times" w:hAnsi="Times" w:cs="Times"/>
-                <w:bCs/>
-                <w:sz w:val="18"/>
-                <w:szCs w:val="20"/>
-              </w:rPr>
-              <w:t>English – B</w:t>
-            </w:r>
-            <w:r>
-              <w:rPr>
-                <w:rFonts w:ascii="Times" w:eastAsia="Times" w:hAnsi="Times" w:cs="Times"/>
-                <w:bCs/>
-                <w:sz w:val="18"/>
-                <w:szCs w:val="20"/>
-              </w:rPr>
-              <w:t>2</w:t>
-            </w:r>
-            <w:r>
-              <w:rPr>
-                <w:rFonts w:ascii="Times" w:eastAsia="Times" w:hAnsi="Times" w:cs="Times"/>
-                <w:bCs/>
-                <w:sz w:val="18"/>
-                <w:szCs w:val="20"/>
-              </w:rPr>
-              <w:t xml:space="preserve"> </w:t>
-            </w:r>
-            <w:r>
-              <w:rPr>
-                <w:rFonts w:ascii="Times" w:eastAsia="Times" w:hAnsi="Times" w:cs="Times"/>
-                <w:bCs/>
-                <w:sz w:val="18"/>
-                <w:szCs w:val="20"/>
-              </w:rPr>
-              <w:t>level</w:t>
-            </w:r>
-            <w:r>
-              <w:rPr>
-                <w:rFonts w:ascii="Times" w:eastAsia="Times" w:hAnsi="Times" w:cs="Times"/>
-                <w:bCs/>
-                <w:sz w:val="18"/>
-                <w:szCs w:val="20"/>
-              </w:rPr>
-              <w:t xml:space="preserve"> /</w:t>
-            </w:r>
-            <w:r>
-              <w:rPr>
-                <w:rFonts w:ascii="Times" w:eastAsia="Times" w:hAnsi="Times" w:cs="Times"/>
-                <w:bCs/>
-                <w:sz w:val="18"/>
-                <w:szCs w:val="20"/>
-              </w:rPr>
-              <w:t>EUC</w:t>
-            </w:r>
-            <w:r>
-              <w:rPr>
-                <w:rFonts w:ascii="Times" w:eastAsia="Times" w:hAnsi="Times" w:cs="Times"/>
-                <w:bCs/>
-                <w:sz w:val="18"/>
-                <w:szCs w:val="20"/>
-              </w:rPr>
-              <w:t xml:space="preserve"> score </w:t>
-            </w:r>
-            <w:r>
-              <w:rPr>
-                <w:rFonts w:ascii="Times" w:eastAsia="Times" w:hAnsi="Times" w:cs="Times"/>
-                <w:bCs/>
-                <w:sz w:val="18"/>
-                <w:szCs w:val="20"/>
-              </w:rPr>
-              <w:t>61</w:t>
-            </w:r>
-            <w:r>
-              <w:rPr>
-                <w:rFonts w:ascii="Times" w:eastAsia="Times" w:hAnsi="Times" w:cs="Times"/>
-                <w:bCs/>
-                <w:sz w:val="18"/>
-                <w:szCs w:val="20"/>
-              </w:rPr>
-              <w:t xml:space="preserve"> (20</w:t>
-            </w:r>
-            <w:r>
-              <w:rPr>
-                <w:rFonts w:ascii="Times" w:eastAsia="Times" w:hAnsi="Times" w:cs="Times"/>
-                <w:bCs/>
-                <w:sz w:val="18"/>
-                <w:szCs w:val="20"/>
-              </w:rPr>
-              <w:t>21</w:t>
-            </w:r>
-            <w:r>
-              <w:rPr>
-                <w:rFonts w:ascii="Times" w:eastAsia="Times" w:hAnsi="Times" w:cs="Times"/>
-                <w:bCs/>
-                <w:sz w:val="18"/>
-                <w:szCs w:val="20"/>
-              </w:rPr>
-              <w:t>)</w:t>
-            </w:r>
-            <w:r>
-              <w:rPr>
-                <w:rFonts w:ascii="Times" w:eastAsia="Times" w:hAnsi="Times" w:cs="Times"/>
-                <w:bCs/>
-                <w:sz w:val="18"/>
-                <w:szCs w:val="20"/>
-              </w:rPr>
-              <w:t xml:space="preserve">  </w:t>
+            <w:proofErr w:type="spellStart"/>
+            <w:r>
+              <w:rPr>
+                <w:rFonts w:ascii="Times" w:eastAsia="Times" w:hAnsi="Times" w:cs="Times"/>
+                <w:sz w:val="18"/>
+                <w:szCs w:val="18"/>
+              </w:rPr>
+              <w:t>SalesForce</w:t>
+            </w:r>
+            <w:proofErr w:type="spellEnd"/>
+            <w:r>
+              <w:rPr>
+                <w:rFonts w:ascii="Times" w:eastAsia="Times" w:hAnsi="Times" w:cs="Times"/>
+                <w:sz w:val="18"/>
+                <w:szCs w:val="18"/>
+              </w:rPr>
+              <w:t xml:space="preserve">, </w:t>
+            </w:r>
+            <w:proofErr w:type="spellStart"/>
+            <w:r>
+              <w:rPr>
+                <w:rFonts w:ascii="Times" w:eastAsia="Times" w:hAnsi="Times" w:cs="Times"/>
+                <w:sz w:val="18"/>
+                <w:szCs w:val="18"/>
+              </w:rPr>
+              <w:t>Metatrader</w:t>
+            </w:r>
+            <w:proofErr w:type="spellEnd"/>
+            <w:r>
+              <w:rPr>
+                <w:rFonts w:ascii="Times" w:eastAsia="Times" w:hAnsi="Times" w:cs="Times"/>
+                <w:sz w:val="18"/>
+                <w:szCs w:val="18"/>
+              </w:rPr>
+              <w:t xml:space="preserve"> 5</w:t>
+            </w:r>
+            <w:r>
+              <w:rPr>
+                <w:rFonts w:ascii="Times" w:eastAsia="Times" w:hAnsi="Times" w:cs="Times"/>
+                <w:sz w:val="18"/>
+                <w:szCs w:val="18"/>
+              </w:rPr>
+              <w:t xml:space="preserve"> (1 month of experience)</w:t>
             </w:r>
           </w:p>
         </w:tc>
@@ -3638,7 +4092,6 @@
                 <w:sz w:val="18"/>
                 <w:szCs w:val="20"/>
               </w:rPr>
-              <w:lastRenderedPageBreak/>
               <w:t xml:space="preserve">I </w:t>
             </w:r>
             <w:r>
@@ -3877,6 +4330,141 @@
           <w:tcPr>
             <w:tcW w:w="5282" w:type="dxa"/>
           </w:tcPr>
+          <w:p>
+            <w:pPr>
+              <w:ind w:right="320"/>
+              <w:rPr>
+                <w:rFonts w:ascii="Times" w:eastAsia="Times" w:hAnsi="Times" w:cs="Times"/>
+                <w:b/>
+                <w:bCs/>
+                <w:sz w:val="20"/>
+                <w:szCs w:val="20"/>
+              </w:rPr>
+            </w:pPr>
+            <w:r>
+              <w:rPr>
+                <w:rFonts w:ascii="Times" w:eastAsia="Times" w:hAnsi="Times" w:cs="Times"/>
+                <w:b/>
+                <w:bCs/>
+                <w:sz w:val="20"/>
+                <w:szCs w:val="20"/>
+              </w:rPr>
+              <w:t>LANGUAGES</w:t>
+            </w:r>
+          </w:p>
+          <w:p>
+            <w:pPr>
+              <w:rPr>
+                <w:rFonts w:ascii="Times" w:eastAsia="Times" w:hAnsi="Times" w:cs="Times"/>
+                <w:bCs/>
+                <w:sz w:val="18"/>
+                <w:szCs w:val="20"/>
+              </w:rPr>
+            </w:pPr>
+            <w:r>
+              <w:rPr>
+                <w:rFonts w:ascii="Times" w:eastAsia="Times" w:hAnsi="Times" w:cs="Times"/>
+                <w:bCs/>
+                <w:sz w:val="18"/>
+                <w:szCs w:val="20"/>
+              </w:rPr>
+              <w:t>Spanish – Native language</w:t>
+            </w:r>
+          </w:p>
+          <w:p>
+            <w:pPr>
+              <w:ind w:right="320"/>
+              <w:rPr>
+                <w:rFonts w:ascii="Times" w:eastAsia="Times" w:hAnsi="Times" w:cs="Times"/>
+                <w:b/>
+                <w:bCs/>
+                <w:sz w:val="20"/>
+                <w:szCs w:val="20"/>
+              </w:rPr>
+            </w:pPr>
+            <w:r>
+              <w:rPr>
+                <w:rFonts w:ascii="Times" w:eastAsia="Times" w:hAnsi="Times" w:cs="Times"/>
+                <w:bCs/>
+                <w:sz w:val="18"/>
+                <w:szCs w:val="20"/>
+              </w:rPr>
+              <w:t>English – B</w:t>
+            </w:r>
+            <w:r>
+              <w:rPr>
+                <w:rFonts w:ascii="Times" w:eastAsia="Times" w:hAnsi="Times" w:cs="Times"/>
+                <w:bCs/>
+                <w:sz w:val="18"/>
+                <w:szCs w:val="20"/>
+              </w:rPr>
+              <w:t xml:space="preserve">2 </w:t>
+            </w:r>
+            <w:r>
+              <w:rPr>
+                <w:rFonts w:ascii="Times" w:eastAsia="Times" w:hAnsi="Times" w:cs="Times"/>
+                <w:bCs/>
+                <w:sz w:val="18"/>
+                <w:szCs w:val="20"/>
+              </w:rPr>
+              <w:t>level</w:t>
+            </w:r>
+            <w:r>
+              <w:rPr>
+                <w:rFonts w:ascii="Times" w:eastAsia="Times" w:hAnsi="Times" w:cs="Times"/>
+                <w:bCs/>
+                <w:sz w:val="18"/>
+                <w:szCs w:val="20"/>
+              </w:rPr>
+              <w:t xml:space="preserve"> /EUC score 61</w:t>
+            </w:r>
+            <w:r>
+              <w:rPr>
+                <w:rFonts w:ascii="Times" w:eastAsia="Times" w:hAnsi="Times" w:cs="Times"/>
+                <w:bCs/>
+                <w:sz w:val="18"/>
+                <w:szCs w:val="20"/>
+              </w:rPr>
+              <w:t xml:space="preserve"> (20</w:t>
+            </w:r>
+            <w:r>
+              <w:rPr>
+                <w:rFonts w:ascii="Times" w:eastAsia="Times" w:hAnsi="Times" w:cs="Times"/>
+                <w:bCs/>
+                <w:sz w:val="18"/>
+                <w:szCs w:val="20"/>
+              </w:rPr>
+              <w:t>21</w:t>
+            </w:r>
+            <w:r>
+              <w:rPr>
+                <w:rFonts w:ascii="Times" w:eastAsia="Times" w:hAnsi="Times" w:cs="Times"/>
+                <w:bCs/>
+                <w:sz w:val="18"/>
+                <w:szCs w:val="20"/>
+              </w:rPr>
+              <w:t>)</w:t>
+            </w:r>
+            <w:r>
+              <w:rPr>
+                <w:rFonts w:ascii="Times" w:eastAsia="Times" w:hAnsi="Times" w:cs="Times"/>
+                <w:bCs/>
+                <w:sz w:val="18"/>
+                <w:szCs w:val="20"/>
+              </w:rPr>
+              <w:t xml:space="preserve">  </w:t>
+            </w:r>
+            <w:r>
+              <w:rPr>
+                <w:rFonts w:ascii="Times" w:eastAsia="Times" w:hAnsi="Times" w:cs="Times"/>
+                <w:b/>
+                <w:bCs/>
+                <w:sz w:val="20"/>
+                <w:szCs w:val="20"/>
+              </w:rPr>
+              <w:t xml:space="preserve"> </w:t>
+            </w:r>
+          </w:p>
           <w:p>
             <w:pPr>
               <w:ind w:right="320"/>
@@ -4020,23 +4608,33 @@
           <w:sz w:val="20"/>
           <w:szCs w:val="20"/>
         </w:rPr>
-        <w:t xml:space="preserve"> as </w:t>
-      </w:r>
-      <w:r>
-        <w:rPr>
-          <w:rFonts w:ascii="Times" w:eastAsia="Times" w:hAnsi="Times" w:cs="Times"/>
-          <w:sz w:val="20"/>
-          <w:szCs w:val="20"/>
-        </w:rPr>
-        <w:t>a long-distance</w:t>
-      </w:r>
-      <w:r>
-        <w:rPr>
-          <w:rFonts w:ascii="Times" w:eastAsia="Times" w:hAnsi="Times" w:cs="Times"/>
-          <w:sz w:val="20"/>
-          <w:szCs w:val="20"/>
-        </w:rPr>
-        <w:t xml:space="preserve"> runner </w:t>
+        <w:t xml:space="preserve">, </w:t>
+      </w:r>
+      <w:proofErr w:type="gramStart"/>
+      <w:r>
+        <w:rPr>
+          <w:rFonts w:ascii="Times" w:eastAsia="Times" w:hAnsi="Times" w:cs="Times"/>
+          <w:sz w:val="20"/>
+          <w:szCs w:val="20"/>
+        </w:rPr>
+        <w:t>gymnastics</w:t>
+      </w:r>
+      <w:proofErr w:type="gramEnd"/>
+      <w:r>
+        <w:rPr>
+          <w:rFonts w:ascii="Times" w:eastAsia="Times" w:hAnsi="Times" w:cs="Times"/>
+          <w:sz w:val="20"/>
+          <w:szCs w:val="20"/>
+        </w:rPr>
+        <w:t xml:space="preserve"> and cheerleading</w:t>
+      </w:r>
+      <w:r>
+        <w:rPr>
+          <w:rFonts w:ascii="Times" w:eastAsia="Times" w:hAnsi="Times" w:cs="Times"/>
+          <w:sz w:val="20"/>
+          <w:szCs w:val="20"/>
+        </w:rPr>
+        <w:t xml:space="preserve"> </w:t>
       </w:r>
       <w:r>
         <w:rPr>
@@ -4081,7 +4679,31 @@
           <w:sz w:val="20"/>
           <w:szCs w:val="20"/>
         </w:rPr>
-        <w:t>Currently practicing gymnastics and cheerleading for my university team.</w:t>
+        <w:t xml:space="preserve">I </w:t>
+      </w:r>
+      <w:r>
+        <w:rPr>
+          <w:rFonts w:ascii="Times" w:eastAsia="Times" w:hAnsi="Times" w:cs="Times"/>
+          <w:sz w:val="20"/>
+          <w:szCs w:val="20"/>
+        </w:rPr>
+        <w:t xml:space="preserve">like to </w:t>
+      </w:r>
+      <w:r>
+        <w:rPr>
+          <w:rFonts w:ascii="Times" w:eastAsia="Times" w:hAnsi="Times" w:cs="Times"/>
+          <w:sz w:val="20"/>
+          <w:szCs w:val="20"/>
+        </w:rPr>
+        <w:t xml:space="preserve">invest in the stock market and </w:t>
+      </w:r>
+      <w:r>
+        <w:rPr>
+          <w:rFonts w:ascii="Times" w:eastAsia="Times" w:hAnsi="Times" w:cs="Times"/>
+          <w:sz w:val="20"/>
+          <w:szCs w:val="20"/>
+        </w:rPr>
+        <w:t xml:space="preserve">to read financial news. </w:t>
       </w:r>
     </w:p>
     <w:p>
@@ -4102,58 +4724,8 @@
           <w:sz w:val="20"/>
           <w:szCs w:val="20"/>
         </w:rPr>
-        <w:t xml:space="preserve">I </w:t>
-      </w:r>
-      <w:r>
-        <w:rPr>
-          <w:rFonts w:ascii="Times" w:eastAsia="Times" w:hAnsi="Times" w:cs="Times"/>
-          <w:sz w:val="20"/>
-          <w:szCs w:val="20"/>
-        </w:rPr>
-        <w:t xml:space="preserve">like to </w:t>
-      </w:r>
-      <w:r>
-        <w:rPr>
-          <w:rFonts w:ascii="Times" w:eastAsia="Times" w:hAnsi="Times" w:cs="Times"/>
-          <w:sz w:val="20"/>
-          <w:szCs w:val="20"/>
-        </w:rPr>
-        <w:t xml:space="preserve">play strategic </w:t>
-      </w:r>
-      <w:r>
-        <w:rPr>
-          <w:rFonts w:ascii="Times" w:eastAsia="Times" w:hAnsi="Times" w:cs="Times"/>
-          <w:sz w:val="20"/>
-          <w:szCs w:val="20"/>
-        </w:rPr>
-        <w:t>videogames</w:t>
-      </w:r>
-      <w:r>
-        <w:rPr>
-          <w:rFonts w:ascii="Times" w:eastAsia="Times" w:hAnsi="Times" w:cs="Times"/>
-          <w:sz w:val="20"/>
-          <w:szCs w:val="20"/>
-        </w:rPr>
-        <w:t xml:space="preserve">, </w:t>
-      </w:r>
-      <w:proofErr w:type="gramStart"/>
-      <w:r>
-        <w:rPr>
-          <w:rFonts w:ascii="Times" w:eastAsia="Times" w:hAnsi="Times" w:cs="Times"/>
-          <w:sz w:val="20"/>
-          <w:szCs w:val="20"/>
-        </w:rPr>
-        <w:t>including</w:t>
-      </w:r>
-      <w:r>
-        <w:rPr>
-          <w:rFonts w:ascii="Times" w:eastAsia="Times" w:hAnsi="Times" w:cs="Times"/>
-          <w:sz w:val="20"/>
-          <w:szCs w:val="20"/>
-        </w:rPr>
-        <w:t>:</w:t>
-      </w:r>
-      <w:proofErr w:type="gramEnd"/>
+        <w:t>I enjoy learning topics about</w:t>
+      </w:r>
       <w:r>
         <w:rPr>
           <w:rFonts w:ascii="Times" w:eastAsia="Times" w:hAnsi="Times" w:cs="Times"/>
@@ -4168,55 +4740,15 @@
           <w:sz w:val="20"/>
           <w:szCs w:val="20"/>
         </w:rPr>
-        <w:t>C</w:t>
-      </w:r>
-      <w:r>
-        <w:rPr>
-          <w:rFonts w:ascii="Times" w:eastAsia="Times" w:hAnsi="Times" w:cs="Times"/>
-          <w:sz w:val="20"/>
-          <w:szCs w:val="20"/>
-        </w:rPr>
-        <w:t>hess</w:t>
-      </w:r>
-      <w:r>
-        <w:rPr>
-          <w:rFonts w:ascii="Times" w:eastAsia="Times" w:hAnsi="Times" w:cs="Times"/>
-          <w:sz w:val="20"/>
-          <w:szCs w:val="20"/>
-        </w:rPr>
-        <w:t>,</w:t>
-      </w:r>
-      <w:r>
-        <w:rPr>
-          <w:rFonts w:ascii="Times" w:eastAsia="Times" w:hAnsi="Times" w:cs="Times"/>
-          <w:sz w:val="20"/>
-          <w:szCs w:val="20"/>
-        </w:rPr>
-        <w:t xml:space="preserve"> League of Legends,</w:t>
-      </w:r>
-      <w:r>
-        <w:rPr>
-          <w:rFonts w:ascii="Times" w:eastAsia="Times" w:hAnsi="Times" w:cs="Times"/>
-          <w:sz w:val="20"/>
-          <w:szCs w:val="20"/>
-        </w:rPr>
-        <w:t xml:space="preserve"> Age of </w:t>
-      </w:r>
-      <w:r>
-        <w:rPr>
-          <w:rFonts w:ascii="Times" w:eastAsia="Times" w:hAnsi="Times" w:cs="Times"/>
-          <w:sz w:val="20"/>
-          <w:szCs w:val="20"/>
-        </w:rPr>
-        <w:t>E</w:t>
-      </w:r>
-      <w:r>
-        <w:rPr>
-          <w:rFonts w:ascii="Times" w:eastAsia="Times" w:hAnsi="Times" w:cs="Times"/>
-          <w:sz w:val="20"/>
-          <w:szCs w:val="20"/>
-        </w:rPr>
-        <w:t>mpires and Civilization.</w:t>
+        <w:t>physical</w:t>
+      </w:r>
+      <w:r>
+        <w:rPr>
+          <w:rFonts w:ascii="Times" w:eastAsia="Times" w:hAnsi="Times" w:cs="Times"/>
+          <w:sz w:val="20"/>
+          <w:szCs w:val="20"/>
+        </w:rPr>
+        <w:t xml:space="preserve"> and</w:t>
       </w:r>
       <w:r>
         <w:rPr>
@@ -4226,42 +4758,21 @@
         </w:rPr>
         <w:t xml:space="preserve"> </w:t>
       </w:r>
-    </w:p>
-    <w:p>
-      <w:pPr>
-        <w:tabs>
-          <w:tab w:val="left" w:pos="3294"/>
-        </w:tabs>
-        <w:ind w:right="34"/>
-        <w:rPr>
-          <w:rFonts w:ascii="Times" w:eastAsia="Times" w:hAnsi="Times" w:cs="Times"/>
-          <w:sz w:val="20"/>
-          <w:szCs w:val="20"/>
-        </w:rPr>
-      </w:pPr>
-      <w:r>
-        <w:rPr>
-          <w:rFonts w:ascii="Times" w:eastAsia="Times" w:hAnsi="Times" w:cs="Times"/>
-          <w:sz w:val="20"/>
-          <w:szCs w:val="20"/>
-        </w:rPr>
-        <w:t>I enjoy learning topics about</w:t>
-      </w:r>
-      <w:r>
-        <w:rPr>
-          <w:rFonts w:ascii="Times" w:eastAsia="Times" w:hAnsi="Times" w:cs="Times"/>
-          <w:sz w:val="20"/>
-          <w:szCs w:val="20"/>
-        </w:rPr>
-        <w:t xml:space="preserve"> finance and</w:t>
-      </w:r>
-      <w:r>
-        <w:rPr>
-          <w:rFonts w:ascii="Times" w:eastAsia="Times" w:hAnsi="Times" w:cs="Times"/>
-          <w:sz w:val="20"/>
-          <w:szCs w:val="20"/>
-        </w:rPr>
-        <w:t xml:space="preserve"> physical health care.</w:t>
+      <w:r>
+        <w:rPr>
+          <w:rFonts w:ascii="Times" w:eastAsia="Times" w:hAnsi="Times" w:cs="Times"/>
+          <w:sz w:val="20"/>
+          <w:szCs w:val="20"/>
+        </w:rPr>
+        <w:t>mental</w:t>
+      </w:r>
+      <w:r>
+        <w:rPr>
+          <w:rFonts w:ascii="Times" w:eastAsia="Times" w:hAnsi="Times" w:cs="Times"/>
+          <w:sz w:val="20"/>
+          <w:szCs w:val="20"/>
+        </w:rPr>
+        <w:t xml:space="preserve"> health care.</w:t>
       </w:r>
     </w:p>
     <w:p>
@@ -6861,32 +7372,6 @@
         <w:t xml:space="preserve"> Progress</w:t>
       </w:r>
     </w:p>
-    <w:p>
-      <w:pPr>
-        <w:tabs>
-          <w:tab w:val="left" w:pos="3294"/>
-        </w:tabs>
-        <w:ind w:right="34"/>
-        <w:rPr>
-          <w:rFonts w:ascii="Times" w:eastAsia="Times" w:hAnsi="Times" w:cs="Times"/>
-          <w:sz w:val="20"/>
-          <w:szCs w:val="20"/>
-        </w:rPr>
-      </w:pPr>
-    </w:p>
-    <w:p>
-      <w:pPr>
-        <w:tabs>
-          <w:tab w:val="left" w:pos="3294"/>
-        </w:tabs>
-        <w:ind w:right="34"/>
-        <w:rPr>
-          <w:rFonts w:ascii="Times" w:eastAsia="Times" w:hAnsi="Times" w:cs="Times"/>
-          <w:sz w:val="20"/>
-          <w:szCs w:val="20"/>
-        </w:rPr>
-      </w:pPr>
-    </w:p>
     <w:sectPr>
       <w:pgSz w:w="12240" w:h="15840"/>
       <w:pgMar w:top="284" w:right="700" w:bottom="0" w:left="700" w:header="0" w:footer="0" w:gutter="0"/>
@@ -6899,7 +7384,7 @@
 </file>
 
 <file path=word/numbering.xml><?xml version="1.0" encoding="utf-8"?>
-<w:numbering xmlns:wpc="http://schemas.microsoft.com/office/word/2010/wordprocessingCanvas" xmlns:cx="http://schemas.microsoft.com/office/drawing/2014/chartex" xmlns:cx1="http://schemas.microsoft.com/office/drawing/2015/9/8/chartex" xmlns:cx2="http://schemas.microsoft.com/office/drawing/2015/10/21/chartex" xmlns:cx3="http://schemas.microsoft.com/office/drawing/2016/5/9/chartex" xmlns:cx4="http://schemas.microsoft.com/office/drawing/2016/5/10/chartex" xmlns:cx5="http://schemas.microsoft.com/office/drawing/2016/5/11/chartex" xmlns:cx6="http://schemas.microsoft.com/office/drawing/2016/5/12/chartex" xmlns:cx7="http://schemas.microsoft.com/office/drawing/2016/5/13/chartex" xmlns:cx8="http://schemas.microsoft.com/office/drawing/2016/5/14/chartex" xmlns:mc="http://schemas.openxmlformats.org/markup-compatibility/2006" xmlns:aink="http://schemas.microsoft.com/office/drawing/2016/ink" xmlns:am3d="http://schemas.microsoft.com/office/drawing/2017/model3d" xmlns:o="urn:schemas-microsoft-com:office:office" xmlns:oel="http://schemas.microsoft.com/office/2019/extlst" xmlns:r="http://schemas.openxmlformats.org/officeDocument/2006/relationships" xmlns:m="http://schemas.openxmlformats.org/officeDocument/2006/math" xmlns:v="urn:schemas-microsoft-com:vml" xmlns:wp14="http://schemas.microsoft.com/office/word/2010/wordprocessingDrawing" xmlns:wp="http://schemas.openxmlformats.org/drawingml/2006/wordprocessingDrawing" xmlns:w10="urn:schemas-microsoft-com:office:word" xmlns:w="http://schemas.openxmlformats.org/wordprocessingml/2006/main" xmlns:w14="http://schemas.microsoft.com/office/word/2010/wordml" xmlns:w15="http://schemas.microsoft.com/office/word/2012/wordml" xmlns:w16cex="http://schemas.microsoft.com/office/word/2018/wordml/cex" xmlns:w16cid="http://schemas.microsoft.com/office/word/2016/wordml/cid" xmlns:w16="http://schemas.microsoft.com/office/word/2018/wordml" xmlns:w16sdtdh="http://schemas.microsoft.com/office/word/2020/wordml/sdtdatahash" xmlns:w16se="http://schemas.microsoft.com/office/word/2015/wordml/symex" xmlns:wpg="http://schemas.microsoft.com/office/word/2010/wordprocessingGroup" xmlns:wpi="http://schemas.microsoft.com/office/word/2010/wordprocessingInk" xmlns:wne="http://schemas.microsoft.com/office/word/2006/wordml" xmlns:wps="http://schemas.microsoft.com/office/word/2010/wordprocessingShape" mc:Ignorable="w14 w15 w16se w16cid w16 w16cex w16sdtdh wp14">
+<w:numbering xmlns:wpc="http://schemas.microsoft.com/office/word/2010/wordprocessingCanvas" xmlns:cx="http://schemas.microsoft.com/office/drawing/2014/chartex" xmlns:cx1="http://schemas.microsoft.com/office/drawing/2015/9/8/chartex" xmlns:cx2="http://schemas.microsoft.com/office/drawing/2015/10/21/chartex" xmlns:cx3="http://schemas.microsoft.com/office/drawing/2016/5/9/chartex" xmlns:cx4="http://schemas.microsoft.com/office/drawing/2016/5/10/chartex" xmlns:cx5="http://schemas.microsoft.com/office/drawing/2016/5/11/chartex" xmlns:cx6="http://schemas.microsoft.com/office/drawing/2016/5/12/chartex" xmlns:cx7="http://schemas.microsoft.com/office/drawing/2016/5/13/chartex" xmlns:cx8="http://schemas.microsoft.com/office/drawing/2016/5/14/chartex" xmlns:mc="http://schemas.openxmlformats.org/markup-compatibility/2006" xmlns:aink="http://schemas.microsoft.com/office/drawing/2016/ink" xmlns:am3d="http://schemas.microsoft.com/office/drawing/2017/model3d" xmlns:o="urn:schemas-microsoft-com:office:office" xmlns:oel="http://schemas.microsoft.com/office/2019/extlst" xmlns:r="http://schemas.openxmlformats.org/officeDocument/2006/relationships" xmlns:m="http://schemas.openxmlformats.org/officeDocument/2006/math" xmlns:v="urn:schemas-microsoft-com:vml" xmlns:wp14="http://schemas.microsoft.com/office/word/2010/wordprocessingDrawing" xmlns:wp="http://schemas.openxmlformats.org/drawingml/2006/wordprocessingDrawing" xmlns:w10="urn:schemas-microsoft-com:office:word" xmlns:w="http://schemas.openxmlformats.org/wordprocessingml/2006/main" xmlns:w14="http://schemas.microsoft.com/office/word/2010/wordml" xmlns:w15="http://schemas.microsoft.com/office/word/2012/wordml" xmlns:w16cex="http://schemas.microsoft.com/office/word/2018/wordml/cex" xmlns:w16cid="http://schemas.microsoft.com/office/word/2016/wordml/cid" xmlns:w16="http://schemas.microsoft.com/office/word/2018/wordml" xmlns:w16du="http://schemas.microsoft.com/office/word/2023/wordml/word16du" xmlns:w16sdtdh="http://schemas.microsoft.com/office/word/2020/wordml/sdtdatahash" xmlns:w16se="http://schemas.microsoft.com/office/word/2015/wordml/symex" xmlns:wpg="http://schemas.microsoft.com/office/word/2010/wordprocessingGroup" xmlns:wpi="http://schemas.microsoft.com/office/word/2010/wordprocessingInk" xmlns:wne="http://schemas.microsoft.com/office/word/2006/wordml" xmlns:wps="http://schemas.microsoft.com/office/word/2010/wordprocessingShape" mc:Ignorable="w14 w15 w16se w16cid w16 w16cex w16sdtdh wp14">
   <w:abstractNum w:abstractNumId="0" w15:restartNumberingAfterBreak="0">
     <w:nsid w:val="0E3B30A2"/>
     <w:multiLevelType w:val="hybridMultilevel"/>

</xml_diff>

<commit_message>
[UPDATE] CV Version December 2023
</commit_message>
<xml_diff>
--- a/CV Romel Vazquez.docx
+++ b/CV Romel Vazquez.docx
@@ -782,16 +782,7 @@
                 <w:bCs/>
                 <w:lang w:val="es-MX"/>
               </w:rPr>
-              <w:t>Asociación Mexicana de Instituciones Bursátiles (AMIB)</w:t>
-            </w:r>
-            <w:r>
-              <w:rPr>
-                <w:rFonts w:ascii="Times" w:eastAsia="Times" w:hAnsi="Times" w:cs="Times"/>
-                <w:b/>
-                <w:bCs/>
-                <w:lang w:val="es-MX"/>
-              </w:rPr>
-              <w:t xml:space="preserve"> </w:t>
+              <w:t xml:space="preserve">Asociación Mexicana de Instituciones Bursátiles (AMIB) </w:t>
             </w:r>
             <w:r>
               <w:rPr>
@@ -1862,414 +1853,6 @@
         </w:r>
       </w:hyperlink>
     </w:p>
-    <w:tbl>
-      <w:tblPr>
-        <w:tblStyle w:val="Tablaconcuadrcula"/>
-        <w:tblW w:w="11449" w:type="dxa"/>
-        <w:tblInd w:w="108" w:type="dxa"/>
-        <w:tblBorders>
-          <w:top w:val="none" w:sz="0" w:space="0" w:color="auto"/>
-          <w:left w:val="none" w:sz="0" w:space="0" w:color="auto"/>
-          <w:bottom w:val="none" w:sz="0" w:space="0" w:color="auto"/>
-          <w:right w:val="none" w:sz="0" w:space="0" w:color="auto"/>
-          <w:insideH w:val="none" w:sz="0" w:space="0" w:color="auto"/>
-          <w:insideV w:val="none" w:sz="0" w:space="0" w:color="auto"/>
-        </w:tblBorders>
-        <w:tblLayout w:type="fixed"/>
-        <w:tblLook w:val="04A0" w:firstRow="1" w:lastRow="0" w:firstColumn="1" w:lastColumn="0" w:noHBand="0" w:noVBand="1"/>
-      </w:tblPr>
-      <w:tblGrid>
-        <w:gridCol w:w="8114"/>
-        <w:gridCol w:w="992"/>
-        <w:gridCol w:w="2343"/>
-      </w:tblGrid>
-      <w:tr>
-        <w:trPr>
-          <w:trHeight w:val="279"/>
-        </w:trPr>
-        <w:tc>
-          <w:tcPr>
-            <w:tcW w:w="8114" w:type="dxa"/>
-          </w:tcPr>
-          <w:p>
-            <w:pPr>
-              <w:rPr>
-                <w:rFonts w:ascii="Times" w:eastAsia="Times" w:hAnsi="Times" w:cs="Times"/>
-                <w:b/>
-                <w:bCs/>
-                <w:szCs w:val="24"/>
-              </w:rPr>
-            </w:pPr>
-            <w:r>
-              <w:rPr>
-                <w:rFonts w:ascii="Times" w:eastAsia="Times" w:hAnsi="Times" w:cs="Times"/>
-                <w:b/>
-                <w:bCs/>
-                <w:szCs w:val="24"/>
-              </w:rPr>
-              <w:t>Valuation Multiples</w:t>
-            </w:r>
-            <w:r>
-              <w:rPr>
-                <w:rFonts w:ascii="Times" w:eastAsia="Times" w:hAnsi="Times" w:cs="Times"/>
-                <w:b/>
-                <w:bCs/>
-                <w:szCs w:val="24"/>
-              </w:rPr>
-              <w:t xml:space="preserve"> (Firms Valuation)</w:t>
-            </w:r>
-          </w:p>
-        </w:tc>
-        <w:tc>
-          <w:tcPr>
-            <w:tcW w:w="992" w:type="dxa"/>
-          </w:tcPr>
-          <w:p>
-            <w:pPr>
-              <w:rPr>
-                <w:rFonts w:ascii="Times" w:eastAsia="Times" w:hAnsi="Times" w:cs="Times"/>
-                <w:b/>
-                <w:bCs/>
-                <w:sz w:val="18"/>
-                <w:szCs w:val="20"/>
-              </w:rPr>
-            </w:pPr>
-          </w:p>
-        </w:tc>
-        <w:tc>
-          <w:tcPr>
-            <w:tcW w:w="2343" w:type="dxa"/>
-          </w:tcPr>
-          <w:p>
-            <w:pPr>
-              <w:tabs>
-                <w:tab w:val="left" w:pos="3294"/>
-              </w:tabs>
-              <w:ind w:right="34"/>
-              <w:rPr>
-                <w:rFonts w:ascii="Times" w:eastAsia="Times" w:hAnsi="Times" w:cs="Times"/>
-                <w:sz w:val="18"/>
-                <w:szCs w:val="24"/>
-              </w:rPr>
-            </w:pPr>
-            <w:r>
-              <w:rPr>
-                <w:rFonts w:ascii="Times" w:eastAsia="Times" w:hAnsi="Times" w:cs="Times"/>
-                <w:sz w:val="18"/>
-                <w:szCs w:val="24"/>
-              </w:rPr>
-              <w:t>2</w:t>
-            </w:r>
-            <w:r>
-              <w:rPr>
-                <w:rFonts w:ascii="Times" w:eastAsia="Times" w:hAnsi="Times" w:cs="Times"/>
-                <w:sz w:val="18"/>
-                <w:szCs w:val="24"/>
-              </w:rPr>
-              <w:t>0</w:t>
-            </w:r>
-            <w:r>
-              <w:rPr>
-                <w:rFonts w:ascii="Times" w:eastAsia="Times" w:hAnsi="Times" w:cs="Times"/>
-                <w:sz w:val="18"/>
-                <w:szCs w:val="24"/>
-              </w:rPr>
-              <w:t>23</w:t>
-            </w:r>
-          </w:p>
-        </w:tc>
-      </w:tr>
-    </w:tbl>
-    <w:p>
-      <w:pPr>
-        <w:tabs>
-          <w:tab w:val="left" w:pos="3294"/>
-        </w:tabs>
-        <w:ind w:left="360" w:right="34"/>
-        <w:rPr>
-          <w:rFonts w:ascii="Times" w:eastAsia="Times" w:hAnsi="Times" w:cs="Times"/>
-          <w:i/>
-          <w:sz w:val="20"/>
-          <w:szCs w:val="20"/>
-        </w:rPr>
-      </w:pPr>
-      <w:r>
-        <w:rPr>
-          <w:rFonts w:ascii="Times" w:eastAsia="Times" w:hAnsi="Times" w:cs="Times"/>
-          <w:i/>
-          <w:sz w:val="20"/>
-          <w:szCs w:val="20"/>
-        </w:rPr>
-        <w:t>I</w:t>
-      </w:r>
-      <w:r>
-        <w:rPr>
-          <w:rFonts w:ascii="Times" w:eastAsia="Times" w:hAnsi="Times" w:cs="Times"/>
-          <w:i/>
-          <w:sz w:val="20"/>
-          <w:szCs w:val="20"/>
-        </w:rPr>
-        <w:t xml:space="preserve"> </w:t>
-      </w:r>
-      <w:r>
-        <w:rPr>
-          <w:rFonts w:ascii="Times" w:eastAsia="Times" w:hAnsi="Times" w:cs="Times"/>
-          <w:i/>
-          <w:sz w:val="20"/>
-          <w:szCs w:val="20"/>
-        </w:rPr>
-        <w:t>used</w:t>
-      </w:r>
-      <w:r>
-        <w:rPr>
-          <w:rFonts w:ascii="Times" w:eastAsia="Times" w:hAnsi="Times" w:cs="Times"/>
-          <w:i/>
-          <w:sz w:val="20"/>
-          <w:szCs w:val="20"/>
-        </w:rPr>
-        <w:t xml:space="preserve"> some</w:t>
-      </w:r>
-      <w:r>
-        <w:rPr>
-          <w:rFonts w:ascii="Times" w:eastAsia="Times" w:hAnsi="Times" w:cs="Times"/>
-          <w:i/>
-          <w:sz w:val="20"/>
-          <w:szCs w:val="20"/>
-        </w:rPr>
-        <w:t xml:space="preserve"> quantitative methods </w:t>
-      </w:r>
-      <w:r>
-        <w:rPr>
-          <w:rFonts w:ascii="Times" w:eastAsia="Times" w:hAnsi="Times" w:cs="Times"/>
-          <w:i/>
-          <w:sz w:val="20"/>
-          <w:szCs w:val="20"/>
-        </w:rPr>
-        <w:t>to</w:t>
-      </w:r>
-      <w:r>
-        <w:rPr>
-          <w:rFonts w:ascii="Times" w:eastAsia="Times" w:hAnsi="Times" w:cs="Times"/>
-          <w:i/>
-          <w:sz w:val="20"/>
-          <w:szCs w:val="20"/>
-        </w:rPr>
-        <w:t xml:space="preserve"> describe </w:t>
-      </w:r>
-      <w:r>
-        <w:rPr>
-          <w:rFonts w:ascii="Times" w:eastAsia="Times" w:hAnsi="Times" w:cs="Times"/>
-          <w:i/>
-          <w:sz w:val="20"/>
-          <w:szCs w:val="20"/>
-        </w:rPr>
-        <w:t xml:space="preserve">the possible value or risk </w:t>
-      </w:r>
-      <w:r>
-        <w:rPr>
-          <w:rFonts w:ascii="Times" w:eastAsia="Times" w:hAnsi="Times" w:cs="Times"/>
-          <w:i/>
-          <w:sz w:val="20"/>
-          <w:szCs w:val="20"/>
-        </w:rPr>
-        <w:t>of</w:t>
-      </w:r>
-      <w:r>
-        <w:rPr>
-          <w:rFonts w:ascii="Times" w:eastAsia="Times" w:hAnsi="Times" w:cs="Times"/>
-          <w:i/>
-          <w:sz w:val="20"/>
-          <w:szCs w:val="20"/>
-        </w:rPr>
-        <w:t xml:space="preserve"> different </w:t>
-      </w:r>
-      <w:r>
-        <w:rPr>
-          <w:rFonts w:ascii="Times" w:eastAsia="Times" w:hAnsi="Times" w:cs="Times"/>
-          <w:i/>
-          <w:sz w:val="20"/>
-          <w:szCs w:val="20"/>
-        </w:rPr>
-        <w:t>enterprises.</w:t>
-      </w:r>
-      <w:r>
-        <w:rPr>
-          <w:rFonts w:ascii="Times" w:eastAsia="Times" w:hAnsi="Times" w:cs="Times"/>
-          <w:i/>
-          <w:sz w:val="20"/>
-          <w:szCs w:val="20"/>
-        </w:rPr>
-        <w:t xml:space="preserve"> </w:t>
-      </w:r>
-      <w:r>
-        <w:rPr>
-          <w:rFonts w:ascii="Times" w:eastAsia="Times" w:hAnsi="Times" w:cs="Times"/>
-          <w:i/>
-          <w:sz w:val="20"/>
-          <w:szCs w:val="20"/>
-        </w:rPr>
-        <w:t xml:space="preserve"> </w:t>
-      </w:r>
-    </w:p>
-    <w:p>
-      <w:pPr>
-        <w:pStyle w:val="Prrafodelista"/>
-        <w:numPr>
-          <w:ilvl w:val="0"/>
-          <w:numId w:val="5"/>
-        </w:numPr>
-        <w:rPr>
-          <w:rFonts w:ascii="Times" w:eastAsia="Times" w:hAnsi="Times" w:cs="Times"/>
-          <w:sz w:val="20"/>
-          <w:szCs w:val="20"/>
-        </w:rPr>
-      </w:pPr>
-      <w:r>
-        <w:rPr>
-          <w:rFonts w:ascii="Times" w:eastAsia="Times" w:hAnsi="Times" w:cs="Times"/>
-          <w:sz w:val="20"/>
-          <w:szCs w:val="20"/>
-        </w:rPr>
-        <w:t>I</w:t>
-      </w:r>
-      <w:r>
-        <w:rPr>
-          <w:rFonts w:ascii="Times" w:eastAsia="Times" w:hAnsi="Times" w:cs="Times"/>
-          <w:sz w:val="20"/>
-          <w:szCs w:val="20"/>
-        </w:rPr>
-        <w:t xml:space="preserve"> </w:t>
-      </w:r>
-      <w:r>
-        <w:rPr>
-          <w:rFonts w:ascii="Times" w:eastAsia="Times" w:hAnsi="Times" w:cs="Times"/>
-          <w:sz w:val="20"/>
-          <w:szCs w:val="20"/>
-        </w:rPr>
-        <w:t>recreated</w:t>
-      </w:r>
-      <w:r>
-        <w:rPr>
-          <w:rFonts w:ascii="Times" w:eastAsia="Times" w:hAnsi="Times" w:cs="Times"/>
-          <w:sz w:val="20"/>
-          <w:szCs w:val="20"/>
-        </w:rPr>
-        <w:t xml:space="preserve"> the Altman Z-Score</w:t>
-      </w:r>
-      <w:r>
-        <w:rPr>
-          <w:rFonts w:ascii="Times" w:eastAsia="Times" w:hAnsi="Times" w:cs="Times"/>
-          <w:sz w:val="20"/>
-          <w:szCs w:val="20"/>
-        </w:rPr>
-        <w:t xml:space="preserve"> and the EBITDA multiple methods.</w:t>
-      </w:r>
-      <w:r>
-        <w:rPr>
-          <w:rFonts w:ascii="Times" w:eastAsia="Times" w:hAnsi="Times" w:cs="Times"/>
-          <w:sz w:val="20"/>
-          <w:szCs w:val="20"/>
-        </w:rPr>
-        <w:t xml:space="preserve"> </w:t>
-      </w:r>
-    </w:p>
-    <w:p>
-      <w:pPr>
-        <w:pStyle w:val="Prrafodelista"/>
-        <w:numPr>
-          <w:ilvl w:val="0"/>
-          <w:numId w:val="5"/>
-        </w:numPr>
-        <w:rPr>
-          <w:rFonts w:ascii="Times" w:eastAsia="Times" w:hAnsi="Times" w:cs="Times"/>
-          <w:sz w:val="20"/>
-          <w:szCs w:val="20"/>
-        </w:rPr>
-      </w:pPr>
-      <w:r>
-        <w:rPr>
-          <w:rFonts w:ascii="Times" w:eastAsia="Times" w:hAnsi="Times" w:cs="Times"/>
-          <w:sz w:val="20"/>
-          <w:szCs w:val="20"/>
-        </w:rPr>
-        <w:t xml:space="preserve">I </w:t>
-      </w:r>
-      <w:r>
-        <w:rPr>
-          <w:rFonts w:ascii="Times" w:eastAsia="Times" w:hAnsi="Times" w:cs="Times"/>
-          <w:sz w:val="20"/>
-          <w:szCs w:val="20"/>
-        </w:rPr>
-        <w:t xml:space="preserve">analyzed Arca Continental and </w:t>
-      </w:r>
-      <w:proofErr w:type="spellStart"/>
-      <w:r>
-        <w:rPr>
-          <w:rFonts w:ascii="Times" w:eastAsia="Times" w:hAnsi="Times" w:cs="Times"/>
-          <w:sz w:val="20"/>
-          <w:szCs w:val="20"/>
-        </w:rPr>
-        <w:t>SalesForce</w:t>
-      </w:r>
-      <w:proofErr w:type="spellEnd"/>
-      <w:r>
-        <w:rPr>
-          <w:rFonts w:ascii="Times" w:eastAsia="Times" w:hAnsi="Times" w:cs="Times"/>
-          <w:sz w:val="20"/>
-          <w:szCs w:val="20"/>
-        </w:rPr>
-        <w:t>.</w:t>
-      </w:r>
-      <w:r>
-        <w:rPr>
-          <w:rFonts w:ascii="Times" w:eastAsia="Times" w:hAnsi="Times" w:cs="Times"/>
-          <w:sz w:val="20"/>
-          <w:szCs w:val="20"/>
-        </w:rPr>
-        <w:t xml:space="preserve"> </w:t>
-      </w:r>
-    </w:p>
-    <w:p>
-      <w:pPr>
-        <w:pStyle w:val="Prrafodelista"/>
-        <w:numPr>
-          <w:ilvl w:val="0"/>
-          <w:numId w:val="5"/>
-        </w:numPr>
-        <w:rPr>
-          <w:rStyle w:val="Hipervnculo"/>
-          <w:rFonts w:ascii="Times" w:eastAsia="Times" w:hAnsi="Times" w:cs="Times"/>
-          <w:color w:val="auto"/>
-          <w:sz w:val="20"/>
-          <w:szCs w:val="20"/>
-          <w:u w:val="none"/>
-        </w:rPr>
-      </w:pPr>
-      <w:r>
-        <w:rPr>
-          <w:rFonts w:ascii="Times" w:eastAsia="Times" w:hAnsi="Times" w:cs="Times"/>
-          <w:sz w:val="20"/>
-          <w:szCs w:val="20"/>
-        </w:rPr>
-        <w:t xml:space="preserve">All the data was extracted from Yahoo Finance and </w:t>
-      </w:r>
-      <w:r>
-        <w:rPr>
-          <w:rFonts w:ascii="Times" w:eastAsia="Times" w:hAnsi="Times" w:cs="Times"/>
-          <w:sz w:val="20"/>
-          <w:szCs w:val="20"/>
-        </w:rPr>
-        <w:t>implemented in Excel</w:t>
-      </w:r>
-      <w:r>
-        <w:rPr>
-          <w:rFonts w:ascii="Times" w:eastAsia="Times" w:hAnsi="Times" w:cs="Times"/>
-          <w:sz w:val="20"/>
-          <w:szCs w:val="20"/>
-        </w:rPr>
-        <w:t>.</w:t>
-      </w:r>
-    </w:p>
     <w:p>
       <w:pPr>
         <w:tabs>
@@ -2331,7 +1914,7 @@
                 <w:bCs/>
                 <w:szCs w:val="24"/>
               </w:rPr>
-              <w:t>S</w:t>
+              <w:t>Alibaba Investment Tesis</w:t>
             </w:r>
             <w:r>
               <w:rPr>
@@ -2340,7 +1923,7 @@
                 <w:bCs/>
                 <w:szCs w:val="24"/>
               </w:rPr>
-              <w:t>tructured Notes</w:t>
+              <w:t xml:space="preserve"> (</w:t>
             </w:r>
             <w:r>
               <w:rPr>
@@ -2349,7 +1932,16 @@
                 <w:bCs/>
                 <w:szCs w:val="24"/>
               </w:rPr>
-              <w:t xml:space="preserve"> (Debt Instruments and Securitization)</w:t>
+              <w:t>Investment Club</w:t>
+            </w:r>
+            <w:r>
+              <w:rPr>
+                <w:rFonts w:ascii="Times" w:eastAsia="Times" w:hAnsi="Times" w:cs="Times"/>
+                <w:b/>
+                <w:bCs/>
+                <w:szCs w:val="24"/>
+              </w:rPr>
+              <w:t>)</w:t>
             </w:r>
           </w:p>
         </w:tc>
@@ -2451,7 +2043,7 @@
           <w:sz w:val="20"/>
           <w:szCs w:val="20"/>
         </w:rPr>
-        <w:t xml:space="preserve">an Investment Strategy </w:t>
+        <w:t xml:space="preserve">a </w:t>
       </w:r>
       <w:r>
         <w:rPr>
@@ -2460,7 +2052,7 @@
           <w:sz w:val="20"/>
           <w:szCs w:val="20"/>
         </w:rPr>
-        <w:t>that uses CETES (debt instruments)</w:t>
+        <w:t>Structured Note</w:t>
       </w:r>
       <w:r>
         <w:rPr>
@@ -2469,6 +2061,42 @@
           <w:sz w:val="20"/>
           <w:szCs w:val="20"/>
         </w:rPr>
+        <w:t xml:space="preserve"> </w:t>
+      </w:r>
+      <w:r>
+        <w:rPr>
+          <w:rFonts w:ascii="Times" w:eastAsia="Times" w:hAnsi="Times" w:cs="Times"/>
+          <w:i/>
+          <w:sz w:val="20"/>
+          <w:szCs w:val="20"/>
+        </w:rPr>
+        <w:t xml:space="preserve">that uses </w:t>
+      </w:r>
+      <w:r>
+        <w:rPr>
+          <w:rFonts w:ascii="Times" w:eastAsia="Times" w:hAnsi="Times" w:cs="Times"/>
+          <w:i/>
+          <w:sz w:val="20"/>
+          <w:szCs w:val="20"/>
+        </w:rPr>
+        <w:t>treasury bonds</w:t>
+      </w:r>
+      <w:r>
+        <w:rPr>
+          <w:rFonts w:ascii="Times" w:eastAsia="Times" w:hAnsi="Times" w:cs="Times"/>
+          <w:i/>
+          <w:sz w:val="20"/>
+          <w:szCs w:val="20"/>
+        </w:rPr>
+        <w:t xml:space="preserve"> (debt instruments)</w:t>
+      </w:r>
+      <w:r>
+        <w:rPr>
+          <w:rFonts w:ascii="Times" w:eastAsia="Times" w:hAnsi="Times" w:cs="Times"/>
+          <w:i/>
+          <w:sz w:val="20"/>
+          <w:szCs w:val="20"/>
+        </w:rPr>
         <w:t>,</w:t>
       </w:r>
       <w:r>
@@ -2478,7 +2106,7 @@
           <w:sz w:val="20"/>
           <w:szCs w:val="20"/>
         </w:rPr>
-        <w:t xml:space="preserve"> calls</w:t>
+        <w:t xml:space="preserve"> </w:t>
       </w:r>
       <w:r>
         <w:rPr>
@@ -2487,7 +2115,7 @@
           <w:sz w:val="20"/>
           <w:szCs w:val="20"/>
         </w:rPr>
-        <w:t>,</w:t>
+        <w:t>and call options</w:t>
       </w:r>
       <w:r>
         <w:rPr>
@@ -2496,7 +2124,7 @@
           <w:sz w:val="20"/>
           <w:szCs w:val="20"/>
         </w:rPr>
-        <w:t xml:space="preserve"> and puts (</w:t>
+        <w:t xml:space="preserve"> (</w:t>
       </w:r>
       <w:r>
         <w:rPr>
@@ -2524,6 +2152,24 @@
           <w:szCs w:val="20"/>
         </w:rPr>
         <w:t>)</w:t>
+      </w:r>
+      <w:r>
+        <w:rPr>
+          <w:rFonts w:ascii="Times" w:eastAsia="Times" w:hAnsi="Times" w:cs="Times"/>
+          <w:i/>
+          <w:sz w:val="20"/>
+          <w:szCs w:val="20"/>
+        </w:rPr>
+        <w:t>, for the stock firm Alibaba</w:t>
+      </w:r>
+      <w:r>
+        <w:rPr>
+          <w:rFonts w:ascii="Times" w:eastAsia="Times" w:hAnsi="Times" w:cs="Times"/>
+          <w:i/>
+          <w:sz w:val="20"/>
+          <w:szCs w:val="20"/>
+        </w:rPr>
+        <w:t>.</w:t>
       </w:r>
     </w:p>
     <w:p>
@@ -2545,127 +2191,33 @@
           <w:sz w:val="20"/>
           <w:szCs w:val="20"/>
         </w:rPr>
-        <w:t xml:space="preserve">The initial investment was </w:t>
-      </w:r>
-      <w:r>
-        <w:rPr>
-          <w:rFonts w:ascii="Times" w:eastAsia="Times" w:hAnsi="Times" w:cs="Times"/>
-          <w:sz w:val="20"/>
-          <w:szCs w:val="20"/>
-        </w:rPr>
-        <w:t>$</w:t>
-      </w:r>
-      <w:r>
-        <w:rPr>
-          <w:rFonts w:ascii="Times" w:eastAsia="Times" w:hAnsi="Times" w:cs="Times"/>
-          <w:sz w:val="20"/>
-          <w:szCs w:val="20"/>
-        </w:rPr>
-        <w:t>20,000,000.00</w:t>
-      </w:r>
-      <w:r>
-        <w:rPr>
-          <w:rFonts w:ascii="Times" w:eastAsia="Times" w:hAnsi="Times" w:cs="Times"/>
-          <w:sz w:val="20"/>
-          <w:szCs w:val="20"/>
-        </w:rPr>
-        <w:t xml:space="preserve"> Mexican pesos</w:t>
-      </w:r>
-      <w:r>
-        <w:rPr>
-          <w:rFonts w:ascii="Times" w:eastAsia="Times" w:hAnsi="Times" w:cs="Times"/>
-          <w:sz w:val="20"/>
-          <w:szCs w:val="20"/>
-        </w:rPr>
-        <w:t xml:space="preserve"> and I created </w:t>
-      </w:r>
-      <w:r>
-        <w:rPr>
-          <w:rFonts w:ascii="Times" w:eastAsia="Times" w:hAnsi="Times" w:cs="Times"/>
-          <w:sz w:val="20"/>
-          <w:szCs w:val="20"/>
-        </w:rPr>
-        <w:t>a</w:t>
-      </w:r>
-      <w:r>
-        <w:rPr>
-          <w:rFonts w:ascii="Times" w:eastAsia="Times" w:hAnsi="Times" w:cs="Times"/>
-          <w:sz w:val="20"/>
-          <w:szCs w:val="20"/>
-        </w:rPr>
-        <w:t xml:space="preserve"> strategy</w:t>
-      </w:r>
-      <w:r>
-        <w:rPr>
-          <w:rFonts w:ascii="Times" w:eastAsia="Times" w:hAnsi="Times" w:cs="Times"/>
-          <w:sz w:val="20"/>
-          <w:szCs w:val="20"/>
-        </w:rPr>
-        <w:t xml:space="preserve"> of 3 months</w:t>
-      </w:r>
-      <w:r>
-        <w:rPr>
-          <w:rFonts w:ascii="Times" w:eastAsia="Times" w:hAnsi="Times" w:cs="Times"/>
-          <w:sz w:val="20"/>
-          <w:szCs w:val="20"/>
-        </w:rPr>
-        <w:t xml:space="preserve"> where the best case is earning </w:t>
-      </w:r>
-      <w:r>
-        <w:rPr>
-          <w:rFonts w:ascii="Times" w:eastAsia="Times" w:hAnsi="Times" w:cs="Times"/>
-          <w:sz w:val="20"/>
-          <w:szCs w:val="20"/>
-        </w:rPr>
-        <w:t>$</w:t>
-      </w:r>
-      <w:r>
-        <w:rPr>
-          <w:rFonts w:ascii="Times" w:eastAsia="Times" w:hAnsi="Times" w:cs="Times"/>
-          <w:sz w:val="20"/>
-          <w:szCs w:val="20"/>
-        </w:rPr>
-        <w:t>23,358,</w:t>
-      </w:r>
-      <w:r>
-        <w:rPr>
-          <w:rFonts w:ascii="Times" w:eastAsia="Times" w:hAnsi="Times" w:cs="Times"/>
-          <w:sz w:val="20"/>
-          <w:szCs w:val="20"/>
-        </w:rPr>
-        <w:t xml:space="preserve">483.20 and </w:t>
-      </w:r>
-      <w:r>
-        <w:rPr>
-          <w:rFonts w:ascii="Times" w:eastAsia="Times" w:hAnsi="Times" w:cs="Times"/>
-          <w:sz w:val="20"/>
-          <w:szCs w:val="20"/>
-        </w:rPr>
-        <w:t xml:space="preserve">at the worst you are </w:t>
-      </w:r>
-      <w:r>
-        <w:rPr>
-          <w:rFonts w:ascii="Times" w:eastAsia="Times" w:hAnsi="Times" w:cs="Times"/>
-          <w:sz w:val="20"/>
-          <w:szCs w:val="20"/>
-        </w:rPr>
-        <w:t xml:space="preserve">left </w:t>
-      </w:r>
-      <w:r>
-        <w:rPr>
-          <w:rFonts w:ascii="Times" w:eastAsia="Times" w:hAnsi="Times" w:cs="Times"/>
-          <w:sz w:val="20"/>
-          <w:szCs w:val="20"/>
-        </w:rPr>
-        <w:t xml:space="preserve">with the same initial </w:t>
-      </w:r>
-      <w:r>
-        <w:rPr>
-          <w:rFonts w:ascii="Times" w:eastAsia="Times" w:hAnsi="Times" w:cs="Times"/>
-          <w:sz w:val="20"/>
-          <w:szCs w:val="20"/>
-        </w:rPr>
-        <w:t>investment capital.</w:t>
+        <w:t xml:space="preserve">As an integrative project I </w:t>
+      </w:r>
+      <w:r>
+        <w:rPr>
+          <w:rFonts w:ascii="Times" w:eastAsia="Times" w:hAnsi="Times" w:cs="Times"/>
+          <w:sz w:val="20"/>
+          <w:szCs w:val="20"/>
+        </w:rPr>
+        <w:t xml:space="preserve">use my knowledge of derivatives, fixed </w:t>
+      </w:r>
+      <w:proofErr w:type="gramStart"/>
+      <w:r>
+        <w:rPr>
+          <w:rFonts w:ascii="Times" w:eastAsia="Times" w:hAnsi="Times" w:cs="Times"/>
+          <w:sz w:val="20"/>
+          <w:szCs w:val="20"/>
+        </w:rPr>
+        <w:t>rent</w:t>
+      </w:r>
+      <w:proofErr w:type="gramEnd"/>
+      <w:r>
+        <w:rPr>
+          <w:rFonts w:ascii="Times" w:eastAsia="Times" w:hAnsi="Times" w:cs="Times"/>
+          <w:sz w:val="20"/>
+          <w:szCs w:val="20"/>
+        </w:rPr>
+        <w:t xml:space="preserve"> and variable rent.</w:t>
       </w:r>
     </w:p>
     <w:p>
@@ -2676,36 +2228,243 @@
           <w:numId w:val="5"/>
         </w:numPr>
         <w:rPr>
-          <w:rStyle w:val="Hipervnculo"/>
-          <w:rFonts w:ascii="Times" w:eastAsia="Times" w:hAnsi="Times" w:cs="Times"/>
-          <w:color w:val="auto"/>
-          <w:sz w:val="20"/>
-          <w:szCs w:val="20"/>
-          <w:u w:val="none"/>
-        </w:rPr>
-      </w:pPr>
-      <w:r>
-        <w:rPr>
-          <w:rFonts w:ascii="Times" w:eastAsia="Times" w:hAnsi="Times" w:cs="Times"/>
-          <w:sz w:val="20"/>
-          <w:szCs w:val="20"/>
-        </w:rPr>
-        <w:t>All the data was extracted from Yahoo Finance and implemented in Excel.</w:t>
+          <w:rFonts w:ascii="Times" w:eastAsia="Times" w:hAnsi="Times" w:cs="Times"/>
+          <w:sz w:val="20"/>
+          <w:szCs w:val="20"/>
+        </w:rPr>
+      </w:pPr>
+      <w:r>
+        <w:rPr>
+          <w:rFonts w:ascii="Times" w:eastAsia="Times" w:hAnsi="Times" w:cs="Times"/>
+          <w:sz w:val="20"/>
+          <w:szCs w:val="20"/>
+        </w:rPr>
+        <w:t xml:space="preserve">The initial investment was </w:t>
+      </w:r>
+      <w:r>
+        <w:rPr>
+          <w:rFonts w:ascii="Times" w:eastAsia="Times" w:hAnsi="Times" w:cs="Times"/>
+          <w:sz w:val="20"/>
+          <w:szCs w:val="20"/>
+        </w:rPr>
+        <w:t>$</w:t>
+      </w:r>
+      <w:r>
+        <w:rPr>
+          <w:rFonts w:ascii="Times" w:eastAsia="Times" w:hAnsi="Times" w:cs="Times"/>
+          <w:sz w:val="20"/>
+          <w:szCs w:val="20"/>
+        </w:rPr>
+        <w:t>1,000,000</w:t>
+      </w:r>
+      <w:r>
+        <w:rPr>
+          <w:rFonts w:ascii="Times" w:eastAsia="Times" w:hAnsi="Times" w:cs="Times"/>
+          <w:sz w:val="20"/>
+          <w:szCs w:val="20"/>
+        </w:rPr>
+        <w:t xml:space="preserve"> and I created </w:t>
+      </w:r>
+      <w:r>
+        <w:rPr>
+          <w:rFonts w:ascii="Times" w:eastAsia="Times" w:hAnsi="Times" w:cs="Times"/>
+          <w:sz w:val="20"/>
+          <w:szCs w:val="20"/>
+        </w:rPr>
+        <w:t>a</w:t>
+      </w:r>
+      <w:r>
+        <w:rPr>
+          <w:rFonts w:ascii="Times" w:eastAsia="Times" w:hAnsi="Times" w:cs="Times"/>
+          <w:sz w:val="20"/>
+          <w:szCs w:val="20"/>
+        </w:rPr>
+        <w:t xml:space="preserve"> strategy</w:t>
+      </w:r>
+      <w:r>
+        <w:rPr>
+          <w:rFonts w:ascii="Times" w:eastAsia="Times" w:hAnsi="Times" w:cs="Times"/>
+          <w:sz w:val="20"/>
+          <w:szCs w:val="20"/>
+        </w:rPr>
+        <w:t xml:space="preserve"> of </w:t>
+      </w:r>
+      <w:r>
+        <w:rPr>
+          <w:rFonts w:ascii="Times" w:eastAsia="Times" w:hAnsi="Times" w:cs="Times"/>
+          <w:sz w:val="20"/>
+          <w:szCs w:val="20"/>
+        </w:rPr>
+        <w:t>108</w:t>
+      </w:r>
+      <w:r>
+        <w:rPr>
+          <w:rFonts w:ascii="Times" w:eastAsia="Times" w:hAnsi="Times" w:cs="Times"/>
+          <w:sz w:val="20"/>
+          <w:szCs w:val="20"/>
+        </w:rPr>
+        <w:t xml:space="preserve"> </w:t>
+      </w:r>
+      <w:r>
+        <w:rPr>
+          <w:rFonts w:ascii="Times" w:eastAsia="Times" w:hAnsi="Times" w:cs="Times"/>
+          <w:sz w:val="20"/>
+          <w:szCs w:val="20"/>
+        </w:rPr>
+        <w:t>days</w:t>
+      </w:r>
+      <w:r>
+        <w:rPr>
+          <w:rFonts w:ascii="Times" w:eastAsia="Times" w:hAnsi="Times" w:cs="Times"/>
+          <w:sz w:val="20"/>
+          <w:szCs w:val="20"/>
+        </w:rPr>
+        <w:t xml:space="preserve"> where the best case is earning </w:t>
+      </w:r>
+      <w:r>
+        <w:rPr>
+          <w:rFonts w:ascii="Times" w:eastAsia="Times" w:hAnsi="Times" w:cs="Times"/>
+          <w:sz w:val="20"/>
+          <w:szCs w:val="20"/>
+        </w:rPr>
+        <w:t>$</w:t>
+      </w:r>
+      <w:r>
+        <w:rPr>
+          <w:rFonts w:ascii="Times" w:eastAsia="Times" w:hAnsi="Times" w:cs="Times"/>
+          <w:sz w:val="20"/>
+          <w:szCs w:val="20"/>
+        </w:rPr>
+        <w:t>1,060,094</w:t>
+      </w:r>
+      <w:r>
+        <w:rPr>
+          <w:rFonts w:ascii="Times" w:eastAsia="Times" w:hAnsi="Times" w:cs="Times"/>
+          <w:sz w:val="20"/>
+          <w:szCs w:val="20"/>
+        </w:rPr>
+        <w:t xml:space="preserve"> (+6.01%)</w:t>
+      </w:r>
+      <w:r>
+        <w:rPr>
+          <w:rFonts w:ascii="Times" w:eastAsia="Times" w:hAnsi="Times" w:cs="Times"/>
+          <w:sz w:val="20"/>
+          <w:szCs w:val="20"/>
+        </w:rPr>
+        <w:t xml:space="preserve"> </w:t>
+      </w:r>
+      <w:r>
+        <w:rPr>
+          <w:rFonts w:ascii="Times" w:eastAsia="Times" w:hAnsi="Times" w:cs="Times"/>
+          <w:sz w:val="20"/>
+          <w:szCs w:val="20"/>
+        </w:rPr>
+        <w:t xml:space="preserve">and </w:t>
+      </w:r>
+      <w:r>
+        <w:rPr>
+          <w:rFonts w:ascii="Times" w:eastAsia="Times" w:hAnsi="Times" w:cs="Times"/>
+          <w:sz w:val="20"/>
+          <w:szCs w:val="20"/>
+        </w:rPr>
+        <w:t xml:space="preserve">at the worst you </w:t>
+      </w:r>
+      <w:r>
+        <w:rPr>
+          <w:rFonts w:ascii="Times" w:eastAsia="Times" w:hAnsi="Times" w:cs="Times"/>
+          <w:sz w:val="20"/>
+          <w:szCs w:val="20"/>
+        </w:rPr>
+        <w:t>end</w:t>
+      </w:r>
+      <w:r>
+        <w:rPr>
+          <w:rFonts w:ascii="Times" w:eastAsia="Times" w:hAnsi="Times" w:cs="Times"/>
+          <w:sz w:val="20"/>
+          <w:szCs w:val="20"/>
+        </w:rPr>
+        <w:t xml:space="preserve"> </w:t>
+      </w:r>
+      <w:r>
+        <w:rPr>
+          <w:rFonts w:ascii="Times" w:eastAsia="Times" w:hAnsi="Times" w:cs="Times"/>
+          <w:sz w:val="20"/>
+          <w:szCs w:val="20"/>
+        </w:rPr>
+        <w:t xml:space="preserve">with the same initial </w:t>
+      </w:r>
+      <w:r>
+        <w:rPr>
+          <w:rFonts w:ascii="Times" w:eastAsia="Times" w:hAnsi="Times" w:cs="Times"/>
+          <w:sz w:val="20"/>
+          <w:szCs w:val="20"/>
+        </w:rPr>
+        <w:t>investment capital.</w:t>
       </w:r>
     </w:p>
     <w:p>
       <w:pPr>
-        <w:tabs>
-          <w:tab w:val="left" w:pos="3294"/>
-        </w:tabs>
-        <w:ind w:right="34"/>
+        <w:pStyle w:val="Prrafodelista"/>
+        <w:numPr>
+          <w:ilvl w:val="0"/>
+          <w:numId w:val="5"/>
+        </w:numPr>
+        <w:rPr>
+          <w:rFonts w:ascii="Times" w:eastAsia="Times" w:hAnsi="Times" w:cs="Times"/>
+          <w:sz w:val="20"/>
+          <w:szCs w:val="20"/>
+        </w:rPr>
+      </w:pPr>
+      <w:r>
+        <w:rPr>
+          <w:rFonts w:ascii="Times" w:eastAsia="Times" w:hAnsi="Times" w:cs="Times"/>
+          <w:sz w:val="20"/>
+          <w:szCs w:val="20"/>
+        </w:rPr>
+        <w:t xml:space="preserve">All the data was extracted from </w:t>
+      </w:r>
+      <w:r>
+        <w:rPr>
+          <w:rFonts w:ascii="Times" w:eastAsia="Times" w:hAnsi="Times" w:cs="Times"/>
+          <w:sz w:val="20"/>
+          <w:szCs w:val="20"/>
+        </w:rPr>
+        <w:t>Refinitiv Workspace</w:t>
+      </w:r>
+      <w:r>
+        <w:rPr>
+          <w:rFonts w:ascii="Times" w:eastAsia="Times" w:hAnsi="Times" w:cs="Times"/>
+          <w:sz w:val="20"/>
+          <w:szCs w:val="20"/>
+        </w:rPr>
+        <w:t xml:space="preserve"> and implemented in Excel</w:t>
+      </w:r>
+      <w:r>
+        <w:rPr>
+          <w:rFonts w:ascii="Times" w:eastAsia="Times" w:hAnsi="Times" w:cs="Times"/>
+          <w:sz w:val="20"/>
+          <w:szCs w:val="20"/>
+        </w:rPr>
+        <w:t>, also I created a presentation in Canvas</w:t>
+      </w:r>
+      <w:r>
+        <w:rPr>
+          <w:rFonts w:ascii="Times" w:eastAsia="Times" w:hAnsi="Times" w:cs="Times"/>
+          <w:sz w:val="20"/>
+          <w:szCs w:val="20"/>
+        </w:rPr>
+        <w:t>.</w:t>
+      </w:r>
+    </w:p>
+    <w:p>
+      <w:pPr>
         <w:rPr>
           <w:rStyle w:val="Hipervnculo"/>
           <w:rFonts w:ascii="Times" w:eastAsia="Times" w:hAnsi="Times" w:cs="Times"/>
-          <w:i/>
-          <w:iCs/>
-          <w:sz w:val="20"/>
-          <w:szCs w:val="20"/>
+          <w:color w:val="auto"/>
+          <w:sz w:val="20"/>
+          <w:szCs w:val="20"/>
+          <w:u w:val="none"/>
         </w:rPr>
       </w:pPr>
     </w:p>
@@ -2754,34 +2513,7 @@
                 <w:bCs/>
                 <w:szCs w:val="24"/>
               </w:rPr>
-              <w:t>Software Development for Arca Continental</w:t>
-            </w:r>
-            <w:r>
-              <w:rPr>
-                <w:rFonts w:ascii="Times" w:eastAsia="Times" w:hAnsi="Times" w:cs="Times"/>
-                <w:b/>
-                <w:bCs/>
-                <w:szCs w:val="24"/>
-              </w:rPr>
-              <w:t xml:space="preserve"> – University Project (</w:t>
-            </w:r>
-            <w:r>
-              <w:rPr>
-                <w:rFonts w:ascii="Times" w:eastAsia="Times" w:hAnsi="Times" w:cs="Times"/>
-                <w:b/>
-                <w:bCs/>
-                <w:szCs w:val="24"/>
-              </w:rPr>
-              <w:t>Software Construction and Decision Making</w:t>
-            </w:r>
-            <w:r>
-              <w:rPr>
-                <w:rFonts w:ascii="Times" w:eastAsia="Times" w:hAnsi="Times" w:cs="Times"/>
-                <w:b/>
-                <w:bCs/>
-                <w:szCs w:val="24"/>
-              </w:rPr>
-              <w:t>)</w:t>
+              <w:t>Valuation Multiples (Firms Valuation)</w:t>
             </w:r>
           </w:p>
         </w:tc>
@@ -2839,7 +2571,7 @@
                 <w:sz w:val="18"/>
                 <w:szCs w:val="24"/>
               </w:rPr>
-              <w:t>22</w:t>
+              <w:t>23</w:t>
             </w:r>
           </w:p>
         </w:tc>
@@ -2865,6 +2597,298 @@
           <w:sz w:val="20"/>
           <w:szCs w:val="20"/>
         </w:rPr>
+        <w:t>I</w:t>
+      </w:r>
+      <w:r>
+        <w:rPr>
+          <w:rFonts w:ascii="Times" w:eastAsia="Times" w:hAnsi="Times" w:cs="Times"/>
+          <w:i/>
+          <w:sz w:val="20"/>
+          <w:szCs w:val="20"/>
+        </w:rPr>
+        <w:t xml:space="preserve"> used some quantitative methods to describe the possible value or risk of different enterprises.  </w:t>
+      </w:r>
+    </w:p>
+    <w:p>
+      <w:pPr>
+        <w:pStyle w:val="Prrafodelista"/>
+        <w:numPr>
+          <w:ilvl w:val="0"/>
+          <w:numId w:val="5"/>
+        </w:numPr>
+        <w:rPr>
+          <w:rFonts w:ascii="Times" w:eastAsia="Times" w:hAnsi="Times" w:cs="Times"/>
+          <w:sz w:val="20"/>
+          <w:szCs w:val="20"/>
+        </w:rPr>
+      </w:pPr>
+      <w:r>
+        <w:rPr>
+          <w:rFonts w:ascii="Times" w:eastAsia="Times" w:hAnsi="Times" w:cs="Times"/>
+          <w:sz w:val="20"/>
+          <w:szCs w:val="20"/>
+        </w:rPr>
+        <w:t>I</w:t>
+      </w:r>
+      <w:r>
+        <w:rPr>
+          <w:rFonts w:ascii="Times" w:eastAsia="Times" w:hAnsi="Times" w:cs="Times"/>
+          <w:sz w:val="20"/>
+          <w:szCs w:val="20"/>
+        </w:rPr>
+        <w:t xml:space="preserve"> recreated the Altman Z-Score and the EBITDA multiple methods.</w:t>
+      </w:r>
+      <w:r>
+        <w:rPr>
+          <w:rFonts w:ascii="Times" w:eastAsia="Times" w:hAnsi="Times" w:cs="Times"/>
+          <w:sz w:val="20"/>
+          <w:szCs w:val="20"/>
+        </w:rPr>
+        <w:t xml:space="preserve"> </w:t>
+      </w:r>
+    </w:p>
+    <w:p>
+      <w:pPr>
+        <w:pStyle w:val="Prrafodelista"/>
+        <w:numPr>
+          <w:ilvl w:val="0"/>
+          <w:numId w:val="5"/>
+        </w:numPr>
+        <w:rPr>
+          <w:rFonts w:ascii="Times" w:eastAsia="Times" w:hAnsi="Times" w:cs="Times"/>
+          <w:sz w:val="20"/>
+          <w:szCs w:val="20"/>
+        </w:rPr>
+      </w:pPr>
+      <w:r>
+        <w:rPr>
+          <w:rFonts w:ascii="Times" w:eastAsia="Times" w:hAnsi="Times" w:cs="Times"/>
+          <w:sz w:val="20"/>
+          <w:szCs w:val="20"/>
+        </w:rPr>
+        <w:t xml:space="preserve">I analyzed Arca Continental and </w:t>
+      </w:r>
+      <w:proofErr w:type="spellStart"/>
+      <w:r>
+        <w:rPr>
+          <w:rFonts w:ascii="Times" w:eastAsia="Times" w:hAnsi="Times" w:cs="Times"/>
+          <w:sz w:val="20"/>
+          <w:szCs w:val="20"/>
+        </w:rPr>
+        <w:t>SalesForce</w:t>
+      </w:r>
+      <w:proofErr w:type="spellEnd"/>
+      <w:r>
+        <w:rPr>
+          <w:rFonts w:ascii="Times" w:eastAsia="Times" w:hAnsi="Times" w:cs="Times"/>
+          <w:sz w:val="20"/>
+          <w:szCs w:val="20"/>
+        </w:rPr>
+        <w:t xml:space="preserve">. </w:t>
+      </w:r>
+    </w:p>
+    <w:p>
+      <w:pPr>
+        <w:pStyle w:val="Prrafodelista"/>
+        <w:numPr>
+          <w:ilvl w:val="0"/>
+          <w:numId w:val="5"/>
+        </w:numPr>
+        <w:rPr>
+          <w:rStyle w:val="Hipervnculo"/>
+          <w:rFonts w:ascii="Times" w:eastAsia="Times" w:hAnsi="Times" w:cs="Times"/>
+          <w:color w:val="auto"/>
+          <w:sz w:val="20"/>
+          <w:szCs w:val="20"/>
+          <w:u w:val="none"/>
+        </w:rPr>
+      </w:pPr>
+      <w:r>
+        <w:rPr>
+          <w:rFonts w:ascii="Times" w:eastAsia="Times" w:hAnsi="Times" w:cs="Times"/>
+          <w:sz w:val="20"/>
+          <w:szCs w:val="20"/>
+        </w:rPr>
+        <w:t>All the data was extracted from Yahoo Finance and implemented in Excel.</w:t>
+      </w:r>
+    </w:p>
+    <w:p>
+      <w:pPr>
+        <w:tabs>
+          <w:tab w:val="left" w:pos="3294"/>
+        </w:tabs>
+        <w:ind w:right="34"/>
+        <w:rPr>
+          <w:rStyle w:val="Hipervnculo"/>
+          <w:rFonts w:ascii="Times" w:eastAsia="Times" w:hAnsi="Times" w:cs="Times"/>
+          <w:i/>
+          <w:iCs/>
+          <w:sz w:val="20"/>
+          <w:szCs w:val="20"/>
+        </w:rPr>
+      </w:pPr>
+    </w:p>
+    <w:tbl>
+      <w:tblPr>
+        <w:tblStyle w:val="Tablaconcuadrcula"/>
+        <w:tblW w:w="12441" w:type="dxa"/>
+        <w:tblInd w:w="108" w:type="dxa"/>
+        <w:tblBorders>
+          <w:top w:val="none" w:sz="0" w:space="0" w:color="auto"/>
+          <w:left w:val="none" w:sz="0" w:space="0" w:color="auto"/>
+          <w:bottom w:val="none" w:sz="0" w:space="0" w:color="auto"/>
+          <w:right w:val="none" w:sz="0" w:space="0" w:color="auto"/>
+          <w:insideH w:val="none" w:sz="0" w:space="0" w:color="auto"/>
+          <w:insideV w:val="none" w:sz="0" w:space="0" w:color="auto"/>
+        </w:tblBorders>
+        <w:tblLayout w:type="fixed"/>
+        <w:tblLook w:val="04A0" w:firstRow="1" w:lastRow="0" w:firstColumn="1" w:lastColumn="0" w:noHBand="0" w:noVBand="1"/>
+      </w:tblPr>
+      <w:tblGrid>
+        <w:gridCol w:w="8114"/>
+        <w:gridCol w:w="992"/>
+        <w:gridCol w:w="992"/>
+        <w:gridCol w:w="2343"/>
+      </w:tblGrid>
+      <w:tr>
+        <w:trPr>
+          <w:trHeight w:val="279"/>
+        </w:trPr>
+        <w:tc>
+          <w:tcPr>
+            <w:tcW w:w="8114" w:type="dxa"/>
+          </w:tcPr>
+          <w:p>
+            <w:pPr>
+              <w:rPr>
+                <w:rFonts w:ascii="Times" w:eastAsia="Times" w:hAnsi="Times" w:cs="Times"/>
+                <w:b/>
+                <w:bCs/>
+                <w:szCs w:val="24"/>
+              </w:rPr>
+            </w:pPr>
+            <w:r>
+              <w:rPr>
+                <w:rFonts w:ascii="Times" w:eastAsia="Times" w:hAnsi="Times" w:cs="Times"/>
+                <w:b/>
+                <w:bCs/>
+                <w:szCs w:val="24"/>
+              </w:rPr>
+              <w:t>Software Development for Arca Continental</w:t>
+            </w:r>
+            <w:r>
+              <w:rPr>
+                <w:rFonts w:ascii="Times" w:eastAsia="Times" w:hAnsi="Times" w:cs="Times"/>
+                <w:b/>
+                <w:bCs/>
+                <w:szCs w:val="24"/>
+              </w:rPr>
+              <w:t xml:space="preserve"> – University Project (</w:t>
+            </w:r>
+            <w:r>
+              <w:rPr>
+                <w:rFonts w:ascii="Times" w:eastAsia="Times" w:hAnsi="Times" w:cs="Times"/>
+                <w:b/>
+                <w:bCs/>
+                <w:szCs w:val="24"/>
+              </w:rPr>
+              <w:t>Software Construction and Decision Making</w:t>
+            </w:r>
+            <w:r>
+              <w:rPr>
+                <w:rFonts w:ascii="Times" w:eastAsia="Times" w:hAnsi="Times" w:cs="Times"/>
+                <w:b/>
+                <w:bCs/>
+                <w:szCs w:val="24"/>
+              </w:rPr>
+              <w:t>)</w:t>
+            </w:r>
+          </w:p>
+        </w:tc>
+        <w:tc>
+          <w:tcPr>
+            <w:tcW w:w="992" w:type="dxa"/>
+          </w:tcPr>
+          <w:p>
+            <w:pPr>
+              <w:rPr>
+                <w:rFonts w:ascii="Times" w:eastAsia="Times" w:hAnsi="Times" w:cs="Times"/>
+                <w:b/>
+                <w:bCs/>
+                <w:sz w:val="18"/>
+                <w:szCs w:val="20"/>
+              </w:rPr>
+            </w:pPr>
+          </w:p>
+        </w:tc>
+        <w:tc>
+          <w:tcPr>
+            <w:tcW w:w="992" w:type="dxa"/>
+          </w:tcPr>
+          <w:p>
+            <w:pPr>
+              <w:tabs>
+                <w:tab w:val="left" w:pos="3294"/>
+              </w:tabs>
+              <w:ind w:right="34"/>
+              <w:rPr>
+                <w:rFonts w:ascii="Times" w:eastAsia="Times" w:hAnsi="Times" w:cs="Times"/>
+                <w:b/>
+                <w:bCs/>
+                <w:sz w:val="18"/>
+                <w:szCs w:val="20"/>
+              </w:rPr>
+            </w:pPr>
+            <w:r>
+              <w:rPr>
+                <w:rFonts w:ascii="Times" w:eastAsia="Times" w:hAnsi="Times" w:cs="Times"/>
+                <w:sz w:val="18"/>
+                <w:szCs w:val="24"/>
+              </w:rPr>
+              <w:t>2022</w:t>
+            </w:r>
+          </w:p>
+        </w:tc>
+        <w:tc>
+          <w:tcPr>
+            <w:tcW w:w="2343" w:type="dxa"/>
+          </w:tcPr>
+          <w:p>
+            <w:pPr>
+              <w:tabs>
+                <w:tab w:val="left" w:pos="3294"/>
+              </w:tabs>
+              <w:ind w:right="34"/>
+              <w:rPr>
+                <w:rFonts w:ascii="Times" w:eastAsia="Times" w:hAnsi="Times" w:cs="Times"/>
+                <w:sz w:val="18"/>
+                <w:szCs w:val="24"/>
+              </w:rPr>
+            </w:pPr>
+          </w:p>
+        </w:tc>
+      </w:tr>
+    </w:tbl>
+    <w:p>
+      <w:pPr>
+        <w:tabs>
+          <w:tab w:val="left" w:pos="3294"/>
+        </w:tabs>
+        <w:ind w:left="360" w:right="34"/>
+        <w:rPr>
+          <w:rFonts w:ascii="Times" w:eastAsia="Times" w:hAnsi="Times" w:cs="Times"/>
+          <w:i/>
+          <w:sz w:val="20"/>
+          <w:szCs w:val="20"/>
+        </w:rPr>
+      </w:pPr>
+      <w:r>
+        <w:rPr>
+          <w:rFonts w:ascii="Times" w:eastAsia="Times" w:hAnsi="Times" w:cs="Times"/>
+          <w:i/>
+          <w:sz w:val="20"/>
+          <w:szCs w:val="20"/>
+        </w:rPr>
         <w:t>In a team of f</w:t>
       </w:r>
       <w:r>
@@ -2919,7 +2943,27 @@
           <w:sz w:val="20"/>
           <w:szCs w:val="20"/>
         </w:rPr>
-        <w:t xml:space="preserve">supervisors training in the Company and a videogame as well in order to apply all the concepts learned around the course. </w:t>
+        <w:t xml:space="preserve">supervisors training in the Company and a videogame as well </w:t>
+      </w:r>
+      <w:proofErr w:type="gramStart"/>
+      <w:r>
+        <w:rPr>
+          <w:rFonts w:ascii="Times" w:eastAsia="Times" w:hAnsi="Times" w:cs="Times"/>
+          <w:i/>
+          <w:sz w:val="20"/>
+          <w:szCs w:val="20"/>
+        </w:rPr>
+        <w:t>in order to</w:t>
+      </w:r>
+      <w:proofErr w:type="gramEnd"/>
+      <w:r>
+        <w:rPr>
+          <w:rFonts w:ascii="Times" w:eastAsia="Times" w:hAnsi="Times" w:cs="Times"/>
+          <w:i/>
+          <w:sz w:val="20"/>
+          <w:szCs w:val="20"/>
+        </w:rPr>
+        <w:t xml:space="preserve"> apply all the concepts learned around the course. </w:t>
       </w:r>
     </w:p>
     <w:p>
@@ -3234,6 +3278,15 @@
         </w:rPr>
         <w:t>In a team of four members, we develop a simulation of the implementation of smart lights traffic in one corner of our streets, to reduce the vehicular traffic at some hours</w:t>
       </w:r>
+      <w:r>
+        <w:rPr>
+          <w:rFonts w:ascii="Times" w:eastAsia="Times" w:hAnsi="Times" w:cs="Times"/>
+          <w:i/>
+          <w:sz w:val="20"/>
+          <w:szCs w:val="20"/>
+        </w:rPr>
+        <w:t>.</w:t>
+      </w:r>
     </w:p>
     <w:p>
       <w:pPr>
@@ -3254,7 +3307,25 @@
           <w:sz w:val="20"/>
           <w:szCs w:val="20"/>
         </w:rPr>
-        <w:t xml:space="preserve">Implemented in Python, C# and Unity (400 code lines in Python and 300 code lines in C#) </w:t>
+        <w:t xml:space="preserve">Implemented in Python, </w:t>
+      </w:r>
+      <w:proofErr w:type="gramStart"/>
+      <w:r>
+        <w:rPr>
+          <w:rFonts w:ascii="Times" w:eastAsia="Times" w:hAnsi="Times" w:cs="Times"/>
+          <w:sz w:val="20"/>
+          <w:szCs w:val="20"/>
+        </w:rPr>
+        <w:t>C#</w:t>
+      </w:r>
+      <w:proofErr w:type="gramEnd"/>
+      <w:r>
+        <w:rPr>
+          <w:rFonts w:ascii="Times" w:eastAsia="Times" w:hAnsi="Times" w:cs="Times"/>
+          <w:sz w:val="20"/>
+          <w:szCs w:val="20"/>
+        </w:rPr>
+        <w:t xml:space="preserve"> and Unity (400 code lines in Python and 300 code lines in C#) </w:t>
       </w:r>
     </w:p>
     <w:p>
@@ -3453,7 +3524,6 @@
               <w:rPr>
                 <w:rFonts w:eastAsia="Times"/>
               </w:rPr>
-              <w:lastRenderedPageBreak/>
               <w:t>SKILLS</w:t>
             </w:r>
           </w:p>
@@ -4515,7 +4585,34 @@
                 <w:sz w:val="18"/>
                 <w:szCs w:val="20"/>
               </w:rPr>
-              <w:t xml:space="preserve"> /EUC score 61</w:t>
+              <w:t xml:space="preserve"> /</w:t>
+            </w:r>
+            <w:r>
+              <w:rPr>
+                <w:rFonts w:ascii="Times" w:eastAsia="Times" w:hAnsi="Times" w:cs="Times"/>
+                <w:bCs/>
+                <w:sz w:val="18"/>
+                <w:szCs w:val="20"/>
+              </w:rPr>
+              <w:t>DET</w:t>
+            </w:r>
+            <w:r>
+              <w:rPr>
+                <w:rFonts w:ascii="Times" w:eastAsia="Times" w:hAnsi="Times" w:cs="Times"/>
+                <w:bCs/>
+                <w:sz w:val="18"/>
+                <w:szCs w:val="20"/>
+              </w:rPr>
+              <w:t xml:space="preserve"> score </w:t>
+            </w:r>
+            <w:r>
+              <w:rPr>
+                <w:rFonts w:ascii="Times" w:eastAsia="Times" w:hAnsi="Times" w:cs="Times"/>
+                <w:bCs/>
+                <w:sz w:val="18"/>
+                <w:szCs w:val="20"/>
+              </w:rPr>
+              <w:t>120</w:t>
             </w:r>
             <w:r>
               <w:rPr>
@@ -4533,7 +4630,16 @@
                 <w:sz w:val="18"/>
                 <w:szCs w:val="20"/>
               </w:rPr>
-              <w:t>21</w:t>
+              <w:t>2</w:t>
+            </w:r>
+            <w:r>
+              <w:rPr>
+                <w:rFonts w:ascii="Times" w:eastAsia="Times" w:hAnsi="Times" w:cs="Times"/>
+                <w:bCs/>
+                <w:sz w:val="18"/>
+                <w:szCs w:val="20"/>
+              </w:rPr>
+              <w:t>3</w:t>
             </w:r>
             <w:r>
               <w:rPr>
@@ -4707,25 +4813,7 @@
           <w:sz w:val="20"/>
           <w:szCs w:val="20"/>
         </w:rPr>
-        <w:t xml:space="preserve">, </w:t>
-      </w:r>
-      <w:proofErr w:type="gramStart"/>
-      <w:r>
-        <w:rPr>
-          <w:rFonts w:ascii="Times" w:eastAsia="Times" w:hAnsi="Times" w:cs="Times"/>
-          <w:sz w:val="20"/>
-          <w:szCs w:val="20"/>
-        </w:rPr>
-        <w:t>gymnastics</w:t>
-      </w:r>
-      <w:proofErr w:type="gramEnd"/>
-      <w:r>
-        <w:rPr>
-          <w:rFonts w:ascii="Times" w:eastAsia="Times" w:hAnsi="Times" w:cs="Times"/>
-          <w:sz w:val="20"/>
-          <w:szCs w:val="20"/>
-        </w:rPr>
-        <w:t xml:space="preserve"> and cheerleading</w:t>
+        <w:t>, gymnastics and cheerleading</w:t>
       </w:r>
       <w:r>
         <w:rPr>

</xml_diff>

<commit_message>
[MINOR FIX] CV Version December 2023
</commit_message>
<xml_diff>
--- a/CV Romel Vazquez.docx
+++ b/CV Romel Vazquez.docx
@@ -168,7 +168,6 @@
           <w:p>
             <w:pPr>
               <w:spacing w:line="100" w:lineRule="exact"/>
-              <w:ind w:left="23"/>
               <w:rPr>
                 <w:rFonts w:ascii="Times" w:eastAsia="Times" w:hAnsi="Times" w:cs="Times"/>
                 <w:b/>
@@ -186,6 +185,7 @@
                 <w:color w:val="808080" w:themeColor="background1" w:themeShade="80"/>
                 <w:sz w:val="18"/>
                 <w:szCs w:val="18"/>
+                <w:lang w:val="es-MX"/>
               </w:rPr>
             </w:pPr>
             <w:r>
@@ -194,45 +194,142 @@
                 <w:color w:val="808080" w:themeColor="background1" w:themeShade="80"/>
                 <w:sz w:val="18"/>
                 <w:szCs w:val="18"/>
+                <w:lang w:val="es-MX"/>
+              </w:rPr>
+              <w:t>Institucional</w:t>
+            </w:r>
+            <w:r>
+              <w:rPr>
+                <w:rFonts w:ascii="Times" w:eastAsia="Times" w:hAnsi="Times" w:cs="Times"/>
+                <w:color w:val="808080" w:themeColor="background1" w:themeShade="80"/>
+                <w:sz w:val="18"/>
+                <w:szCs w:val="18"/>
+                <w:lang w:val="es-MX"/>
+              </w:rPr>
+              <w:t xml:space="preserve"> </w:t>
+            </w:r>
+            <w:r>
+              <w:rPr>
+                <w:rFonts w:ascii="Times" w:eastAsia="Times" w:hAnsi="Times" w:cs="Times"/>
+                <w:color w:val="808080" w:themeColor="background1" w:themeShade="80"/>
+                <w:sz w:val="18"/>
+                <w:szCs w:val="18"/>
+                <w:lang w:val="es-MX"/>
               </w:rPr>
               <w:t xml:space="preserve">Email: </w:t>
             </w:r>
-            <w:r>
-              <w:rPr>
-                <w:rFonts w:ascii="Times" w:eastAsia="Times" w:hAnsi="Times" w:cs="Times"/>
-                <w:color w:val="808080" w:themeColor="background1" w:themeShade="80"/>
-                <w:sz w:val="18"/>
-                <w:szCs w:val="18"/>
-              </w:rPr>
-              <w:t>A01700519@</w:t>
-            </w:r>
-            <w:r>
-              <w:rPr>
-                <w:rFonts w:ascii="Times" w:eastAsia="Times" w:hAnsi="Times" w:cs="Times"/>
-                <w:color w:val="808080" w:themeColor="background1" w:themeShade="80"/>
-                <w:sz w:val="18"/>
-                <w:szCs w:val="18"/>
-              </w:rPr>
-              <w:t>tec</w:t>
-            </w:r>
-            <w:r>
-              <w:rPr>
-                <w:rFonts w:ascii="Times" w:eastAsia="Times" w:hAnsi="Times" w:cs="Times"/>
-                <w:color w:val="808080" w:themeColor="background1" w:themeShade="80"/>
-                <w:sz w:val="18"/>
-                <w:szCs w:val="18"/>
-              </w:rPr>
-              <w:t>.mx</w:t>
-            </w:r>
+            <w:hyperlink r:id="rId6" w:history="1">
+              <w:r>
+                <w:rPr>
+                  <w:rStyle w:val="Hipervnculo"/>
+                  <w:rFonts w:ascii="Times" w:eastAsia="Times" w:hAnsi="Times" w:cs="Times"/>
+                  <w:sz w:val="18"/>
+                  <w:szCs w:val="18"/>
+                  <w:lang w:val="es-MX"/>
+                </w:rPr>
+                <w:t>A01700519@tec.mx</w:t>
+              </w:r>
+            </w:hyperlink>
             <w:r>
               <w:rPr>
                 <w:b/>
                 <w:color w:val="808080" w:themeColor="background1" w:themeShade="80"/>
                 <w:sz w:val="18"/>
                 <w:szCs w:val="18"/>
+                <w:lang w:val="es-MX"/>
               </w:rPr>
               <w:t xml:space="preserve"> </w:t>
             </w:r>
+            <w:r>
+              <w:rPr>
+                <w:b/>
+                <w:color w:val="808080" w:themeColor="background1" w:themeShade="80"/>
+                <w:sz w:val="18"/>
+                <w:szCs w:val="18"/>
+                <w:lang w:val="es-MX"/>
+              </w:rPr>
+              <w:t xml:space="preserve"> </w:t>
+            </w:r>
+          </w:p>
+          <w:p>
+            <w:pPr>
+              <w:ind w:left="20"/>
+              <w:rPr>
+                <w:bCs/>
+                <w:color w:val="808080" w:themeColor="background1" w:themeShade="80"/>
+                <w:sz w:val="18"/>
+                <w:szCs w:val="18"/>
+              </w:rPr>
+            </w:pPr>
+            <w:r>
+              <w:rPr>
+                <w:bCs/>
+                <w:color w:val="808080" w:themeColor="background1" w:themeShade="80"/>
+                <w:sz w:val="18"/>
+                <w:szCs w:val="18"/>
+              </w:rPr>
+              <w:t xml:space="preserve">Personal Email: </w:t>
+            </w:r>
+            <w:hyperlink r:id="rId7" w:history="1">
+              <w:r>
+                <w:rPr>
+                  <w:rStyle w:val="Hipervnculo"/>
+                  <w:bCs/>
+                  <w:sz w:val="18"/>
+                  <w:szCs w:val="18"/>
+                </w:rPr>
+                <w:t>Romel.Aldair.Vazquez.M@Outlook.com</w:t>
+              </w:r>
+            </w:hyperlink>
+          </w:p>
+          <w:p>
+            <w:pPr>
+              <w:ind w:left="20"/>
+              <w:rPr>
+                <w:bCs/>
+                <w:color w:val="808080" w:themeColor="background1" w:themeShade="80"/>
+                <w:sz w:val="18"/>
+                <w:szCs w:val="18"/>
+              </w:rPr>
+            </w:pPr>
+            <w:r>
+              <w:rPr>
+                <w:bCs/>
+                <w:color w:val="808080" w:themeColor="background1" w:themeShade="80"/>
+                <w:sz w:val="18"/>
+                <w:szCs w:val="18"/>
+              </w:rPr>
+              <w:t xml:space="preserve">LinkedIn: </w:t>
+            </w:r>
+            <w:hyperlink r:id="rId8" w:tooltip="www.linkedin.com/in/financieroromelvazquez" w:history="1">
+              <w:r>
+                <w:rPr>
+                  <w:rStyle w:val="Hipervnculo"/>
+                  <w:bCs/>
+                  <w:sz w:val="18"/>
+                  <w:szCs w:val="18"/>
+                </w:rPr>
+                <w:t>www.linkedin.com/in/financieroromelvaz</w:t>
+              </w:r>
+              <w:r>
+                <w:rPr>
+                  <w:rStyle w:val="Hipervnculo"/>
+                  <w:bCs/>
+                  <w:sz w:val="18"/>
+                  <w:szCs w:val="18"/>
+                </w:rPr>
+                <w:t>q</w:t>
+              </w:r>
+              <w:r>
+                <w:rPr>
+                  <w:rStyle w:val="Hipervnculo"/>
+                  <w:bCs/>
+                  <w:sz w:val="18"/>
+                  <w:szCs w:val="18"/>
+                </w:rPr>
+                <w:t>uez</w:t>
+              </w:r>
+            </w:hyperlink>
           </w:p>
         </w:tc>
         <w:tc>
@@ -262,113 +359,71 @@
             <w:pPr>
               <w:jc w:val="right"/>
               <w:rPr>
+                <w:rFonts w:ascii="Times" w:eastAsia="Times" w:hAnsi="Times" w:cs="Times"/>
+                <w:color w:val="808080" w:themeColor="background1" w:themeShade="80"/>
+                <w:w w:val="98"/>
+                <w:sz w:val="18"/>
+                <w:szCs w:val="18"/>
+              </w:rPr>
+            </w:pPr>
+            <w:r>
+              <w:rPr>
+                <w:rFonts w:ascii="Times" w:eastAsia="Times" w:hAnsi="Times" w:cs="Times"/>
+                <w:color w:val="808080" w:themeColor="background1" w:themeShade="80"/>
+                <w:w w:val="98"/>
+                <w:sz w:val="18"/>
+                <w:szCs w:val="18"/>
+              </w:rPr>
+              <w:t xml:space="preserve">Tel: </w:t>
+            </w:r>
+            <w:r>
+              <w:rPr>
+                <w:rFonts w:ascii="Times" w:eastAsia="Times" w:hAnsi="Times" w:cs="Times"/>
+                <w:color w:val="808080" w:themeColor="background1" w:themeShade="80"/>
+                <w:w w:val="98"/>
+                <w:sz w:val="18"/>
+                <w:szCs w:val="18"/>
+              </w:rPr>
+              <w:t>+</w:t>
+            </w:r>
+            <w:r>
+              <w:rPr>
+                <w:rFonts w:ascii="Times" w:eastAsia="Times" w:hAnsi="Times" w:cs="Times"/>
+                <w:color w:val="808080" w:themeColor="background1" w:themeShade="80"/>
+                <w:w w:val="98"/>
+                <w:sz w:val="18"/>
+                <w:szCs w:val="18"/>
+              </w:rPr>
+              <w:t>52</w:t>
+            </w:r>
+            <w:r>
+              <w:rPr>
+                <w:rFonts w:ascii="Times" w:eastAsia="Times" w:hAnsi="Times" w:cs="Times"/>
+                <w:color w:val="808080" w:themeColor="background1" w:themeShade="80"/>
+                <w:w w:val="98"/>
+                <w:sz w:val="18"/>
+                <w:szCs w:val="18"/>
+              </w:rPr>
+              <w:t xml:space="preserve"> </w:t>
+            </w:r>
+            <w:r>
+              <w:rPr>
+                <w:rFonts w:ascii="Times" w:eastAsia="Times" w:hAnsi="Times" w:cs="Times"/>
+                <w:color w:val="808080" w:themeColor="background1" w:themeShade="80"/>
+                <w:w w:val="98"/>
+                <w:sz w:val="18"/>
+                <w:szCs w:val="18"/>
+              </w:rPr>
+              <w:t>81-3698-4267</w:t>
+            </w:r>
+          </w:p>
+          <w:p>
+            <w:pPr>
+              <w:jc w:val="right"/>
+              <w:rPr>
                 <w:color w:val="808080" w:themeColor="background1" w:themeShade="80"/>
                 <w:sz w:val="19"/>
                 <w:szCs w:val="19"/>
-              </w:rPr>
-            </w:pPr>
-            <w:r>
-              <w:rPr>
-                <w:rFonts w:ascii="Times" w:eastAsia="Times" w:hAnsi="Times" w:cs="Times"/>
-                <w:color w:val="808080" w:themeColor="background1" w:themeShade="80"/>
-                <w:w w:val="98"/>
-                <w:sz w:val="18"/>
-                <w:szCs w:val="18"/>
-              </w:rPr>
-              <w:t xml:space="preserve">Tel: </w:t>
-            </w:r>
-            <w:r>
-              <w:rPr>
-                <w:rFonts w:ascii="Times" w:eastAsia="Times" w:hAnsi="Times" w:cs="Times"/>
-                <w:color w:val="808080" w:themeColor="background1" w:themeShade="80"/>
-                <w:w w:val="98"/>
-                <w:sz w:val="18"/>
-                <w:szCs w:val="18"/>
-              </w:rPr>
-              <w:t>+</w:t>
-            </w:r>
-            <w:r>
-              <w:rPr>
-                <w:rFonts w:ascii="Times" w:eastAsia="Times" w:hAnsi="Times" w:cs="Times"/>
-                <w:color w:val="808080" w:themeColor="background1" w:themeShade="80"/>
-                <w:w w:val="98"/>
-                <w:sz w:val="18"/>
-                <w:szCs w:val="18"/>
-              </w:rPr>
-              <w:t>521</w:t>
-            </w:r>
-            <w:r>
-              <w:rPr>
-                <w:rFonts w:ascii="Times" w:eastAsia="Times" w:hAnsi="Times" w:cs="Times"/>
-                <w:color w:val="808080" w:themeColor="background1" w:themeShade="80"/>
-                <w:w w:val="98"/>
-                <w:sz w:val="18"/>
-                <w:szCs w:val="18"/>
-              </w:rPr>
-              <w:t xml:space="preserve"> </w:t>
-            </w:r>
-            <w:r>
-              <w:rPr>
-                <w:rFonts w:ascii="Times" w:eastAsia="Times" w:hAnsi="Times" w:cs="Times"/>
-                <w:color w:val="808080" w:themeColor="background1" w:themeShade="80"/>
-                <w:w w:val="98"/>
-                <w:sz w:val="18"/>
-                <w:szCs w:val="18"/>
-              </w:rPr>
-              <w:t>81-3698-4267</w:t>
-            </w:r>
-          </w:p>
-        </w:tc>
-      </w:tr>
-      <w:tr>
-        <w:trPr>
-          <w:trHeight w:val="230"/>
-        </w:trPr>
-        <w:tc>
-          <w:tcPr>
-            <w:tcW w:w="4260" w:type="dxa"/>
-            <w:vAlign w:val="bottom"/>
-          </w:tcPr>
-          <w:p>
-            <w:pPr>
-              <w:rPr>
-                <w:b/>
-                <w:color w:val="808080" w:themeColor="background1" w:themeShade="80"/>
-                <w:sz w:val="18"/>
-                <w:szCs w:val="18"/>
-              </w:rPr>
-            </w:pPr>
-          </w:p>
-        </w:tc>
-        <w:tc>
-          <w:tcPr>
-            <w:tcW w:w="3400" w:type="dxa"/>
-            <w:vAlign w:val="bottom"/>
-          </w:tcPr>
-          <w:p>
-            <w:pPr>
-              <w:spacing w:line="227" w:lineRule="exact"/>
-              <w:ind w:right="988"/>
-              <w:jc w:val="center"/>
-              <w:rPr>
-                <w:sz w:val="18"/>
-                <w:szCs w:val="18"/>
-              </w:rPr>
-            </w:pPr>
-          </w:p>
-        </w:tc>
-        <w:tc>
-          <w:tcPr>
-            <w:tcW w:w="3265" w:type="dxa"/>
-            <w:vAlign w:val="bottom"/>
-          </w:tcPr>
-          <w:p>
-            <w:pPr>
-              <w:jc w:val="right"/>
-              <w:rPr>
-                <w:color w:val="808080" w:themeColor="background1" w:themeShade="80"/>
-                <w:sz w:val="18"/>
-                <w:szCs w:val="20"/>
               </w:rPr>
             </w:pPr>
           </w:p>
@@ -1839,7 +1894,7 @@
         </w:rPr>
         <w:t xml:space="preserve"> link: </w:t>
       </w:r>
-      <w:hyperlink r:id="rId6" w:history="1">
+      <w:hyperlink r:id="rId9" w:history="1">
         <w:r>
           <w:rPr>
             <w:rStyle w:val="Hipervnculo"/>
@@ -3367,28 +3422,6 @@
         </w:rPr>
         <w:t xml:space="preserve"> library.</w:t>
       </w:r>
-    </w:p>
-    <w:p>
-      <w:pPr>
-        <w:spacing w:line="100" w:lineRule="exact"/>
-        <w:ind w:right="1100"/>
-        <w:rPr>
-          <w:rFonts w:ascii="Times" w:eastAsia="Times" w:hAnsi="Times" w:cs="Times"/>
-          <w:sz w:val="18"/>
-          <w:szCs w:val="20"/>
-        </w:rPr>
-      </w:pPr>
-    </w:p>
-    <w:p>
-      <w:pPr>
-        <w:spacing w:line="100" w:lineRule="exact"/>
-        <w:ind w:right="1100"/>
-        <w:rPr>
-          <w:rFonts w:ascii="Times" w:eastAsia="Times" w:hAnsi="Times" w:cs="Times"/>
-          <w:sz w:val="18"/>
-          <w:szCs w:val="20"/>
-        </w:rPr>
-      </w:pPr>
     </w:p>
     <w:p>
       <w:pPr>

</xml_diff>